<commit_message>
Simon st'un mange marde
</commit_message>
<xml_diff>
--- a/doc/GTI525_Rapport_Lab1.docx
+++ b/doc/GTI525_Rapport_Lab1.docx
@@ -322,8 +322,13 @@
               <w:ind w:left="0"/>
             </w:pPr>
             <w:r>
-              <w:t>Patrick Lavallée</w:t>
-            </w:r>
+              <w:t xml:space="preserve">Patrick </w:t>
+            </w:r>
+            <w:proofErr w:type="spellStart"/>
+            <w:r>
+              <w:t>Lavallée</w:t>
+            </w:r>
+            <w:proofErr w:type="spellEnd"/>
           </w:p>
           <w:p>
             <w:pPr>
@@ -616,12 +621,28 @@
                 <w:lang w:val="en-CA"/>
               </w:rPr>
             </w:pPr>
+            <w:proofErr w:type="spellStart"/>
             <w:r>
               <w:rPr>
                 <w:lang w:val="en-CA"/>
               </w:rPr>
-              <w:t>Éric Boivin</w:t>
-            </w:r>
+              <w:t>Éric</w:t>
+            </w:r>
+            <w:proofErr w:type="spellEnd"/>
+            <w:r>
+              <w:rPr>
+                <w:lang w:val="en-CA"/>
+              </w:rPr>
+              <w:t xml:space="preserve"> </w:t>
+            </w:r>
+            <w:proofErr w:type="spellStart"/>
+            <w:r>
+              <w:rPr>
+                <w:lang w:val="en-CA"/>
+              </w:rPr>
+              <w:t>Boivin</w:t>
+            </w:r>
+            <w:proofErr w:type="spellEnd"/>
           </w:p>
         </w:tc>
       </w:tr>
@@ -658,8 +679,13 @@
               <w:jc w:val="both"/>
             </w:pPr>
             <w:r>
-              <w:t>Mohamed Outellou</w:t>
-            </w:r>
+              <w:t xml:space="preserve">Mohamed </w:t>
+            </w:r>
+            <w:proofErr w:type="spellStart"/>
+            <w:r>
+              <w:t>Outellou</w:t>
+            </w:r>
+            <w:proofErr w:type="spellEnd"/>
           </w:p>
         </w:tc>
       </w:tr>
@@ -735,7 +761,7 @@
     </w:tbl>
     <w:p>
       <w:pPr>
-        <w:pStyle w:val="Titre1"/>
+        <w:pStyle w:val="Heading1"/>
         <w:numPr>
           <w:ilvl w:val="0"/>
           <w:numId w:val="0"/>
@@ -804,7 +830,7 @@
       <w:sdtContent>
         <w:p>
           <w:pPr>
-            <w:pStyle w:val="En-ttedetabledesmatires"/>
+            <w:pStyle w:val="TOCHeading"/>
           </w:pPr>
           <w:r>
             <w:t>Table of Contents</w:t>
@@ -812,7 +838,7 @@
         </w:p>
         <w:p>
           <w:pPr>
-            <w:pStyle w:val="TM1"/>
+            <w:pStyle w:val="TOC1"/>
             <w:tabs>
               <w:tab w:val="left" w:pos="400"/>
               <w:tab w:val="right" w:leader="dot" w:pos="8630"/>
@@ -840,7 +866,7 @@
           <w:hyperlink w:anchor="_Toc347067066" w:history="1">
             <w:r>
               <w:rPr>
-                <w:rStyle w:val="Lienhypertexte"/>
+                <w:rStyle w:val="Hyperlink"/>
                 <w:noProof/>
               </w:rPr>
               <w:t>1</w:t>
@@ -860,7 +886,7 @@
             </w:r>
             <w:r>
               <w:rPr>
-                <w:rStyle w:val="Lienhypertexte"/>
+                <w:rStyle w:val="Hyperlink"/>
                 <w:noProof/>
               </w:rPr>
               <w:t>Introduction</w:t>
@@ -917,7 +943,7 @@
         </w:p>
         <w:p>
           <w:pPr>
-            <w:pStyle w:val="TM1"/>
+            <w:pStyle w:val="TOC1"/>
             <w:tabs>
               <w:tab w:val="left" w:pos="400"/>
               <w:tab w:val="right" w:leader="dot" w:pos="8630"/>
@@ -936,7 +962,7 @@
           <w:hyperlink w:anchor="_Toc347067067" w:history="1">
             <w:r>
               <w:rPr>
-                <w:rStyle w:val="Lienhypertexte"/>
+                <w:rStyle w:val="Hyperlink"/>
                 <w:noProof/>
               </w:rPr>
               <w:t>2</w:t>
@@ -956,7 +982,7 @@
             </w:r>
             <w:r>
               <w:rPr>
-                <w:rStyle w:val="Lienhypertexte"/>
+                <w:rStyle w:val="Hyperlink"/>
                 <w:noProof/>
               </w:rPr>
               <w:t>Diagramme de flot d’écrans</w:t>
@@ -1013,7 +1039,7 @@
         </w:p>
         <w:p>
           <w:pPr>
-            <w:pStyle w:val="TM1"/>
+            <w:pStyle w:val="TOC1"/>
             <w:tabs>
               <w:tab w:val="left" w:pos="400"/>
               <w:tab w:val="right" w:leader="dot" w:pos="8630"/>
@@ -1032,7 +1058,7 @@
           <w:hyperlink w:anchor="_Toc347067068" w:history="1">
             <w:r>
               <w:rPr>
-                <w:rStyle w:val="Lienhypertexte"/>
+                <w:rStyle w:val="Hyperlink"/>
                 <w:noProof/>
               </w:rPr>
               <w:t>3</w:t>
@@ -1052,7 +1078,7 @@
             </w:r>
             <w:r>
               <w:rPr>
-                <w:rStyle w:val="Lienhypertexte"/>
+                <w:rStyle w:val="Hyperlink"/>
                 <w:noProof/>
               </w:rPr>
               <w:t>Les pages Web</w:t>
@@ -1109,7 +1135,7 @@
         </w:p>
         <w:p>
           <w:pPr>
-            <w:pStyle w:val="TM2"/>
+            <w:pStyle w:val="TOC2"/>
             <w:tabs>
               <w:tab w:val="left" w:pos="800"/>
               <w:tab w:val="right" w:leader="dot" w:pos="8630"/>
@@ -1126,7 +1152,7 @@
           <w:hyperlink w:anchor="_Toc347067069" w:history="1">
             <w:r>
               <w:rPr>
-                <w:rStyle w:val="Lienhypertexte"/>
+                <w:rStyle w:val="Hyperlink"/>
                 <w:noProof/>
               </w:rPr>
               <w:t>3.2</w:t>
@@ -1144,7 +1170,7 @@
             </w:r>
             <w:r>
               <w:rPr>
-                <w:rStyle w:val="Lienhypertexte"/>
+                <w:rStyle w:val="Hyperlink"/>
                 <w:noProof/>
               </w:rPr>
               <w:t>Structure d’une page typique</w:t>
@@ -1201,7 +1227,7 @@
         </w:p>
         <w:p>
           <w:pPr>
-            <w:pStyle w:val="TM2"/>
+            <w:pStyle w:val="TOC2"/>
             <w:tabs>
               <w:tab w:val="left" w:pos="800"/>
               <w:tab w:val="right" w:leader="dot" w:pos="8630"/>
@@ -1218,7 +1244,7 @@
           <w:hyperlink w:anchor="_Toc347067070" w:history="1">
             <w:r>
               <w:rPr>
-                <w:rStyle w:val="Lienhypertexte"/>
+                <w:rStyle w:val="Hyperlink"/>
                 <w:noProof/>
               </w:rPr>
               <w:t>3.3</w:t>
@@ -1236,7 +1262,7 @@
             </w:r>
             <w:r>
               <w:rPr>
-                <w:rStyle w:val="Lienhypertexte"/>
+                <w:rStyle w:val="Hyperlink"/>
                 <w:noProof/>
               </w:rPr>
               <w:t>Inventaire des pages Web</w:t>
@@ -1293,7 +1319,7 @@
         </w:p>
         <w:p>
           <w:pPr>
-            <w:pStyle w:val="TM1"/>
+            <w:pStyle w:val="TOC1"/>
             <w:tabs>
               <w:tab w:val="left" w:pos="400"/>
               <w:tab w:val="right" w:leader="dot" w:pos="8630"/>
@@ -1312,7 +1338,7 @@
           <w:hyperlink w:anchor="_Toc347067071" w:history="1">
             <w:r>
               <w:rPr>
-                <w:rStyle w:val="Lienhypertexte"/>
+                <w:rStyle w:val="Hyperlink"/>
                 <w:noProof/>
               </w:rPr>
               <w:t>4</w:t>
@@ -1332,7 +1358,7 @@
             </w:r>
             <w:r>
               <w:rPr>
-                <w:rStyle w:val="Lienhypertexte"/>
+                <w:rStyle w:val="Hyperlink"/>
                 <w:noProof/>
               </w:rPr>
               <w:t>Architecture</w:t>
@@ -1389,7 +1415,7 @@
         </w:p>
         <w:p>
           <w:pPr>
-            <w:pStyle w:val="TM2"/>
+            <w:pStyle w:val="TOC2"/>
             <w:tabs>
               <w:tab w:val="left" w:pos="800"/>
               <w:tab w:val="right" w:leader="dot" w:pos="8630"/>
@@ -1406,7 +1432,7 @@
           <w:hyperlink w:anchor="_Toc347067072" w:history="1">
             <w:r>
               <w:rPr>
-                <w:rStyle w:val="Lienhypertexte"/>
+                <w:rStyle w:val="Hyperlink"/>
                 <w:noProof/>
               </w:rPr>
               <w:t>4.1</w:t>
@@ -1424,7 +1450,7 @@
             </w:r>
             <w:r>
               <w:rPr>
-                <w:rStyle w:val="Lienhypertexte"/>
+                <w:rStyle w:val="Hyperlink"/>
                 <w:noProof/>
               </w:rPr>
               <w:t>Modèle des classes logicielles</w:t>
@@ -1481,7 +1507,7 @@
         </w:p>
         <w:p>
           <w:pPr>
-            <w:pStyle w:val="TM2"/>
+            <w:pStyle w:val="TOC2"/>
             <w:tabs>
               <w:tab w:val="left" w:pos="800"/>
               <w:tab w:val="right" w:leader="dot" w:pos="8630"/>
@@ -1498,7 +1524,7 @@
           <w:hyperlink w:anchor="_Toc347067073" w:history="1">
             <w:r>
               <w:rPr>
-                <w:rStyle w:val="Lienhypertexte"/>
+                <w:rStyle w:val="Hyperlink"/>
                 <w:noProof/>
               </w:rPr>
               <w:t>4.2</w:t>
@@ -1516,7 +1542,7 @@
             </w:r>
             <w:r>
               <w:rPr>
-                <w:rStyle w:val="Lienhypertexte"/>
+                <w:rStyle w:val="Hyperlink"/>
                 <w:noProof/>
               </w:rPr>
               <w:t>Diagrammes de séquence</w:t>
@@ -1573,7 +1599,7 @@
         </w:p>
         <w:p>
           <w:pPr>
-            <w:pStyle w:val="TM1"/>
+            <w:pStyle w:val="TOC1"/>
             <w:tabs>
               <w:tab w:val="left" w:pos="400"/>
               <w:tab w:val="right" w:leader="dot" w:pos="8630"/>
@@ -1592,7 +1618,7 @@
           <w:hyperlink w:anchor="_Toc347067074" w:history="1">
             <w:r>
               <w:rPr>
-                <w:rStyle w:val="Lienhypertexte"/>
+                <w:rStyle w:val="Hyperlink"/>
                 <w:noProof/>
               </w:rPr>
               <w:t>5</w:t>
@@ -1612,7 +1638,7 @@
             </w:r>
             <w:r>
               <w:rPr>
-                <w:rStyle w:val="Lienhypertexte"/>
+                <w:rStyle w:val="Hyperlink"/>
                 <w:noProof/>
               </w:rPr>
               <w:t>Discussion</w:t>
@@ -1669,7 +1695,7 @@
         </w:p>
         <w:p>
           <w:pPr>
-            <w:pStyle w:val="TM2"/>
+            <w:pStyle w:val="TOC2"/>
             <w:tabs>
               <w:tab w:val="left" w:pos="800"/>
               <w:tab w:val="right" w:leader="dot" w:pos="8630"/>
@@ -1686,7 +1712,7 @@
           <w:hyperlink w:anchor="_Toc347067075" w:history="1">
             <w:r>
               <w:rPr>
-                <w:rStyle w:val="Lienhypertexte"/>
+                <w:rStyle w:val="Hyperlink"/>
                 <w:noProof/>
               </w:rPr>
               <w:t>5.1</w:t>
@@ -1704,7 +1730,7 @@
             </w:r>
             <w:r>
               <w:rPr>
-                <w:rStyle w:val="Lienhypertexte"/>
+                <w:rStyle w:val="Hyperlink"/>
                 <w:noProof/>
               </w:rPr>
               <w:t>Quelle est la responsabilité principale de chacun des membres de votre équipe?</w:t>
@@ -1761,7 +1787,7 @@
         </w:p>
         <w:p>
           <w:pPr>
-            <w:pStyle w:val="TM2"/>
+            <w:pStyle w:val="TOC2"/>
             <w:tabs>
               <w:tab w:val="left" w:pos="800"/>
               <w:tab w:val="right" w:leader="dot" w:pos="8630"/>
@@ -1778,7 +1804,7 @@
           <w:hyperlink w:anchor="_Toc347067076" w:history="1">
             <w:r>
               <w:rPr>
-                <w:rStyle w:val="Lienhypertexte"/>
+                <w:rStyle w:val="Hyperlink"/>
                 <w:noProof/>
               </w:rPr>
               <w:t>5.2</w:t>
@@ -1796,7 +1822,7 @@
             </w:r>
             <w:r>
               <w:rPr>
-                <w:rStyle w:val="Lienhypertexte"/>
+                <w:rStyle w:val="Hyperlink"/>
                 <w:noProof/>
               </w:rPr>
               <w:t>Quelles sont les règles d’affaires que vous croyez qui poseront plus de difficulté à implémenter?</w:t>
@@ -1853,7 +1879,7 @@
         </w:p>
         <w:p>
           <w:pPr>
-            <w:pStyle w:val="TM2"/>
+            <w:pStyle w:val="TOC2"/>
             <w:tabs>
               <w:tab w:val="left" w:pos="800"/>
               <w:tab w:val="right" w:leader="dot" w:pos="8630"/>
@@ -1870,7 +1896,7 @@
           <w:hyperlink w:anchor="_Toc347067077" w:history="1">
             <w:r>
               <w:rPr>
-                <w:rStyle w:val="Lienhypertexte"/>
+                <w:rStyle w:val="Hyperlink"/>
                 <w:noProof/>
               </w:rPr>
               <w:t>5.3</w:t>
@@ -1888,7 +1914,7 @@
             </w:r>
             <w:r>
               <w:rPr>
-                <w:rStyle w:val="Lienhypertexte"/>
+                <w:rStyle w:val="Hyperlink"/>
                 <w:noProof/>
               </w:rPr>
               <w:t>Avez-vous utilisé un gabarit de pages? Si oui, comme l’avez-vous trouvé, et comment a été son adaptation. Si non, quelles ont été les raisons pour lesquelles vous avez décidé de construire les pages de toute pièce?</w:t>
@@ -1945,7 +1971,7 @@
         </w:p>
         <w:p>
           <w:pPr>
-            <w:pStyle w:val="TM2"/>
+            <w:pStyle w:val="TOC2"/>
             <w:tabs>
               <w:tab w:val="left" w:pos="800"/>
               <w:tab w:val="right" w:leader="dot" w:pos="8630"/>
@@ -1962,7 +1988,7 @@
           <w:hyperlink w:anchor="_Toc347067078" w:history="1">
             <w:r>
               <w:rPr>
-                <w:rStyle w:val="Lienhypertexte"/>
+                <w:rStyle w:val="Hyperlink"/>
                 <w:noProof/>
               </w:rPr>
               <w:t>5.4</w:t>
@@ -1980,7 +2006,7 @@
             </w:r>
             <w:r>
               <w:rPr>
-                <w:rStyle w:val="Lienhypertexte"/>
+                <w:rStyle w:val="Hyperlink"/>
                 <w:noProof/>
               </w:rPr>
               <w:t>Selon vous, est-ce que le panier d’achat est un objet du domaine dans cette application?</w:t>
@@ -2037,7 +2063,7 @@
         </w:p>
         <w:p>
           <w:pPr>
-            <w:pStyle w:val="TM2"/>
+            <w:pStyle w:val="TOC2"/>
             <w:tabs>
               <w:tab w:val="left" w:pos="800"/>
               <w:tab w:val="right" w:leader="dot" w:pos="8630"/>
@@ -2054,7 +2080,7 @@
           <w:hyperlink w:anchor="_Toc347067079" w:history="1">
             <w:r>
               <w:rPr>
-                <w:rStyle w:val="Lienhypertexte"/>
+                <w:rStyle w:val="Hyperlink"/>
                 <w:noProof/>
               </w:rPr>
               <w:t>5.5</w:t>
@@ -2072,7 +2098,7 @@
             </w:r>
             <w:r>
               <w:rPr>
-                <w:rStyle w:val="Lienhypertexte"/>
+                <w:rStyle w:val="Hyperlink"/>
                 <w:noProof/>
               </w:rPr>
               <w:t>Quelle a été la partie du laboratoire qui vous a posé le plus de problème?</w:t>
@@ -2129,7 +2155,7 @@
         </w:p>
         <w:p>
           <w:pPr>
-            <w:pStyle w:val="TM2"/>
+            <w:pStyle w:val="TOC2"/>
             <w:tabs>
               <w:tab w:val="left" w:pos="800"/>
               <w:tab w:val="right" w:leader="dot" w:pos="8630"/>
@@ -2146,7 +2172,7 @@
           <w:hyperlink w:anchor="_Toc347067080" w:history="1">
             <w:r>
               <w:rPr>
-                <w:rStyle w:val="Lienhypertexte"/>
+                <w:rStyle w:val="Hyperlink"/>
                 <w:noProof/>
               </w:rPr>
               <w:t>5.6</w:t>
@@ -2164,7 +2190,7 @@
             </w:r>
             <w:r>
               <w:rPr>
-                <w:rStyle w:val="Lienhypertexte"/>
+                <w:rStyle w:val="Hyperlink"/>
                 <w:noProof/>
               </w:rPr>
               <w:t>Est-ce qu’une partie du laboratoire a été beaucoup plus simple que vous l’aviez estimée?</w:t>
@@ -2221,7 +2247,7 @@
         </w:p>
         <w:p>
           <w:pPr>
-            <w:pStyle w:val="TM1"/>
+            <w:pStyle w:val="TOC1"/>
             <w:tabs>
               <w:tab w:val="left" w:pos="400"/>
               <w:tab w:val="right" w:leader="dot" w:pos="8630"/>
@@ -2240,7 +2266,7 @@
           <w:hyperlink w:anchor="_Toc347067081" w:history="1">
             <w:r>
               <w:rPr>
-                <w:rStyle w:val="Lienhypertexte"/>
+                <w:rStyle w:val="Hyperlink"/>
                 <w:noProof/>
               </w:rPr>
               <w:t>6</w:t>
@@ -2260,7 +2286,7 @@
             </w:r>
             <w:r>
               <w:rPr>
-                <w:rStyle w:val="Lienhypertexte"/>
+                <w:rStyle w:val="Hyperlink"/>
                 <w:noProof/>
               </w:rPr>
               <w:t>Conclusion</w:t>
@@ -2338,7 +2364,7 @@
     </w:p>
     <w:p>
       <w:pPr>
-        <w:pStyle w:val="Titre1"/>
+        <w:pStyle w:val="Heading1"/>
       </w:pPr>
       <w:bookmarkStart w:id="0" w:name="_Toc347067066"/>
       <w:r>
@@ -2424,34 +2450,6 @@
         </w:rPr>
         <w:t xml:space="preserve">Pour cette première itération du projet, un prototype statique a été élaboré permettant à toute l’équipe de se familiariser avec les  concepts de base  </w:t>
       </w:r>
-    </w:p>
-    <w:p>
-      <w:pPr>
-        <w:spacing w:line="240" w:lineRule="auto"/>
-        <w:ind w:left="0" w:firstLine="360"/>
-        <w:jc w:val="both"/>
-        <w:rPr>
-          <w:lang w:val="fr-CA"/>
-        </w:rPr>
-      </w:pPr>
-    </w:p>
-    <w:p>
-      <w:pPr>
-        <w:spacing w:line="240" w:lineRule="auto"/>
-        <w:ind w:left="0" w:firstLine="360"/>
-        <w:jc w:val="both"/>
-        <w:rPr>
-          <w:lang w:val="fr-CA"/>
-        </w:rPr>
-      </w:pPr>
-      <w:r>
-        <w:rPr>
-          <w:lang w:val="fr-CA"/>
-        </w:rPr>
-        <w:t>test</w:t>
-      </w:r>
-      <w:bookmarkStart w:id="1" w:name="_GoBack"/>
-      <w:bookmarkEnd w:id="1"/>
       <w:r>
         <w:rPr>
           <w:lang w:val="fr-CA"/>
@@ -2461,14 +2459,29 @@
     </w:p>
     <w:p>
       <w:pPr>
-        <w:pStyle w:val="Titre1"/>
-      </w:pPr>
-      <w:bookmarkStart w:id="2" w:name="_Toc347067067"/>
+        <w:pStyle w:val="Heading1"/>
+      </w:pPr>
+      <w:bookmarkStart w:id="1" w:name="_Toc347067067"/>
       <w:r>
         <w:lastRenderedPageBreak/>
         <w:t>Diagramme de flot d’écrans</w:t>
       </w:r>
-      <w:bookmarkEnd w:id="2"/>
+      <w:bookmarkEnd w:id="1"/>
+    </w:p>
+    <w:p>
+      <w:pPr>
+        <w:pStyle w:val="BodyText"/>
+      </w:pPr>
+    </w:p>
+    <w:p>
+      <w:pPr>
+        <w:pStyle w:val="BodyText"/>
+      </w:pPr>
+    </w:p>
+    <w:p>
+      <w:pPr>
+        <w:pStyle w:val="BodyText"/>
+      </w:pPr>
     </w:p>
     <w:p>
       <w:pPr>
@@ -2480,35 +2493,93 @@
       </w:pPr>
       <w:r>
         <w:rPr>
+          <w:rFonts w:ascii="Arial" w:hAnsi="Arial"/>
+          <w:noProof/>
+          <w:sz w:val="28"/>
+          <w:lang w:val="fr-CA" w:eastAsia="fr-CA"/>
+        </w:rPr>
+        <w:drawing>
+          <wp:inline distT="0" distB="0" distL="0" distR="0">
+            <wp:extent cx="4163006" cy="3343742"/>
+            <wp:effectExtent l="0" t="0" r="9525" b="9525"/>
+            <wp:docPr id="3" name="Picture 3"/>
+            <wp:cNvGraphicFramePr>
+              <a:graphicFrameLocks xmlns:a="http://schemas.openxmlformats.org/drawingml/2006/main" noChangeAspect="1"/>
+            </wp:cNvGraphicFramePr>
+            <a:graphic xmlns:a="http://schemas.openxmlformats.org/drawingml/2006/main">
+              <a:graphicData uri="http://schemas.openxmlformats.org/drawingml/2006/picture">
+                <pic:pic xmlns:pic="http://schemas.openxmlformats.org/drawingml/2006/picture">
+                  <pic:nvPicPr>
+                    <pic:cNvPr id="0" name="DE-FlotDecrans.png"/>
+                    <pic:cNvPicPr/>
+                  </pic:nvPicPr>
+                  <pic:blipFill>
+                    <a:blip r:embed="rId13">
+                      <a:extLst>
+                        <a:ext uri="{28A0092B-C50C-407E-A947-70E740481C1C}">
+                          <a14:useLocalDpi xmlns:a14="http://schemas.microsoft.com/office/drawing/2010/main" val="0"/>
+                        </a:ext>
+                      </a:extLst>
+                    </a:blip>
+                    <a:stretch>
+                      <a:fillRect/>
+                    </a:stretch>
+                  </pic:blipFill>
+                  <pic:spPr>
+                    <a:xfrm>
+                      <a:off x="0" y="0"/>
+                      <a:ext cx="4163006" cy="3343742"/>
+                    </a:xfrm>
+                    <a:prstGeom prst="rect">
+                      <a:avLst/>
+                    </a:prstGeom>
+                  </pic:spPr>
+                </pic:pic>
+              </a:graphicData>
+            </a:graphic>
+          </wp:inline>
+        </w:drawing>
+      </w:r>
+    </w:p>
+    <w:p>
+      <w:pPr>
+        <w:spacing w:line="240" w:lineRule="auto"/>
+        <w:ind w:left="0"/>
+        <w:rPr>
+          <w:rFonts w:ascii="Arial" w:hAnsi="Arial"/>
+          <w:b/>
+          <w:sz w:val="28"/>
           <w:lang w:val="fr-CA"/>
         </w:rPr>
+      </w:pPr>
+      <w:bookmarkStart w:id="2" w:name="_Toc347067068"/>
+      <w:r>
         <w:br w:type="page"/>
       </w:r>
     </w:p>
     <w:p>
       <w:pPr>
-        <w:pStyle w:val="Titre1"/>
-      </w:pPr>
-      <w:bookmarkStart w:id="3" w:name="_Toc347067068"/>
+        <w:pStyle w:val="Heading1"/>
+      </w:pPr>
       <w:r>
         <w:lastRenderedPageBreak/>
         <w:t>Les pages Web</w:t>
       </w:r>
+      <w:bookmarkEnd w:id="2"/>
+    </w:p>
+    <w:p>
+      <w:pPr>
+        <w:pStyle w:val="Heading2"/>
+      </w:pPr>
+      <w:bookmarkStart w:id="3" w:name="_Toc347067069"/>
+      <w:r>
+        <w:t>Structure d’une page typique</w:t>
+      </w:r>
       <w:bookmarkEnd w:id="3"/>
     </w:p>
     <w:p>
       <w:pPr>
-        <w:pStyle w:val="Titre2"/>
-      </w:pPr>
-      <w:bookmarkStart w:id="4" w:name="_Toc347067069"/>
-      <w:r>
-        <w:t>Structure d’une page typique</w:t>
-      </w:r>
-      <w:bookmarkEnd w:id="4"/>
-    </w:p>
-    <w:p>
-      <w:pPr>
-        <w:pStyle w:val="Corpsdetexte"/>
+        <w:pStyle w:val="BodyText"/>
         <w:rPr>
           <w:lang w:val="fr-FR"/>
         </w:rPr>
@@ -2516,13 +2587,13 @@
     </w:p>
     <w:p>
       <w:pPr>
-        <w:pStyle w:val="Titre2"/>
-      </w:pPr>
-      <w:bookmarkStart w:id="5" w:name="_Toc347067070"/>
+        <w:pStyle w:val="Heading2"/>
+      </w:pPr>
+      <w:bookmarkStart w:id="4" w:name="_Toc347067070"/>
       <w:r>
         <w:t>Inventaire des pages Web</w:t>
       </w:r>
-      <w:bookmarkEnd w:id="5"/>
+      <w:bookmarkEnd w:id="4"/>
     </w:p>
     <w:tbl>
       <w:tblPr>
@@ -2580,6 +2651,14 @@
                 <w:lang w:val="fr-CA" w:eastAsia="fr-CA"/>
               </w:rPr>
             </w:pPr>
+            <w:r>
+              <w:rPr>
+                <w:rFonts w:eastAsia="MS Mincho"/>
+                <w:szCs w:val="24"/>
+                <w:lang w:val="fr-CA" w:eastAsia="fr-CA"/>
+              </w:rPr>
+              <w:t>Page d’accueil</w:t>
+            </w:r>
           </w:p>
         </w:tc>
       </w:tr>
@@ -2633,6 +2712,14 @@
                 <w:lang w:val="fr-CA" w:eastAsia="fr-CA"/>
               </w:rPr>
             </w:pPr>
+            <w:r>
+              <w:rPr>
+                <w:rFonts w:eastAsia="MS Mincho"/>
+                <w:szCs w:val="24"/>
+                <w:lang w:val="fr-CA" w:eastAsia="fr-CA"/>
+              </w:rPr>
+              <w:t>La page principale où arrivera l’utilisateur. Elle représente le point d’entrée de l’application.</w:t>
+            </w:r>
           </w:p>
           <w:p>
             <w:pPr>
@@ -2683,6 +2770,236 @@
               <w:rPr>
                 <w:rFonts w:eastAsia="MS Mincho"/>
                 <w:szCs w:val="24"/>
+                <w:lang w:val="en-CA" w:eastAsia="fr-CA"/>
+              </w:rPr>
+            </w:pPr>
+            <w:r>
+              <w:rPr>
+                <w:rFonts w:eastAsia="MS Mincho"/>
+                <w:szCs w:val="24"/>
+                <w:lang w:val="fr-CA" w:eastAsia="fr-CA"/>
+              </w:rPr>
+              <w:t>..</w:t>
+            </w:r>
+            <w:r>
+              <w:rPr>
+                <w:rFonts w:eastAsia="MS Mincho"/>
+                <w:szCs w:val="24"/>
+                <w:lang w:val="en-CA" w:eastAsia="fr-CA"/>
+              </w:rPr>
+              <w:t>\index.html</w:t>
+            </w:r>
+          </w:p>
+        </w:tc>
+      </w:tr>
+      <w:tr>
+        <w:tc>
+          <w:tcPr>
+            <w:tcW w:w="2556" w:type="dxa"/>
+          </w:tcPr>
+          <w:p>
+            <w:pPr>
+              <w:spacing w:line="240" w:lineRule="auto"/>
+              <w:ind w:left="0"/>
+              <w:rPr>
+                <w:rFonts w:eastAsia="MS Mincho"/>
+                <w:szCs w:val="24"/>
+                <w:lang w:val="fr-CA" w:eastAsia="fr-CA"/>
+              </w:rPr>
+            </w:pPr>
+            <w:r>
+              <w:rPr>
+                <w:rFonts w:eastAsia="MS Mincho"/>
+                <w:szCs w:val="24"/>
+                <w:lang w:val="fr-CA" w:eastAsia="fr-CA"/>
+              </w:rPr>
+              <w:t>Capture d’écran</w:t>
+            </w:r>
+          </w:p>
+        </w:tc>
+        <w:tc>
+          <w:tcPr>
+            <w:tcW w:w="7272" w:type="dxa"/>
+          </w:tcPr>
+          <w:p>
+            <w:pPr>
+              <w:spacing w:line="240" w:lineRule="auto"/>
+              <w:ind w:left="0"/>
+              <w:rPr>
+                <w:rFonts w:eastAsia="MS Mincho"/>
+                <w:szCs w:val="24"/>
+                <w:lang w:val="fr-CA" w:eastAsia="fr-CA"/>
+              </w:rPr>
+            </w:pPr>
+          </w:p>
+        </w:tc>
+      </w:tr>
+    </w:tbl>
+    <w:p>
+      <w:pPr>
+        <w:pStyle w:val="BodyText"/>
+        <w:rPr>
+          <w:lang w:val="fr-FR"/>
+        </w:rPr>
+      </w:pPr>
+    </w:p>
+    <w:tbl>
+      <w:tblPr>
+        <w:tblW w:w="9828" w:type="dxa"/>
+        <w:tblBorders>
+          <w:top w:val="single" w:sz="4" w:space="0" w:color="auto"/>
+          <w:left w:val="single" w:sz="4" w:space="0" w:color="auto"/>
+          <w:bottom w:val="single" w:sz="4" w:space="0" w:color="auto"/>
+          <w:right w:val="single" w:sz="4" w:space="0" w:color="auto"/>
+          <w:insideH w:val="single" w:sz="4" w:space="0" w:color="auto"/>
+          <w:insideV w:val="single" w:sz="4" w:space="0" w:color="auto"/>
+        </w:tblBorders>
+        <w:tblLook w:val="01E0" w:firstRow="1" w:lastRow="1" w:firstColumn="1" w:lastColumn="1" w:noHBand="0" w:noVBand="0"/>
+      </w:tblPr>
+      <w:tblGrid>
+        <w:gridCol w:w="2556"/>
+        <w:gridCol w:w="7272"/>
+      </w:tblGrid>
+      <w:tr>
+        <w:tc>
+          <w:tcPr>
+            <w:tcW w:w="2556" w:type="dxa"/>
+          </w:tcPr>
+          <w:p>
+            <w:pPr>
+              <w:spacing w:line="240" w:lineRule="auto"/>
+              <w:ind w:left="0"/>
+              <w:rPr>
+                <w:rFonts w:eastAsia="MS Mincho"/>
+                <w:szCs w:val="24"/>
+                <w:lang w:val="fr-CA" w:eastAsia="fr-CA"/>
+              </w:rPr>
+            </w:pPr>
+            <w:r>
+              <w:rPr>
+                <w:rFonts w:eastAsia="MS Mincho"/>
+                <w:szCs w:val="24"/>
+                <w:lang w:val="fr-CA" w:eastAsia="fr-CA"/>
+              </w:rPr>
+              <w:t>Titre de page</w:t>
+            </w:r>
+          </w:p>
+        </w:tc>
+        <w:tc>
+          <w:tcPr>
+            <w:tcW w:w="7272" w:type="dxa"/>
+          </w:tcPr>
+          <w:p>
+            <w:pPr>
+              <w:spacing w:line="240" w:lineRule="auto"/>
+              <w:ind w:left="0"/>
+              <w:rPr>
+                <w:rFonts w:eastAsia="MS Mincho"/>
+                <w:szCs w:val="24"/>
+                <w:lang w:val="fr-CA" w:eastAsia="fr-CA"/>
+              </w:rPr>
+            </w:pPr>
+            <w:r>
+              <w:rPr>
+                <w:rFonts w:eastAsia="MS Mincho"/>
+                <w:szCs w:val="24"/>
+                <w:lang w:val="fr-CA" w:eastAsia="fr-CA"/>
+              </w:rPr>
+              <w:t>Billet Sporacid (Musique)</w:t>
+            </w:r>
+          </w:p>
+        </w:tc>
+      </w:tr>
+      <w:tr>
+        <w:tc>
+          <w:tcPr>
+            <w:tcW w:w="2556" w:type="dxa"/>
+          </w:tcPr>
+          <w:p>
+            <w:pPr>
+              <w:spacing w:line="240" w:lineRule="auto"/>
+              <w:ind w:left="0"/>
+              <w:rPr>
+                <w:rFonts w:eastAsia="MS Mincho"/>
+                <w:szCs w:val="24"/>
+                <w:lang w:val="fr-CA" w:eastAsia="fr-CA"/>
+              </w:rPr>
+            </w:pPr>
+            <w:r>
+              <w:rPr>
+                <w:rFonts w:eastAsia="MS Mincho"/>
+                <w:szCs w:val="24"/>
+                <w:lang w:val="fr-CA" w:eastAsia="fr-CA"/>
+              </w:rPr>
+              <w:t>Description</w:t>
+            </w:r>
+          </w:p>
+        </w:tc>
+        <w:tc>
+          <w:tcPr>
+            <w:tcW w:w="7272" w:type="dxa"/>
+          </w:tcPr>
+          <w:p>
+            <w:pPr>
+              <w:spacing w:line="240" w:lineRule="auto"/>
+              <w:ind w:left="0"/>
+              <w:rPr>
+                <w:rFonts w:eastAsia="MS Mincho"/>
+                <w:szCs w:val="24"/>
+                <w:lang w:val="fr-CA" w:eastAsia="fr-CA"/>
+              </w:rPr>
+            </w:pPr>
+          </w:p>
+          <w:p>
+            <w:pPr>
+              <w:spacing w:line="240" w:lineRule="auto"/>
+              <w:ind w:left="0"/>
+              <w:rPr>
+                <w:rFonts w:eastAsia="MS Mincho"/>
+                <w:szCs w:val="24"/>
+                <w:lang w:val="fr-CA" w:eastAsia="fr-CA"/>
+              </w:rPr>
+            </w:pPr>
+            <w:r>
+              <w:rPr>
+                <w:rFonts w:eastAsia="MS Mincho"/>
+                <w:szCs w:val="24"/>
+                <w:lang w:val="fr-CA" w:eastAsia="fr-CA"/>
+              </w:rPr>
+              <w:t>Page permettant de consulter les spectacles de musique</w:t>
+            </w:r>
+            <w:r>
+              <w:rPr>
+                <w:rFonts w:eastAsia="MS Mincho"/>
+                <w:szCs w:val="24"/>
+                <w:lang w:val="fr-CA" w:eastAsia="fr-CA"/>
+              </w:rPr>
+              <w:t xml:space="preserve"> prochainement à</w:t>
+            </w:r>
+            <w:r>
+              <w:rPr>
+                <w:rFonts w:eastAsia="MS Mincho"/>
+                <w:szCs w:val="24"/>
+                <w:lang w:val="fr-CA" w:eastAsia="fr-CA"/>
+              </w:rPr>
+              <w:t xml:space="preserve"> l’affiche</w:t>
+            </w:r>
+            <w:r>
+              <w:rPr>
+                <w:rFonts w:eastAsia="MS Mincho"/>
+                <w:szCs w:val="24"/>
+                <w:lang w:val="fr-CA" w:eastAsia="fr-CA"/>
+              </w:rPr>
+              <w:t>.</w:t>
+            </w:r>
+          </w:p>
+          <w:p>
+            <w:pPr>
+              <w:spacing w:line="240" w:lineRule="auto"/>
+              <w:ind w:left="0"/>
+              <w:rPr>
+                <w:rFonts w:eastAsia="MS Mincho"/>
+                <w:szCs w:val="24"/>
                 <w:lang w:val="fr-CA" w:eastAsia="fr-CA"/>
               </w:rPr>
             </w:pPr>
@@ -2710,7 +3027,7 @@
                 <w:szCs w:val="24"/>
                 <w:lang w:val="fr-CA" w:eastAsia="fr-CA"/>
               </w:rPr>
-              <w:t>Capture d’écran</w:t>
+              <w:t>URL</w:t>
             </w:r>
           </w:p>
         </w:tc>
@@ -2725,6 +3042,80 @@
               <w:rPr>
                 <w:rFonts w:eastAsia="MS Mincho"/>
                 <w:szCs w:val="24"/>
+                <w:lang w:val="en-CA" w:eastAsia="fr-CA"/>
+              </w:rPr>
+            </w:pPr>
+            <w:r>
+              <w:rPr>
+                <w:rFonts w:eastAsia="MS Mincho"/>
+                <w:szCs w:val="24"/>
+                <w:lang w:val="fr-CA" w:eastAsia="fr-CA"/>
+              </w:rPr>
+              <w:t>..</w:t>
+            </w:r>
+            <w:r>
+              <w:rPr>
+                <w:rFonts w:eastAsia="MS Mincho"/>
+                <w:szCs w:val="24"/>
+                <w:lang w:val="en-CA" w:eastAsia="fr-CA"/>
+              </w:rPr>
+              <w:t>\</w:t>
+            </w:r>
+            <w:r>
+              <w:rPr>
+                <w:rFonts w:eastAsia="MS Mincho"/>
+                <w:szCs w:val="24"/>
+                <w:lang w:val="en-CA" w:eastAsia="fr-CA"/>
+              </w:rPr>
+              <w:t>billet_spectacle</w:t>
+            </w:r>
+            <w:r>
+              <w:rPr>
+                <w:rFonts w:eastAsia="MS Mincho"/>
+                <w:szCs w:val="24"/>
+                <w:lang w:val="en-CA" w:eastAsia="fr-CA"/>
+              </w:rPr>
+              <w:t>.html</w:t>
+            </w:r>
+          </w:p>
+        </w:tc>
+      </w:tr>
+      <w:tr>
+        <w:tc>
+          <w:tcPr>
+            <w:tcW w:w="2556" w:type="dxa"/>
+          </w:tcPr>
+          <w:p>
+            <w:pPr>
+              <w:spacing w:line="240" w:lineRule="auto"/>
+              <w:ind w:left="0"/>
+              <w:rPr>
+                <w:rFonts w:eastAsia="MS Mincho"/>
+                <w:szCs w:val="24"/>
+                <w:lang w:val="fr-CA" w:eastAsia="fr-CA"/>
+              </w:rPr>
+            </w:pPr>
+            <w:r>
+              <w:rPr>
+                <w:rFonts w:eastAsia="MS Mincho"/>
+                <w:szCs w:val="24"/>
+                <w:lang w:val="fr-CA" w:eastAsia="fr-CA"/>
+              </w:rPr>
+              <w:t>Capture d’écran</w:t>
+            </w:r>
+          </w:p>
+        </w:tc>
+        <w:tc>
+          <w:tcPr>
+            <w:tcW w:w="7272" w:type="dxa"/>
+          </w:tcPr>
+          <w:p>
+            <w:pPr>
+              <w:spacing w:line="240" w:lineRule="auto"/>
+              <w:ind w:left="0"/>
+              <w:rPr>
+                <w:rFonts w:eastAsia="MS Mincho"/>
+                <w:szCs w:val="24"/>
                 <w:lang w:val="fr-CA" w:eastAsia="fr-CA"/>
               </w:rPr>
             </w:pPr>
@@ -2734,12 +3125,918 @@
     </w:tbl>
     <w:p>
       <w:pPr>
-        <w:pStyle w:val="Corpsdetexte"/>
+        <w:spacing w:line="240" w:lineRule="auto"/>
+        <w:ind w:left="0"/>
         <w:rPr>
-          <w:lang w:val="fr-FR"/>
+          <w:lang w:val="fr-CA"/>
         </w:rPr>
       </w:pPr>
     </w:p>
+    <w:p>
+      <w:pPr>
+        <w:spacing w:line="240" w:lineRule="auto"/>
+        <w:ind w:left="0"/>
+        <w:rPr>
+          <w:lang w:val="fr-CA"/>
+        </w:rPr>
+      </w:pPr>
+    </w:p>
+    <w:tbl>
+      <w:tblPr>
+        <w:tblW w:w="9828" w:type="dxa"/>
+        <w:tblBorders>
+          <w:top w:val="single" w:sz="4" w:space="0" w:color="auto"/>
+          <w:left w:val="single" w:sz="4" w:space="0" w:color="auto"/>
+          <w:bottom w:val="single" w:sz="4" w:space="0" w:color="auto"/>
+          <w:right w:val="single" w:sz="4" w:space="0" w:color="auto"/>
+          <w:insideH w:val="single" w:sz="4" w:space="0" w:color="auto"/>
+          <w:insideV w:val="single" w:sz="4" w:space="0" w:color="auto"/>
+        </w:tblBorders>
+        <w:tblLook w:val="01E0" w:firstRow="1" w:lastRow="1" w:firstColumn="1" w:lastColumn="1" w:noHBand="0" w:noVBand="0"/>
+      </w:tblPr>
+      <w:tblGrid>
+        <w:gridCol w:w="2556"/>
+        <w:gridCol w:w="7272"/>
+      </w:tblGrid>
+      <w:tr>
+        <w:tc>
+          <w:tcPr>
+            <w:tcW w:w="2556" w:type="dxa"/>
+          </w:tcPr>
+          <w:p>
+            <w:pPr>
+              <w:spacing w:line="240" w:lineRule="auto"/>
+              <w:ind w:left="0"/>
+              <w:rPr>
+                <w:rFonts w:eastAsia="MS Mincho"/>
+                <w:szCs w:val="24"/>
+                <w:lang w:val="fr-CA" w:eastAsia="fr-CA"/>
+              </w:rPr>
+            </w:pPr>
+            <w:r>
+              <w:rPr>
+                <w:rFonts w:eastAsia="MS Mincho"/>
+                <w:szCs w:val="24"/>
+                <w:lang w:val="fr-CA" w:eastAsia="fr-CA"/>
+              </w:rPr>
+              <w:t>Titre de page</w:t>
+            </w:r>
+          </w:p>
+        </w:tc>
+        <w:tc>
+          <w:tcPr>
+            <w:tcW w:w="7272" w:type="dxa"/>
+          </w:tcPr>
+          <w:p>
+            <w:pPr>
+              <w:spacing w:line="240" w:lineRule="auto"/>
+              <w:ind w:left="0"/>
+              <w:rPr>
+                <w:rFonts w:eastAsia="MS Mincho"/>
+                <w:szCs w:val="24"/>
+                <w:lang w:val="fr-CA" w:eastAsia="fr-CA"/>
+              </w:rPr>
+            </w:pPr>
+            <w:r>
+              <w:rPr>
+                <w:rFonts w:eastAsia="MS Mincho"/>
+                <w:szCs w:val="24"/>
+                <w:lang w:val="fr-CA" w:eastAsia="fr-CA"/>
+              </w:rPr>
+              <w:t>Billet Sporacid (</w:t>
+            </w:r>
+            <w:r>
+              <w:rPr>
+                <w:rFonts w:eastAsia="MS Mincho"/>
+                <w:szCs w:val="24"/>
+                <w:lang w:val="fr-CA" w:eastAsia="fr-CA"/>
+              </w:rPr>
+              <w:t>Humour</w:t>
+            </w:r>
+            <w:r>
+              <w:rPr>
+                <w:rFonts w:eastAsia="MS Mincho"/>
+                <w:szCs w:val="24"/>
+                <w:lang w:val="fr-CA" w:eastAsia="fr-CA"/>
+              </w:rPr>
+              <w:t>)</w:t>
+            </w:r>
+            <w:bookmarkStart w:id="5" w:name="_GoBack"/>
+            <w:bookmarkEnd w:id="5"/>
+          </w:p>
+        </w:tc>
+      </w:tr>
+      <w:tr>
+        <w:tc>
+          <w:tcPr>
+            <w:tcW w:w="2556" w:type="dxa"/>
+          </w:tcPr>
+          <w:p>
+            <w:pPr>
+              <w:spacing w:line="240" w:lineRule="auto"/>
+              <w:ind w:left="0"/>
+              <w:rPr>
+                <w:rFonts w:eastAsia="MS Mincho"/>
+                <w:szCs w:val="24"/>
+                <w:lang w:val="fr-CA" w:eastAsia="fr-CA"/>
+              </w:rPr>
+            </w:pPr>
+            <w:r>
+              <w:rPr>
+                <w:rFonts w:eastAsia="MS Mincho"/>
+                <w:szCs w:val="24"/>
+                <w:lang w:val="fr-CA" w:eastAsia="fr-CA"/>
+              </w:rPr>
+              <w:t>Description</w:t>
+            </w:r>
+          </w:p>
+        </w:tc>
+        <w:tc>
+          <w:tcPr>
+            <w:tcW w:w="7272" w:type="dxa"/>
+          </w:tcPr>
+          <w:p>
+            <w:pPr>
+              <w:spacing w:line="240" w:lineRule="auto"/>
+              <w:ind w:left="0"/>
+              <w:rPr>
+                <w:rFonts w:eastAsia="MS Mincho"/>
+                <w:szCs w:val="24"/>
+                <w:lang w:val="fr-CA" w:eastAsia="fr-CA"/>
+              </w:rPr>
+            </w:pPr>
+          </w:p>
+          <w:p>
+            <w:pPr>
+              <w:spacing w:line="240" w:lineRule="auto"/>
+              <w:ind w:left="0"/>
+              <w:rPr>
+                <w:rFonts w:eastAsia="MS Mincho"/>
+                <w:szCs w:val="24"/>
+                <w:lang w:val="fr-CA" w:eastAsia="fr-CA"/>
+              </w:rPr>
+            </w:pPr>
+            <w:r>
+              <w:rPr>
+                <w:rFonts w:eastAsia="MS Mincho"/>
+                <w:szCs w:val="24"/>
+                <w:lang w:val="fr-CA" w:eastAsia="fr-CA"/>
+              </w:rPr>
+              <w:t>Page permettant de consulter les spectacles</w:t>
+            </w:r>
+            <w:r>
+              <w:rPr>
+                <w:rFonts w:eastAsia="MS Mincho"/>
+                <w:szCs w:val="24"/>
+                <w:lang w:val="fr-CA" w:eastAsia="fr-CA"/>
+              </w:rPr>
+              <w:t xml:space="preserve"> d’humour prochainement à </w:t>
+            </w:r>
+            <w:r>
+              <w:rPr>
+                <w:rFonts w:eastAsia="MS Mincho"/>
+                <w:szCs w:val="24"/>
+                <w:lang w:val="fr-CA" w:eastAsia="fr-CA"/>
+              </w:rPr>
+              <w:t>l’affiche</w:t>
+            </w:r>
+            <w:r>
+              <w:rPr>
+                <w:rFonts w:eastAsia="MS Mincho"/>
+                <w:szCs w:val="24"/>
+                <w:lang w:val="fr-CA" w:eastAsia="fr-CA"/>
+              </w:rPr>
+              <w:t>.</w:t>
+            </w:r>
+          </w:p>
+          <w:p>
+            <w:pPr>
+              <w:spacing w:line="240" w:lineRule="auto"/>
+              <w:ind w:left="0"/>
+              <w:rPr>
+                <w:rFonts w:eastAsia="MS Mincho"/>
+                <w:szCs w:val="24"/>
+                <w:lang w:val="fr-CA" w:eastAsia="fr-CA"/>
+              </w:rPr>
+            </w:pPr>
+          </w:p>
+        </w:tc>
+      </w:tr>
+      <w:tr>
+        <w:tc>
+          <w:tcPr>
+            <w:tcW w:w="2556" w:type="dxa"/>
+          </w:tcPr>
+          <w:p>
+            <w:pPr>
+              <w:spacing w:line="240" w:lineRule="auto"/>
+              <w:ind w:left="0"/>
+              <w:rPr>
+                <w:rFonts w:eastAsia="MS Mincho"/>
+                <w:szCs w:val="24"/>
+                <w:lang w:val="fr-CA" w:eastAsia="fr-CA"/>
+              </w:rPr>
+            </w:pPr>
+            <w:r>
+              <w:rPr>
+                <w:rFonts w:eastAsia="MS Mincho"/>
+                <w:szCs w:val="24"/>
+                <w:lang w:val="fr-CA" w:eastAsia="fr-CA"/>
+              </w:rPr>
+              <w:t>URL</w:t>
+            </w:r>
+          </w:p>
+        </w:tc>
+        <w:tc>
+          <w:tcPr>
+            <w:tcW w:w="7272" w:type="dxa"/>
+          </w:tcPr>
+          <w:p>
+            <w:pPr>
+              <w:spacing w:line="240" w:lineRule="auto"/>
+              <w:ind w:left="0"/>
+              <w:rPr>
+                <w:rFonts w:eastAsia="MS Mincho"/>
+                <w:szCs w:val="24"/>
+                <w:lang w:val="en-CA" w:eastAsia="fr-CA"/>
+              </w:rPr>
+            </w:pPr>
+            <w:r>
+              <w:rPr>
+                <w:rFonts w:eastAsia="MS Mincho"/>
+                <w:szCs w:val="24"/>
+                <w:lang w:val="fr-CA" w:eastAsia="fr-CA"/>
+              </w:rPr>
+              <w:t>..</w:t>
+            </w:r>
+            <w:r>
+              <w:rPr>
+                <w:rFonts w:eastAsia="MS Mincho"/>
+                <w:szCs w:val="24"/>
+                <w:lang w:val="en-CA" w:eastAsia="fr-CA"/>
+              </w:rPr>
+              <w:t>\billet_</w:t>
+            </w:r>
+            <w:r>
+              <w:rPr>
+                <w:rFonts w:eastAsia="MS Mincho"/>
+                <w:szCs w:val="24"/>
+                <w:lang w:val="en-CA" w:eastAsia="fr-CA"/>
+              </w:rPr>
+              <w:t>humour</w:t>
+            </w:r>
+            <w:r>
+              <w:rPr>
+                <w:rFonts w:eastAsia="MS Mincho"/>
+                <w:szCs w:val="24"/>
+                <w:lang w:val="en-CA" w:eastAsia="fr-CA"/>
+              </w:rPr>
+              <w:t>.html</w:t>
+            </w:r>
+          </w:p>
+        </w:tc>
+      </w:tr>
+      <w:tr>
+        <w:tc>
+          <w:tcPr>
+            <w:tcW w:w="2556" w:type="dxa"/>
+          </w:tcPr>
+          <w:p>
+            <w:pPr>
+              <w:spacing w:line="240" w:lineRule="auto"/>
+              <w:ind w:left="0"/>
+              <w:rPr>
+                <w:rFonts w:eastAsia="MS Mincho"/>
+                <w:szCs w:val="24"/>
+                <w:lang w:val="fr-CA" w:eastAsia="fr-CA"/>
+              </w:rPr>
+            </w:pPr>
+            <w:r>
+              <w:rPr>
+                <w:rFonts w:eastAsia="MS Mincho"/>
+                <w:szCs w:val="24"/>
+                <w:lang w:val="fr-CA" w:eastAsia="fr-CA"/>
+              </w:rPr>
+              <w:t>Capture d’écran</w:t>
+            </w:r>
+          </w:p>
+        </w:tc>
+        <w:tc>
+          <w:tcPr>
+            <w:tcW w:w="7272" w:type="dxa"/>
+          </w:tcPr>
+          <w:p>
+            <w:pPr>
+              <w:spacing w:line="240" w:lineRule="auto"/>
+              <w:ind w:left="0"/>
+              <w:rPr>
+                <w:rFonts w:eastAsia="MS Mincho"/>
+                <w:szCs w:val="24"/>
+                <w:lang w:val="fr-CA" w:eastAsia="fr-CA"/>
+              </w:rPr>
+            </w:pPr>
+          </w:p>
+        </w:tc>
+      </w:tr>
+    </w:tbl>
+    <w:p>
+      <w:pPr>
+        <w:spacing w:line="240" w:lineRule="auto"/>
+        <w:ind w:left="0"/>
+        <w:rPr>
+          <w:lang w:val="fr-CA"/>
+        </w:rPr>
+      </w:pPr>
+    </w:p>
+    <w:p>
+      <w:pPr>
+        <w:spacing w:line="240" w:lineRule="auto"/>
+        <w:ind w:left="0"/>
+        <w:rPr>
+          <w:lang w:val="fr-CA"/>
+        </w:rPr>
+      </w:pPr>
+    </w:p>
+    <w:tbl>
+      <w:tblPr>
+        <w:tblW w:w="9828" w:type="dxa"/>
+        <w:tblBorders>
+          <w:top w:val="single" w:sz="4" w:space="0" w:color="auto"/>
+          <w:left w:val="single" w:sz="4" w:space="0" w:color="auto"/>
+          <w:bottom w:val="single" w:sz="4" w:space="0" w:color="auto"/>
+          <w:right w:val="single" w:sz="4" w:space="0" w:color="auto"/>
+          <w:insideH w:val="single" w:sz="4" w:space="0" w:color="auto"/>
+          <w:insideV w:val="single" w:sz="4" w:space="0" w:color="auto"/>
+        </w:tblBorders>
+        <w:tblLook w:val="01E0" w:firstRow="1" w:lastRow="1" w:firstColumn="1" w:lastColumn="1" w:noHBand="0" w:noVBand="0"/>
+      </w:tblPr>
+      <w:tblGrid>
+        <w:gridCol w:w="2556"/>
+        <w:gridCol w:w="7272"/>
+      </w:tblGrid>
+      <w:tr>
+        <w:tc>
+          <w:tcPr>
+            <w:tcW w:w="2556" w:type="dxa"/>
+          </w:tcPr>
+          <w:p>
+            <w:pPr>
+              <w:spacing w:line="240" w:lineRule="auto"/>
+              <w:ind w:left="0"/>
+              <w:rPr>
+                <w:rFonts w:eastAsia="MS Mincho"/>
+                <w:szCs w:val="24"/>
+                <w:lang w:val="fr-CA" w:eastAsia="fr-CA"/>
+              </w:rPr>
+            </w:pPr>
+            <w:bookmarkStart w:id="6" w:name="_Toc347067071"/>
+            <w:r>
+              <w:rPr>
+                <w:rFonts w:eastAsia="MS Mincho"/>
+                <w:szCs w:val="24"/>
+                <w:lang w:val="fr-CA" w:eastAsia="fr-CA"/>
+              </w:rPr>
+              <w:t>Titre de page</w:t>
+            </w:r>
+          </w:p>
+        </w:tc>
+        <w:tc>
+          <w:tcPr>
+            <w:tcW w:w="7272" w:type="dxa"/>
+          </w:tcPr>
+          <w:p>
+            <w:pPr>
+              <w:spacing w:line="240" w:lineRule="auto"/>
+              <w:ind w:left="0"/>
+              <w:rPr>
+                <w:rFonts w:eastAsia="MS Mincho"/>
+                <w:szCs w:val="24"/>
+                <w:lang w:val="fr-CA" w:eastAsia="fr-CA"/>
+              </w:rPr>
+            </w:pPr>
+            <w:r>
+              <w:rPr>
+                <w:rFonts w:eastAsia="MS Mincho"/>
+                <w:szCs w:val="24"/>
+                <w:lang w:val="fr-CA" w:eastAsia="fr-CA"/>
+              </w:rPr>
+              <w:t>Administration</w:t>
+            </w:r>
+          </w:p>
+        </w:tc>
+      </w:tr>
+      <w:tr>
+        <w:tc>
+          <w:tcPr>
+            <w:tcW w:w="2556" w:type="dxa"/>
+          </w:tcPr>
+          <w:p>
+            <w:pPr>
+              <w:spacing w:line="240" w:lineRule="auto"/>
+              <w:ind w:left="0"/>
+              <w:rPr>
+                <w:rFonts w:eastAsia="MS Mincho"/>
+                <w:szCs w:val="24"/>
+                <w:lang w:val="fr-CA" w:eastAsia="fr-CA"/>
+              </w:rPr>
+            </w:pPr>
+            <w:r>
+              <w:rPr>
+                <w:rFonts w:eastAsia="MS Mincho"/>
+                <w:szCs w:val="24"/>
+                <w:lang w:val="fr-CA" w:eastAsia="fr-CA"/>
+              </w:rPr>
+              <w:t>Description</w:t>
+            </w:r>
+          </w:p>
+        </w:tc>
+        <w:tc>
+          <w:tcPr>
+            <w:tcW w:w="7272" w:type="dxa"/>
+          </w:tcPr>
+          <w:p>
+            <w:pPr>
+              <w:spacing w:line="240" w:lineRule="auto"/>
+              <w:ind w:left="0"/>
+              <w:rPr>
+                <w:rFonts w:eastAsia="MS Mincho"/>
+                <w:szCs w:val="24"/>
+                <w:lang w:val="fr-CA" w:eastAsia="fr-CA"/>
+              </w:rPr>
+            </w:pPr>
+          </w:p>
+          <w:p>
+            <w:pPr>
+              <w:spacing w:line="240" w:lineRule="auto"/>
+              <w:ind w:left="0"/>
+              <w:jc w:val="both"/>
+              <w:rPr>
+                <w:rFonts w:eastAsia="MS Mincho"/>
+                <w:szCs w:val="24"/>
+                <w:lang w:val="fr-CA" w:eastAsia="fr-CA"/>
+              </w:rPr>
+            </w:pPr>
+            <w:r>
+              <w:rPr>
+                <w:rFonts w:eastAsia="MS Mincho"/>
+                <w:szCs w:val="24"/>
+                <w:lang w:val="fr-CA" w:eastAsia="fr-CA"/>
+              </w:rPr>
+              <w:t xml:space="preserve">Tableau de bord permettant d’ajouter des spectacles, des salles, des représentations et des billets. </w:t>
+            </w:r>
+          </w:p>
+          <w:p>
+            <w:pPr>
+              <w:spacing w:line="240" w:lineRule="auto"/>
+              <w:ind w:left="0"/>
+              <w:rPr>
+                <w:rFonts w:eastAsia="MS Mincho"/>
+                <w:szCs w:val="24"/>
+                <w:lang w:val="fr-CA" w:eastAsia="fr-CA"/>
+              </w:rPr>
+            </w:pPr>
+          </w:p>
+        </w:tc>
+      </w:tr>
+      <w:tr>
+        <w:tc>
+          <w:tcPr>
+            <w:tcW w:w="2556" w:type="dxa"/>
+          </w:tcPr>
+          <w:p>
+            <w:pPr>
+              <w:spacing w:line="240" w:lineRule="auto"/>
+              <w:ind w:left="0"/>
+              <w:rPr>
+                <w:rFonts w:eastAsia="MS Mincho"/>
+                <w:szCs w:val="24"/>
+                <w:lang w:val="fr-CA" w:eastAsia="fr-CA"/>
+              </w:rPr>
+            </w:pPr>
+            <w:r>
+              <w:rPr>
+                <w:rFonts w:eastAsia="MS Mincho"/>
+                <w:szCs w:val="24"/>
+                <w:lang w:val="fr-CA" w:eastAsia="fr-CA"/>
+              </w:rPr>
+              <w:t>URL</w:t>
+            </w:r>
+          </w:p>
+        </w:tc>
+        <w:tc>
+          <w:tcPr>
+            <w:tcW w:w="7272" w:type="dxa"/>
+          </w:tcPr>
+          <w:p>
+            <w:pPr>
+              <w:spacing w:line="240" w:lineRule="auto"/>
+              <w:ind w:left="0"/>
+              <w:rPr>
+                <w:rFonts w:eastAsia="MS Mincho"/>
+                <w:szCs w:val="24"/>
+                <w:lang w:val="en-CA" w:eastAsia="fr-CA"/>
+              </w:rPr>
+            </w:pPr>
+            <w:r>
+              <w:rPr>
+                <w:rFonts w:eastAsia="MS Mincho"/>
+                <w:szCs w:val="24"/>
+                <w:lang w:val="fr-CA" w:eastAsia="fr-CA"/>
+              </w:rPr>
+              <w:t>..</w:t>
+            </w:r>
+            <w:r>
+              <w:rPr>
+                <w:rFonts w:eastAsia="MS Mincho"/>
+                <w:szCs w:val="24"/>
+                <w:lang w:val="en-CA" w:eastAsia="fr-CA"/>
+              </w:rPr>
+              <w:t>\</w:t>
+            </w:r>
+            <w:r>
+              <w:rPr>
+                <w:rFonts w:eastAsia="MS Mincho"/>
+                <w:szCs w:val="24"/>
+                <w:lang w:val="en-CA" w:eastAsia="fr-CA"/>
+              </w:rPr>
+              <w:t>admin</w:t>
+            </w:r>
+            <w:r>
+              <w:rPr>
+                <w:rFonts w:eastAsia="MS Mincho"/>
+                <w:szCs w:val="24"/>
+                <w:lang w:val="en-CA" w:eastAsia="fr-CA"/>
+              </w:rPr>
+              <w:t>.html</w:t>
+            </w:r>
+          </w:p>
+        </w:tc>
+      </w:tr>
+      <w:tr>
+        <w:tc>
+          <w:tcPr>
+            <w:tcW w:w="2556" w:type="dxa"/>
+          </w:tcPr>
+          <w:p>
+            <w:pPr>
+              <w:spacing w:line="240" w:lineRule="auto"/>
+              <w:ind w:left="0"/>
+              <w:rPr>
+                <w:rFonts w:eastAsia="MS Mincho"/>
+                <w:szCs w:val="24"/>
+                <w:lang w:val="fr-CA" w:eastAsia="fr-CA"/>
+              </w:rPr>
+            </w:pPr>
+            <w:r>
+              <w:rPr>
+                <w:rFonts w:eastAsia="MS Mincho"/>
+                <w:szCs w:val="24"/>
+                <w:lang w:val="fr-CA" w:eastAsia="fr-CA"/>
+              </w:rPr>
+              <w:t>Capture d’écran</w:t>
+            </w:r>
+          </w:p>
+        </w:tc>
+        <w:tc>
+          <w:tcPr>
+            <w:tcW w:w="7272" w:type="dxa"/>
+          </w:tcPr>
+          <w:p>
+            <w:pPr>
+              <w:spacing w:line="240" w:lineRule="auto"/>
+              <w:ind w:left="0"/>
+              <w:rPr>
+                <w:rFonts w:eastAsia="MS Mincho"/>
+                <w:szCs w:val="24"/>
+                <w:lang w:val="fr-CA" w:eastAsia="fr-CA"/>
+              </w:rPr>
+            </w:pPr>
+          </w:p>
+        </w:tc>
+      </w:tr>
+    </w:tbl>
+    <w:p>
+      <w:pPr>
+        <w:spacing w:line="240" w:lineRule="auto"/>
+        <w:ind w:left="0"/>
+      </w:pPr>
+    </w:p>
+    <w:p>
+      <w:pPr>
+        <w:spacing w:line="240" w:lineRule="auto"/>
+        <w:ind w:left="0"/>
+      </w:pPr>
+    </w:p>
+    <w:p>
+      <w:pPr>
+        <w:spacing w:line="240" w:lineRule="auto"/>
+        <w:ind w:left="0"/>
+      </w:pPr>
+    </w:p>
+    <w:p>
+      <w:pPr>
+        <w:spacing w:line="240" w:lineRule="auto"/>
+        <w:ind w:left="0"/>
+      </w:pPr>
+    </w:p>
+    <w:p>
+      <w:pPr>
+        <w:spacing w:line="240" w:lineRule="auto"/>
+        <w:ind w:left="0"/>
+      </w:pPr>
+    </w:p>
+    <w:tbl>
+      <w:tblPr>
+        <w:tblW w:w="9828" w:type="dxa"/>
+        <w:tblBorders>
+          <w:top w:val="single" w:sz="4" w:space="0" w:color="auto"/>
+          <w:left w:val="single" w:sz="4" w:space="0" w:color="auto"/>
+          <w:bottom w:val="single" w:sz="4" w:space="0" w:color="auto"/>
+          <w:right w:val="single" w:sz="4" w:space="0" w:color="auto"/>
+          <w:insideH w:val="single" w:sz="4" w:space="0" w:color="auto"/>
+          <w:insideV w:val="single" w:sz="4" w:space="0" w:color="auto"/>
+        </w:tblBorders>
+        <w:tblLook w:val="01E0" w:firstRow="1" w:lastRow="1" w:firstColumn="1" w:lastColumn="1" w:noHBand="0" w:noVBand="0"/>
+      </w:tblPr>
+      <w:tblGrid>
+        <w:gridCol w:w="2556"/>
+        <w:gridCol w:w="7272"/>
+      </w:tblGrid>
+      <w:tr>
+        <w:tc>
+          <w:tcPr>
+            <w:tcW w:w="2556" w:type="dxa"/>
+          </w:tcPr>
+          <w:p>
+            <w:pPr>
+              <w:spacing w:line="240" w:lineRule="auto"/>
+              <w:ind w:left="0"/>
+              <w:rPr>
+                <w:rFonts w:eastAsia="MS Mincho"/>
+                <w:szCs w:val="24"/>
+                <w:lang w:val="fr-CA" w:eastAsia="fr-CA"/>
+              </w:rPr>
+            </w:pPr>
+            <w:r>
+              <w:rPr>
+                <w:rFonts w:eastAsia="MS Mincho"/>
+                <w:szCs w:val="24"/>
+                <w:lang w:val="fr-CA" w:eastAsia="fr-CA"/>
+              </w:rPr>
+              <w:lastRenderedPageBreak/>
+              <w:t>Titre de page</w:t>
+            </w:r>
+          </w:p>
+        </w:tc>
+        <w:tc>
+          <w:tcPr>
+            <w:tcW w:w="7272" w:type="dxa"/>
+          </w:tcPr>
+          <w:p>
+            <w:pPr>
+              <w:spacing w:line="240" w:lineRule="auto"/>
+              <w:ind w:left="0"/>
+              <w:rPr>
+                <w:rFonts w:eastAsia="MS Mincho"/>
+                <w:szCs w:val="24"/>
+                <w:lang w:val="fr-CA" w:eastAsia="fr-CA"/>
+              </w:rPr>
+            </w:pPr>
+            <w:r>
+              <w:rPr>
+                <w:rFonts w:eastAsia="MS Mincho"/>
+                <w:szCs w:val="24"/>
+                <w:lang w:val="fr-CA" w:eastAsia="fr-CA"/>
+              </w:rPr>
+              <w:t>Panier d’achat</w:t>
+            </w:r>
+          </w:p>
+        </w:tc>
+      </w:tr>
+      <w:tr>
+        <w:tc>
+          <w:tcPr>
+            <w:tcW w:w="2556" w:type="dxa"/>
+          </w:tcPr>
+          <w:p>
+            <w:pPr>
+              <w:spacing w:line="240" w:lineRule="auto"/>
+              <w:ind w:left="0"/>
+              <w:rPr>
+                <w:rFonts w:eastAsia="MS Mincho"/>
+                <w:szCs w:val="24"/>
+                <w:lang w:val="fr-CA" w:eastAsia="fr-CA"/>
+              </w:rPr>
+            </w:pPr>
+            <w:r>
+              <w:rPr>
+                <w:rFonts w:eastAsia="MS Mincho"/>
+                <w:szCs w:val="24"/>
+                <w:lang w:val="fr-CA" w:eastAsia="fr-CA"/>
+              </w:rPr>
+              <w:t>Description</w:t>
+            </w:r>
+          </w:p>
+        </w:tc>
+        <w:tc>
+          <w:tcPr>
+            <w:tcW w:w="7272" w:type="dxa"/>
+          </w:tcPr>
+          <w:p>
+            <w:pPr>
+              <w:spacing w:line="240" w:lineRule="auto"/>
+              <w:ind w:left="0"/>
+              <w:rPr>
+                <w:rFonts w:eastAsia="MS Mincho"/>
+                <w:szCs w:val="24"/>
+                <w:lang w:val="fr-CA" w:eastAsia="fr-CA"/>
+              </w:rPr>
+            </w:pPr>
+          </w:p>
+          <w:p>
+            <w:pPr>
+              <w:spacing w:line="240" w:lineRule="auto"/>
+              <w:ind w:left="0"/>
+              <w:jc w:val="both"/>
+              <w:rPr>
+                <w:rFonts w:eastAsia="MS Mincho"/>
+                <w:szCs w:val="24"/>
+                <w:lang w:val="fr-CA" w:eastAsia="fr-CA"/>
+              </w:rPr>
+            </w:pPr>
+            <w:r>
+              <w:rPr>
+                <w:rFonts w:eastAsia="MS Mincho"/>
+                <w:szCs w:val="24"/>
+                <w:lang w:val="fr-CA" w:eastAsia="fr-CA"/>
+              </w:rPr>
+              <w:t>Contient le sommaire des achats effectués par un client.</w:t>
+            </w:r>
+            <w:r>
+              <w:rPr>
+                <w:rFonts w:eastAsia="MS Mincho"/>
+                <w:szCs w:val="24"/>
+                <w:lang w:val="fr-CA" w:eastAsia="fr-CA"/>
+              </w:rPr>
+              <w:t xml:space="preserve"> </w:t>
+            </w:r>
+            <w:r>
+              <w:rPr>
+                <w:rFonts w:eastAsia="MS Mincho"/>
+                <w:szCs w:val="24"/>
+                <w:lang w:val="fr-CA" w:eastAsia="fr-CA"/>
+              </w:rPr>
+              <w:t xml:space="preserve"> La commande n’étant pas encore confirmée,  l’usager </w:t>
+            </w:r>
+            <w:proofErr w:type="gramStart"/>
+            <w:r>
+              <w:rPr>
+                <w:rFonts w:eastAsia="MS Mincho"/>
+                <w:szCs w:val="24"/>
+                <w:lang w:val="fr-CA" w:eastAsia="fr-CA"/>
+              </w:rPr>
+              <w:t>peux</w:t>
+            </w:r>
+            <w:proofErr w:type="gramEnd"/>
+            <w:r>
+              <w:rPr>
+                <w:rFonts w:eastAsia="MS Mincho"/>
+                <w:szCs w:val="24"/>
+                <w:lang w:val="fr-CA" w:eastAsia="fr-CA"/>
+              </w:rPr>
+              <w:t xml:space="preserve"> mettre à jour la représentation si elle est disponible ainsi que le nombre de billet.</w:t>
+            </w:r>
+          </w:p>
+          <w:p>
+            <w:pPr>
+              <w:spacing w:line="240" w:lineRule="auto"/>
+              <w:ind w:left="0"/>
+              <w:rPr>
+                <w:rFonts w:eastAsia="MS Mincho"/>
+                <w:szCs w:val="24"/>
+                <w:lang w:val="fr-CA" w:eastAsia="fr-CA"/>
+              </w:rPr>
+            </w:pPr>
+          </w:p>
+        </w:tc>
+      </w:tr>
+      <w:tr>
+        <w:tc>
+          <w:tcPr>
+            <w:tcW w:w="2556" w:type="dxa"/>
+          </w:tcPr>
+          <w:p>
+            <w:pPr>
+              <w:spacing w:line="240" w:lineRule="auto"/>
+              <w:ind w:left="0"/>
+              <w:rPr>
+                <w:rFonts w:eastAsia="MS Mincho"/>
+                <w:szCs w:val="24"/>
+                <w:lang w:val="fr-CA" w:eastAsia="fr-CA"/>
+              </w:rPr>
+            </w:pPr>
+            <w:r>
+              <w:rPr>
+                <w:rFonts w:eastAsia="MS Mincho"/>
+                <w:szCs w:val="24"/>
+                <w:lang w:val="fr-CA" w:eastAsia="fr-CA"/>
+              </w:rPr>
+              <w:t>URL</w:t>
+            </w:r>
+          </w:p>
+        </w:tc>
+        <w:tc>
+          <w:tcPr>
+            <w:tcW w:w="7272" w:type="dxa"/>
+          </w:tcPr>
+          <w:p>
+            <w:pPr>
+              <w:spacing w:line="240" w:lineRule="auto"/>
+              <w:ind w:left="0"/>
+              <w:rPr>
+                <w:rFonts w:eastAsia="MS Mincho"/>
+                <w:szCs w:val="24"/>
+                <w:lang w:val="en-CA" w:eastAsia="fr-CA"/>
+              </w:rPr>
+            </w:pPr>
+            <w:r>
+              <w:rPr>
+                <w:rFonts w:eastAsia="MS Mincho"/>
+                <w:szCs w:val="24"/>
+                <w:lang w:val="fr-CA" w:eastAsia="fr-CA"/>
+              </w:rPr>
+              <w:t>..</w:t>
+            </w:r>
+            <w:r>
+              <w:rPr>
+                <w:rFonts w:eastAsia="MS Mincho"/>
+                <w:szCs w:val="24"/>
+                <w:lang w:val="en-CA" w:eastAsia="fr-CA"/>
+              </w:rPr>
+              <w:t>\</w:t>
+            </w:r>
+            <w:r>
+              <w:rPr>
+                <w:rFonts w:eastAsia="MS Mincho"/>
+                <w:szCs w:val="24"/>
+                <w:lang w:val="en-CA" w:eastAsia="fr-CA"/>
+              </w:rPr>
+              <w:t>panier_achat</w:t>
+            </w:r>
+            <w:r>
+              <w:rPr>
+                <w:rFonts w:eastAsia="MS Mincho"/>
+                <w:szCs w:val="24"/>
+                <w:lang w:val="en-CA" w:eastAsia="fr-CA"/>
+              </w:rPr>
+              <w:t>.html</w:t>
+            </w:r>
+          </w:p>
+        </w:tc>
+      </w:tr>
+      <w:tr>
+        <w:tc>
+          <w:tcPr>
+            <w:tcW w:w="2556" w:type="dxa"/>
+          </w:tcPr>
+          <w:p>
+            <w:pPr>
+              <w:spacing w:line="240" w:lineRule="auto"/>
+              <w:ind w:left="0"/>
+              <w:rPr>
+                <w:rFonts w:eastAsia="MS Mincho"/>
+                <w:szCs w:val="24"/>
+                <w:lang w:val="fr-CA" w:eastAsia="fr-CA"/>
+              </w:rPr>
+            </w:pPr>
+            <w:r>
+              <w:rPr>
+                <w:rFonts w:eastAsia="MS Mincho"/>
+                <w:szCs w:val="24"/>
+                <w:lang w:val="fr-CA" w:eastAsia="fr-CA"/>
+              </w:rPr>
+              <w:t>Capture d’écran</w:t>
+            </w:r>
+          </w:p>
+        </w:tc>
+        <w:tc>
+          <w:tcPr>
+            <w:tcW w:w="7272" w:type="dxa"/>
+          </w:tcPr>
+          <w:p>
+            <w:pPr>
+              <w:spacing w:line="240" w:lineRule="auto"/>
+              <w:ind w:left="0"/>
+              <w:rPr>
+                <w:rFonts w:eastAsia="MS Mincho"/>
+                <w:szCs w:val="24"/>
+                <w:lang w:val="fr-CA" w:eastAsia="fr-CA"/>
+              </w:rPr>
+            </w:pPr>
+          </w:p>
+        </w:tc>
+      </w:tr>
+    </w:tbl>
     <w:p>
       <w:pPr>
         <w:spacing w:line="240" w:lineRule="auto"/>
@@ -2757,9 +4054,8 @@
     </w:p>
     <w:p>
       <w:pPr>
-        <w:pStyle w:val="Titre1"/>
-      </w:pPr>
-      <w:bookmarkStart w:id="6" w:name="_Toc347067071"/>
+        <w:pStyle w:val="Heading1"/>
+      </w:pPr>
       <w:r>
         <w:lastRenderedPageBreak/>
         <w:t>Architecture</w:t>
@@ -2768,7 +4064,7 @@
     </w:p>
     <w:p>
       <w:pPr>
-        <w:pStyle w:val="Titre2"/>
+        <w:pStyle w:val="Heading2"/>
         <w:numPr>
           <w:ilvl w:val="1"/>
           <w:numId w:val="34"/>
@@ -2782,7 +4078,7 @@
     </w:p>
     <w:p>
       <w:pPr>
-        <w:pStyle w:val="Titre2"/>
+        <w:pStyle w:val="Heading2"/>
       </w:pPr>
       <w:bookmarkStart w:id="8" w:name="_Toc347067073"/>
       <w:r>
@@ -2807,7 +4103,7 @@
     </w:p>
     <w:p>
       <w:pPr>
-        <w:pStyle w:val="Titre1"/>
+        <w:pStyle w:val="Heading1"/>
       </w:pPr>
       <w:bookmarkStart w:id="9" w:name="_Toc347067074"/>
       <w:r>
@@ -2818,7 +4114,7 @@
     </w:p>
     <w:p>
       <w:pPr>
-        <w:pStyle w:val="Titre2"/>
+        <w:pStyle w:val="Heading2"/>
         <w:numPr>
           <w:ilvl w:val="1"/>
           <w:numId w:val="36"/>
@@ -2838,7 +4134,7 @@
     </w:p>
     <w:p>
       <w:pPr>
-        <w:pStyle w:val="Corpsdetexte"/>
+        <w:pStyle w:val="BodyText"/>
         <w:ind w:left="720"/>
         <w:rPr>
           <w:lang w:val="fr-FR"/>
@@ -2853,7 +4149,7 @@
     </w:p>
     <w:p>
       <w:pPr>
-        <w:pStyle w:val="Corpsdetexte"/>
+        <w:pStyle w:val="BodyText"/>
         <w:numPr>
           <w:ilvl w:val="0"/>
           <w:numId w:val="32"/>
@@ -2877,22 +4173,30 @@
     </w:p>
     <w:p>
       <w:pPr>
-        <w:pStyle w:val="Corpsdetexte"/>
+        <w:pStyle w:val="BodyText"/>
         <w:ind w:left="720"/>
         <w:rPr>
           <w:lang w:val="en-CA"/>
         </w:rPr>
       </w:pPr>
+      <w:proofErr w:type="spellStart"/>
       <w:r>
         <w:rPr>
           <w:lang w:val="en-CA"/>
         </w:rPr>
-        <w:t>Julien Pelletier-Morin :</w:t>
+        <w:t>Julien</w:t>
+      </w:r>
+      <w:proofErr w:type="spellEnd"/>
+      <w:r>
+        <w:rPr>
+          <w:lang w:val="en-CA"/>
+        </w:rPr>
+        <w:t xml:space="preserve"> Pelletier-Morin:</w:t>
       </w:r>
     </w:p>
     <w:p>
       <w:pPr>
-        <w:pStyle w:val="Corpsdetexte"/>
+        <w:pStyle w:val="BodyText"/>
         <w:numPr>
           <w:ilvl w:val="0"/>
           <w:numId w:val="32"/>
@@ -2905,12 +4209,12 @@
         <w:rPr>
           <w:lang w:val="fr-FR"/>
         </w:rPr>
-        <w:t>UML</w:t>
+        <w:t>Conception</w:t>
       </w:r>
     </w:p>
     <w:p>
       <w:pPr>
-        <w:pStyle w:val="Corpsdetexte"/>
+        <w:pStyle w:val="BodyText"/>
         <w:ind w:left="360" w:firstLine="360"/>
       </w:pPr>
       <w:r>
@@ -2919,13 +4223,18 @@
         </w:rPr>
         <w:t>Fran</w:t>
       </w:r>
+      <w:proofErr w:type="spellStart"/>
       <w:r>
-        <w:t>çois Gagné :</w:t>
+        <w:t>çois</w:t>
+      </w:r>
+      <w:proofErr w:type="spellEnd"/>
+      <w:r>
+        <w:t xml:space="preserve"> Gagné :</w:t>
       </w:r>
     </w:p>
     <w:p>
       <w:pPr>
-        <w:pStyle w:val="Corpsdetexte"/>
+        <w:pStyle w:val="BodyText"/>
         <w:numPr>
           <w:ilvl w:val="0"/>
           <w:numId w:val="32"/>
@@ -2937,28 +4246,33 @@
     </w:p>
     <w:p>
       <w:pPr>
-        <w:pStyle w:val="Corpsdetexte"/>
+        <w:pStyle w:val="BodyText"/>
         <w:ind w:left="720"/>
       </w:pPr>
       <w:r>
-        <w:t>Patrick Lavallée</w:t>
+        <w:t xml:space="preserve">Patrick </w:t>
       </w:r>
+      <w:proofErr w:type="spellStart"/>
+      <w:r>
+        <w:t>Lavallée</w:t>
+      </w:r>
+      <w:proofErr w:type="spellEnd"/>
     </w:p>
     <w:p>
       <w:pPr>
-        <w:pStyle w:val="Corpsdetexte"/>
+        <w:pStyle w:val="BodyText"/>
         <w:numPr>
           <w:ilvl w:val="0"/>
           <w:numId w:val="32"/>
         </w:numPr>
       </w:pPr>
       <w:r>
-        <w:t>Capitaine</w:t>
+        <w:t>Rapport</w:t>
       </w:r>
     </w:p>
     <w:p>
       <w:pPr>
-        <w:pStyle w:val="Titre2"/>
+        <w:pStyle w:val="Heading2"/>
       </w:pPr>
       <w:bookmarkStart w:id="11" w:name="_Toc347067076"/>
       <w:r>
@@ -2968,7 +4282,7 @@
     </w:p>
     <w:p>
       <w:pPr>
-        <w:pStyle w:val="Corpsdetexte"/>
+        <w:pStyle w:val="BodyText"/>
       </w:pPr>
       <w:r>
         <w:rPr>
@@ -2988,7 +4302,7 @@
     </w:p>
     <w:p>
       <w:pPr>
-        <w:pStyle w:val="Corpsdetexte"/>
+        <w:pStyle w:val="BodyText"/>
         <w:jc w:val="both"/>
       </w:pPr>
       <w:r>
@@ -3000,7 +4314,7 @@
     </w:p>
     <w:p>
       <w:pPr>
-        <w:pStyle w:val="Corpsdetexte"/>
+        <w:pStyle w:val="BodyText"/>
       </w:pPr>
       <w:r>
         <w:rPr>
@@ -3020,7 +4334,7 @@
     </w:p>
     <w:p>
       <w:pPr>
-        <w:pStyle w:val="Corpsdetexte"/>
+        <w:pStyle w:val="BodyText"/>
         <w:jc w:val="both"/>
       </w:pPr>
       <w:r>
@@ -3041,7 +4355,7 @@
     </w:p>
     <w:p>
       <w:pPr>
-        <w:pStyle w:val="Titre2"/>
+        <w:pStyle w:val="Heading2"/>
         <w:rPr>
           <w:szCs w:val="24"/>
         </w:rPr>
@@ -3057,7 +4371,7 @@
     </w:p>
     <w:p>
       <w:pPr>
-        <w:pStyle w:val="Corpsdetexte"/>
+        <w:pStyle w:val="BodyText"/>
         <w:rPr>
           <w:lang w:val="fr-FR"/>
         </w:rPr>
@@ -3102,7 +4416,7 @@
     </w:p>
     <w:p>
       <w:pPr>
-        <w:pStyle w:val="Titre2"/>
+        <w:pStyle w:val="Heading2"/>
         <w:rPr>
           <w:szCs w:val="24"/>
         </w:rPr>
@@ -3118,7 +4432,7 @@
     </w:p>
     <w:p>
       <w:pPr>
-        <w:pStyle w:val="Corpsdetexte"/>
+        <w:pStyle w:val="BodyText"/>
         <w:jc w:val="both"/>
         <w:rPr>
           <w:lang w:val="fr-FR"/>
@@ -3133,7 +4447,7 @@
     </w:p>
     <w:p>
       <w:pPr>
-        <w:pStyle w:val="Titre2"/>
+        <w:pStyle w:val="Heading2"/>
         <w:rPr>
           <w:szCs w:val="24"/>
         </w:rPr>
@@ -3149,7 +4463,7 @@
     </w:p>
     <w:p>
       <w:pPr>
-        <w:pStyle w:val="Corpsdetexte"/>
+        <w:pStyle w:val="BodyText"/>
         <w:rPr>
           <w:lang w:val="fr-FR"/>
         </w:rPr>
@@ -3163,7 +4477,7 @@
     </w:p>
     <w:p>
       <w:pPr>
-        <w:pStyle w:val="Titre2"/>
+        <w:pStyle w:val="Heading2"/>
         <w:rPr>
           <w:szCs w:val="24"/>
         </w:rPr>
@@ -3209,7 +4523,7 @@
     </w:p>
     <w:p>
       <w:pPr>
-        <w:pStyle w:val="Titre1"/>
+        <w:pStyle w:val="Heading1"/>
       </w:pPr>
       <w:bookmarkStart w:id="16" w:name="_Toc347067081"/>
       <w:r>
@@ -3220,7 +4534,7 @@
     </w:p>
     <w:p>
       <w:pPr>
-        <w:pStyle w:val="Corpsdetexte"/>
+        <w:pStyle w:val="BodyText"/>
       </w:pPr>
     </w:p>
     <w:sectPr>
@@ -3256,40 +4570,47 @@
 <w:ftr xmlns:wpc="http://schemas.microsoft.com/office/word/2010/wordprocessingCanvas" xmlns:mc="http://schemas.openxmlformats.org/markup-compatibility/2006" xmlns:o="urn:schemas-microsoft-com:office:office" xmlns:r="http://schemas.openxmlformats.org/officeDocument/2006/relationships" xmlns:m="http://schemas.openxmlformats.org/officeDocument/2006/math" xmlns:v="urn:schemas-microsoft-com:vml" xmlns:wp14="http://schemas.microsoft.com/office/word/2010/wordprocessingDrawing" xmlns:wp="http://schemas.openxmlformats.org/drawingml/2006/wordprocessingDrawing" xmlns:w10="urn:schemas-microsoft-com:office:word" xmlns:w="http://schemas.openxmlformats.org/wordprocessingml/2006/main" xmlns:w14="http://schemas.microsoft.com/office/word/2010/wordml" xmlns:wpg="http://schemas.microsoft.com/office/word/2010/wordprocessingGroup" xmlns:wpi="http://schemas.microsoft.com/office/word/2010/wordprocessingInk" xmlns:wne="http://schemas.microsoft.com/office/word/2006/wordml" xmlns:wps="http://schemas.microsoft.com/office/word/2010/wordprocessingShape" mc:Ignorable="w14 wp14">
   <w:p>
     <w:pPr>
-      <w:pStyle w:val="Pieddepage"/>
+      <w:pStyle w:val="Footer"/>
     </w:pPr>
     <w:r>
       <w:tab/>
-      <w:t xml:space="preserve">page </w:t>
+    </w:r>
+    <w:proofErr w:type="gramStart"/>
+    <w:r>
+      <w:t>page</w:t>
+    </w:r>
+    <w:proofErr w:type="gramEnd"/>
+    <w:r>
+      <w:t xml:space="preserve"> </w:t>
     </w:r>
     <w:r>
       <w:rPr>
-        <w:rStyle w:val="Numrodepage"/>
+        <w:rStyle w:val="PageNumber"/>
       </w:rPr>
       <w:fldChar w:fldCharType="begin"/>
     </w:r>
     <w:r>
       <w:rPr>
-        <w:rStyle w:val="Numrodepage"/>
+        <w:rStyle w:val="PageNumber"/>
       </w:rPr>
       <w:instrText xml:space="preserve"> PAGE </w:instrText>
     </w:r>
     <w:r>
       <w:rPr>
-        <w:rStyle w:val="Numrodepage"/>
+        <w:rStyle w:val="PageNumber"/>
       </w:rPr>
       <w:fldChar w:fldCharType="separate"/>
     </w:r>
     <w:r>
       <w:rPr>
-        <w:rStyle w:val="Numrodepage"/>
+        <w:rStyle w:val="PageNumber"/>
         <w:noProof/>
       </w:rPr>
       <w:t>2</w:t>
     </w:r>
     <w:r>
       <w:rPr>
-        <w:rStyle w:val="Numrodepage"/>
+        <w:rStyle w:val="PageNumber"/>
       </w:rPr>
       <w:fldChar w:fldCharType="end"/>
     </w:r>
@@ -3301,39 +4622,39 @@
 <w:ftr xmlns:wpc="http://schemas.microsoft.com/office/word/2010/wordprocessingCanvas" xmlns:mc="http://schemas.openxmlformats.org/markup-compatibility/2006" xmlns:o="urn:schemas-microsoft-com:office:office" xmlns:r="http://schemas.openxmlformats.org/officeDocument/2006/relationships" xmlns:m="http://schemas.openxmlformats.org/officeDocument/2006/math" xmlns:v="urn:schemas-microsoft-com:vml" xmlns:wp14="http://schemas.microsoft.com/office/word/2010/wordprocessingDrawing" xmlns:wp="http://schemas.openxmlformats.org/drawingml/2006/wordprocessingDrawing" xmlns:w10="urn:schemas-microsoft-com:office:word" xmlns:w="http://schemas.openxmlformats.org/wordprocessingml/2006/main" xmlns:w14="http://schemas.microsoft.com/office/word/2010/wordml" xmlns:wpg="http://schemas.microsoft.com/office/word/2010/wordprocessingGroup" xmlns:wpi="http://schemas.microsoft.com/office/word/2010/wordprocessingInk" xmlns:wne="http://schemas.microsoft.com/office/word/2006/wordml" xmlns:wps="http://schemas.microsoft.com/office/word/2010/wordprocessingShape" mc:Ignorable="w14 wp14">
   <w:p>
     <w:pPr>
-      <w:pStyle w:val="Pieddepage"/>
+      <w:pStyle w:val="Footer"/>
     </w:pPr>
     <w:r>
       <w:tab/>
     </w:r>
     <w:r>
       <w:rPr>
-        <w:rStyle w:val="Numrodepage"/>
+        <w:rStyle w:val="PageNumber"/>
       </w:rPr>
       <w:fldChar w:fldCharType="begin"/>
     </w:r>
     <w:r>
       <w:rPr>
-        <w:rStyle w:val="Numrodepage"/>
+        <w:rStyle w:val="PageNumber"/>
       </w:rPr>
       <w:instrText xml:space="preserve"> PAGE </w:instrText>
     </w:r>
     <w:r>
       <w:rPr>
-        <w:rStyle w:val="Numrodepage"/>
+        <w:rStyle w:val="PageNumber"/>
       </w:rPr>
       <w:fldChar w:fldCharType="separate"/>
     </w:r>
     <w:r>
       <w:rPr>
-        <w:rStyle w:val="Numrodepage"/>
+        <w:rStyle w:val="PageNumber"/>
         <w:noProof/>
       </w:rPr>
-      <w:t>4</w:t>
+      <w:t>6</w:t>
     </w:r>
     <w:r>
       <w:rPr>
-        <w:rStyle w:val="Numrodepage"/>
+        <w:rStyle w:val="PageNumber"/>
       </w:rPr>
       <w:fldChar w:fldCharType="end"/>
     </w:r>
@@ -3370,7 +4691,23 @@
           <w:i/>
           <w:sz w:val="18"/>
         </w:rPr>
-        <w:t>(footnote continued)</w:t>
+        <w:t>(</w:t>
+      </w:r>
+      <w:proofErr w:type="gramStart"/>
+      <w:r>
+        <w:rPr>
+          <w:i/>
+          <w:sz w:val="18"/>
+        </w:rPr>
+        <w:t>footnote</w:t>
+      </w:r>
+      <w:proofErr w:type="gramEnd"/>
+      <w:r>
+        <w:rPr>
+          <w:i/>
+          <w:sz w:val="18"/>
+        </w:rPr>
+        <w:t xml:space="preserve"> continued)</w:t>
       </w:r>
     </w:p>
   </w:footnote>
@@ -3395,7 +4732,7 @@
         </w:tcPr>
         <w:p>
           <w:pPr>
-            <w:pStyle w:val="En-tte"/>
+            <w:pStyle w:val="Header"/>
             <w:rPr>
               <w:sz w:val="22"/>
               <w:lang w:val="fr-CA"/>
@@ -3479,7 +4816,23 @@
               <w:sz w:val="22"/>
               <w:lang w:val="fr-CA"/>
             </w:rPr>
-            <w:t xml:space="preserve">, Lab </w:t>
+            <w:t xml:space="preserve">, </w:t>
+          </w:r>
+          <w:proofErr w:type="spellStart"/>
+          <w:r>
+            <w:rPr>
+              <w:sz w:val="22"/>
+              <w:lang w:val="fr-CA"/>
+            </w:rPr>
+            <w:t>Lab</w:t>
+          </w:r>
+          <w:proofErr w:type="spellEnd"/>
+          <w:r>
+            <w:rPr>
+              <w:sz w:val="22"/>
+              <w:lang w:val="fr-CA"/>
+            </w:rPr>
+            <w:t xml:space="preserve"> </w:t>
           </w:r>
           <w:r>
             <w:rPr>
@@ -3521,7 +4874,7 @@
         </w:tcPr>
         <w:p>
           <w:pPr>
-            <w:pStyle w:val="En-tte"/>
+            <w:pStyle w:val="Header"/>
             <w:jc w:val="right"/>
             <w:rPr>
               <w:sz w:val="22"/>
@@ -3563,7 +4916,7 @@
   </w:tbl>
   <w:p>
     <w:pPr>
-      <w:pStyle w:val="En-tte"/>
+      <w:pStyle w:val="Header"/>
       <w:tabs>
         <w:tab w:val="clear" w:pos="4320"/>
         <w:tab w:val="clear" w:pos="8640"/>
@@ -3578,7 +4931,7 @@
 <w:hdr xmlns:wpc="http://schemas.microsoft.com/office/word/2010/wordprocessingCanvas" xmlns:mc="http://schemas.openxmlformats.org/markup-compatibility/2006" xmlns:o="urn:schemas-microsoft-com:office:office" xmlns:r="http://schemas.openxmlformats.org/officeDocument/2006/relationships" xmlns:m="http://schemas.openxmlformats.org/officeDocument/2006/math" xmlns:v="urn:schemas-microsoft-com:vml" xmlns:wp14="http://schemas.microsoft.com/office/word/2010/wordprocessingDrawing" xmlns:wp="http://schemas.openxmlformats.org/drawingml/2006/wordprocessingDrawing" xmlns:w10="urn:schemas-microsoft-com:office:word" xmlns:w="http://schemas.openxmlformats.org/wordprocessingml/2006/main" xmlns:w14="http://schemas.microsoft.com/office/word/2010/wordml" xmlns:wpg="http://schemas.microsoft.com/office/word/2010/wordprocessingGroup" xmlns:wpi="http://schemas.microsoft.com/office/word/2010/wordprocessingInk" xmlns:wne="http://schemas.microsoft.com/office/word/2006/wordml" xmlns:wps="http://schemas.microsoft.com/office/word/2010/wordprocessingShape" mc:Ignorable="w14 wp14">
   <w:p>
     <w:pPr>
-      <w:pStyle w:val="En-tte"/>
+      <w:pStyle w:val="Header"/>
     </w:pPr>
     <w:r>
       <w:rPr>
@@ -3648,7 +5001,7 @@
     <w:tmpl w:val="FFFFFFFF"/>
     <w:lvl w:ilvl="0">
       <w:numFmt w:val="decimal"/>
-      <w:pStyle w:val="Listepuces"/>
+      <w:pStyle w:val="ListBullet"/>
       <w:lvlText w:val="*"/>
       <w:lvlJc w:val="left"/>
     </w:lvl>
@@ -3756,7 +5109,7 @@
     <w:lvl w:ilvl="0">
       <w:start w:val="1"/>
       <w:numFmt w:val="decimal"/>
-      <w:pStyle w:val="Titre1"/>
+      <w:pStyle w:val="Heading1"/>
       <w:lvlText w:val="%1"/>
       <w:lvlJc w:val="left"/>
       <w:pPr>
@@ -3772,7 +5125,7 @@
     <w:lvl w:ilvl="1">
       <w:start w:val="2"/>
       <w:numFmt w:val="decimal"/>
-      <w:pStyle w:val="Titre2"/>
+      <w:pStyle w:val="Heading2"/>
       <w:lvlText w:val="%1.%2"/>
       <w:lvlJc w:val="left"/>
       <w:pPr>
@@ -3792,7 +5145,7 @@
     <w:lvl w:ilvl="2">
       <w:start w:val="1"/>
       <w:numFmt w:val="decimal"/>
-      <w:pStyle w:val="Titre3"/>
+      <w:pStyle w:val="Heading3"/>
       <w:lvlText w:val="%1.%2.%3"/>
       <w:lvlJc w:val="left"/>
       <w:pPr>
@@ -3808,7 +5161,7 @@
     <w:lvl w:ilvl="3">
       <w:start w:val="1"/>
       <w:numFmt w:val="decimal"/>
-      <w:pStyle w:val="Titre4"/>
+      <w:pStyle w:val="Heading4"/>
       <w:lvlText w:val="%1.%2.%3.%4"/>
       <w:lvlJc w:val="left"/>
       <w:pPr>
@@ -3824,7 +5177,7 @@
     <w:lvl w:ilvl="4">
       <w:start w:val="1"/>
       <w:numFmt w:val="decimal"/>
-      <w:pStyle w:val="Titre5"/>
+      <w:pStyle w:val="Heading5"/>
       <w:lvlText w:val="%1.%2.%3.%4.%5"/>
       <w:lvlJc w:val="left"/>
       <w:pPr>
@@ -3840,7 +5193,7 @@
     <w:lvl w:ilvl="5">
       <w:start w:val="1"/>
       <w:numFmt w:val="decimal"/>
-      <w:pStyle w:val="Titre6"/>
+      <w:pStyle w:val="Heading6"/>
       <w:lvlText w:val="%1.%2.%3.%4.%5.%6"/>
       <w:lvlJc w:val="left"/>
       <w:pPr>
@@ -3856,7 +5209,7 @@
     <w:lvl w:ilvl="6">
       <w:start w:val="1"/>
       <w:numFmt w:val="decimal"/>
-      <w:pStyle w:val="Titre7"/>
+      <w:pStyle w:val="Heading7"/>
       <w:lvlText w:val="%1.%2.%3.%4.%5.%6.%7"/>
       <w:lvlJc w:val="left"/>
       <w:pPr>
@@ -3872,7 +5225,7 @@
     <w:lvl w:ilvl="7">
       <w:start w:val="1"/>
       <w:numFmt w:val="decimal"/>
-      <w:pStyle w:val="Titre8"/>
+      <w:pStyle w:val="Heading8"/>
       <w:lvlText w:val="%1.%2.%3.%4.%5.%6.%7.%8"/>
       <w:lvlJc w:val="left"/>
       <w:pPr>
@@ -3888,7 +5241,7 @@
     <w:lvl w:ilvl="8">
       <w:start w:val="1"/>
       <w:numFmt w:val="decimal"/>
-      <w:pStyle w:val="Titre9"/>
+      <w:pStyle w:val="Heading9"/>
       <w:lvlText w:val="%1.%2.%3.%4.%5.%6.%7.%8.%9"/>
       <w:lvlJc w:val="left"/>
       <w:pPr>
@@ -4938,7 +6291,7 @@
       <w:lvl w:ilvl="0">
         <w:start w:val="1"/>
         <w:numFmt w:val="bullet"/>
-        <w:pStyle w:val="Listepuces"/>
+        <w:pStyle w:val="ListBullet"/>
         <w:lvlText w:val=""/>
         <w:legacy w:legacy="1" w:legacySpace="0" w:legacyIndent="360"/>
         <w:lvlJc w:val="left"/>
@@ -4961,7 +6314,7 @@
       <w:lvl w:ilvl="0">
         <w:start w:val="1"/>
         <w:numFmt w:val="bullet"/>
-        <w:pStyle w:val="Listepuces"/>
+        <w:pStyle w:val="ListBullet"/>
         <w:lvlText w:val=""/>
         <w:legacy w:legacy="1" w:legacySpace="0" w:legacyIndent="360"/>
         <w:lvlJc w:val="left"/>
@@ -4981,7 +6334,7 @@
       <w:lvl w:ilvl="0">
         <w:start w:val="1"/>
         <w:numFmt w:val="bullet"/>
-        <w:pStyle w:val="Listepuces"/>
+        <w:pStyle w:val="ListBullet"/>
         <w:lvlText w:val="n"/>
         <w:legacy w:legacy="1" w:legacySpace="0" w:legacyIndent="360"/>
         <w:lvlJc w:val="left"/>
@@ -5001,7 +6354,7 @@
       <w:lvl w:ilvl="0">
         <w:start w:val="1"/>
         <w:numFmt w:val="bullet"/>
-        <w:pStyle w:val="Listepuces"/>
+        <w:pStyle w:val="ListBullet"/>
         <w:lvlText w:val="n"/>
         <w:legacy w:legacy="1" w:legacySpace="0" w:legacyIndent="360"/>
         <w:lvlJc w:val="left"/>
@@ -5409,10 +6762,10 @@
       <w:lang w:val="en-US" w:eastAsia="en-US"/>
     </w:rPr>
   </w:style>
-  <w:style w:type="paragraph" w:styleId="Titre1">
+  <w:style w:type="paragraph" w:styleId="Heading1">
     <w:name w:val="heading 1"/>
-    <w:basedOn w:val="Listenumros"/>
-    <w:next w:val="Corpsdetexte"/>
+    <w:basedOn w:val="ListNumber"/>
+    <w:next w:val="BodyText"/>
     <w:qFormat/>
     <w:rsid w:val="00C86EFA"/>
     <w:pPr>
@@ -5428,10 +6781,10 @@
       <w:sz w:val="28"/>
     </w:rPr>
   </w:style>
-  <w:style w:type="paragraph" w:styleId="Titre2">
+  <w:style w:type="paragraph" w:styleId="Heading2">
     <w:name w:val="heading 2"/>
-    <w:basedOn w:val="Listenumros2"/>
-    <w:next w:val="Corpsdetexte"/>
+    <w:basedOn w:val="ListNumber2"/>
+    <w:next w:val="BodyText"/>
     <w:qFormat/>
     <w:rsid w:val="00C86EFA"/>
     <w:pPr>
@@ -5447,10 +6800,10 @@
       <w:lang w:val="fr-FR"/>
     </w:rPr>
   </w:style>
-  <w:style w:type="paragraph" w:styleId="Titre3">
+  <w:style w:type="paragraph" w:styleId="Heading3">
     <w:name w:val="heading 3"/>
-    <w:basedOn w:val="Listenumros3"/>
-    <w:next w:val="Corpsdetexte"/>
+    <w:basedOn w:val="ListNumber3"/>
+    <w:next w:val="BodyText"/>
     <w:qFormat/>
     <w:rsid w:val="00C86EFA"/>
     <w:pPr>
@@ -5464,10 +6817,10 @@
       <w:rFonts w:ascii="Arial" w:hAnsi="Arial"/>
     </w:rPr>
   </w:style>
-  <w:style w:type="paragraph" w:styleId="Titre4">
+  <w:style w:type="paragraph" w:styleId="Heading4">
     <w:name w:val="heading 4"/>
-    <w:basedOn w:val="Listenumros4"/>
-    <w:next w:val="Corpsdetexte"/>
+    <w:basedOn w:val="ListNumber4"/>
+    <w:next w:val="BodyText"/>
     <w:qFormat/>
     <w:rsid w:val="00C86EFA"/>
     <w:pPr>
@@ -5484,10 +6837,10 @@
       <w:sz w:val="18"/>
     </w:rPr>
   </w:style>
-  <w:style w:type="paragraph" w:styleId="Titre5">
+  <w:style w:type="paragraph" w:styleId="Heading5">
     <w:name w:val="heading 5"/>
-    <w:basedOn w:val="Listenumros5"/>
-    <w:next w:val="Corpsdetexte"/>
+    <w:basedOn w:val="ListNumber5"/>
+    <w:next w:val="BodyText"/>
     <w:qFormat/>
     <w:rsid w:val="004945F1"/>
     <w:pPr>
@@ -5505,10 +6858,10 @@
       <w:sz w:val="20"/>
     </w:rPr>
   </w:style>
-  <w:style w:type="paragraph" w:styleId="Titre6">
+  <w:style w:type="paragraph" w:styleId="Heading6">
     <w:name w:val="heading 6"/>
     <w:basedOn w:val="HeadingBase"/>
-    <w:next w:val="Corpsdetexte"/>
+    <w:next w:val="BodyText"/>
     <w:qFormat/>
     <w:pPr>
       <w:numPr>
@@ -5523,10 +6876,10 @@
       <w:sz w:val="20"/>
     </w:rPr>
   </w:style>
-  <w:style w:type="paragraph" w:styleId="Titre7">
+  <w:style w:type="paragraph" w:styleId="Heading7">
     <w:name w:val="heading 7"/>
     <w:basedOn w:val="HeadingBase"/>
-    <w:next w:val="Corpsdetexte"/>
+    <w:next w:val="BodyText"/>
     <w:qFormat/>
     <w:pPr>
       <w:numPr>
@@ -5540,10 +6893,10 @@
       <w:sz w:val="20"/>
     </w:rPr>
   </w:style>
-  <w:style w:type="paragraph" w:styleId="Titre8">
+  <w:style w:type="paragraph" w:styleId="Heading8">
     <w:name w:val="heading 8"/>
     <w:basedOn w:val="HeadingBase"/>
-    <w:next w:val="Corpsdetexte"/>
+    <w:next w:val="BodyText"/>
     <w:qFormat/>
     <w:pPr>
       <w:numPr>
@@ -5557,10 +6910,10 @@
       <w:sz w:val="18"/>
     </w:rPr>
   </w:style>
-  <w:style w:type="paragraph" w:styleId="Titre9">
+  <w:style w:type="paragraph" w:styleId="Heading9">
     <w:name w:val="heading 9"/>
     <w:basedOn w:val="HeadingBase"/>
-    <w:next w:val="Corpsdetexte"/>
+    <w:next w:val="BodyText"/>
     <w:qFormat/>
     <w:pPr>
       <w:numPr>
@@ -5573,13 +6926,13 @@
       <w:sz w:val="18"/>
     </w:rPr>
   </w:style>
-  <w:style w:type="character" w:default="1" w:styleId="Policepardfaut">
+  <w:style w:type="character" w:default="1" w:styleId="DefaultParagraphFont">
     <w:name w:val="Default Paragraph Font"/>
     <w:uiPriority w:val="1"/>
     <w:semiHidden/>
     <w:unhideWhenUsed/>
   </w:style>
-  <w:style w:type="table" w:default="1" w:styleId="TableauNormal">
+  <w:style w:type="table" w:default="1" w:styleId="TableNormal">
     <w:name w:val="Normal Table"/>
     <w:uiPriority w:val="99"/>
     <w:semiHidden/>
@@ -5594,7 +6947,7 @@
       </w:tblCellMar>
     </w:tblPr>
   </w:style>
-  <w:style w:type="numbering" w:default="1" w:styleId="Aucuneliste">
+  <w:style w:type="numbering" w:default="1" w:styleId="NoList">
     <w:name w:val="No List"/>
     <w:uiPriority w:val="99"/>
     <w:semiHidden/>
@@ -5603,7 +6956,7 @@
   <w:style w:type="paragraph" w:customStyle="1" w:styleId="HeadingBase">
     <w:name w:val="Heading Base"/>
     <w:basedOn w:val="Normal"/>
-    <w:next w:val="Corpsdetexte"/>
+    <w:next w:val="BodyText"/>
     <w:pPr>
       <w:keepNext/>
       <w:keepLines/>
@@ -5616,7 +6969,7 @@
       <w:sz w:val="22"/>
     </w:rPr>
   </w:style>
-  <w:style w:type="paragraph" w:styleId="Corpsdetexte">
+  <w:style w:type="paragraph" w:styleId="BodyText">
     <w:name w:val="Body Text"/>
     <w:basedOn w:val="Normal"/>
     <w:pPr>
@@ -5640,7 +6993,7 @@
   </w:style>
   <w:style w:type="paragraph" w:customStyle="1" w:styleId="BlockQuotation">
     <w:name w:val="Block Quotation"/>
-    <w:basedOn w:val="Corpsdetexte"/>
+    <w:basedOn w:val="BodyText"/>
     <w:pPr>
       <w:keepLines/>
       <w:pBdr>
@@ -5656,15 +7009,15 @@
   </w:style>
   <w:style w:type="paragraph" w:customStyle="1" w:styleId="BodyTextKeep">
     <w:name w:val="Body Text Keep"/>
-    <w:basedOn w:val="Corpsdetexte"/>
+    <w:basedOn w:val="BodyText"/>
     <w:pPr>
       <w:keepNext/>
     </w:pPr>
   </w:style>
-  <w:style w:type="paragraph" w:styleId="Lgende">
+  <w:style w:type="paragraph" w:styleId="Caption">
     <w:name w:val="caption"/>
     <w:basedOn w:val="Picture"/>
-    <w:next w:val="Corpsdetexte"/>
+    <w:next w:val="BodyText"/>
     <w:qFormat/>
     <w:pPr>
       <w:spacing w:before="60" w:after="220" w:line="220" w:lineRule="atLeast"/>
@@ -5678,7 +7031,7 @@
   <w:style w:type="paragraph" w:customStyle="1" w:styleId="Picture">
     <w:name w:val="Picture"/>
     <w:basedOn w:val="Normal"/>
-    <w:next w:val="Lgende"/>
+    <w:next w:val="Caption"/>
     <w:pPr>
       <w:keepNext/>
     </w:pPr>
@@ -5686,7 +7039,7 @@
   <w:style w:type="paragraph" w:customStyle="1" w:styleId="DocumentLabel">
     <w:name w:val="Document Label"/>
     <w:basedOn w:val="HeadingBase"/>
-    <w:next w:val="Corpsdetexte"/>
+    <w:next w:val="BodyText"/>
     <w:pPr>
       <w:spacing w:before="160"/>
     </w:pPr>
@@ -5696,7 +7049,7 @@
       <w:sz w:val="60"/>
     </w:rPr>
   </w:style>
-  <w:style w:type="character" w:styleId="Appeldenotedefin">
+  <w:style w:type="character" w:styleId="EndnoteReference">
     <w:name w:val="endnote reference"/>
     <w:semiHidden/>
     <w:rPr>
@@ -5704,12 +7057,12 @@
       <w:vertAlign w:val="superscript"/>
     </w:rPr>
   </w:style>
-  <w:style w:type="paragraph" w:styleId="Notedefin">
+  <w:style w:type="paragraph" w:styleId="EndnoteText">
     <w:name w:val="endnote text"/>
     <w:basedOn w:val="FootnoteBase"/>
     <w:semiHidden/>
   </w:style>
-  <w:style w:type="paragraph" w:styleId="Pieddepage">
+  <w:style w:type="paragraph" w:styleId="Footer">
     <w:name w:val="footer"/>
     <w:basedOn w:val="HeaderBase"/>
   </w:style>
@@ -5729,22 +7082,22 @@
       <w:spacing w:val="-4"/>
     </w:rPr>
   </w:style>
-  <w:style w:type="character" w:styleId="Appelnotedebasdep">
+  <w:style w:type="character" w:styleId="FootnoteReference">
     <w:name w:val="footnote reference"/>
     <w:semiHidden/>
     <w:rPr>
       <w:vertAlign w:val="superscript"/>
     </w:rPr>
   </w:style>
-  <w:style w:type="paragraph" w:styleId="Notedebasdepage">
+  <w:style w:type="paragraph" w:styleId="FootnoteText">
     <w:name w:val="footnote text"/>
     <w:basedOn w:val="FootnoteBase"/>
     <w:semiHidden/>
   </w:style>
-  <w:style w:type="paragraph" w:styleId="En-tte">
+  <w:style w:type="paragraph" w:styleId="Header">
     <w:name w:val="header"/>
     <w:basedOn w:val="HeaderBase"/>
-    <w:link w:val="En-tteCar"/>
+    <w:link w:val="HeaderChar"/>
     <w:uiPriority w:val="99"/>
   </w:style>
   <w:style w:type="paragraph" w:styleId="Index1">
@@ -5810,7 +7163,7 @@
       <w:ind w:left="720" w:hanging="360"/>
     </w:pPr>
   </w:style>
-  <w:style w:type="paragraph" w:styleId="Titreindex">
+  <w:style w:type="paragraph" w:styleId="IndexHeading">
     <w:name w:val="index heading"/>
     <w:basedOn w:val="HeadingBase"/>
     <w:next w:val="Index1"/>
@@ -5830,7 +7183,7 @@
   </w:style>
   <w:style w:type="paragraph" w:customStyle="1" w:styleId="SectionHeading">
     <w:name w:val="Section Heading"/>
-    <w:basedOn w:val="Titre1"/>
+    <w:basedOn w:val="Heading1"/>
   </w:style>
   <w:style w:type="character" w:customStyle="1" w:styleId="Lead-inEmphasis">
     <w:name w:val="Lead-in Emphasis"/>
@@ -5840,22 +7193,22 @@
       <w:spacing w:val="-4"/>
     </w:rPr>
   </w:style>
-  <w:style w:type="character" w:styleId="Numrodeligne">
+  <w:style w:type="character" w:styleId="LineNumber">
     <w:name w:val="line number"/>
     <w:rPr>
       <w:sz w:val="18"/>
     </w:rPr>
   </w:style>
-  <w:style w:type="paragraph" w:styleId="Liste">
+  <w:style w:type="paragraph" w:styleId="List">
     <w:name w:val="List"/>
-    <w:basedOn w:val="Corpsdetexte"/>
+    <w:basedOn w:val="BodyText"/>
     <w:pPr>
       <w:ind w:left="1440" w:hanging="360"/>
     </w:pPr>
   </w:style>
-  <w:style w:type="paragraph" w:styleId="Listepuces">
+  <w:style w:type="paragraph" w:styleId="ListBullet">
     <w:name w:val="List Bullet"/>
-    <w:basedOn w:val="Liste"/>
+    <w:basedOn w:val="List"/>
     <w:pPr>
       <w:numPr>
         <w:numId w:val="1"/>
@@ -5863,14 +7216,14 @@
       <w:ind w:right="720"/>
     </w:pPr>
   </w:style>
-  <w:style w:type="paragraph" w:styleId="Listenumros">
+  <w:style w:type="paragraph" w:styleId="ListNumber">
     <w:name w:val="List Number"/>
-    <w:basedOn w:val="Liste"/>
+    <w:basedOn w:val="List"/>
     <w:pPr>
       <w:ind w:left="1800" w:right="720"/>
     </w:pPr>
   </w:style>
-  <w:style w:type="paragraph" w:styleId="Textedemacro">
+  <w:style w:type="paragraph" w:styleId="MacroText">
     <w:name w:val="macro"/>
     <w:basedOn w:val="Normal"/>
     <w:semiHidden/>
@@ -5878,7 +7231,7 @@
       <w:rFonts w:ascii="Courier New" w:hAnsi="Courier New"/>
     </w:rPr>
   </w:style>
-  <w:style w:type="character" w:styleId="Numrodepage">
+  <w:style w:type="character" w:styleId="PageNumber">
     <w:name w:val="page number"/>
     <w:rPr>
       <w:rFonts w:ascii="Arial" w:hAnsi="Arial"/>
@@ -5920,7 +7273,7 @@
       <w:rFonts w:ascii="Arial" w:hAnsi="Arial"/>
     </w:rPr>
   </w:style>
-  <w:style w:type="paragraph" w:styleId="Tabledesillustrations">
+  <w:style w:type="paragraph" w:styleId="TableofFigures">
     <w:name w:val="table of figures"/>
     <w:basedOn w:val="TOCBase"/>
     <w:semiHidden/>
@@ -5928,7 +7281,7 @@
       <w:ind w:left="1440" w:hanging="360"/>
     </w:pPr>
   </w:style>
-  <w:style w:type="paragraph" w:styleId="TM1">
+  <w:style w:type="paragraph" w:styleId="TOC1">
     <w:name w:val="toc 1"/>
     <w:basedOn w:val="TOCBase"/>
     <w:uiPriority w:val="39"/>
@@ -5946,7 +7299,7 @@
       <w:szCs w:val="24"/>
     </w:rPr>
   </w:style>
-  <w:style w:type="paragraph" w:styleId="TM2">
+  <w:style w:type="paragraph" w:styleId="TOC2">
     <w:name w:val="toc 2"/>
     <w:basedOn w:val="TOCBase"/>
     <w:uiPriority w:val="39"/>
@@ -5963,7 +7316,7 @@
       <w:szCs w:val="24"/>
     </w:rPr>
   </w:style>
-  <w:style w:type="paragraph" w:styleId="TM3">
+  <w:style w:type="paragraph" w:styleId="TOC3">
     <w:name w:val="toc 3"/>
     <w:basedOn w:val="TOCBase"/>
     <w:semiHidden/>
@@ -5981,7 +7334,7 @@
       <w:szCs w:val="24"/>
     </w:rPr>
   </w:style>
-  <w:style w:type="paragraph" w:styleId="TM4">
+  <w:style w:type="paragraph" w:styleId="TOC4">
     <w:name w:val="toc 4"/>
     <w:basedOn w:val="TOCBase"/>
     <w:semiHidden/>
@@ -5997,7 +7350,7 @@
       <w:szCs w:val="21"/>
     </w:rPr>
   </w:style>
-  <w:style w:type="paragraph" w:styleId="TM5">
+  <w:style w:type="paragraph" w:styleId="TOC5">
     <w:name w:val="toc 5"/>
     <w:basedOn w:val="TOCBase"/>
     <w:semiHidden/>
@@ -6016,7 +7369,7 @@
   <w:style w:type="paragraph" w:customStyle="1" w:styleId="SectionLabel">
     <w:name w:val="Section Label"/>
     <w:basedOn w:val="HeadingBase"/>
-    <w:next w:val="Corpsdetexte"/>
+    <w:next w:val="BodyText"/>
     <w:pPr>
       <w:spacing w:before="400" w:after="440"/>
     </w:pPr>
@@ -6028,7 +7381,7 @@
   </w:style>
   <w:style w:type="paragraph" w:customStyle="1" w:styleId="FooterFirst">
     <w:name w:val="Footer First"/>
-    <w:basedOn w:val="Pieddepage"/>
+    <w:basedOn w:val="Footer"/>
     <w:pPr>
       <w:pBdr>
         <w:bottom w:val="single" w:sz="6" w:space="1" w:color="auto"/>
@@ -6041,7 +7394,7 @@
   </w:style>
   <w:style w:type="paragraph" w:customStyle="1" w:styleId="FooterEven">
     <w:name w:val="Footer Even"/>
-    <w:basedOn w:val="Pieddepage"/>
+    <w:basedOn w:val="Footer"/>
     <w:pPr>
       <w:pBdr>
         <w:bottom w:val="single" w:sz="6" w:space="1" w:color="auto"/>
@@ -6054,7 +7407,7 @@
   </w:style>
   <w:style w:type="paragraph" w:customStyle="1" w:styleId="FooterOdd">
     <w:name w:val="Footer Odd"/>
-    <w:basedOn w:val="Pieddepage"/>
+    <w:basedOn w:val="Footer"/>
     <w:pPr>
       <w:pBdr>
         <w:bottom w:val="single" w:sz="6" w:space="1" w:color="auto"/>
@@ -6067,24 +7420,24 @@
   </w:style>
   <w:style w:type="paragraph" w:customStyle="1" w:styleId="HeaderFirst">
     <w:name w:val="Header First"/>
-    <w:basedOn w:val="En-tte"/>
+    <w:basedOn w:val="Header"/>
   </w:style>
   <w:style w:type="paragraph" w:customStyle="1" w:styleId="HeaderEven">
     <w:name w:val="Header Even"/>
-    <w:basedOn w:val="En-tte"/>
+    <w:basedOn w:val="Header"/>
   </w:style>
   <w:style w:type="paragraph" w:customStyle="1" w:styleId="HeaderOdd">
     <w:name w:val="Header Odd"/>
-    <w:basedOn w:val="En-tte"/>
-  </w:style>
-  <w:style w:type="paragraph" w:styleId="Retraitcorpsdetexte">
+    <w:basedOn w:val="Header"/>
+  </w:style>
+  <w:style w:type="paragraph" w:styleId="BodyTextIndent">
     <w:name w:val="Body Text Indent"/>
-    <w:basedOn w:val="Corpsdetexte"/>
+    <w:basedOn w:val="BodyText"/>
     <w:pPr>
       <w:ind w:left="1440"/>
     </w:pPr>
   </w:style>
-  <w:style w:type="paragraph" w:styleId="Titre">
+  <w:style w:type="paragraph" w:styleId="Title">
     <w:name w:val="Title"/>
     <w:basedOn w:val="HeadingBase"/>
     <w:next w:val="Normal"/>
@@ -6099,84 +7452,84 @@
       <w:sz w:val="40"/>
     </w:rPr>
   </w:style>
-  <w:style w:type="paragraph" w:styleId="Listenumros5">
+  <w:style w:type="paragraph" w:styleId="ListNumber5">
     <w:name w:val="List Number 5"/>
-    <w:basedOn w:val="Listenumros"/>
+    <w:basedOn w:val="ListNumber"/>
     <w:pPr>
       <w:ind w:left="3240"/>
     </w:pPr>
   </w:style>
-  <w:style w:type="paragraph" w:styleId="Listenumros4">
+  <w:style w:type="paragraph" w:styleId="ListNumber4">
     <w:name w:val="List Number 4"/>
-    <w:basedOn w:val="Listenumros"/>
+    <w:basedOn w:val="ListNumber"/>
     <w:pPr>
       <w:ind w:left="2880"/>
     </w:pPr>
   </w:style>
-  <w:style w:type="paragraph" w:styleId="Listenumros3">
+  <w:style w:type="paragraph" w:styleId="ListNumber3">
     <w:name w:val="List Number 3"/>
-    <w:basedOn w:val="Listenumros"/>
+    <w:basedOn w:val="ListNumber"/>
     <w:pPr>
       <w:ind w:left="2520"/>
     </w:pPr>
   </w:style>
-  <w:style w:type="paragraph" w:styleId="Listepuces5">
+  <w:style w:type="paragraph" w:styleId="ListBullet5">
     <w:name w:val="List Bullet 5"/>
-    <w:basedOn w:val="Listepuces"/>
+    <w:basedOn w:val="ListBullet"/>
     <w:pPr>
       <w:ind w:left="3240"/>
     </w:pPr>
   </w:style>
-  <w:style w:type="paragraph" w:styleId="Listepuces4">
+  <w:style w:type="paragraph" w:styleId="ListBullet4">
     <w:name w:val="List Bullet 4"/>
-    <w:basedOn w:val="Listepuces"/>
+    <w:basedOn w:val="ListBullet"/>
     <w:pPr>
       <w:ind w:left="2880"/>
     </w:pPr>
   </w:style>
-  <w:style w:type="paragraph" w:styleId="Listepuces3">
+  <w:style w:type="paragraph" w:styleId="ListBullet3">
     <w:name w:val="List Bullet 3"/>
-    <w:basedOn w:val="Listepuces"/>
+    <w:basedOn w:val="ListBullet"/>
     <w:pPr>
       <w:ind w:left="2520"/>
     </w:pPr>
   </w:style>
-  <w:style w:type="paragraph" w:styleId="Listepuces2">
+  <w:style w:type="paragraph" w:styleId="ListBullet2">
     <w:name w:val="List Bullet 2"/>
-    <w:basedOn w:val="Listepuces"/>
+    <w:basedOn w:val="ListBullet"/>
     <w:pPr>
       <w:ind w:left="2160"/>
     </w:pPr>
   </w:style>
-  <w:style w:type="paragraph" w:styleId="Liste5">
+  <w:style w:type="paragraph" w:styleId="List5">
     <w:name w:val="List 5"/>
-    <w:basedOn w:val="Liste"/>
+    <w:basedOn w:val="List"/>
     <w:pPr>
       <w:ind w:left="2880"/>
     </w:pPr>
   </w:style>
-  <w:style w:type="paragraph" w:styleId="Liste4">
+  <w:style w:type="paragraph" w:styleId="List4">
     <w:name w:val="List 4"/>
-    <w:basedOn w:val="Liste"/>
+    <w:basedOn w:val="List"/>
     <w:pPr>
       <w:ind w:left="2520"/>
     </w:pPr>
   </w:style>
-  <w:style w:type="paragraph" w:styleId="Liste3">
+  <w:style w:type="paragraph" w:styleId="List3">
     <w:name w:val="List 3"/>
-    <w:basedOn w:val="Liste"/>
+    <w:basedOn w:val="List"/>
     <w:pPr>
       <w:ind w:left="2160"/>
     </w:pPr>
   </w:style>
-  <w:style w:type="paragraph" w:styleId="Liste2">
+  <w:style w:type="paragraph" w:styleId="List2">
     <w:name w:val="List 2"/>
-    <w:basedOn w:val="Liste"/>
+    <w:basedOn w:val="List"/>
     <w:pPr>
       <w:ind w:left="1800"/>
     </w:pPr>
   </w:style>
-  <w:style w:type="character" w:styleId="Accentuation">
+  <w:style w:type="character" w:styleId="Emphasis">
     <w:name w:val="Emphasis"/>
     <w:qFormat/>
     <w:rPr>
@@ -6185,61 +7538,61 @@
       <w:spacing w:val="-4"/>
     </w:rPr>
   </w:style>
-  <w:style w:type="character" w:styleId="Marquedecommentaire">
+  <w:style w:type="character" w:styleId="CommentReference">
     <w:name w:val="annotation reference"/>
     <w:semiHidden/>
     <w:rPr>
       <w:sz w:val="16"/>
     </w:rPr>
   </w:style>
-  <w:style w:type="paragraph" w:styleId="Commentaire">
+  <w:style w:type="paragraph" w:styleId="CommentText">
     <w:name w:val="annotation text"/>
     <w:basedOn w:val="FootnoteBase"/>
     <w:semiHidden/>
   </w:style>
-  <w:style w:type="paragraph" w:styleId="Listenumros2">
+  <w:style w:type="paragraph" w:styleId="ListNumber2">
     <w:name w:val="List Number 2"/>
-    <w:basedOn w:val="Listenumros"/>
+    <w:basedOn w:val="ListNumber"/>
     <w:pPr>
       <w:ind w:left="2160"/>
     </w:pPr>
   </w:style>
-  <w:style w:type="paragraph" w:styleId="Listecontinue">
+  <w:style w:type="paragraph" w:styleId="ListContinue">
     <w:name w:val="List Continue"/>
-    <w:basedOn w:val="Liste"/>
+    <w:basedOn w:val="List"/>
     <w:pPr>
       <w:ind w:left="1800" w:firstLine="0"/>
     </w:pPr>
   </w:style>
-  <w:style w:type="paragraph" w:styleId="Listecontinue2">
+  <w:style w:type="paragraph" w:styleId="ListContinue2">
     <w:name w:val="List Continue 2"/>
-    <w:basedOn w:val="Listecontinue"/>
+    <w:basedOn w:val="ListContinue"/>
     <w:pPr>
       <w:ind w:left="2160"/>
     </w:pPr>
   </w:style>
-  <w:style w:type="paragraph" w:styleId="Listecontinue3">
+  <w:style w:type="paragraph" w:styleId="ListContinue3">
     <w:name w:val="List Continue 3"/>
-    <w:basedOn w:val="Listecontinue"/>
+    <w:basedOn w:val="ListContinue"/>
     <w:pPr>
       <w:ind w:left="2520"/>
     </w:pPr>
   </w:style>
-  <w:style w:type="paragraph" w:styleId="Listecontinue4">
+  <w:style w:type="paragraph" w:styleId="ListContinue4">
     <w:name w:val="List Continue 4"/>
-    <w:basedOn w:val="Listecontinue"/>
+    <w:basedOn w:val="ListContinue"/>
     <w:pPr>
       <w:ind w:left="2880"/>
     </w:pPr>
   </w:style>
-  <w:style w:type="paragraph" w:styleId="Listecontinue5">
+  <w:style w:type="paragraph" w:styleId="ListContinue5">
     <w:name w:val="List Continue 5"/>
-    <w:basedOn w:val="Listecontinue"/>
+    <w:basedOn w:val="ListContinue"/>
     <w:pPr>
       <w:ind w:left="3240"/>
     </w:pPr>
   </w:style>
-  <w:style w:type="paragraph" w:styleId="Retraitnormal">
+  <w:style w:type="paragraph" w:styleId="NormalIndent">
     <w:name w:val="Normal Indent"/>
     <w:basedOn w:val="Normal"/>
     <w:pPr>
@@ -6283,7 +7636,7 @@
   <w:style w:type="paragraph" w:customStyle="1" w:styleId="PartSubtitle">
     <w:name w:val="Part Subtitle"/>
     <w:basedOn w:val="Normal"/>
-    <w:next w:val="Corpsdetexte"/>
+    <w:next w:val="BodyText"/>
     <w:pPr>
       <w:keepNext/>
       <w:keepLines/>
@@ -6311,7 +7664,7 @@
       <w:sz w:val="60"/>
     </w:rPr>
   </w:style>
-  <w:style w:type="paragraph" w:styleId="Tabledesrfrencesjuridiques">
+  <w:style w:type="paragraph" w:styleId="TableofAuthorities">
     <w:name w:val="table of authorities"/>
     <w:basedOn w:val="Normal"/>
     <w:semiHidden/>
@@ -6322,10 +7675,10 @@
       <w:ind w:left="1440" w:hanging="360"/>
     </w:pPr>
   </w:style>
-  <w:style w:type="paragraph" w:styleId="TitreTR">
+  <w:style w:type="paragraph" w:styleId="TOAHeading">
     <w:name w:val="toa heading"/>
     <w:basedOn w:val="Normal"/>
-    <w:next w:val="Tabledesrfrencesjuridiques"/>
+    <w:next w:val="TableofAuthorities"/>
     <w:semiHidden/>
     <w:pPr>
       <w:keepNext/>
@@ -6338,9 +7691,9 @@
       <w:sz w:val="28"/>
     </w:rPr>
   </w:style>
-  <w:style w:type="paragraph" w:styleId="En-ttedemessage">
+  <w:style w:type="paragraph" w:styleId="MessageHeader">
     <w:name w:val="Message Header"/>
-    <w:basedOn w:val="Corpsdetexte"/>
+    <w:basedOn w:val="BodyText"/>
     <w:pPr>
       <w:keepLines/>
       <w:tabs>
@@ -6357,12 +7710,12 @@
   </w:style>
   <w:style w:type="paragraph" w:customStyle="1" w:styleId="TableText">
     <w:name w:val="Table Text"/>
-    <w:basedOn w:val="Corpsdetexte"/>
+    <w:basedOn w:val="BodyText"/>
     <w:pPr>
       <w:ind w:left="90"/>
     </w:pPr>
   </w:style>
-  <w:style w:type="character" w:styleId="Lienhypertexte">
+  <w:style w:type="character" w:styleId="Hyperlink">
     <w:name w:val="Hyperlink"/>
     <w:uiPriority w:val="99"/>
     <w:rPr>
@@ -6384,7 +7737,7 @@
       <w:szCs w:val="19"/>
     </w:rPr>
   </w:style>
-  <w:style w:type="character" w:styleId="lev">
+  <w:style w:type="character" w:styleId="Strong">
     <w:name w:val="Strong"/>
     <w:qFormat/>
     <w:rPr>
@@ -6392,7 +7745,7 @@
       <w:bCs/>
     </w:rPr>
   </w:style>
-  <w:style w:type="paragraph" w:styleId="TM6">
+  <w:style w:type="paragraph" w:styleId="TOC6">
     <w:name w:val="toc 6"/>
     <w:basedOn w:val="Normal"/>
     <w:next w:val="Normal"/>
@@ -6405,7 +7758,7 @@
       <w:szCs w:val="21"/>
     </w:rPr>
   </w:style>
-  <w:style w:type="paragraph" w:styleId="TM7">
+  <w:style w:type="paragraph" w:styleId="TOC7">
     <w:name w:val="toc 7"/>
     <w:basedOn w:val="Normal"/>
     <w:next w:val="Normal"/>
@@ -6418,7 +7771,7 @@
       <w:szCs w:val="21"/>
     </w:rPr>
   </w:style>
-  <w:style w:type="paragraph" w:styleId="TM8">
+  <w:style w:type="paragraph" w:styleId="TOC8">
     <w:name w:val="toc 8"/>
     <w:basedOn w:val="Normal"/>
     <w:next w:val="Normal"/>
@@ -6431,7 +7784,7 @@
       <w:szCs w:val="21"/>
     </w:rPr>
   </w:style>
-  <w:style w:type="paragraph" w:styleId="TM9">
+  <w:style w:type="paragraph" w:styleId="TOC9">
     <w:name w:val="toc 9"/>
     <w:basedOn w:val="Normal"/>
     <w:next w:val="Normal"/>
@@ -6444,9 +7797,9 @@
       <w:szCs w:val="21"/>
     </w:rPr>
   </w:style>
-  <w:style w:type="table" w:styleId="Grilledutableau">
+  <w:style w:type="table" w:styleId="TableGrid">
     <w:name w:val="Table Grid"/>
-    <w:basedOn w:val="TableauNormal"/>
+    <w:basedOn w:val="TableNormal"/>
     <w:rsid w:val="00A62CA8"/>
     <w:pPr>
       <w:ind w:left="1080"/>
@@ -6469,7 +7822,7 @@
       </w:tblCellMar>
     </w:tblPr>
   </w:style>
-  <w:style w:type="paragraph" w:styleId="Sansinterligne">
+  <w:style w:type="paragraph" w:styleId="NoSpacing">
     <w:name w:val="No Spacing"/>
     <w:uiPriority w:val="1"/>
     <w:qFormat/>
@@ -6482,10 +7835,10 @@
       <w:lang w:val="en-US" w:eastAsia="en-US"/>
     </w:rPr>
   </w:style>
-  <w:style w:type="paragraph" w:styleId="Textedebulles">
+  <w:style w:type="paragraph" w:styleId="BalloonText">
     <w:name w:val="Balloon Text"/>
     <w:basedOn w:val="Normal"/>
-    <w:link w:val="TextedebullesCar"/>
+    <w:link w:val="BalloonTextChar"/>
     <w:uiPriority w:val="99"/>
     <w:semiHidden/>
     <w:unhideWhenUsed/>
@@ -6499,9 +7852,9 @@
       <w:szCs w:val="16"/>
     </w:rPr>
   </w:style>
-  <w:style w:type="character" w:customStyle="1" w:styleId="TextedebullesCar">
-    <w:name w:val="Texte de bulles Car"/>
-    <w:link w:val="Textedebulles"/>
+  <w:style w:type="character" w:customStyle="1" w:styleId="BalloonTextChar">
+    <w:name w:val="Balloon Text Char"/>
+    <w:link w:val="BalloonText"/>
     <w:uiPriority w:val="99"/>
     <w:semiHidden/>
     <w:rsid w:val="00C9742B"/>
@@ -6512,9 +7865,9 @@
       <w:lang w:val="en-US" w:eastAsia="en-US"/>
     </w:rPr>
   </w:style>
-  <w:style w:type="character" w:customStyle="1" w:styleId="En-tteCar">
-    <w:name w:val="En-tête Car"/>
-    <w:link w:val="En-tte"/>
+  <w:style w:type="character" w:customStyle="1" w:styleId="HeaderChar">
+    <w:name w:val="Header Char"/>
+    <w:link w:val="Header"/>
     <w:uiPriority w:val="99"/>
     <w:rsid w:val="00307DDA"/>
     <w:rPr>
@@ -6524,9 +7877,9 @@
       <w:lang w:val="en-US" w:eastAsia="en-US"/>
     </w:rPr>
   </w:style>
-  <w:style w:type="paragraph" w:styleId="En-ttedetabledesmatires">
+  <w:style w:type="paragraph" w:styleId="TOCHeading">
     <w:name w:val="TOC Heading"/>
-    <w:basedOn w:val="Titre1"/>
+    <w:basedOn w:val="Heading1"/>
     <w:next w:val="Normal"/>
     <w:uiPriority w:val="39"/>
     <w:semiHidden/>
@@ -6717,10 +8070,10 @@
       <w:lang w:val="en-US" w:eastAsia="en-US"/>
     </w:rPr>
   </w:style>
-  <w:style w:type="paragraph" w:styleId="Titre1">
+  <w:style w:type="paragraph" w:styleId="Heading1">
     <w:name w:val="heading 1"/>
-    <w:basedOn w:val="Listenumros"/>
-    <w:next w:val="Corpsdetexte"/>
+    <w:basedOn w:val="ListNumber"/>
+    <w:next w:val="BodyText"/>
     <w:qFormat/>
     <w:rsid w:val="00C86EFA"/>
     <w:pPr>
@@ -6736,10 +8089,10 @@
       <w:sz w:val="28"/>
     </w:rPr>
   </w:style>
-  <w:style w:type="paragraph" w:styleId="Titre2">
+  <w:style w:type="paragraph" w:styleId="Heading2">
     <w:name w:val="heading 2"/>
-    <w:basedOn w:val="Listenumros2"/>
-    <w:next w:val="Corpsdetexte"/>
+    <w:basedOn w:val="ListNumber2"/>
+    <w:next w:val="BodyText"/>
     <w:qFormat/>
     <w:rsid w:val="00C86EFA"/>
     <w:pPr>
@@ -6755,10 +8108,10 @@
       <w:lang w:val="fr-FR"/>
     </w:rPr>
   </w:style>
-  <w:style w:type="paragraph" w:styleId="Titre3">
+  <w:style w:type="paragraph" w:styleId="Heading3">
     <w:name w:val="heading 3"/>
-    <w:basedOn w:val="Listenumros3"/>
-    <w:next w:val="Corpsdetexte"/>
+    <w:basedOn w:val="ListNumber3"/>
+    <w:next w:val="BodyText"/>
     <w:qFormat/>
     <w:rsid w:val="00C86EFA"/>
     <w:pPr>
@@ -6772,10 +8125,10 @@
       <w:rFonts w:ascii="Arial" w:hAnsi="Arial"/>
     </w:rPr>
   </w:style>
-  <w:style w:type="paragraph" w:styleId="Titre4">
+  <w:style w:type="paragraph" w:styleId="Heading4">
     <w:name w:val="heading 4"/>
-    <w:basedOn w:val="Listenumros4"/>
-    <w:next w:val="Corpsdetexte"/>
+    <w:basedOn w:val="ListNumber4"/>
+    <w:next w:val="BodyText"/>
     <w:qFormat/>
     <w:rsid w:val="00C86EFA"/>
     <w:pPr>
@@ -6792,10 +8145,10 @@
       <w:sz w:val="18"/>
     </w:rPr>
   </w:style>
-  <w:style w:type="paragraph" w:styleId="Titre5">
+  <w:style w:type="paragraph" w:styleId="Heading5">
     <w:name w:val="heading 5"/>
-    <w:basedOn w:val="Listenumros5"/>
-    <w:next w:val="Corpsdetexte"/>
+    <w:basedOn w:val="ListNumber5"/>
+    <w:next w:val="BodyText"/>
     <w:qFormat/>
     <w:rsid w:val="004945F1"/>
     <w:pPr>
@@ -6813,10 +8166,10 @@
       <w:sz w:val="20"/>
     </w:rPr>
   </w:style>
-  <w:style w:type="paragraph" w:styleId="Titre6">
+  <w:style w:type="paragraph" w:styleId="Heading6">
     <w:name w:val="heading 6"/>
     <w:basedOn w:val="HeadingBase"/>
-    <w:next w:val="Corpsdetexte"/>
+    <w:next w:val="BodyText"/>
     <w:qFormat/>
     <w:pPr>
       <w:numPr>
@@ -6831,10 +8184,10 @@
       <w:sz w:val="20"/>
     </w:rPr>
   </w:style>
-  <w:style w:type="paragraph" w:styleId="Titre7">
+  <w:style w:type="paragraph" w:styleId="Heading7">
     <w:name w:val="heading 7"/>
     <w:basedOn w:val="HeadingBase"/>
-    <w:next w:val="Corpsdetexte"/>
+    <w:next w:val="BodyText"/>
     <w:qFormat/>
     <w:pPr>
       <w:numPr>
@@ -6848,10 +8201,10 @@
       <w:sz w:val="20"/>
     </w:rPr>
   </w:style>
-  <w:style w:type="paragraph" w:styleId="Titre8">
+  <w:style w:type="paragraph" w:styleId="Heading8">
     <w:name w:val="heading 8"/>
     <w:basedOn w:val="HeadingBase"/>
-    <w:next w:val="Corpsdetexte"/>
+    <w:next w:val="BodyText"/>
     <w:qFormat/>
     <w:pPr>
       <w:numPr>
@@ -6865,10 +8218,10 @@
       <w:sz w:val="18"/>
     </w:rPr>
   </w:style>
-  <w:style w:type="paragraph" w:styleId="Titre9">
+  <w:style w:type="paragraph" w:styleId="Heading9">
     <w:name w:val="heading 9"/>
     <w:basedOn w:val="HeadingBase"/>
-    <w:next w:val="Corpsdetexte"/>
+    <w:next w:val="BodyText"/>
     <w:qFormat/>
     <w:pPr>
       <w:numPr>
@@ -6881,13 +8234,13 @@
       <w:sz w:val="18"/>
     </w:rPr>
   </w:style>
-  <w:style w:type="character" w:default="1" w:styleId="Policepardfaut">
+  <w:style w:type="character" w:default="1" w:styleId="DefaultParagraphFont">
     <w:name w:val="Default Paragraph Font"/>
     <w:uiPriority w:val="1"/>
     <w:semiHidden/>
     <w:unhideWhenUsed/>
   </w:style>
-  <w:style w:type="table" w:default="1" w:styleId="TableauNormal">
+  <w:style w:type="table" w:default="1" w:styleId="TableNormal">
     <w:name w:val="Normal Table"/>
     <w:uiPriority w:val="99"/>
     <w:semiHidden/>
@@ -6902,7 +8255,7 @@
       </w:tblCellMar>
     </w:tblPr>
   </w:style>
-  <w:style w:type="numbering" w:default="1" w:styleId="Aucuneliste">
+  <w:style w:type="numbering" w:default="1" w:styleId="NoList">
     <w:name w:val="No List"/>
     <w:uiPriority w:val="99"/>
     <w:semiHidden/>
@@ -6911,7 +8264,7 @@
   <w:style w:type="paragraph" w:customStyle="1" w:styleId="HeadingBase">
     <w:name w:val="Heading Base"/>
     <w:basedOn w:val="Normal"/>
-    <w:next w:val="Corpsdetexte"/>
+    <w:next w:val="BodyText"/>
     <w:pPr>
       <w:keepNext/>
       <w:keepLines/>
@@ -6924,7 +8277,7 @@
       <w:sz w:val="22"/>
     </w:rPr>
   </w:style>
-  <w:style w:type="paragraph" w:styleId="Corpsdetexte">
+  <w:style w:type="paragraph" w:styleId="BodyText">
     <w:name w:val="Body Text"/>
     <w:basedOn w:val="Normal"/>
     <w:pPr>
@@ -6948,7 +8301,7 @@
   </w:style>
   <w:style w:type="paragraph" w:customStyle="1" w:styleId="BlockQuotation">
     <w:name w:val="Block Quotation"/>
-    <w:basedOn w:val="Corpsdetexte"/>
+    <w:basedOn w:val="BodyText"/>
     <w:pPr>
       <w:keepLines/>
       <w:pBdr>
@@ -6964,15 +8317,15 @@
   </w:style>
   <w:style w:type="paragraph" w:customStyle="1" w:styleId="BodyTextKeep">
     <w:name w:val="Body Text Keep"/>
-    <w:basedOn w:val="Corpsdetexte"/>
+    <w:basedOn w:val="BodyText"/>
     <w:pPr>
       <w:keepNext/>
     </w:pPr>
   </w:style>
-  <w:style w:type="paragraph" w:styleId="Lgende">
+  <w:style w:type="paragraph" w:styleId="Caption">
     <w:name w:val="caption"/>
     <w:basedOn w:val="Picture"/>
-    <w:next w:val="Corpsdetexte"/>
+    <w:next w:val="BodyText"/>
     <w:qFormat/>
     <w:pPr>
       <w:spacing w:before="60" w:after="220" w:line="220" w:lineRule="atLeast"/>
@@ -6986,7 +8339,7 @@
   <w:style w:type="paragraph" w:customStyle="1" w:styleId="Picture">
     <w:name w:val="Picture"/>
     <w:basedOn w:val="Normal"/>
-    <w:next w:val="Lgende"/>
+    <w:next w:val="Caption"/>
     <w:pPr>
       <w:keepNext/>
     </w:pPr>
@@ -6994,7 +8347,7 @@
   <w:style w:type="paragraph" w:customStyle="1" w:styleId="DocumentLabel">
     <w:name w:val="Document Label"/>
     <w:basedOn w:val="HeadingBase"/>
-    <w:next w:val="Corpsdetexte"/>
+    <w:next w:val="BodyText"/>
     <w:pPr>
       <w:spacing w:before="160"/>
     </w:pPr>
@@ -7004,7 +8357,7 @@
       <w:sz w:val="60"/>
     </w:rPr>
   </w:style>
-  <w:style w:type="character" w:styleId="Appeldenotedefin">
+  <w:style w:type="character" w:styleId="EndnoteReference">
     <w:name w:val="endnote reference"/>
     <w:semiHidden/>
     <w:rPr>
@@ -7012,12 +8365,12 @@
       <w:vertAlign w:val="superscript"/>
     </w:rPr>
   </w:style>
-  <w:style w:type="paragraph" w:styleId="Notedefin">
+  <w:style w:type="paragraph" w:styleId="EndnoteText">
     <w:name w:val="endnote text"/>
     <w:basedOn w:val="FootnoteBase"/>
     <w:semiHidden/>
   </w:style>
-  <w:style w:type="paragraph" w:styleId="Pieddepage">
+  <w:style w:type="paragraph" w:styleId="Footer">
     <w:name w:val="footer"/>
     <w:basedOn w:val="HeaderBase"/>
   </w:style>
@@ -7037,22 +8390,22 @@
       <w:spacing w:val="-4"/>
     </w:rPr>
   </w:style>
-  <w:style w:type="character" w:styleId="Appelnotedebasdep">
+  <w:style w:type="character" w:styleId="FootnoteReference">
     <w:name w:val="footnote reference"/>
     <w:semiHidden/>
     <w:rPr>
       <w:vertAlign w:val="superscript"/>
     </w:rPr>
   </w:style>
-  <w:style w:type="paragraph" w:styleId="Notedebasdepage">
+  <w:style w:type="paragraph" w:styleId="FootnoteText">
     <w:name w:val="footnote text"/>
     <w:basedOn w:val="FootnoteBase"/>
     <w:semiHidden/>
   </w:style>
-  <w:style w:type="paragraph" w:styleId="En-tte">
+  <w:style w:type="paragraph" w:styleId="Header">
     <w:name w:val="header"/>
     <w:basedOn w:val="HeaderBase"/>
-    <w:link w:val="En-tteCar"/>
+    <w:link w:val="HeaderChar"/>
     <w:uiPriority w:val="99"/>
   </w:style>
   <w:style w:type="paragraph" w:styleId="Index1">
@@ -7118,7 +8471,7 @@
       <w:ind w:left="720" w:hanging="360"/>
     </w:pPr>
   </w:style>
-  <w:style w:type="paragraph" w:styleId="Titreindex">
+  <w:style w:type="paragraph" w:styleId="IndexHeading">
     <w:name w:val="index heading"/>
     <w:basedOn w:val="HeadingBase"/>
     <w:next w:val="Index1"/>
@@ -7138,7 +8491,7 @@
   </w:style>
   <w:style w:type="paragraph" w:customStyle="1" w:styleId="SectionHeading">
     <w:name w:val="Section Heading"/>
-    <w:basedOn w:val="Titre1"/>
+    <w:basedOn w:val="Heading1"/>
   </w:style>
   <w:style w:type="character" w:customStyle="1" w:styleId="Lead-inEmphasis">
     <w:name w:val="Lead-in Emphasis"/>
@@ -7148,22 +8501,22 @@
       <w:spacing w:val="-4"/>
     </w:rPr>
   </w:style>
-  <w:style w:type="character" w:styleId="Numrodeligne">
+  <w:style w:type="character" w:styleId="LineNumber">
     <w:name w:val="line number"/>
     <w:rPr>
       <w:sz w:val="18"/>
     </w:rPr>
   </w:style>
-  <w:style w:type="paragraph" w:styleId="Liste">
+  <w:style w:type="paragraph" w:styleId="List">
     <w:name w:val="List"/>
-    <w:basedOn w:val="Corpsdetexte"/>
+    <w:basedOn w:val="BodyText"/>
     <w:pPr>
       <w:ind w:left="1440" w:hanging="360"/>
     </w:pPr>
   </w:style>
-  <w:style w:type="paragraph" w:styleId="Listepuces">
+  <w:style w:type="paragraph" w:styleId="ListBullet">
     <w:name w:val="List Bullet"/>
-    <w:basedOn w:val="Liste"/>
+    <w:basedOn w:val="List"/>
     <w:pPr>
       <w:numPr>
         <w:numId w:val="1"/>
@@ -7171,14 +8524,14 @@
       <w:ind w:right="720"/>
     </w:pPr>
   </w:style>
-  <w:style w:type="paragraph" w:styleId="Listenumros">
+  <w:style w:type="paragraph" w:styleId="ListNumber">
     <w:name w:val="List Number"/>
-    <w:basedOn w:val="Liste"/>
+    <w:basedOn w:val="List"/>
     <w:pPr>
       <w:ind w:left="1800" w:right="720"/>
     </w:pPr>
   </w:style>
-  <w:style w:type="paragraph" w:styleId="Textedemacro">
+  <w:style w:type="paragraph" w:styleId="MacroText">
     <w:name w:val="macro"/>
     <w:basedOn w:val="Normal"/>
     <w:semiHidden/>
@@ -7186,7 +8539,7 @@
       <w:rFonts w:ascii="Courier New" w:hAnsi="Courier New"/>
     </w:rPr>
   </w:style>
-  <w:style w:type="character" w:styleId="Numrodepage">
+  <w:style w:type="character" w:styleId="PageNumber">
     <w:name w:val="page number"/>
     <w:rPr>
       <w:rFonts w:ascii="Arial" w:hAnsi="Arial"/>
@@ -7228,7 +8581,7 @@
       <w:rFonts w:ascii="Arial" w:hAnsi="Arial"/>
     </w:rPr>
   </w:style>
-  <w:style w:type="paragraph" w:styleId="Tabledesillustrations">
+  <w:style w:type="paragraph" w:styleId="TableofFigures">
     <w:name w:val="table of figures"/>
     <w:basedOn w:val="TOCBase"/>
     <w:semiHidden/>
@@ -7236,7 +8589,7 @@
       <w:ind w:left="1440" w:hanging="360"/>
     </w:pPr>
   </w:style>
-  <w:style w:type="paragraph" w:styleId="TM1">
+  <w:style w:type="paragraph" w:styleId="TOC1">
     <w:name w:val="toc 1"/>
     <w:basedOn w:val="TOCBase"/>
     <w:uiPriority w:val="39"/>
@@ -7254,7 +8607,7 @@
       <w:szCs w:val="24"/>
     </w:rPr>
   </w:style>
-  <w:style w:type="paragraph" w:styleId="TM2">
+  <w:style w:type="paragraph" w:styleId="TOC2">
     <w:name w:val="toc 2"/>
     <w:basedOn w:val="TOCBase"/>
     <w:uiPriority w:val="39"/>
@@ -7271,7 +8624,7 @@
       <w:szCs w:val="24"/>
     </w:rPr>
   </w:style>
-  <w:style w:type="paragraph" w:styleId="TM3">
+  <w:style w:type="paragraph" w:styleId="TOC3">
     <w:name w:val="toc 3"/>
     <w:basedOn w:val="TOCBase"/>
     <w:semiHidden/>
@@ -7289,7 +8642,7 @@
       <w:szCs w:val="24"/>
     </w:rPr>
   </w:style>
-  <w:style w:type="paragraph" w:styleId="TM4">
+  <w:style w:type="paragraph" w:styleId="TOC4">
     <w:name w:val="toc 4"/>
     <w:basedOn w:val="TOCBase"/>
     <w:semiHidden/>
@@ -7305,7 +8658,7 @@
       <w:szCs w:val="21"/>
     </w:rPr>
   </w:style>
-  <w:style w:type="paragraph" w:styleId="TM5">
+  <w:style w:type="paragraph" w:styleId="TOC5">
     <w:name w:val="toc 5"/>
     <w:basedOn w:val="TOCBase"/>
     <w:semiHidden/>
@@ -7324,7 +8677,7 @@
   <w:style w:type="paragraph" w:customStyle="1" w:styleId="SectionLabel">
     <w:name w:val="Section Label"/>
     <w:basedOn w:val="HeadingBase"/>
-    <w:next w:val="Corpsdetexte"/>
+    <w:next w:val="BodyText"/>
     <w:pPr>
       <w:spacing w:before="400" w:after="440"/>
     </w:pPr>
@@ -7336,7 +8689,7 @@
   </w:style>
   <w:style w:type="paragraph" w:customStyle="1" w:styleId="FooterFirst">
     <w:name w:val="Footer First"/>
-    <w:basedOn w:val="Pieddepage"/>
+    <w:basedOn w:val="Footer"/>
     <w:pPr>
       <w:pBdr>
         <w:bottom w:val="single" w:sz="6" w:space="1" w:color="auto"/>
@@ -7349,7 +8702,7 @@
   </w:style>
   <w:style w:type="paragraph" w:customStyle="1" w:styleId="FooterEven">
     <w:name w:val="Footer Even"/>
-    <w:basedOn w:val="Pieddepage"/>
+    <w:basedOn w:val="Footer"/>
     <w:pPr>
       <w:pBdr>
         <w:bottom w:val="single" w:sz="6" w:space="1" w:color="auto"/>
@@ -7362,7 +8715,7 @@
   </w:style>
   <w:style w:type="paragraph" w:customStyle="1" w:styleId="FooterOdd">
     <w:name w:val="Footer Odd"/>
-    <w:basedOn w:val="Pieddepage"/>
+    <w:basedOn w:val="Footer"/>
     <w:pPr>
       <w:pBdr>
         <w:bottom w:val="single" w:sz="6" w:space="1" w:color="auto"/>
@@ -7375,24 +8728,24 @@
   </w:style>
   <w:style w:type="paragraph" w:customStyle="1" w:styleId="HeaderFirst">
     <w:name w:val="Header First"/>
-    <w:basedOn w:val="En-tte"/>
+    <w:basedOn w:val="Header"/>
   </w:style>
   <w:style w:type="paragraph" w:customStyle="1" w:styleId="HeaderEven">
     <w:name w:val="Header Even"/>
-    <w:basedOn w:val="En-tte"/>
+    <w:basedOn w:val="Header"/>
   </w:style>
   <w:style w:type="paragraph" w:customStyle="1" w:styleId="HeaderOdd">
     <w:name w:val="Header Odd"/>
-    <w:basedOn w:val="En-tte"/>
-  </w:style>
-  <w:style w:type="paragraph" w:styleId="Retraitcorpsdetexte">
+    <w:basedOn w:val="Header"/>
+  </w:style>
+  <w:style w:type="paragraph" w:styleId="BodyTextIndent">
     <w:name w:val="Body Text Indent"/>
-    <w:basedOn w:val="Corpsdetexte"/>
+    <w:basedOn w:val="BodyText"/>
     <w:pPr>
       <w:ind w:left="1440"/>
     </w:pPr>
   </w:style>
-  <w:style w:type="paragraph" w:styleId="Titre">
+  <w:style w:type="paragraph" w:styleId="Title">
     <w:name w:val="Title"/>
     <w:basedOn w:val="HeadingBase"/>
     <w:next w:val="Normal"/>
@@ -7407,84 +8760,84 @@
       <w:sz w:val="40"/>
     </w:rPr>
   </w:style>
-  <w:style w:type="paragraph" w:styleId="Listenumros5">
+  <w:style w:type="paragraph" w:styleId="ListNumber5">
     <w:name w:val="List Number 5"/>
-    <w:basedOn w:val="Listenumros"/>
+    <w:basedOn w:val="ListNumber"/>
     <w:pPr>
       <w:ind w:left="3240"/>
     </w:pPr>
   </w:style>
-  <w:style w:type="paragraph" w:styleId="Listenumros4">
+  <w:style w:type="paragraph" w:styleId="ListNumber4">
     <w:name w:val="List Number 4"/>
-    <w:basedOn w:val="Listenumros"/>
+    <w:basedOn w:val="ListNumber"/>
     <w:pPr>
       <w:ind w:left="2880"/>
     </w:pPr>
   </w:style>
-  <w:style w:type="paragraph" w:styleId="Listenumros3">
+  <w:style w:type="paragraph" w:styleId="ListNumber3">
     <w:name w:val="List Number 3"/>
-    <w:basedOn w:val="Listenumros"/>
+    <w:basedOn w:val="ListNumber"/>
     <w:pPr>
       <w:ind w:left="2520"/>
     </w:pPr>
   </w:style>
-  <w:style w:type="paragraph" w:styleId="Listepuces5">
+  <w:style w:type="paragraph" w:styleId="ListBullet5">
     <w:name w:val="List Bullet 5"/>
-    <w:basedOn w:val="Listepuces"/>
+    <w:basedOn w:val="ListBullet"/>
     <w:pPr>
       <w:ind w:left="3240"/>
     </w:pPr>
   </w:style>
-  <w:style w:type="paragraph" w:styleId="Listepuces4">
+  <w:style w:type="paragraph" w:styleId="ListBullet4">
     <w:name w:val="List Bullet 4"/>
-    <w:basedOn w:val="Listepuces"/>
+    <w:basedOn w:val="ListBullet"/>
     <w:pPr>
       <w:ind w:left="2880"/>
     </w:pPr>
   </w:style>
-  <w:style w:type="paragraph" w:styleId="Listepuces3">
+  <w:style w:type="paragraph" w:styleId="ListBullet3">
     <w:name w:val="List Bullet 3"/>
-    <w:basedOn w:val="Listepuces"/>
+    <w:basedOn w:val="ListBullet"/>
     <w:pPr>
       <w:ind w:left="2520"/>
     </w:pPr>
   </w:style>
-  <w:style w:type="paragraph" w:styleId="Listepuces2">
+  <w:style w:type="paragraph" w:styleId="ListBullet2">
     <w:name w:val="List Bullet 2"/>
-    <w:basedOn w:val="Listepuces"/>
+    <w:basedOn w:val="ListBullet"/>
     <w:pPr>
       <w:ind w:left="2160"/>
     </w:pPr>
   </w:style>
-  <w:style w:type="paragraph" w:styleId="Liste5">
+  <w:style w:type="paragraph" w:styleId="List5">
     <w:name w:val="List 5"/>
-    <w:basedOn w:val="Liste"/>
+    <w:basedOn w:val="List"/>
     <w:pPr>
       <w:ind w:left="2880"/>
     </w:pPr>
   </w:style>
-  <w:style w:type="paragraph" w:styleId="Liste4">
+  <w:style w:type="paragraph" w:styleId="List4">
     <w:name w:val="List 4"/>
-    <w:basedOn w:val="Liste"/>
+    <w:basedOn w:val="List"/>
     <w:pPr>
       <w:ind w:left="2520"/>
     </w:pPr>
   </w:style>
-  <w:style w:type="paragraph" w:styleId="Liste3">
+  <w:style w:type="paragraph" w:styleId="List3">
     <w:name w:val="List 3"/>
-    <w:basedOn w:val="Liste"/>
+    <w:basedOn w:val="List"/>
     <w:pPr>
       <w:ind w:left="2160"/>
     </w:pPr>
   </w:style>
-  <w:style w:type="paragraph" w:styleId="Liste2">
+  <w:style w:type="paragraph" w:styleId="List2">
     <w:name w:val="List 2"/>
-    <w:basedOn w:val="Liste"/>
+    <w:basedOn w:val="List"/>
     <w:pPr>
       <w:ind w:left="1800"/>
     </w:pPr>
   </w:style>
-  <w:style w:type="character" w:styleId="Accentuation">
+  <w:style w:type="character" w:styleId="Emphasis">
     <w:name w:val="Emphasis"/>
     <w:qFormat/>
     <w:rPr>
@@ -7493,61 +8846,61 @@
       <w:spacing w:val="-4"/>
     </w:rPr>
   </w:style>
-  <w:style w:type="character" w:styleId="Marquedecommentaire">
+  <w:style w:type="character" w:styleId="CommentReference">
     <w:name w:val="annotation reference"/>
     <w:semiHidden/>
     <w:rPr>
       <w:sz w:val="16"/>
     </w:rPr>
   </w:style>
-  <w:style w:type="paragraph" w:styleId="Commentaire">
+  <w:style w:type="paragraph" w:styleId="CommentText">
     <w:name w:val="annotation text"/>
     <w:basedOn w:val="FootnoteBase"/>
     <w:semiHidden/>
   </w:style>
-  <w:style w:type="paragraph" w:styleId="Listenumros2">
+  <w:style w:type="paragraph" w:styleId="ListNumber2">
     <w:name w:val="List Number 2"/>
-    <w:basedOn w:val="Listenumros"/>
+    <w:basedOn w:val="ListNumber"/>
     <w:pPr>
       <w:ind w:left="2160"/>
     </w:pPr>
   </w:style>
-  <w:style w:type="paragraph" w:styleId="Listecontinue">
+  <w:style w:type="paragraph" w:styleId="ListContinue">
     <w:name w:val="List Continue"/>
-    <w:basedOn w:val="Liste"/>
+    <w:basedOn w:val="List"/>
     <w:pPr>
       <w:ind w:left="1800" w:firstLine="0"/>
     </w:pPr>
   </w:style>
-  <w:style w:type="paragraph" w:styleId="Listecontinue2">
+  <w:style w:type="paragraph" w:styleId="ListContinue2">
     <w:name w:val="List Continue 2"/>
-    <w:basedOn w:val="Listecontinue"/>
+    <w:basedOn w:val="ListContinue"/>
     <w:pPr>
       <w:ind w:left="2160"/>
     </w:pPr>
   </w:style>
-  <w:style w:type="paragraph" w:styleId="Listecontinue3">
+  <w:style w:type="paragraph" w:styleId="ListContinue3">
     <w:name w:val="List Continue 3"/>
-    <w:basedOn w:val="Listecontinue"/>
+    <w:basedOn w:val="ListContinue"/>
     <w:pPr>
       <w:ind w:left="2520"/>
     </w:pPr>
   </w:style>
-  <w:style w:type="paragraph" w:styleId="Listecontinue4">
+  <w:style w:type="paragraph" w:styleId="ListContinue4">
     <w:name w:val="List Continue 4"/>
-    <w:basedOn w:val="Listecontinue"/>
+    <w:basedOn w:val="ListContinue"/>
     <w:pPr>
       <w:ind w:left="2880"/>
     </w:pPr>
   </w:style>
-  <w:style w:type="paragraph" w:styleId="Listecontinue5">
+  <w:style w:type="paragraph" w:styleId="ListContinue5">
     <w:name w:val="List Continue 5"/>
-    <w:basedOn w:val="Listecontinue"/>
+    <w:basedOn w:val="ListContinue"/>
     <w:pPr>
       <w:ind w:left="3240"/>
     </w:pPr>
   </w:style>
-  <w:style w:type="paragraph" w:styleId="Retraitnormal">
+  <w:style w:type="paragraph" w:styleId="NormalIndent">
     <w:name w:val="Normal Indent"/>
     <w:basedOn w:val="Normal"/>
     <w:pPr>
@@ -7591,7 +8944,7 @@
   <w:style w:type="paragraph" w:customStyle="1" w:styleId="PartSubtitle">
     <w:name w:val="Part Subtitle"/>
     <w:basedOn w:val="Normal"/>
-    <w:next w:val="Corpsdetexte"/>
+    <w:next w:val="BodyText"/>
     <w:pPr>
       <w:keepNext/>
       <w:keepLines/>
@@ -7619,7 +8972,7 @@
       <w:sz w:val="60"/>
     </w:rPr>
   </w:style>
-  <w:style w:type="paragraph" w:styleId="Tabledesrfrencesjuridiques">
+  <w:style w:type="paragraph" w:styleId="TableofAuthorities">
     <w:name w:val="table of authorities"/>
     <w:basedOn w:val="Normal"/>
     <w:semiHidden/>
@@ -7630,10 +8983,10 @@
       <w:ind w:left="1440" w:hanging="360"/>
     </w:pPr>
   </w:style>
-  <w:style w:type="paragraph" w:styleId="TitreTR">
+  <w:style w:type="paragraph" w:styleId="TOAHeading">
     <w:name w:val="toa heading"/>
     <w:basedOn w:val="Normal"/>
-    <w:next w:val="Tabledesrfrencesjuridiques"/>
+    <w:next w:val="TableofAuthorities"/>
     <w:semiHidden/>
     <w:pPr>
       <w:keepNext/>
@@ -7646,9 +8999,9 @@
       <w:sz w:val="28"/>
     </w:rPr>
   </w:style>
-  <w:style w:type="paragraph" w:styleId="En-ttedemessage">
+  <w:style w:type="paragraph" w:styleId="MessageHeader">
     <w:name w:val="Message Header"/>
-    <w:basedOn w:val="Corpsdetexte"/>
+    <w:basedOn w:val="BodyText"/>
     <w:pPr>
       <w:keepLines/>
       <w:tabs>
@@ -7665,12 +9018,12 @@
   </w:style>
   <w:style w:type="paragraph" w:customStyle="1" w:styleId="TableText">
     <w:name w:val="Table Text"/>
-    <w:basedOn w:val="Corpsdetexte"/>
+    <w:basedOn w:val="BodyText"/>
     <w:pPr>
       <w:ind w:left="90"/>
     </w:pPr>
   </w:style>
-  <w:style w:type="character" w:styleId="Lienhypertexte">
+  <w:style w:type="character" w:styleId="Hyperlink">
     <w:name w:val="Hyperlink"/>
     <w:uiPriority w:val="99"/>
     <w:rPr>
@@ -7692,7 +9045,7 @@
       <w:szCs w:val="19"/>
     </w:rPr>
   </w:style>
-  <w:style w:type="character" w:styleId="lev">
+  <w:style w:type="character" w:styleId="Strong">
     <w:name w:val="Strong"/>
     <w:qFormat/>
     <w:rPr>
@@ -7700,7 +9053,7 @@
       <w:bCs/>
     </w:rPr>
   </w:style>
-  <w:style w:type="paragraph" w:styleId="TM6">
+  <w:style w:type="paragraph" w:styleId="TOC6">
     <w:name w:val="toc 6"/>
     <w:basedOn w:val="Normal"/>
     <w:next w:val="Normal"/>
@@ -7713,7 +9066,7 @@
       <w:szCs w:val="21"/>
     </w:rPr>
   </w:style>
-  <w:style w:type="paragraph" w:styleId="TM7">
+  <w:style w:type="paragraph" w:styleId="TOC7">
     <w:name w:val="toc 7"/>
     <w:basedOn w:val="Normal"/>
     <w:next w:val="Normal"/>
@@ -7726,7 +9079,7 @@
       <w:szCs w:val="21"/>
     </w:rPr>
   </w:style>
-  <w:style w:type="paragraph" w:styleId="TM8">
+  <w:style w:type="paragraph" w:styleId="TOC8">
     <w:name w:val="toc 8"/>
     <w:basedOn w:val="Normal"/>
     <w:next w:val="Normal"/>
@@ -7739,7 +9092,7 @@
       <w:szCs w:val="21"/>
     </w:rPr>
   </w:style>
-  <w:style w:type="paragraph" w:styleId="TM9">
+  <w:style w:type="paragraph" w:styleId="TOC9">
     <w:name w:val="toc 9"/>
     <w:basedOn w:val="Normal"/>
     <w:next w:val="Normal"/>
@@ -7752,9 +9105,9 @@
       <w:szCs w:val="21"/>
     </w:rPr>
   </w:style>
-  <w:style w:type="table" w:styleId="Grilledutableau">
+  <w:style w:type="table" w:styleId="TableGrid">
     <w:name w:val="Table Grid"/>
-    <w:basedOn w:val="TableauNormal"/>
+    <w:basedOn w:val="TableNormal"/>
     <w:rsid w:val="00A62CA8"/>
     <w:pPr>
       <w:ind w:left="1080"/>
@@ -7777,7 +9130,7 @@
       </w:tblCellMar>
     </w:tblPr>
   </w:style>
-  <w:style w:type="paragraph" w:styleId="Sansinterligne">
+  <w:style w:type="paragraph" w:styleId="NoSpacing">
     <w:name w:val="No Spacing"/>
     <w:uiPriority w:val="1"/>
     <w:qFormat/>
@@ -7790,10 +9143,10 @@
       <w:lang w:val="en-US" w:eastAsia="en-US"/>
     </w:rPr>
   </w:style>
-  <w:style w:type="paragraph" w:styleId="Textedebulles">
+  <w:style w:type="paragraph" w:styleId="BalloonText">
     <w:name w:val="Balloon Text"/>
     <w:basedOn w:val="Normal"/>
-    <w:link w:val="TextedebullesCar"/>
+    <w:link w:val="BalloonTextChar"/>
     <w:uiPriority w:val="99"/>
     <w:semiHidden/>
     <w:unhideWhenUsed/>
@@ -7807,9 +9160,9 @@
       <w:szCs w:val="16"/>
     </w:rPr>
   </w:style>
-  <w:style w:type="character" w:customStyle="1" w:styleId="TextedebullesCar">
-    <w:name w:val="Texte de bulles Car"/>
-    <w:link w:val="Textedebulles"/>
+  <w:style w:type="character" w:customStyle="1" w:styleId="BalloonTextChar">
+    <w:name w:val="Balloon Text Char"/>
+    <w:link w:val="BalloonText"/>
     <w:uiPriority w:val="99"/>
     <w:semiHidden/>
     <w:rsid w:val="00C9742B"/>
@@ -7820,9 +9173,9 @@
       <w:lang w:val="en-US" w:eastAsia="en-US"/>
     </w:rPr>
   </w:style>
-  <w:style w:type="character" w:customStyle="1" w:styleId="En-tteCar">
-    <w:name w:val="En-tête Car"/>
-    <w:link w:val="En-tte"/>
+  <w:style w:type="character" w:customStyle="1" w:styleId="HeaderChar">
+    <w:name w:val="Header Char"/>
+    <w:link w:val="Header"/>
     <w:uiPriority w:val="99"/>
     <w:rsid w:val="00307DDA"/>
     <w:rPr>
@@ -7832,9 +9185,9 @@
       <w:lang w:val="en-US" w:eastAsia="en-US"/>
     </w:rPr>
   </w:style>
-  <w:style w:type="paragraph" w:styleId="En-ttedetabledesmatires">
+  <w:style w:type="paragraph" w:styleId="TOCHeading">
     <w:name w:val="TOC Heading"/>
-    <w:basedOn w:val="Titre1"/>
+    <w:basedOn w:val="Heading1"/>
     <w:next w:val="Normal"/>
     <w:uiPriority w:val="39"/>
     <w:semiHidden/>
@@ -8152,7 +9505,7 @@
 </file>
 
 <file path=customXml/itemProps1.xml><?xml version="1.0" encoding="utf-8"?>
-<ds:datastoreItem xmlns:ds="http://schemas.openxmlformats.org/officeDocument/2006/customXml" ds:itemID="{42A4A5E2-5786-48A5-BE1D-C4443D5D1FC3}">
+<ds:datastoreItem xmlns:ds="http://schemas.openxmlformats.org/officeDocument/2006/customXml" ds:itemID="{9BD99456-E166-44F2-AD53-0D83EC321132}">
   <ds:schemaRefs>
     <ds:schemaRef ds:uri="http://schemas.openxmlformats.org/officeDocument/2006/bibliography"/>
   </ds:schemaRefs>

</xml_diff>

<commit_message>
Avec ta guit et tes cheveux en crescendo !
</commit_message>
<xml_diff>
--- a/doc/GTI525_Rapport_Lab1.docx
+++ b/doc/GTI525_Rapport_Lab1.docx
@@ -2584,9 +2584,234 @@
           <w:lang w:val="fr-FR"/>
         </w:rPr>
       </w:pPr>
+      <w:r>
+        <w:rPr>
+          <w:lang w:val="fr-FR"/>
+        </w:rPr>
+        <w:t>Chacune des pages sont composées de 4 sections distinctes</w:t>
+      </w:r>
+      <w:r>
+        <w:rPr>
+          <w:lang w:val="fr-FR"/>
+        </w:rPr>
+        <w:t xml:space="preserve"> représentées d’un encadré sur l’image ci-dessous</w:t>
+      </w:r>
+      <w:r>
+        <w:rPr>
+          <w:lang w:val="fr-FR"/>
+        </w:rPr>
+        <w:t>.</w:t>
+      </w:r>
+      <w:r>
+        <w:rPr>
+          <w:lang w:val="fr-FR"/>
+        </w:rPr>
+        <w:t xml:space="preserve"> </w:t>
+      </w:r>
+      <w:r>
+        <w:rPr>
+          <w:lang w:val="fr-FR"/>
+        </w:rPr>
+        <w:t xml:space="preserve"> </w:t>
+      </w:r>
     </w:p>
     <w:p>
       <w:pPr>
+        <w:pStyle w:val="BodyText"/>
+        <w:numPr>
+          <w:ilvl w:val="0"/>
+          <w:numId w:val="37"/>
+        </w:numPr>
+        <w:rPr>
+          <w:lang w:val="fr-FR"/>
+        </w:rPr>
+      </w:pPr>
+      <w:r>
+        <w:rPr>
+          <w:lang w:val="fr-FR"/>
+        </w:rPr>
+        <w:t xml:space="preserve">En rouge, il s’agit </w:t>
+      </w:r>
+      <w:r>
+        <w:rPr>
+          <w:lang w:val="fr-FR"/>
+        </w:rPr>
+        <w:t xml:space="preserve">de la bannière. Elle contient le nom du site. </w:t>
+      </w:r>
+    </w:p>
+    <w:p>
+      <w:pPr>
+        <w:pStyle w:val="BodyText"/>
+        <w:numPr>
+          <w:ilvl w:val="0"/>
+          <w:numId w:val="37"/>
+        </w:numPr>
+        <w:rPr>
+          <w:lang w:val="fr-FR"/>
+        </w:rPr>
+      </w:pPr>
+      <w:r>
+        <w:rPr>
+          <w:lang w:val="fr-FR"/>
+        </w:rPr>
+        <w:t>En vert,  il s’agit du menu qui permettra à l’usager de naviguer aisément sur le site.</w:t>
+      </w:r>
+    </w:p>
+    <w:p>
+      <w:pPr>
+        <w:pStyle w:val="BodyText"/>
+        <w:numPr>
+          <w:ilvl w:val="0"/>
+          <w:numId w:val="37"/>
+        </w:numPr>
+        <w:rPr>
+          <w:lang w:val="fr-FR"/>
+        </w:rPr>
+      </w:pPr>
+      <w:r>
+        <w:rPr>
+          <w:lang w:val="fr-FR"/>
+        </w:rPr>
+        <w:t xml:space="preserve">En jaune, </w:t>
+      </w:r>
+      <w:r>
+        <w:rPr>
+          <w:lang w:val="fr-FR"/>
+        </w:rPr>
+        <w:t xml:space="preserve"> cette section est prévue pour ajouter le contenu personnalisé de chacune des pages. Ici il s’agit de la page d’accueil.</w:t>
+      </w:r>
+    </w:p>
+    <w:p>
+      <w:pPr>
+        <w:pStyle w:val="BodyText"/>
+        <w:numPr>
+          <w:ilvl w:val="0"/>
+          <w:numId w:val="37"/>
+        </w:numPr>
+        <w:rPr>
+          <w:lang w:val="fr-FR"/>
+        </w:rPr>
+      </w:pPr>
+      <w:r>
+        <w:rPr>
+          <w:lang w:val="fr-FR"/>
+        </w:rPr>
+        <w:t>En bleu, il s’agit du bas de page contenant les informations légal de la compagnie.</w:t>
+      </w:r>
+    </w:p>
+    <w:p>
+      <w:pPr>
+        <w:pStyle w:val="BodyText"/>
+        <w:keepNext/>
+      </w:pPr>
+      <w:r>
+        <w:rPr>
+          <w:noProof/>
+          <w:lang w:eastAsia="fr-CA"/>
+        </w:rPr>
+        <w:drawing>
+          <wp:inline distT="0" distB="0" distL="0" distR="0" wp14:anchorId="47CB1D38" wp14:editId="562CD1AC">
+            <wp:extent cx="6056416" cy="3670300"/>
+            <wp:effectExtent l="0" t="0" r="1905" b="6350"/>
+            <wp:docPr id="4" name="Picture 4"/>
+            <wp:cNvGraphicFramePr>
+              <a:graphicFrameLocks xmlns:a="http://schemas.openxmlformats.org/drawingml/2006/main" noChangeAspect="1"/>
+            </wp:cNvGraphicFramePr>
+            <a:graphic xmlns:a="http://schemas.openxmlformats.org/drawingml/2006/main">
+              <a:graphicData uri="http://schemas.openxmlformats.org/drawingml/2006/picture">
+                <pic:pic xmlns:pic="http://schemas.openxmlformats.org/drawingml/2006/picture">
+                  <pic:nvPicPr>
+                    <pic:cNvPr id="0" name="Picture 2"/>
+                    <pic:cNvPicPr>
+                      <a:picLocks noChangeAspect="1" noChangeArrowheads="1"/>
+                    </pic:cNvPicPr>
+                  </pic:nvPicPr>
+                  <pic:blipFill>
+                    <a:blip r:embed="rId14">
+                      <a:extLst>
+                        <a:ext uri="{28A0092B-C50C-407E-A947-70E740481C1C}">
+                          <a14:useLocalDpi xmlns:a14="http://schemas.microsoft.com/office/drawing/2010/main" val="0"/>
+                        </a:ext>
+                      </a:extLst>
+                    </a:blip>
+                    <a:srcRect/>
+                    <a:stretch>
+                      <a:fillRect/>
+                    </a:stretch>
+                  </pic:blipFill>
+                  <pic:spPr bwMode="auto">
+                    <a:xfrm>
+                      <a:off x="0" y="0"/>
+                      <a:ext cx="6056416" cy="3670300"/>
+                    </a:xfrm>
+                    <a:prstGeom prst="rect">
+                      <a:avLst/>
+                    </a:prstGeom>
+                    <a:noFill/>
+                    <a:ln>
+                      <a:noFill/>
+                    </a:ln>
+                  </pic:spPr>
+                </pic:pic>
+              </a:graphicData>
+            </a:graphic>
+          </wp:inline>
+        </w:drawing>
+      </w:r>
+    </w:p>
+    <w:p>
+      <w:pPr>
+        <w:pStyle w:val="Caption"/>
+        <w:jc w:val="center"/>
+        <w:rPr>
+          <w:lang w:val="fr-FR"/>
+        </w:rPr>
+      </w:pPr>
+      <w:r>
+        <w:rPr>
+          <w:lang w:val="fr-CA"/>
+        </w:rPr>
+        <w:t xml:space="preserve">Figure </w:t>
+      </w:r>
+      <w:r>
+        <w:fldChar w:fldCharType="begin"/>
+      </w:r>
+      <w:r>
+        <w:rPr>
+          <w:lang w:val="fr-CA"/>
+        </w:rPr>
+        <w:instrText xml:space="preserve"> SEQ Figure \* ARABIC </w:instrText>
+      </w:r>
+      <w:r>
+        <w:fldChar w:fldCharType="separate"/>
+      </w:r>
+      <w:r>
+        <w:rPr>
+          <w:noProof/>
+          <w:lang w:val="fr-CA"/>
+        </w:rPr>
+        <w:t>1</w:t>
+      </w:r>
+      <w:r>
+        <w:fldChar w:fldCharType="end"/>
+      </w:r>
+      <w:r>
+        <w:rPr>
+          <w:lang w:val="fr-CA"/>
+        </w:rPr>
+        <w:t>- Structure typique d'une page web</w:t>
+      </w:r>
+    </w:p>
+    <w:p>
+      <w:pPr>
+        <w:pStyle w:val="BodyText"/>
+        <w:rPr>
+          <w:lang w:val="fr-FR"/>
+        </w:rPr>
+      </w:pPr>
+    </w:p>
+    <w:p>
+      <w:pPr>
         <w:pStyle w:val="Heading2"/>
       </w:pPr>
       <w:bookmarkStart w:id="4" w:name="_Toc347067070"/>
@@ -2594,6 +2819,283 @@
         <w:t>Inventaire des pages Web</w:t>
       </w:r>
       <w:bookmarkEnd w:id="4"/>
+    </w:p>
+    <w:tbl>
+      <w:tblPr>
+        <w:tblW w:w="9828" w:type="dxa"/>
+        <w:tblBorders>
+          <w:top w:val="single" w:sz="4" w:space="0" w:color="auto"/>
+          <w:left w:val="single" w:sz="4" w:space="0" w:color="auto"/>
+          <w:bottom w:val="single" w:sz="4" w:space="0" w:color="auto"/>
+          <w:right w:val="single" w:sz="4" w:space="0" w:color="auto"/>
+          <w:insideH w:val="single" w:sz="4" w:space="0" w:color="auto"/>
+          <w:insideV w:val="single" w:sz="4" w:space="0" w:color="auto"/>
+        </w:tblBorders>
+        <w:tblLook w:val="01E0" w:firstRow="1" w:lastRow="1" w:firstColumn="1" w:lastColumn="1" w:noHBand="0" w:noVBand="0"/>
+      </w:tblPr>
+      <w:tblGrid>
+        <w:gridCol w:w="1336"/>
+        <w:gridCol w:w="8851"/>
+      </w:tblGrid>
+      <w:tr>
+        <w:tc>
+          <w:tcPr>
+            <w:tcW w:w="2556" w:type="dxa"/>
+          </w:tcPr>
+          <w:p>
+            <w:pPr>
+              <w:spacing w:line="240" w:lineRule="auto"/>
+              <w:ind w:left="0"/>
+              <w:rPr>
+                <w:rFonts w:eastAsia="MS Mincho"/>
+                <w:szCs w:val="24"/>
+                <w:lang w:val="fr-CA" w:eastAsia="fr-CA"/>
+              </w:rPr>
+            </w:pPr>
+            <w:r>
+              <w:rPr>
+                <w:rFonts w:eastAsia="MS Mincho"/>
+                <w:szCs w:val="24"/>
+                <w:lang w:val="fr-CA" w:eastAsia="fr-CA"/>
+              </w:rPr>
+              <w:t>Titre de page</w:t>
+            </w:r>
+          </w:p>
+        </w:tc>
+        <w:tc>
+          <w:tcPr>
+            <w:tcW w:w="7272" w:type="dxa"/>
+          </w:tcPr>
+          <w:p>
+            <w:pPr>
+              <w:spacing w:line="240" w:lineRule="auto"/>
+              <w:ind w:left="0"/>
+              <w:rPr>
+                <w:rFonts w:eastAsia="MS Mincho"/>
+                <w:szCs w:val="24"/>
+                <w:lang w:val="fr-CA" w:eastAsia="fr-CA"/>
+              </w:rPr>
+            </w:pPr>
+            <w:r>
+              <w:rPr>
+                <w:rFonts w:eastAsia="MS Mincho"/>
+                <w:szCs w:val="24"/>
+                <w:lang w:val="fr-CA" w:eastAsia="fr-CA"/>
+              </w:rPr>
+              <w:t>Page d’accueil</w:t>
+            </w:r>
+          </w:p>
+        </w:tc>
+      </w:tr>
+      <w:tr>
+        <w:tc>
+          <w:tcPr>
+            <w:tcW w:w="2556" w:type="dxa"/>
+          </w:tcPr>
+          <w:p>
+            <w:pPr>
+              <w:spacing w:line="240" w:lineRule="auto"/>
+              <w:ind w:left="0"/>
+              <w:rPr>
+                <w:rFonts w:eastAsia="MS Mincho"/>
+                <w:szCs w:val="24"/>
+                <w:lang w:val="fr-CA" w:eastAsia="fr-CA"/>
+              </w:rPr>
+            </w:pPr>
+            <w:r>
+              <w:rPr>
+                <w:rFonts w:eastAsia="MS Mincho"/>
+                <w:szCs w:val="24"/>
+                <w:lang w:val="fr-CA" w:eastAsia="fr-CA"/>
+              </w:rPr>
+              <w:t>Description</w:t>
+            </w:r>
+          </w:p>
+        </w:tc>
+        <w:tc>
+          <w:tcPr>
+            <w:tcW w:w="7272" w:type="dxa"/>
+          </w:tcPr>
+          <w:p>
+            <w:pPr>
+              <w:spacing w:line="240" w:lineRule="auto"/>
+              <w:ind w:left="0"/>
+              <w:rPr>
+                <w:rFonts w:eastAsia="MS Mincho"/>
+                <w:szCs w:val="24"/>
+                <w:lang w:val="fr-CA" w:eastAsia="fr-CA"/>
+              </w:rPr>
+            </w:pPr>
+          </w:p>
+          <w:p>
+            <w:pPr>
+              <w:spacing w:line="240" w:lineRule="auto"/>
+              <w:ind w:left="0"/>
+              <w:rPr>
+                <w:rFonts w:eastAsia="MS Mincho"/>
+                <w:szCs w:val="24"/>
+                <w:lang w:val="fr-CA" w:eastAsia="fr-CA"/>
+              </w:rPr>
+            </w:pPr>
+            <w:r>
+              <w:rPr>
+                <w:rFonts w:eastAsia="MS Mincho"/>
+                <w:szCs w:val="24"/>
+                <w:lang w:val="fr-CA" w:eastAsia="fr-CA"/>
+              </w:rPr>
+              <w:lastRenderedPageBreak/>
+              <w:t>La page principale où arrivera l’utilisateur. Elle représente le point d’entrée de l’application.</w:t>
+            </w:r>
+          </w:p>
+          <w:p>
+            <w:pPr>
+              <w:spacing w:line="240" w:lineRule="auto"/>
+              <w:ind w:left="0"/>
+              <w:rPr>
+                <w:rFonts w:eastAsia="MS Mincho"/>
+                <w:szCs w:val="24"/>
+                <w:lang w:val="fr-CA" w:eastAsia="fr-CA"/>
+              </w:rPr>
+            </w:pPr>
+          </w:p>
+        </w:tc>
+      </w:tr>
+      <w:tr>
+        <w:tc>
+          <w:tcPr>
+            <w:tcW w:w="2556" w:type="dxa"/>
+          </w:tcPr>
+          <w:p>
+            <w:pPr>
+              <w:spacing w:line="240" w:lineRule="auto"/>
+              <w:ind w:left="0"/>
+              <w:rPr>
+                <w:rFonts w:eastAsia="MS Mincho"/>
+                <w:szCs w:val="24"/>
+                <w:lang w:val="fr-CA" w:eastAsia="fr-CA"/>
+              </w:rPr>
+            </w:pPr>
+            <w:r>
+              <w:rPr>
+                <w:rFonts w:eastAsia="MS Mincho"/>
+                <w:szCs w:val="24"/>
+                <w:lang w:val="fr-CA" w:eastAsia="fr-CA"/>
+              </w:rPr>
+              <w:lastRenderedPageBreak/>
+              <w:t>URL</w:t>
+            </w:r>
+          </w:p>
+        </w:tc>
+        <w:tc>
+          <w:tcPr>
+            <w:tcW w:w="7272" w:type="dxa"/>
+          </w:tcPr>
+          <w:p>
+            <w:pPr>
+              <w:spacing w:line="240" w:lineRule="auto"/>
+              <w:ind w:left="0"/>
+              <w:rPr>
+                <w:rFonts w:eastAsia="MS Mincho"/>
+                <w:szCs w:val="24"/>
+                <w:lang w:val="en-CA" w:eastAsia="fr-CA"/>
+              </w:rPr>
+            </w:pPr>
+            <w:r>
+              <w:rPr>
+                <w:rFonts w:eastAsia="MS Mincho"/>
+                <w:szCs w:val="24"/>
+                <w:lang w:val="fr-CA" w:eastAsia="fr-CA"/>
+              </w:rPr>
+              <w:t>..</w:t>
+            </w:r>
+            <w:r>
+              <w:rPr>
+                <w:rFonts w:eastAsia="MS Mincho"/>
+                <w:szCs w:val="24"/>
+                <w:lang w:val="en-CA" w:eastAsia="fr-CA"/>
+              </w:rPr>
+              <w:t>\index.html</w:t>
+            </w:r>
+          </w:p>
+        </w:tc>
+      </w:tr>
+      <w:tr>
+        <w:tc>
+          <w:tcPr>
+            <w:tcW w:w="2556" w:type="dxa"/>
+          </w:tcPr>
+          <w:p>
+            <w:pPr>
+              <w:spacing w:line="240" w:lineRule="auto"/>
+              <w:ind w:left="0"/>
+              <w:rPr>
+                <w:rFonts w:eastAsia="MS Mincho"/>
+                <w:szCs w:val="24"/>
+                <w:lang w:val="fr-CA" w:eastAsia="fr-CA"/>
+              </w:rPr>
+            </w:pPr>
+            <w:r>
+              <w:rPr>
+                <w:rFonts w:eastAsia="MS Mincho"/>
+                <w:szCs w:val="24"/>
+                <w:lang w:val="fr-CA" w:eastAsia="fr-CA"/>
+              </w:rPr>
+              <w:t>Capture d’écran</w:t>
+            </w:r>
+          </w:p>
+        </w:tc>
+        <w:tc>
+          <w:tcPr>
+            <w:tcW w:w="7272" w:type="dxa"/>
+          </w:tcPr>
+          <w:p>
+            <w:pPr>
+              <w:spacing w:line="240" w:lineRule="auto"/>
+              <w:ind w:left="0"/>
+              <w:rPr>
+                <w:rFonts w:eastAsia="MS Mincho"/>
+                <w:szCs w:val="24"/>
+                <w:lang w:val="fr-CA" w:eastAsia="fr-CA"/>
+              </w:rPr>
+            </w:pPr>
+            <w:r>
+              <w:object w:dxaOrig="12660" w:dyaOrig="7680">
+                <v:shapetype id="_x0000_t75" coordsize="21600,21600" o:spt="75" o:preferrelative="t" path="m@4@5l@4@11@9@11@9@5xe" filled="f" stroked="f">
+                  <v:stroke joinstyle="miter"/>
+                  <v:formulas>
+                    <v:f eqn="if lineDrawn pixelLineWidth 0"/>
+                    <v:f eqn="sum @0 1 0"/>
+                    <v:f eqn="sum 0 0 @1"/>
+                    <v:f eqn="prod @2 1 2"/>
+                    <v:f eqn="prod @3 21600 pixelWidth"/>
+                    <v:f eqn="prod @3 21600 pixelHeight"/>
+                    <v:f eqn="sum @0 0 1"/>
+                    <v:f eqn="prod @6 1 2"/>
+                    <v:f eqn="prod @7 21600 pixelWidth"/>
+                    <v:f eqn="sum @8 21600 0"/>
+                    <v:f eqn="prod @7 21600 pixelHeight"/>
+                    <v:f eqn="sum @10 21600 0"/>
+                  </v:formulas>
+                  <v:path o:extrusionok="f" gradientshapeok="t" o:connecttype="rect"/>
+                  <o:lock v:ext="edit" aspectratio="t"/>
+                </v:shapetype>
+                <v:shape id="_x0000_i1025" type="#_x0000_t75" style="width:6in;height:261.8pt" o:ole="">
+                  <v:imagedata r:id="rId15" o:title=""/>
+                </v:shape>
+                <o:OLEObject Type="Embed" ProgID="PBrush" ShapeID="_x0000_i1025" DrawAspect="Content" ObjectID="_1420910409" r:id="rId16"/>
+              </w:object>
+            </w:r>
+          </w:p>
+        </w:tc>
+      </w:tr>
+    </w:tbl>
+    <w:p>
+      <w:pPr>
+        <w:pStyle w:val="BodyText"/>
+        <w:rPr>
+          <w:lang w:val="fr-FR"/>
+        </w:rPr>
+      </w:pPr>
     </w:p>
     <w:tbl>
       <w:tblPr>
@@ -2657,7 +3159,7 @@
                 <w:szCs w:val="24"/>
                 <w:lang w:val="fr-CA" w:eastAsia="fr-CA"/>
               </w:rPr>
-              <w:t>Page d’accueil</w:t>
+              <w:t>Billet Sporacid (Musique)</w:t>
             </w:r>
           </w:p>
         </w:tc>
@@ -2718,7 +3220,31 @@
                 <w:szCs w:val="24"/>
                 <w:lang w:val="fr-CA" w:eastAsia="fr-CA"/>
               </w:rPr>
-              <w:t>La page principale où arrivera l’utilisateur. Elle représente le point d’entrée de l’application.</w:t>
+              <w:t>Page permettant de consulter les spectacles de musique</w:t>
+            </w:r>
+            <w:r>
+              <w:rPr>
+                <w:rFonts w:eastAsia="MS Mincho"/>
+                <w:szCs w:val="24"/>
+                <w:lang w:val="fr-CA" w:eastAsia="fr-CA"/>
+              </w:rPr>
+              <w:t xml:space="preserve"> prochainement à</w:t>
+            </w:r>
+            <w:r>
+              <w:rPr>
+                <w:rFonts w:eastAsia="MS Mincho"/>
+                <w:szCs w:val="24"/>
+                <w:lang w:val="fr-CA" w:eastAsia="fr-CA"/>
+              </w:rPr>
+              <w:t xml:space="preserve"> l’affiche</w:t>
+            </w:r>
+            <w:r>
+              <w:rPr>
+                <w:rFonts w:eastAsia="MS Mincho"/>
+                <w:szCs w:val="24"/>
+                <w:lang w:val="fr-CA" w:eastAsia="fr-CA"/>
+              </w:rPr>
+              <w:t>.</w:t>
             </w:r>
           </w:p>
           <w:p>
@@ -2787,7 +3313,7 @@
                 <w:szCs w:val="24"/>
                 <w:lang w:val="en-CA" w:eastAsia="fr-CA"/>
               </w:rPr>
-              <w:t>\index.html</w:t>
+              <w:t>\billet_spectacle.html</w:t>
             </w:r>
           </w:p>
         </w:tc>
@@ -2837,9 +3363,19 @@
     </w:tbl>
     <w:p>
       <w:pPr>
-        <w:pStyle w:val="BodyText"/>
-        <w:rPr>
-          <w:lang w:val="fr-FR"/>
+        <w:spacing w:line="240" w:lineRule="auto"/>
+        <w:ind w:left="0"/>
+        <w:rPr>
+          <w:lang w:val="fr-CA"/>
+        </w:rPr>
+      </w:pPr>
+    </w:p>
+    <w:p>
+      <w:pPr>
+        <w:spacing w:line="240" w:lineRule="auto"/>
+        <w:ind w:left="0"/>
+        <w:rPr>
+          <w:lang w:val="fr-CA"/>
         </w:rPr>
       </w:pPr>
     </w:p>
@@ -2905,7 +3441,7 @@
                 <w:szCs w:val="24"/>
                 <w:lang w:val="fr-CA" w:eastAsia="fr-CA"/>
               </w:rPr>
-              <w:t>Billet Sporacid (Musique)</w:t>
+              <w:t>Billet Sporacid (Humour)</w:t>
             </w:r>
           </w:p>
         </w:tc>
@@ -2966,23 +3502,23 @@
                 <w:szCs w:val="24"/>
                 <w:lang w:val="fr-CA" w:eastAsia="fr-CA"/>
               </w:rPr>
-              <w:t>Page permettant de consulter les spectacles de musique</w:t>
-            </w:r>
-            <w:r>
-              <w:rPr>
-                <w:rFonts w:eastAsia="MS Mincho"/>
-                <w:szCs w:val="24"/>
-                <w:lang w:val="fr-CA" w:eastAsia="fr-CA"/>
-              </w:rPr>
-              <w:t xml:space="preserve"> prochainement à</w:t>
-            </w:r>
-            <w:r>
-              <w:rPr>
-                <w:rFonts w:eastAsia="MS Mincho"/>
-                <w:szCs w:val="24"/>
-                <w:lang w:val="fr-CA" w:eastAsia="fr-CA"/>
-              </w:rPr>
-              <w:t xml:space="preserve"> l’affiche</w:t>
+              <w:t>Page permettant de consulter les spectacles</w:t>
+            </w:r>
+            <w:r>
+              <w:rPr>
+                <w:rFonts w:eastAsia="MS Mincho"/>
+                <w:szCs w:val="24"/>
+                <w:lang w:val="fr-CA" w:eastAsia="fr-CA"/>
+              </w:rPr>
+              <w:t xml:space="preserve"> d’humour prochainement à </w:t>
+            </w:r>
+            <w:r>
+              <w:rPr>
+                <w:rFonts w:eastAsia="MS Mincho"/>
+                <w:szCs w:val="24"/>
+                <w:lang w:val="fr-CA" w:eastAsia="fr-CA"/>
+              </w:rPr>
+              <w:t>l’affiche</w:t>
             </w:r>
             <w:r>
               <w:rPr>
@@ -3059,7 +3595,7 @@
                 <w:szCs w:val="24"/>
                 <w:lang w:val="en-CA" w:eastAsia="fr-CA"/>
               </w:rPr>
-              <w:t>\</w:t>
+              <w:t>\billet_</w:t>
             </w:r>
             <w:r>
               <w:rPr>
@@ -3067,7 +3603,7 @@
                 <w:szCs w:val="24"/>
                 <w:lang w:val="en-CA" w:eastAsia="fr-CA"/>
               </w:rPr>
-              <w:t>billet_spectacle</w:t>
+              <w:t>humour</w:t>
             </w:r>
             <w:r>
               <w:rPr>
@@ -3173,6 +3709,7 @@
                 <w:lang w:val="fr-CA" w:eastAsia="fr-CA"/>
               </w:rPr>
             </w:pPr>
+            <w:bookmarkStart w:id="5" w:name="_Toc347067071"/>
             <w:r>
               <w:rPr>
                 <w:rFonts w:eastAsia="MS Mincho"/>
@@ -3203,26 +3740,8 @@
                 <w:szCs w:val="24"/>
                 <w:lang w:val="fr-CA" w:eastAsia="fr-CA"/>
               </w:rPr>
-              <w:t>Billet Sporacid (</w:t>
-            </w:r>
-            <w:r>
-              <w:rPr>
-                <w:rFonts w:eastAsia="MS Mincho"/>
-                <w:szCs w:val="24"/>
-                <w:lang w:val="fr-CA" w:eastAsia="fr-CA"/>
-              </w:rPr>
-              <w:t>Humour</w:t>
-            </w:r>
-            <w:r>
-              <w:rPr>
-                <w:rFonts w:eastAsia="MS Mincho"/>
-                <w:szCs w:val="24"/>
-                <w:lang w:val="fr-CA" w:eastAsia="fr-CA"/>
-              </w:rPr>
-              <w:t>)</w:t>
-            </w:r>
-            <w:bookmarkStart w:id="5" w:name="_GoBack"/>
-            <w:bookmarkEnd w:id="5"/>
+              <w:t>Administration</w:t>
+            </w:r>
           </w:p>
         </w:tc>
       </w:tr>
@@ -3270,6 +3789,7 @@
             <w:pPr>
               <w:spacing w:line="240" w:lineRule="auto"/>
               <w:ind w:left="0"/>
+              <w:jc w:val="both"/>
               <w:rPr>
                 <w:rFonts w:eastAsia="MS Mincho"/>
                 <w:szCs w:val="24"/>
@@ -3282,31 +3802,16 @@
                 <w:szCs w:val="24"/>
                 <w:lang w:val="fr-CA" w:eastAsia="fr-CA"/>
               </w:rPr>
-              <w:t>Page permettant de consulter les spectacles</w:t>
-            </w:r>
-            <w:r>
-              <w:rPr>
-                <w:rFonts w:eastAsia="MS Mincho"/>
-                <w:szCs w:val="24"/>
-                <w:lang w:val="fr-CA" w:eastAsia="fr-CA"/>
-              </w:rPr>
-              <w:t xml:space="preserve"> d’humour prochainement à </w:t>
-            </w:r>
-            <w:r>
-              <w:rPr>
-                <w:rFonts w:eastAsia="MS Mincho"/>
-                <w:szCs w:val="24"/>
-                <w:lang w:val="fr-CA" w:eastAsia="fr-CA"/>
-              </w:rPr>
-              <w:t>l’affiche</w:t>
-            </w:r>
-            <w:r>
-              <w:rPr>
-                <w:rFonts w:eastAsia="MS Mincho"/>
-                <w:szCs w:val="24"/>
-                <w:lang w:val="fr-CA" w:eastAsia="fr-CA"/>
-              </w:rPr>
-              <w:t>.</w:t>
+              <w:t xml:space="preserve">Tableau de bord permettant d’ajouter des spectacles, des salles, des </w:t>
+            </w:r>
+            <w:r>
+              <w:rPr>
+                <w:rFonts w:eastAsia="MS Mincho"/>
+                <w:szCs w:val="24"/>
+                <w:lang w:val="fr-CA" w:eastAsia="fr-CA"/>
+              </w:rPr>
+              <w:lastRenderedPageBreak/>
+              <w:t xml:space="preserve">représentations et des billets. </w:t>
             </w:r>
           </w:p>
           <w:p>
@@ -3343,6 +3848,7 @@
                 <w:szCs w:val="24"/>
                 <w:lang w:val="fr-CA" w:eastAsia="fr-CA"/>
               </w:rPr>
+              <w:lastRenderedPageBreak/>
               <w:t>URL</w:t>
             </w:r>
           </w:p>
@@ -3375,23 +3881,7 @@
                 <w:szCs w:val="24"/>
                 <w:lang w:val="en-CA" w:eastAsia="fr-CA"/>
               </w:rPr>
-              <w:t>\billet_</w:t>
-            </w:r>
-            <w:r>
-              <w:rPr>
-                <w:rFonts w:eastAsia="MS Mincho"/>
-                <w:szCs w:val="24"/>
-                <w:lang w:val="en-CA" w:eastAsia="fr-CA"/>
-              </w:rPr>
-              <w:t>humour</w:t>
-            </w:r>
-            <w:r>
-              <w:rPr>
-                <w:rFonts w:eastAsia="MS Mincho"/>
-                <w:szCs w:val="24"/>
-                <w:lang w:val="en-CA" w:eastAsia="fr-CA"/>
-              </w:rPr>
-              <w:t>.html</w:t>
+              <w:t>\admin.html</w:t>
             </w:r>
           </w:p>
         </w:tc>
@@ -3443,18 +3933,30 @@
       <w:pPr>
         <w:spacing w:line="240" w:lineRule="auto"/>
         <w:ind w:left="0"/>
-        <w:rPr>
-          <w:lang w:val="fr-CA"/>
-        </w:rPr>
       </w:pPr>
     </w:p>
     <w:p>
       <w:pPr>
         <w:spacing w:line="240" w:lineRule="auto"/>
         <w:ind w:left="0"/>
-        <w:rPr>
-          <w:lang w:val="fr-CA"/>
-        </w:rPr>
+      </w:pPr>
+    </w:p>
+    <w:p>
+      <w:pPr>
+        <w:spacing w:line="240" w:lineRule="auto"/>
+        <w:ind w:left="0"/>
+      </w:pPr>
+    </w:p>
+    <w:p>
+      <w:pPr>
+        <w:spacing w:line="240" w:lineRule="auto"/>
+        <w:ind w:left="0"/>
+      </w:pPr>
+    </w:p>
+    <w:p>
+      <w:pPr>
+        <w:spacing w:line="240" w:lineRule="auto"/>
+        <w:ind w:left="0"/>
       </w:pPr>
     </w:p>
     <w:tbl>
@@ -3489,7 +3991,6 @@
                 <w:lang w:val="fr-CA" w:eastAsia="fr-CA"/>
               </w:rPr>
             </w:pPr>
-            <w:bookmarkStart w:id="6" w:name="_Toc347067071"/>
             <w:r>
               <w:rPr>
                 <w:rFonts w:eastAsia="MS Mincho"/>
@@ -3520,7 +4021,7 @@
                 <w:szCs w:val="24"/>
                 <w:lang w:val="fr-CA" w:eastAsia="fr-CA"/>
               </w:rPr>
-              <w:t>Administration</w:t>
+              <w:t>Panier d’achat</w:t>
             </w:r>
           </w:p>
         </w:tc>
@@ -3582,7 +4083,25 @@
                 <w:szCs w:val="24"/>
                 <w:lang w:val="fr-CA" w:eastAsia="fr-CA"/>
               </w:rPr>
-              <w:t xml:space="preserve">Tableau de bord permettant d’ajouter des spectacles, des salles, des représentations et des billets. </w:t>
+              <w:t xml:space="preserve">Contient le sommaire des achats effectués par un client.  La commande n’étant pas encore confirmée,  l’usager </w:t>
+            </w:r>
+            <w:proofErr w:type="gramStart"/>
+            <w:r>
+              <w:rPr>
+                <w:rFonts w:eastAsia="MS Mincho"/>
+                <w:szCs w:val="24"/>
+                <w:lang w:val="fr-CA" w:eastAsia="fr-CA"/>
+              </w:rPr>
+              <w:t>peux</w:t>
+            </w:r>
+            <w:proofErr w:type="gramEnd"/>
+            <w:r>
+              <w:rPr>
+                <w:rFonts w:eastAsia="MS Mincho"/>
+                <w:szCs w:val="24"/>
+                <w:lang w:val="fr-CA" w:eastAsia="fr-CA"/>
+              </w:rPr>
+              <w:t xml:space="preserve"> mettre à jour la représentation si elle est disponible ainsi que le nombre de billet.</w:t>
             </w:r>
           </w:p>
           <w:p>
@@ -3651,23 +4170,7 @@
                 <w:szCs w:val="24"/>
                 <w:lang w:val="en-CA" w:eastAsia="fr-CA"/>
               </w:rPr>
-              <w:t>\</w:t>
-            </w:r>
-            <w:r>
-              <w:rPr>
-                <w:rFonts w:eastAsia="MS Mincho"/>
-                <w:szCs w:val="24"/>
-                <w:lang w:val="en-CA" w:eastAsia="fr-CA"/>
-              </w:rPr>
-              <w:t>admin</w:t>
-            </w:r>
-            <w:r>
-              <w:rPr>
-                <w:rFonts w:eastAsia="MS Mincho"/>
-                <w:szCs w:val="24"/>
-                <w:lang w:val="en-CA" w:eastAsia="fr-CA"/>
-              </w:rPr>
-              <w:t>.html</w:t>
+              <w:t>\panier_achat.html</w:t>
             </w:r>
           </w:p>
         </w:tc>
@@ -3719,328 +4222,6 @@
       <w:pPr>
         <w:spacing w:line="240" w:lineRule="auto"/>
         <w:ind w:left="0"/>
-      </w:pPr>
-    </w:p>
-    <w:p>
-      <w:pPr>
-        <w:spacing w:line="240" w:lineRule="auto"/>
-        <w:ind w:left="0"/>
-      </w:pPr>
-    </w:p>
-    <w:p>
-      <w:pPr>
-        <w:spacing w:line="240" w:lineRule="auto"/>
-        <w:ind w:left="0"/>
-      </w:pPr>
-    </w:p>
-    <w:p>
-      <w:pPr>
-        <w:spacing w:line="240" w:lineRule="auto"/>
-        <w:ind w:left="0"/>
-      </w:pPr>
-    </w:p>
-    <w:p>
-      <w:pPr>
-        <w:spacing w:line="240" w:lineRule="auto"/>
-        <w:ind w:left="0"/>
-      </w:pPr>
-    </w:p>
-    <w:tbl>
-      <w:tblPr>
-        <w:tblW w:w="9828" w:type="dxa"/>
-        <w:tblBorders>
-          <w:top w:val="single" w:sz="4" w:space="0" w:color="auto"/>
-          <w:left w:val="single" w:sz="4" w:space="0" w:color="auto"/>
-          <w:bottom w:val="single" w:sz="4" w:space="0" w:color="auto"/>
-          <w:right w:val="single" w:sz="4" w:space="0" w:color="auto"/>
-          <w:insideH w:val="single" w:sz="4" w:space="0" w:color="auto"/>
-          <w:insideV w:val="single" w:sz="4" w:space="0" w:color="auto"/>
-        </w:tblBorders>
-        <w:tblLook w:val="01E0" w:firstRow="1" w:lastRow="1" w:firstColumn="1" w:lastColumn="1" w:noHBand="0" w:noVBand="0"/>
-      </w:tblPr>
-      <w:tblGrid>
-        <w:gridCol w:w="2556"/>
-        <w:gridCol w:w="7272"/>
-      </w:tblGrid>
-      <w:tr>
-        <w:tc>
-          <w:tcPr>
-            <w:tcW w:w="2556" w:type="dxa"/>
-          </w:tcPr>
-          <w:p>
-            <w:pPr>
-              <w:spacing w:line="240" w:lineRule="auto"/>
-              <w:ind w:left="0"/>
-              <w:rPr>
-                <w:rFonts w:eastAsia="MS Mincho"/>
-                <w:szCs w:val="24"/>
-                <w:lang w:val="fr-CA" w:eastAsia="fr-CA"/>
-              </w:rPr>
-            </w:pPr>
-            <w:r>
-              <w:rPr>
-                <w:rFonts w:eastAsia="MS Mincho"/>
-                <w:szCs w:val="24"/>
-                <w:lang w:val="fr-CA" w:eastAsia="fr-CA"/>
-              </w:rPr>
-              <w:lastRenderedPageBreak/>
-              <w:t>Titre de page</w:t>
-            </w:r>
-          </w:p>
-        </w:tc>
-        <w:tc>
-          <w:tcPr>
-            <w:tcW w:w="7272" w:type="dxa"/>
-          </w:tcPr>
-          <w:p>
-            <w:pPr>
-              <w:spacing w:line="240" w:lineRule="auto"/>
-              <w:ind w:left="0"/>
-              <w:rPr>
-                <w:rFonts w:eastAsia="MS Mincho"/>
-                <w:szCs w:val="24"/>
-                <w:lang w:val="fr-CA" w:eastAsia="fr-CA"/>
-              </w:rPr>
-            </w:pPr>
-            <w:r>
-              <w:rPr>
-                <w:rFonts w:eastAsia="MS Mincho"/>
-                <w:szCs w:val="24"/>
-                <w:lang w:val="fr-CA" w:eastAsia="fr-CA"/>
-              </w:rPr>
-              <w:t>Panier d’achat</w:t>
-            </w:r>
-          </w:p>
-        </w:tc>
-      </w:tr>
-      <w:tr>
-        <w:tc>
-          <w:tcPr>
-            <w:tcW w:w="2556" w:type="dxa"/>
-          </w:tcPr>
-          <w:p>
-            <w:pPr>
-              <w:spacing w:line="240" w:lineRule="auto"/>
-              <w:ind w:left="0"/>
-              <w:rPr>
-                <w:rFonts w:eastAsia="MS Mincho"/>
-                <w:szCs w:val="24"/>
-                <w:lang w:val="fr-CA" w:eastAsia="fr-CA"/>
-              </w:rPr>
-            </w:pPr>
-            <w:r>
-              <w:rPr>
-                <w:rFonts w:eastAsia="MS Mincho"/>
-                <w:szCs w:val="24"/>
-                <w:lang w:val="fr-CA" w:eastAsia="fr-CA"/>
-              </w:rPr>
-              <w:t>Description</w:t>
-            </w:r>
-          </w:p>
-        </w:tc>
-        <w:tc>
-          <w:tcPr>
-            <w:tcW w:w="7272" w:type="dxa"/>
-          </w:tcPr>
-          <w:p>
-            <w:pPr>
-              <w:spacing w:line="240" w:lineRule="auto"/>
-              <w:ind w:left="0"/>
-              <w:rPr>
-                <w:rFonts w:eastAsia="MS Mincho"/>
-                <w:szCs w:val="24"/>
-                <w:lang w:val="fr-CA" w:eastAsia="fr-CA"/>
-              </w:rPr>
-            </w:pPr>
-          </w:p>
-          <w:p>
-            <w:pPr>
-              <w:spacing w:line="240" w:lineRule="auto"/>
-              <w:ind w:left="0"/>
-              <w:jc w:val="both"/>
-              <w:rPr>
-                <w:rFonts w:eastAsia="MS Mincho"/>
-                <w:szCs w:val="24"/>
-                <w:lang w:val="fr-CA" w:eastAsia="fr-CA"/>
-              </w:rPr>
-            </w:pPr>
-            <w:r>
-              <w:rPr>
-                <w:rFonts w:eastAsia="MS Mincho"/>
-                <w:szCs w:val="24"/>
-                <w:lang w:val="fr-CA" w:eastAsia="fr-CA"/>
-              </w:rPr>
-              <w:t>Contient le sommaire des achats effectués par un client.</w:t>
-            </w:r>
-            <w:r>
-              <w:rPr>
-                <w:rFonts w:eastAsia="MS Mincho"/>
-                <w:szCs w:val="24"/>
-                <w:lang w:val="fr-CA" w:eastAsia="fr-CA"/>
-              </w:rPr>
-              <w:t xml:space="preserve"> </w:t>
-            </w:r>
-            <w:r>
-              <w:rPr>
-                <w:rFonts w:eastAsia="MS Mincho"/>
-                <w:szCs w:val="24"/>
-                <w:lang w:val="fr-CA" w:eastAsia="fr-CA"/>
-              </w:rPr>
-              <w:t xml:space="preserve"> La commande n’étant pas encore confirmée,  l’usager </w:t>
-            </w:r>
-            <w:proofErr w:type="gramStart"/>
-            <w:r>
-              <w:rPr>
-                <w:rFonts w:eastAsia="MS Mincho"/>
-                <w:szCs w:val="24"/>
-                <w:lang w:val="fr-CA" w:eastAsia="fr-CA"/>
-              </w:rPr>
-              <w:t>peux</w:t>
-            </w:r>
-            <w:proofErr w:type="gramEnd"/>
-            <w:r>
-              <w:rPr>
-                <w:rFonts w:eastAsia="MS Mincho"/>
-                <w:szCs w:val="24"/>
-                <w:lang w:val="fr-CA" w:eastAsia="fr-CA"/>
-              </w:rPr>
-              <w:t xml:space="preserve"> mettre à jour la représentation si elle est disponible ainsi que le nombre de billet.</w:t>
-            </w:r>
-          </w:p>
-          <w:p>
-            <w:pPr>
-              <w:spacing w:line="240" w:lineRule="auto"/>
-              <w:ind w:left="0"/>
-              <w:rPr>
-                <w:rFonts w:eastAsia="MS Mincho"/>
-                <w:szCs w:val="24"/>
-                <w:lang w:val="fr-CA" w:eastAsia="fr-CA"/>
-              </w:rPr>
-            </w:pPr>
-          </w:p>
-        </w:tc>
-      </w:tr>
-      <w:tr>
-        <w:tc>
-          <w:tcPr>
-            <w:tcW w:w="2556" w:type="dxa"/>
-          </w:tcPr>
-          <w:p>
-            <w:pPr>
-              <w:spacing w:line="240" w:lineRule="auto"/>
-              <w:ind w:left="0"/>
-              <w:rPr>
-                <w:rFonts w:eastAsia="MS Mincho"/>
-                <w:szCs w:val="24"/>
-                <w:lang w:val="fr-CA" w:eastAsia="fr-CA"/>
-              </w:rPr>
-            </w:pPr>
-            <w:r>
-              <w:rPr>
-                <w:rFonts w:eastAsia="MS Mincho"/>
-                <w:szCs w:val="24"/>
-                <w:lang w:val="fr-CA" w:eastAsia="fr-CA"/>
-              </w:rPr>
-              <w:t>URL</w:t>
-            </w:r>
-          </w:p>
-        </w:tc>
-        <w:tc>
-          <w:tcPr>
-            <w:tcW w:w="7272" w:type="dxa"/>
-          </w:tcPr>
-          <w:p>
-            <w:pPr>
-              <w:spacing w:line="240" w:lineRule="auto"/>
-              <w:ind w:left="0"/>
-              <w:rPr>
-                <w:rFonts w:eastAsia="MS Mincho"/>
-                <w:szCs w:val="24"/>
-                <w:lang w:val="en-CA" w:eastAsia="fr-CA"/>
-              </w:rPr>
-            </w:pPr>
-            <w:r>
-              <w:rPr>
-                <w:rFonts w:eastAsia="MS Mincho"/>
-                <w:szCs w:val="24"/>
-                <w:lang w:val="fr-CA" w:eastAsia="fr-CA"/>
-              </w:rPr>
-              <w:t>..</w:t>
-            </w:r>
-            <w:r>
-              <w:rPr>
-                <w:rFonts w:eastAsia="MS Mincho"/>
-                <w:szCs w:val="24"/>
-                <w:lang w:val="en-CA" w:eastAsia="fr-CA"/>
-              </w:rPr>
-              <w:t>\</w:t>
-            </w:r>
-            <w:r>
-              <w:rPr>
-                <w:rFonts w:eastAsia="MS Mincho"/>
-                <w:szCs w:val="24"/>
-                <w:lang w:val="en-CA" w:eastAsia="fr-CA"/>
-              </w:rPr>
-              <w:t>panier_achat</w:t>
-            </w:r>
-            <w:r>
-              <w:rPr>
-                <w:rFonts w:eastAsia="MS Mincho"/>
-                <w:szCs w:val="24"/>
-                <w:lang w:val="en-CA" w:eastAsia="fr-CA"/>
-              </w:rPr>
-              <w:t>.html</w:t>
-            </w:r>
-          </w:p>
-        </w:tc>
-      </w:tr>
-      <w:tr>
-        <w:tc>
-          <w:tcPr>
-            <w:tcW w:w="2556" w:type="dxa"/>
-          </w:tcPr>
-          <w:p>
-            <w:pPr>
-              <w:spacing w:line="240" w:lineRule="auto"/>
-              <w:ind w:left="0"/>
-              <w:rPr>
-                <w:rFonts w:eastAsia="MS Mincho"/>
-                <w:szCs w:val="24"/>
-                <w:lang w:val="fr-CA" w:eastAsia="fr-CA"/>
-              </w:rPr>
-            </w:pPr>
-            <w:r>
-              <w:rPr>
-                <w:rFonts w:eastAsia="MS Mincho"/>
-                <w:szCs w:val="24"/>
-                <w:lang w:val="fr-CA" w:eastAsia="fr-CA"/>
-              </w:rPr>
-              <w:t>Capture d’écran</w:t>
-            </w:r>
-          </w:p>
-        </w:tc>
-        <w:tc>
-          <w:tcPr>
-            <w:tcW w:w="7272" w:type="dxa"/>
-          </w:tcPr>
-          <w:p>
-            <w:pPr>
-              <w:spacing w:line="240" w:lineRule="auto"/>
-              <w:ind w:left="0"/>
-              <w:rPr>
-                <w:rFonts w:eastAsia="MS Mincho"/>
-                <w:szCs w:val="24"/>
-                <w:lang w:val="fr-CA" w:eastAsia="fr-CA"/>
-              </w:rPr>
-            </w:pPr>
-          </w:p>
-        </w:tc>
-      </w:tr>
-    </w:tbl>
-    <w:p>
-      <w:pPr>
-        <w:spacing w:line="240" w:lineRule="auto"/>
-        <w:ind w:left="0"/>
         <w:rPr>
           <w:rFonts w:ascii="Arial" w:hAnsi="Arial"/>
           <w:b/>
@@ -4060,7 +4241,7 @@
         <w:lastRenderedPageBreak/>
         <w:t>Architecture</w:t>
       </w:r>
-      <w:bookmarkEnd w:id="6"/>
+      <w:bookmarkEnd w:id="5"/>
     </w:p>
     <w:p>
       <w:pPr>
@@ -4070,47 +4251,47 @@
           <w:numId w:val="34"/>
         </w:numPr>
       </w:pPr>
-      <w:bookmarkStart w:id="7" w:name="_Toc347067072"/>
+      <w:bookmarkStart w:id="6" w:name="_Toc347067072"/>
       <w:r>
         <w:t>Modèle des classes logicielles</w:t>
+      </w:r>
+      <w:bookmarkEnd w:id="6"/>
+    </w:p>
+    <w:p>
+      <w:pPr>
+        <w:pStyle w:val="Heading2"/>
+      </w:pPr>
+      <w:bookmarkStart w:id="7" w:name="_Toc347067073"/>
+      <w:r>
+        <w:t>Diagrammes de séquence</w:t>
       </w:r>
       <w:bookmarkEnd w:id="7"/>
     </w:p>
     <w:p>
       <w:pPr>
-        <w:pStyle w:val="Heading2"/>
-      </w:pPr>
-      <w:bookmarkStart w:id="8" w:name="_Toc347067073"/>
-      <w:r>
-        <w:t>Diagrammes de séquence</w:t>
-      </w:r>
-      <w:bookmarkEnd w:id="8"/>
+        <w:spacing w:line="240" w:lineRule="auto"/>
+        <w:ind w:left="0"/>
+        <w:rPr>
+          <w:lang w:val="fr-FR"/>
+        </w:rPr>
+      </w:pPr>
+      <w:r>
+        <w:rPr>
+          <w:lang w:val="fr-FR"/>
+        </w:rPr>
+        <w:br w:type="page"/>
+      </w:r>
     </w:p>
     <w:p>
       <w:pPr>
-        <w:spacing w:line="240" w:lineRule="auto"/>
-        <w:ind w:left="0"/>
-        <w:rPr>
-          <w:lang w:val="fr-FR"/>
-        </w:rPr>
-      </w:pPr>
-      <w:r>
-        <w:rPr>
-          <w:lang w:val="fr-FR"/>
-        </w:rPr>
-        <w:br w:type="page"/>
-      </w:r>
-    </w:p>
-    <w:p>
-      <w:pPr>
         <w:pStyle w:val="Heading1"/>
       </w:pPr>
-      <w:bookmarkStart w:id="9" w:name="_Toc347067074"/>
+      <w:bookmarkStart w:id="8" w:name="_Toc347067074"/>
       <w:r>
         <w:lastRenderedPageBreak/>
         <w:t>Discussion</w:t>
       </w:r>
-      <w:bookmarkEnd w:id="9"/>
+      <w:bookmarkEnd w:id="8"/>
     </w:p>
     <w:p>
       <w:pPr>
@@ -4123,14 +4304,14 @@
           <w:szCs w:val="24"/>
         </w:rPr>
       </w:pPr>
-      <w:bookmarkStart w:id="10" w:name="_Toc347067075"/>
+      <w:bookmarkStart w:id="9" w:name="_Toc347067075"/>
       <w:r>
         <w:rPr>
           <w:szCs w:val="24"/>
         </w:rPr>
         <w:t>Quelle est la responsabilité principale de chacun des membres de votre équipe?</w:t>
       </w:r>
-      <w:bookmarkEnd w:id="10"/>
+      <w:bookmarkEnd w:id="9"/>
     </w:p>
     <w:p>
       <w:pPr>
@@ -4274,104 +4455,189 @@
       <w:pPr>
         <w:pStyle w:val="Heading2"/>
       </w:pPr>
-      <w:bookmarkStart w:id="11" w:name="_Toc347067076"/>
+      <w:bookmarkStart w:id="10" w:name="_Toc347067076"/>
       <w:r>
         <w:t>Quelles sont les règles d’affaires que vous croyez qui poseront plus de difficulté à implémenter?</w:t>
+      </w:r>
+      <w:bookmarkEnd w:id="10"/>
+    </w:p>
+    <w:p>
+      <w:pPr>
+        <w:pStyle w:val="BodyText"/>
+      </w:pPr>
+      <w:r>
+        <w:rPr>
+          <w:b/>
+        </w:rPr>
+        <w:t>(RA10)</w:t>
+      </w:r>
+      <w:r>
+        <w:t xml:space="preserve"> </w:t>
+      </w:r>
+      <w:r>
+        <w:rPr>
+          <w:i/>
+        </w:rPr>
+        <w:t>Une série de billets est réservée pour un utilisateur, pour une période limite de 10min sans action de l’utilisateur.</w:t>
+      </w:r>
+    </w:p>
+    <w:p>
+      <w:pPr>
+        <w:pStyle w:val="BodyText"/>
+        <w:jc w:val="both"/>
+      </w:pPr>
+      <w:r>
+        <w:t>Raison </w:t>
+      </w:r>
+      <w:proofErr w:type="gramStart"/>
+      <w:r>
+        <w:t>:  Un</w:t>
+      </w:r>
+      <w:proofErr w:type="gramEnd"/>
+      <w:r>
+        <w:t xml:space="preserve"> mécanisme supplémentaire devra être ajouté à la régler RA11 afin d’espionner les mouvement</w:t>
+      </w:r>
+      <w:r>
+        <w:t>s</w:t>
+      </w:r>
+      <w:r>
+        <w:t xml:space="preserve"> de l’utilisateur.</w:t>
+      </w:r>
+    </w:p>
+    <w:p>
+      <w:pPr>
+        <w:pStyle w:val="BodyText"/>
+      </w:pPr>
+      <w:r>
+        <w:rPr>
+          <w:b/>
+        </w:rPr>
+        <w:t>(RA15)</w:t>
+      </w:r>
+      <w:r>
+        <w:t xml:space="preserve"> </w:t>
+      </w:r>
+      <w:r>
+        <w:rPr>
+          <w:i/>
+        </w:rPr>
+        <w:t>Chaque commande doit être autorisée avec le système de paiement avant que le client ne fasse la confirmation finale de l’achat.</w:t>
+      </w:r>
+    </w:p>
+    <w:p>
+      <w:pPr>
+        <w:pStyle w:val="BodyText"/>
+        <w:jc w:val="both"/>
+      </w:pPr>
+      <w:r>
+        <w:t>Raison : Les connaissances technique de l’équipe, à l’heure actuelle,  ne permettent pas de bien évaluer la complexité des étapes qui seront nécessaire afin d’autoriser un paiement et de vérifier la validité d’une carte de crédit.</w:t>
+      </w:r>
+      <w:r>
+        <w:t xml:space="preserve"> Une connexion </w:t>
+      </w:r>
+      <w:r>
+        <w:rPr>
+          <w:i/>
+        </w:rPr>
+        <w:t>REST</w:t>
+      </w:r>
+      <w:r>
+        <w:t xml:space="preserve">  est un concept nouveau pour l’équipe.</w:t>
+      </w:r>
+    </w:p>
+    <w:p>
+      <w:pPr>
+        <w:pStyle w:val="Heading2"/>
+        <w:rPr>
+          <w:szCs w:val="24"/>
+        </w:rPr>
+      </w:pPr>
+      <w:bookmarkStart w:id="11" w:name="_Toc347067077"/>
+      <w:r>
+        <w:rPr>
+          <w:szCs w:val="24"/>
+        </w:rPr>
+        <w:t>Avez-vous utilisé un gabarit de pages? Si oui, comme l’avez-vous trouvé, et comment a été son adaptation. Si non, quelles ont été les raisons pour lesquelles vous avez décidé de construire les pages de toute pièce?</w:t>
       </w:r>
       <w:bookmarkEnd w:id="11"/>
     </w:p>
     <w:p>
       <w:pPr>
         <w:pStyle w:val="BodyText"/>
-      </w:pPr>
-      <w:r>
-        <w:rPr>
-          <w:b/>
-        </w:rPr>
-        <w:t>(RA10)</w:t>
-      </w:r>
-      <w:r>
-        <w:t xml:space="preserve"> </w:t>
-      </w:r>
-      <w:r>
-        <w:rPr>
-          <w:i/>
-        </w:rPr>
-        <w:t>Une série de billets est réservée pour un utilisateur, pour une période limite de 10min sans action de l’utilisateur.</w:t>
+        <w:rPr>
+          <w:lang w:val="fr-FR"/>
+        </w:rPr>
+      </w:pPr>
+      <w:r>
+        <w:rPr>
+          <w:lang w:val="fr-FR"/>
+        </w:rPr>
+        <w:t>Aucun gab</w:t>
+      </w:r>
+      <w:r>
+        <w:rPr>
+          <w:lang w:val="fr-FR"/>
+        </w:rPr>
+        <w:t>arit n’a été utilisé. Trois</w:t>
+      </w:r>
+      <w:r>
+        <w:rPr>
+          <w:lang w:val="fr-FR"/>
+        </w:rPr>
+        <w:t xml:space="preserve"> raisons ont motivé ce choix. Premièrement, un des membres de l’équipe possède une bonne expertise de la technologie  HTML</w:t>
+      </w:r>
+      <w:r>
+        <w:t>/CSS</w:t>
+      </w:r>
+      <w:r>
+        <w:t xml:space="preserve">. La mise en place de la structure et de la présentation de chacune des pages constitue pour l’équipe n’est pas un obstacle au développement. De plus, tel que mentionné en classe, il est rare pour une entreprise d’utiliser des gabarits déjà conçus. Elle préférera l’approche d’une solution sur mesure. Finalement, l’équipe </w:t>
+      </w:r>
+      <w:r>
+        <w:t>tenait</w:t>
+      </w:r>
+      <w:r>
+        <w:t xml:space="preserve"> à ce lancer un défi supplémentaire </w:t>
+      </w:r>
+      <w:r>
+        <w:lastRenderedPageBreak/>
+        <w:t xml:space="preserve">car elle est </w:t>
+      </w:r>
+      <w:r>
+        <w:t>constituée</w:t>
+      </w:r>
+      <w:r>
+        <w:t xml:space="preserve"> de 4 membres</w:t>
+      </w:r>
+      <w:r>
+        <w:t xml:space="preserve"> et qu’une charge de travail supplémentaire est </w:t>
+      </w:r>
+      <w:r>
+        <w:t>demandée</w:t>
+      </w:r>
+      <w:r>
+        <w:t>.</w:t>
       </w:r>
     </w:p>
     <w:p>
       <w:pPr>
-        <w:pStyle w:val="BodyText"/>
-        <w:jc w:val="both"/>
-      </w:pPr>
-      <w:r>
-        <w:t>Raison :  Un</w:t>
-      </w:r>
-      <w:r>
-        <w:t xml:space="preserve"> mécanisme supplémentaire devra être ajouté à la régler RA11 afin d’espionner les mouvement de l’utilisateur.</w:t>
-      </w:r>
-    </w:p>
-    <w:p>
-      <w:pPr>
-        <w:pStyle w:val="BodyText"/>
-      </w:pPr>
-      <w:r>
-        <w:rPr>
-          <w:b/>
-        </w:rPr>
-        <w:t>(RA15)</w:t>
-      </w:r>
-      <w:r>
-        <w:t xml:space="preserve"> </w:t>
-      </w:r>
-      <w:r>
-        <w:rPr>
-          <w:i/>
-        </w:rPr>
-        <w:t>Chaque commande doit être autorisée avec le système de paiement avant que le client ne fasse la confirmation finale de l’achat.</w:t>
-      </w:r>
-    </w:p>
-    <w:p>
-      <w:pPr>
-        <w:pStyle w:val="BodyText"/>
-        <w:jc w:val="both"/>
-      </w:pPr>
-      <w:r>
-        <w:t>Raison : Les connaissances technique de l’équipe, à l’heure actuelle,  ne permettent pas de bien évaluer la complexité des étapes qui seront nécessaire afin d’autoriser un paiement et de vérifier la validité d’une carte de crédit.</w:t>
-      </w:r>
-      <w:r>
-        <w:t xml:space="preserve"> Une connexion </w:t>
-      </w:r>
-      <w:r>
-        <w:rPr>
-          <w:i/>
-        </w:rPr>
-        <w:t>REST</w:t>
-      </w:r>
-      <w:r>
-        <w:t xml:space="preserve">  est un concept nouveau pour l’équipe.</w:t>
-      </w:r>
-    </w:p>
-    <w:p>
-      <w:pPr>
         <w:pStyle w:val="Heading2"/>
         <w:rPr>
           <w:szCs w:val="24"/>
         </w:rPr>
       </w:pPr>
-      <w:bookmarkStart w:id="12" w:name="_Toc347067077"/>
+      <w:bookmarkStart w:id="12" w:name="_Toc347067078"/>
       <w:r>
         <w:rPr>
           <w:szCs w:val="24"/>
         </w:rPr>
-        <w:t>Avez-vous utilisé un gabarit de pages? Si oui, comme l’avez-vous trouvé, et comment a été son adaptation. Si non, quelles ont été les raisons pour lesquelles vous avez décidé de construire les pages de toute pièce?</w:t>
+        <w:t>Selon vous, est-ce que le panier d’achat est un objet du domaine dans cette application?</w:t>
       </w:r>
       <w:bookmarkEnd w:id="12"/>
     </w:p>
     <w:p>
       <w:pPr>
         <w:pStyle w:val="BodyText"/>
+        <w:jc w:val="both"/>
         <w:rPr>
           <w:lang w:val="fr-FR"/>
         </w:rPr>
@@ -4380,70 +4646,10 @@
         <w:rPr>
           <w:lang w:val="fr-FR"/>
         </w:rPr>
-        <w:t>Aucun gabarit n’a été utilisé. Deux raisons ont motivé ce choix. Premièrement, un des membres de l’équipe possède une bonne expertise de la technologie  HTML</w:t>
-      </w:r>
-      <w:r>
-        <w:t>/CSS</w:t>
-      </w:r>
-      <w:r>
-        <w:t xml:space="preserve">. La mise en place de la structure et de la présentation de chacune des pages constitue pour l’équipe n’est pas un obstacle au développement. De plus, tel que mentionné en classe, il est rare pour une entreprise d’utiliser des gabarits déjà conçus. Elle préférera l’approche d’une solution sur mesure. Finalement, l’équipe </w:t>
-      </w:r>
-      <w:r>
-        <w:t>tenait</w:t>
-      </w:r>
-      <w:r>
-        <w:t xml:space="preserve"> à ce lancer un défi supplémentaire </w:t>
-      </w:r>
-      <w:r>
-        <w:lastRenderedPageBreak/>
-        <w:t xml:space="preserve">car elle est </w:t>
-      </w:r>
-      <w:r>
-        <w:t>constituée</w:t>
-      </w:r>
-      <w:r>
-        <w:t xml:space="preserve"> de 4 membres</w:t>
-      </w:r>
-      <w:r>
-        <w:t xml:space="preserve"> et qu’une charge de travail supplémentaire est </w:t>
-      </w:r>
-      <w:r>
-        <w:t>demandée</w:t>
-      </w:r>
-      <w:r>
-        <w:t>.</w:t>
-      </w:r>
-    </w:p>
-    <w:p>
-      <w:pPr>
-        <w:pStyle w:val="Heading2"/>
-        <w:rPr>
-          <w:szCs w:val="24"/>
-        </w:rPr>
-      </w:pPr>
-      <w:bookmarkStart w:id="13" w:name="_Toc347067078"/>
-      <w:r>
-        <w:rPr>
-          <w:szCs w:val="24"/>
-        </w:rPr>
-        <w:t>Selon vous, est-ce que le panier d’achat est un objet du domaine dans cette application?</w:t>
-      </w:r>
+        <w:t>Selon l’équipe, le panier d’achat est une partie intégrale du domaine car il n’est pas nécessaire d’informatiser le processus d’affaire pour en avoir un. En effet, un client dans un magasin utilisera souvent le concept du panier d’achat.</w:t>
+      </w:r>
+      <w:bookmarkStart w:id="13" w:name="_GoBack"/>
       <w:bookmarkEnd w:id="13"/>
-    </w:p>
-    <w:p>
-      <w:pPr>
-        <w:pStyle w:val="BodyText"/>
-        <w:jc w:val="both"/>
-        <w:rPr>
-          <w:lang w:val="fr-FR"/>
-        </w:rPr>
-      </w:pPr>
-      <w:r>
-        <w:rPr>
-          <w:lang w:val="fr-FR"/>
-        </w:rPr>
-        <w:t>Selon l’équipe, le panier d’achat est une partie intégrale du domaine car il n’est pas nécessaire d’informatiser le processus d’affaire pour en avoir un. En effet, un client dans un magasin utilisera souvent le concept du panier d’achat.</w:t>
-      </w:r>
     </w:p>
     <w:p>
       <w:pPr>
@@ -4650,7 +4856,7 @@
         <w:rStyle w:val="PageNumber"/>
         <w:noProof/>
       </w:rPr>
-      <w:t>6</w:t>
+      <w:t>12</w:t>
     </w:r>
     <w:r>
       <w:rPr>
@@ -5061,6 +5267,119 @@
     </w:lvl>
   </w:abstractNum>
   <w:abstractNum w:abstractNumId="4">
+    <w:nsid w:val="1BAC45F6"/>
+    <w:multiLevelType w:val="hybridMultilevel"/>
+    <w:tmpl w:val="46465ACA"/>
+    <w:lvl w:ilvl="0" w:tplc="0C0C0001">
+      <w:start w:val="1"/>
+      <w:numFmt w:val="bullet"/>
+      <w:lvlText w:val=""/>
+      <w:lvlJc w:val="left"/>
+      <w:pPr>
+        <w:ind w:left="720" w:hanging="360"/>
+      </w:pPr>
+      <w:rPr>
+        <w:rFonts w:ascii="Symbol" w:hAnsi="Symbol" w:hint="default"/>
+      </w:rPr>
+    </w:lvl>
+    <w:lvl w:ilvl="1" w:tplc="0C0C0003" w:tentative="1">
+      <w:start w:val="1"/>
+      <w:numFmt w:val="bullet"/>
+      <w:lvlText w:val="o"/>
+      <w:lvlJc w:val="left"/>
+      <w:pPr>
+        <w:ind w:left="1440" w:hanging="360"/>
+      </w:pPr>
+      <w:rPr>
+        <w:rFonts w:ascii="Courier New" w:hAnsi="Courier New" w:cs="Courier New" w:hint="default"/>
+      </w:rPr>
+    </w:lvl>
+    <w:lvl w:ilvl="2" w:tplc="0C0C0005" w:tentative="1">
+      <w:start w:val="1"/>
+      <w:numFmt w:val="bullet"/>
+      <w:lvlText w:val=""/>
+      <w:lvlJc w:val="left"/>
+      <w:pPr>
+        <w:ind w:left="2160" w:hanging="360"/>
+      </w:pPr>
+      <w:rPr>
+        <w:rFonts w:ascii="Wingdings" w:hAnsi="Wingdings" w:hint="default"/>
+      </w:rPr>
+    </w:lvl>
+    <w:lvl w:ilvl="3" w:tplc="0C0C0001" w:tentative="1">
+      <w:start w:val="1"/>
+      <w:numFmt w:val="bullet"/>
+      <w:lvlText w:val=""/>
+      <w:lvlJc w:val="left"/>
+      <w:pPr>
+        <w:ind w:left="2880" w:hanging="360"/>
+      </w:pPr>
+      <w:rPr>
+        <w:rFonts w:ascii="Symbol" w:hAnsi="Symbol" w:hint="default"/>
+      </w:rPr>
+    </w:lvl>
+    <w:lvl w:ilvl="4" w:tplc="0C0C0003" w:tentative="1">
+      <w:start w:val="1"/>
+      <w:numFmt w:val="bullet"/>
+      <w:lvlText w:val="o"/>
+      <w:lvlJc w:val="left"/>
+      <w:pPr>
+        <w:ind w:left="3600" w:hanging="360"/>
+      </w:pPr>
+      <w:rPr>
+        <w:rFonts w:ascii="Courier New" w:hAnsi="Courier New" w:cs="Courier New" w:hint="default"/>
+      </w:rPr>
+    </w:lvl>
+    <w:lvl w:ilvl="5" w:tplc="0C0C0005" w:tentative="1">
+      <w:start w:val="1"/>
+      <w:numFmt w:val="bullet"/>
+      <w:lvlText w:val=""/>
+      <w:lvlJc w:val="left"/>
+      <w:pPr>
+        <w:ind w:left="4320" w:hanging="360"/>
+      </w:pPr>
+      <w:rPr>
+        <w:rFonts w:ascii="Wingdings" w:hAnsi="Wingdings" w:hint="default"/>
+      </w:rPr>
+    </w:lvl>
+    <w:lvl w:ilvl="6" w:tplc="0C0C0001" w:tentative="1">
+      <w:start w:val="1"/>
+      <w:numFmt w:val="bullet"/>
+      <w:lvlText w:val=""/>
+      <w:lvlJc w:val="left"/>
+      <w:pPr>
+        <w:ind w:left="5040" w:hanging="360"/>
+      </w:pPr>
+      <w:rPr>
+        <w:rFonts w:ascii="Symbol" w:hAnsi="Symbol" w:hint="default"/>
+      </w:rPr>
+    </w:lvl>
+    <w:lvl w:ilvl="7" w:tplc="0C0C0003" w:tentative="1">
+      <w:start w:val="1"/>
+      <w:numFmt w:val="bullet"/>
+      <w:lvlText w:val="o"/>
+      <w:lvlJc w:val="left"/>
+      <w:pPr>
+        <w:ind w:left="5760" w:hanging="360"/>
+      </w:pPr>
+      <w:rPr>
+        <w:rFonts w:ascii="Courier New" w:hAnsi="Courier New" w:cs="Courier New" w:hint="default"/>
+      </w:rPr>
+    </w:lvl>
+    <w:lvl w:ilvl="8" w:tplc="0C0C0005" w:tentative="1">
+      <w:start w:val="1"/>
+      <w:numFmt w:val="bullet"/>
+      <w:lvlText w:val=""/>
+      <w:lvlJc w:val="left"/>
+      <w:pPr>
+        <w:ind w:left="6480" w:hanging="360"/>
+      </w:pPr>
+      <w:rPr>
+        <w:rFonts w:ascii="Wingdings" w:hAnsi="Wingdings" w:hint="default"/>
+      </w:rPr>
+    </w:lvl>
+  </w:abstractNum>
+  <w:abstractNum w:abstractNumId="5">
     <w:nsid w:val="20370D81"/>
     <w:multiLevelType w:val="singleLevel"/>
     <w:tmpl w:val="8DCEB282"/>
@@ -5081,7 +5400,7 @@
       </w:rPr>
     </w:lvl>
   </w:abstractNum>
-  <w:abstractNum w:abstractNumId="5">
+  <w:abstractNum w:abstractNumId="6">
     <w:nsid w:val="21E21E9B"/>
     <w:multiLevelType w:val="singleLevel"/>
     <w:tmpl w:val="8DCEB282"/>
@@ -5102,7 +5421,7 @@
       </w:rPr>
     </w:lvl>
   </w:abstractNum>
-  <w:abstractNum w:abstractNumId="6">
+  <w:abstractNum w:abstractNumId="7">
     <w:nsid w:val="27D37A2B"/>
     <w:multiLevelType w:val="multilevel"/>
     <w:tmpl w:val="30B01970"/>
@@ -5255,7 +5574,7 @@
       </w:rPr>
     </w:lvl>
   </w:abstractNum>
-  <w:abstractNum w:abstractNumId="7">
+  <w:abstractNum w:abstractNumId="8">
     <w:nsid w:val="27D60414"/>
     <w:multiLevelType w:val="hybridMultilevel"/>
     <w:tmpl w:val="B21ED042"/>
@@ -5371,7 +5690,7 @@
       </w:pPr>
     </w:lvl>
   </w:abstractNum>
-  <w:abstractNum w:abstractNumId="8">
+  <w:abstractNum w:abstractNumId="9">
     <w:nsid w:val="28DF31C8"/>
     <w:multiLevelType w:val="singleLevel"/>
     <w:tmpl w:val="8DCEB282"/>
@@ -5392,7 +5711,7 @@
       </w:rPr>
     </w:lvl>
   </w:abstractNum>
-  <w:abstractNum w:abstractNumId="9">
+  <w:abstractNum w:abstractNumId="10">
     <w:nsid w:val="2F8B1FDB"/>
     <w:multiLevelType w:val="hybridMultilevel"/>
     <w:tmpl w:val="70606B24"/>
@@ -5505,7 +5824,7 @@
       </w:pPr>
     </w:lvl>
   </w:abstractNum>
-  <w:abstractNum w:abstractNumId="10">
+  <w:abstractNum w:abstractNumId="11">
     <w:nsid w:val="365F07FA"/>
     <w:multiLevelType w:val="singleLevel"/>
     <w:tmpl w:val="8DCEB282"/>
@@ -5526,7 +5845,7 @@
       </w:rPr>
     </w:lvl>
   </w:abstractNum>
-  <w:abstractNum w:abstractNumId="11">
+  <w:abstractNum w:abstractNumId="12">
     <w:nsid w:val="3FE72F5D"/>
     <w:multiLevelType w:val="singleLevel"/>
     <w:tmpl w:val="8CF41354"/>
@@ -5538,7 +5857,7 @@
       <w:lvlJc w:val="left"/>
     </w:lvl>
   </w:abstractNum>
-  <w:abstractNum w:abstractNumId="12">
+  <w:abstractNum w:abstractNumId="13">
     <w:nsid w:val="42AD2AD7"/>
     <w:multiLevelType w:val="hybridMultilevel"/>
     <w:tmpl w:val="A8B248F4"/>
@@ -5651,7 +5970,7 @@
       </w:rPr>
     </w:lvl>
   </w:abstractNum>
-  <w:abstractNum w:abstractNumId="13">
+  <w:abstractNum w:abstractNumId="14">
     <w:nsid w:val="471A63F1"/>
     <w:multiLevelType w:val="singleLevel"/>
     <w:tmpl w:val="C25CBB00"/>
@@ -5663,7 +5982,7 @@
       <w:lvlJc w:val="left"/>
     </w:lvl>
   </w:abstractNum>
-  <w:abstractNum w:abstractNumId="14">
+  <w:abstractNum w:abstractNumId="15">
     <w:nsid w:val="473043F4"/>
     <w:multiLevelType w:val="singleLevel"/>
     <w:tmpl w:val="687A89DA"/>
@@ -5675,7 +5994,7 @@
       <w:lvlJc w:val="left"/>
     </w:lvl>
   </w:abstractNum>
-  <w:abstractNum w:abstractNumId="15">
+  <w:abstractNum w:abstractNumId="16">
     <w:nsid w:val="48A35415"/>
     <w:multiLevelType w:val="hybridMultilevel"/>
     <w:tmpl w:val="9A8C7050"/>
@@ -5815,7 +6134,7 @@
       </w:rPr>
     </w:lvl>
   </w:abstractNum>
-  <w:abstractNum w:abstractNumId="16">
+  <w:abstractNum w:abstractNumId="17">
     <w:nsid w:val="4BFA0081"/>
     <w:multiLevelType w:val="hybridMultilevel"/>
     <w:tmpl w:val="2514F478"/>
@@ -5901,7 +6220,7 @@
       </w:pPr>
     </w:lvl>
   </w:abstractNum>
-  <w:abstractNum w:abstractNumId="17">
+  <w:abstractNum w:abstractNumId="18">
     <w:nsid w:val="4F361CE5"/>
     <w:multiLevelType w:val="hybridMultilevel"/>
     <w:tmpl w:val="5F5830F2"/>
@@ -6014,7 +6333,7 @@
       </w:pPr>
     </w:lvl>
   </w:abstractNum>
-  <w:abstractNum w:abstractNumId="18">
+  <w:abstractNum w:abstractNumId="19">
     <w:nsid w:val="51DE07FF"/>
     <w:multiLevelType w:val="singleLevel"/>
     <w:tmpl w:val="8DCEB282"/>
@@ -6035,7 +6354,7 @@
       </w:rPr>
     </w:lvl>
   </w:abstractNum>
-  <w:abstractNum w:abstractNumId="19">
+  <w:abstractNum w:abstractNumId="20">
     <w:nsid w:val="60D8015D"/>
     <w:multiLevelType w:val="hybridMultilevel"/>
     <w:tmpl w:val="03CE59BE"/>
@@ -6151,7 +6470,7 @@
       </w:pPr>
     </w:lvl>
   </w:abstractNum>
-  <w:abstractNum w:abstractNumId="20">
+  <w:abstractNum w:abstractNumId="21">
     <w:nsid w:val="6DDB42D0"/>
     <w:multiLevelType w:val="singleLevel"/>
     <w:tmpl w:val="D5EECCA4"/>
@@ -6166,7 +6485,7 @@
       </w:pPr>
     </w:lvl>
   </w:abstractNum>
-  <w:abstractNum w:abstractNumId="21">
+  <w:abstractNum w:abstractNumId="22">
     <w:nsid w:val="74A76F65"/>
     <w:multiLevelType w:val="singleLevel"/>
     <w:tmpl w:val="86F87C5E"/>
@@ -6178,7 +6497,7 @@
       <w:lvlJc w:val="left"/>
     </w:lvl>
   </w:abstractNum>
-  <w:abstractNum w:abstractNumId="22">
+  <w:abstractNum w:abstractNumId="23">
     <w:nsid w:val="771B26A5"/>
     <w:multiLevelType w:val="hybridMultilevel"/>
     <w:tmpl w:val="861EAF38"/>
@@ -6264,7 +6583,7 @@
       </w:pPr>
     </w:lvl>
   </w:abstractNum>
-  <w:abstractNum w:abstractNumId="23">
+  <w:abstractNum w:abstractNumId="24">
     <w:nsid w:val="7CA8002C"/>
     <w:multiLevelType w:val="singleLevel"/>
     <w:tmpl w:val="8DCEB282"/>
@@ -6306,7 +6625,7 @@
     </w:lvlOverride>
   </w:num>
   <w:num w:numId="2">
-    <w:abstractNumId w:val="5"/>
+    <w:abstractNumId w:val="6"/>
   </w:num>
   <w:num w:numId="3">
     <w:abstractNumId w:val="0"/>
@@ -6372,22 +6691,22 @@
     <w:abstractNumId w:val="2"/>
   </w:num>
   <w:num w:numId="7">
-    <w:abstractNumId w:val="13"/>
+    <w:abstractNumId w:val="14"/>
   </w:num>
   <w:num w:numId="8">
-    <w:abstractNumId w:val="11"/>
+    <w:abstractNumId w:val="12"/>
   </w:num>
   <w:num w:numId="9">
+    <w:abstractNumId w:val="22"/>
+  </w:num>
+  <w:num w:numId="10">
+    <w:abstractNumId w:val="15"/>
+  </w:num>
+  <w:num w:numId="11">
     <w:abstractNumId w:val="21"/>
   </w:num>
-  <w:num w:numId="10">
-    <w:abstractNumId w:val="14"/>
-  </w:num>
-  <w:num w:numId="11">
-    <w:abstractNumId w:val="20"/>
-  </w:num>
   <w:num w:numId="12">
-    <w:abstractNumId w:val="20"/>
+    <w:abstractNumId w:val="21"/>
     <w:lvlOverride w:ilvl="0">
       <w:lvl w:ilvl="0">
         <w:start w:val="1"/>
@@ -6402,7 +6721,7 @@
     </w:lvlOverride>
   </w:num>
   <w:num w:numId="13">
-    <w:abstractNumId w:val="20"/>
+    <w:abstractNumId w:val="21"/>
     <w:lvlOverride w:ilvl="0">
       <w:lvl w:ilvl="0">
         <w:start w:val="1"/>
@@ -6417,7 +6736,7 @@
     </w:lvlOverride>
   </w:num>
   <w:num w:numId="14">
-    <w:abstractNumId w:val="20"/>
+    <w:abstractNumId w:val="21"/>
     <w:lvlOverride w:ilvl="0">
       <w:lvl w:ilvl="0">
         <w:start w:val="1"/>
@@ -6432,7 +6751,7 @@
     </w:lvlOverride>
   </w:num>
   <w:num w:numId="15">
-    <w:abstractNumId w:val="20"/>
+    <w:abstractNumId w:val="21"/>
     <w:lvlOverride w:ilvl="0">
       <w:lvl w:ilvl="0">
         <w:start w:val="1"/>
@@ -6447,67 +6766,67 @@
     </w:lvlOverride>
   </w:num>
   <w:num w:numId="16">
-    <w:abstractNumId w:val="7"/>
+    <w:abstractNumId w:val="8"/>
   </w:num>
   <w:num w:numId="17">
-    <w:abstractNumId w:val="9"/>
+    <w:abstractNumId w:val="10"/>
   </w:num>
   <w:num w:numId="18">
+    <w:abstractNumId w:val="18"/>
+  </w:num>
+  <w:num w:numId="19">
+    <w:abstractNumId w:val="16"/>
+  </w:num>
+  <w:num w:numId="20">
+    <w:abstractNumId w:val="20"/>
+  </w:num>
+  <w:num w:numId="21">
     <w:abstractNumId w:val="17"/>
   </w:num>
-  <w:num w:numId="19">
-    <w:abstractNumId w:val="15"/>
-  </w:num>
-  <w:num w:numId="20">
-    <w:abstractNumId w:val="19"/>
-  </w:num>
-  <w:num w:numId="21">
-    <w:abstractNumId w:val="16"/>
-  </w:num>
   <w:num w:numId="22">
-    <w:abstractNumId w:val="22"/>
+    <w:abstractNumId w:val="23"/>
   </w:num>
   <w:num w:numId="23">
-    <w:abstractNumId w:val="8"/>
+    <w:abstractNumId w:val="9"/>
   </w:num>
   <w:num w:numId="24">
     <w:abstractNumId w:val="1"/>
   </w:num>
   <w:num w:numId="25">
-    <w:abstractNumId w:val="4"/>
+    <w:abstractNumId w:val="5"/>
   </w:num>
   <w:num w:numId="26">
-    <w:abstractNumId w:val="10"/>
+    <w:abstractNumId w:val="11"/>
   </w:num>
   <w:num w:numId="27">
-    <w:abstractNumId w:val="23"/>
+    <w:abstractNumId w:val="24"/>
   </w:num>
   <w:num w:numId="28">
-    <w:abstractNumId w:val="18"/>
+    <w:abstractNumId w:val="19"/>
   </w:num>
   <w:num w:numId="29">
     <w:abstractNumId w:val="3"/>
   </w:num>
   <w:num w:numId="30">
-    <w:abstractNumId w:val="22"/>
+    <w:abstractNumId w:val="23"/>
     <w:lvlOverride w:ilvl="0">
       <w:startOverride w:val="1"/>
     </w:lvlOverride>
   </w:num>
   <w:num w:numId="31">
-    <w:abstractNumId w:val="22"/>
+    <w:abstractNumId w:val="23"/>
     <w:lvlOverride w:ilvl="0">
       <w:startOverride w:val="1"/>
     </w:lvlOverride>
   </w:num>
   <w:num w:numId="32">
-    <w:abstractNumId w:val="12"/>
+    <w:abstractNumId w:val="13"/>
   </w:num>
   <w:num w:numId="33">
-    <w:abstractNumId w:val="6"/>
+    <w:abstractNumId w:val="7"/>
   </w:num>
   <w:num w:numId="34">
-    <w:abstractNumId w:val="6"/>
+    <w:abstractNumId w:val="7"/>
     <w:lvlOverride w:ilvl="0">
       <w:startOverride w:val="4"/>
     </w:lvlOverride>
@@ -6537,7 +6856,7 @@
     </w:lvlOverride>
   </w:num>
   <w:num w:numId="35">
-    <w:abstractNumId w:val="6"/>
+    <w:abstractNumId w:val="7"/>
     <w:lvlOverride w:ilvl="0">
       <w:startOverride w:val="5"/>
     </w:lvlOverride>
@@ -6567,7 +6886,7 @@
     </w:lvlOverride>
   </w:num>
   <w:num w:numId="36">
-    <w:abstractNumId w:val="6"/>
+    <w:abstractNumId w:val="7"/>
     <w:lvlOverride w:ilvl="0">
       <w:startOverride w:val="5"/>
     </w:lvlOverride>
@@ -6595,6 +6914,9 @@
     <w:lvlOverride w:ilvl="8">
       <w:startOverride w:val="1"/>
     </w:lvlOverride>
+  </w:num>
+  <w:num w:numId="37">
+    <w:abstractNumId w:val="4"/>
   </w:num>
 </w:numbering>
 </file>
@@ -9505,7 +9827,7 @@
 </file>
 
 <file path=customXml/itemProps1.xml><?xml version="1.0" encoding="utf-8"?>
-<ds:datastoreItem xmlns:ds="http://schemas.openxmlformats.org/officeDocument/2006/customXml" ds:itemID="{9BD99456-E166-44F2-AD53-0D83EC321132}">
+<ds:datastoreItem xmlns:ds="http://schemas.openxmlformats.org/officeDocument/2006/customXml" ds:itemID="{FD7AC9CD-36F3-4EF4-82F0-EEBA89862D72}">
   <ds:schemaRefs>
     <ds:schemaRef ds:uri="http://schemas.openxmlformats.org/officeDocument/2006/bibliography"/>
   </ds:schemaRefs>

</xml_diff>

<commit_message>
Modification du Diagramme d'état et intégration au rapport... Simon t'es laid!
</commit_message>
<xml_diff>
--- a/doc/GTI525_Rapport_Lab1.docx
+++ b/doc/GTI525_Rapport_Lab1.docx
@@ -322,13 +322,8 @@
               <w:ind w:left="0"/>
             </w:pPr>
             <w:r>
-              <w:t xml:space="preserve">Patrick </w:t>
-            </w:r>
-            <w:proofErr w:type="spellStart"/>
-            <w:r>
-              <w:t>Lavallée</w:t>
-            </w:r>
-            <w:proofErr w:type="spellEnd"/>
+              <w:t>Patrick Lavallée</w:t>
+            </w:r>
           </w:p>
           <w:p>
             <w:pPr>
@@ -586,28 +581,12 @@
                 <w:lang w:val="en-CA"/>
               </w:rPr>
             </w:pPr>
-            <w:proofErr w:type="spellStart"/>
             <w:r>
               <w:rPr>
                 <w:lang w:val="en-CA"/>
               </w:rPr>
-              <w:t>Éric</w:t>
-            </w:r>
-            <w:proofErr w:type="spellEnd"/>
-            <w:r>
-              <w:rPr>
-                <w:lang w:val="en-CA"/>
-              </w:rPr>
-              <w:t xml:space="preserve"> </w:t>
-            </w:r>
-            <w:proofErr w:type="spellStart"/>
-            <w:r>
-              <w:rPr>
-                <w:lang w:val="en-CA"/>
-              </w:rPr>
-              <w:t>Boivin</w:t>
-            </w:r>
-            <w:proofErr w:type="spellEnd"/>
+              <w:t>Éric Boivin</w:t>
+            </w:r>
           </w:p>
         </w:tc>
       </w:tr>
@@ -644,13 +623,8 @@
               <w:jc w:val="both"/>
             </w:pPr>
             <w:r>
-              <w:t xml:space="preserve">Mohamed </w:t>
-            </w:r>
-            <w:proofErr w:type="spellStart"/>
-            <w:r>
-              <w:t>Outellou</w:t>
-            </w:r>
-            <w:proofErr w:type="spellEnd"/>
+              <w:t>Mohamed Outellou</w:t>
+            </w:r>
           </w:p>
         </w:tc>
       </w:tr>
@@ -726,7 +700,7 @@
     </w:tbl>
     <w:p>
       <w:pPr>
-        <w:pStyle w:val="Titre1"/>
+        <w:pStyle w:val="Heading1"/>
         <w:numPr>
           <w:ilvl w:val="0"/>
           <w:numId w:val="0"/>
@@ -782,7 +756,7 @@
       <w:sdtContent>
         <w:p>
           <w:pPr>
-            <w:pStyle w:val="En-ttedetabledesmatires"/>
+            <w:pStyle w:val="TOCHeading"/>
           </w:pPr>
           <w:r>
             <w:t>Table of Contents</w:t>
@@ -790,7 +764,7 @@
         </w:p>
         <w:p>
           <w:pPr>
-            <w:pStyle w:val="TM1"/>
+            <w:pStyle w:val="TOC1"/>
             <w:tabs>
               <w:tab w:val="left" w:pos="400"/>
               <w:tab w:val="right" w:leader="dot" w:pos="8630"/>
@@ -815,134 +789,87 @@
           <w:r>
             <w:fldChar w:fldCharType="separate"/>
           </w:r>
-          <w:bookmarkStart w:id="0" w:name="_GoBack"/>
-          <w:bookmarkEnd w:id="0"/>
-          <w:r>
-            <w:rPr>
-              <w:rStyle w:val="Lienhypertexte"/>
-              <w:noProof/>
-            </w:rPr>
-            <w:fldChar w:fldCharType="begin"/>
-          </w:r>
-          <w:r>
-            <w:rPr>
-              <w:rStyle w:val="Lienhypertexte"/>
-              <w:noProof/>
-            </w:rPr>
-            <w:instrText xml:space="preserve"> </w:instrText>
-          </w:r>
-          <w:r>
-            <w:rPr>
-              <w:noProof/>
-            </w:rPr>
-            <w:instrText>HYPERLINK \l "_Toc347580749"</w:instrText>
-          </w:r>
-          <w:r>
-            <w:rPr>
-              <w:rStyle w:val="Lienhypertexte"/>
-              <w:noProof/>
-            </w:rPr>
-            <w:instrText xml:space="preserve"> </w:instrText>
-          </w:r>
-          <w:r>
-            <w:rPr>
-              <w:rStyle w:val="Lienhypertexte"/>
-              <w:noProof/>
-            </w:rPr>
-          </w:r>
-          <w:r>
-            <w:rPr>
-              <w:rStyle w:val="Lienhypertexte"/>
-              <w:noProof/>
-            </w:rPr>
-            <w:fldChar w:fldCharType="separate"/>
-          </w:r>
-          <w:r>
-            <w:rPr>
-              <w:rStyle w:val="Lienhypertexte"/>
-              <w:noProof/>
-            </w:rPr>
-            <w:t>1</w:t>
-          </w:r>
-          <w:r>
-            <w:rPr>
-              <w:rFonts w:asciiTheme="minorHAnsi" w:eastAsiaTheme="minorEastAsia" w:hAnsiTheme="minorHAnsi" w:cstheme="minorBidi"/>
-              <w:b w:val="0"/>
-              <w:bCs w:val="0"/>
-              <w:caps w:val="0"/>
-              <w:noProof/>
-              <w:sz w:val="22"/>
-              <w:szCs w:val="22"/>
-              <w:lang w:val="fr-CA" w:eastAsia="fr-CA"/>
-            </w:rPr>
-            <w:tab/>
-          </w:r>
-          <w:r>
-            <w:rPr>
-              <w:rStyle w:val="Lienhypertexte"/>
-              <w:noProof/>
-            </w:rPr>
-            <w:t>Introduction</w:t>
-          </w:r>
-          <w:r>
-            <w:rPr>
-              <w:noProof/>
-              <w:webHidden/>
-            </w:rPr>
-            <w:tab/>
-          </w:r>
-          <w:r>
-            <w:rPr>
-              <w:noProof/>
-              <w:webHidden/>
-            </w:rPr>
-            <w:fldChar w:fldCharType="begin"/>
-          </w:r>
-          <w:r>
-            <w:rPr>
-              <w:noProof/>
-              <w:webHidden/>
-            </w:rPr>
-            <w:instrText xml:space="preserve"> PAGEREF _Toc347580749 \h </w:instrText>
-          </w:r>
-          <w:r>
-            <w:rPr>
-              <w:noProof/>
-              <w:webHidden/>
-            </w:rPr>
-          </w:r>
-          <w:r>
-            <w:rPr>
-              <w:noProof/>
-              <w:webHidden/>
-            </w:rPr>
-            <w:fldChar w:fldCharType="separate"/>
-          </w:r>
-          <w:r>
-            <w:rPr>
-              <w:noProof/>
-              <w:webHidden/>
-            </w:rPr>
-            <w:t>3</w:t>
-          </w:r>
-          <w:r>
-            <w:rPr>
-              <w:noProof/>
-              <w:webHidden/>
-            </w:rPr>
-            <w:fldChar w:fldCharType="end"/>
-          </w:r>
-          <w:r>
-            <w:rPr>
-              <w:rStyle w:val="Lienhypertexte"/>
-              <w:noProof/>
-            </w:rPr>
-            <w:fldChar w:fldCharType="end"/>
-          </w:r>
+          <w:hyperlink w:anchor="_Toc347580749" w:history="1">
+            <w:r>
+              <w:rPr>
+                <w:rStyle w:val="Hyperlink"/>
+                <w:noProof/>
+              </w:rPr>
+              <w:t>1</w:t>
+            </w:r>
+            <w:r>
+              <w:rPr>
+                <w:rFonts w:asciiTheme="minorHAnsi" w:eastAsiaTheme="minorEastAsia" w:hAnsiTheme="minorHAnsi" w:cstheme="minorBidi"/>
+                <w:b w:val="0"/>
+                <w:bCs w:val="0"/>
+                <w:caps w:val="0"/>
+                <w:noProof/>
+                <w:sz w:val="22"/>
+                <w:szCs w:val="22"/>
+                <w:lang w:val="fr-CA" w:eastAsia="fr-CA"/>
+              </w:rPr>
+              <w:tab/>
+            </w:r>
+            <w:r>
+              <w:rPr>
+                <w:rStyle w:val="Hyperlink"/>
+                <w:noProof/>
+              </w:rPr>
+              <w:t>Introduction</w:t>
+            </w:r>
+            <w:r>
+              <w:rPr>
+                <w:noProof/>
+                <w:webHidden/>
+              </w:rPr>
+              <w:tab/>
+            </w:r>
+            <w:r>
+              <w:rPr>
+                <w:noProof/>
+                <w:webHidden/>
+              </w:rPr>
+              <w:fldChar w:fldCharType="begin"/>
+            </w:r>
+            <w:r>
+              <w:rPr>
+                <w:noProof/>
+                <w:webHidden/>
+              </w:rPr>
+              <w:instrText xml:space="preserve"> PAGEREF _Toc347580749 \h </w:instrText>
+            </w:r>
+            <w:r>
+              <w:rPr>
+                <w:noProof/>
+                <w:webHidden/>
+              </w:rPr>
+            </w:r>
+            <w:r>
+              <w:rPr>
+                <w:noProof/>
+                <w:webHidden/>
+              </w:rPr>
+              <w:fldChar w:fldCharType="separate"/>
+            </w:r>
+            <w:r>
+              <w:rPr>
+                <w:noProof/>
+                <w:webHidden/>
+              </w:rPr>
+              <w:t>3</w:t>
+            </w:r>
+            <w:r>
+              <w:rPr>
+                <w:noProof/>
+                <w:webHidden/>
+              </w:rPr>
+              <w:fldChar w:fldCharType="end"/>
+            </w:r>
+          </w:hyperlink>
         </w:p>
         <w:p>
           <w:pPr>
-            <w:pStyle w:val="TM1"/>
+            <w:pStyle w:val="TOC1"/>
             <w:tabs>
               <w:tab w:val="left" w:pos="400"/>
               <w:tab w:val="right" w:leader="dot" w:pos="8630"/>
@@ -961,7 +888,7 @@
           <w:hyperlink w:anchor="_Toc347580750" w:history="1">
             <w:r>
               <w:rPr>
-                <w:rStyle w:val="Lienhypertexte"/>
+                <w:rStyle w:val="Hyperlink"/>
                 <w:noProof/>
               </w:rPr>
               <w:t>2</w:t>
@@ -981,7 +908,7 @@
             </w:r>
             <w:r>
               <w:rPr>
-                <w:rStyle w:val="Lienhypertexte"/>
+                <w:rStyle w:val="Hyperlink"/>
                 <w:noProof/>
               </w:rPr>
               <w:t>Diagramme de flot d’écrans</w:t>
@@ -1038,7 +965,7 @@
         </w:p>
         <w:p>
           <w:pPr>
-            <w:pStyle w:val="TM1"/>
+            <w:pStyle w:val="TOC1"/>
             <w:tabs>
               <w:tab w:val="left" w:pos="400"/>
               <w:tab w:val="right" w:leader="dot" w:pos="8630"/>
@@ -1057,7 +984,7 @@
           <w:hyperlink w:anchor="_Toc347580751" w:history="1">
             <w:r>
               <w:rPr>
-                <w:rStyle w:val="Lienhypertexte"/>
+                <w:rStyle w:val="Hyperlink"/>
                 <w:noProof/>
               </w:rPr>
               <w:t>3</w:t>
@@ -1077,7 +1004,7 @@
             </w:r>
             <w:r>
               <w:rPr>
-                <w:rStyle w:val="Lienhypertexte"/>
+                <w:rStyle w:val="Hyperlink"/>
                 <w:noProof/>
               </w:rPr>
               <w:t>Les pages Web</w:t>
@@ -1134,7 +1061,7 @@
         </w:p>
         <w:p>
           <w:pPr>
-            <w:pStyle w:val="TM2"/>
+            <w:pStyle w:val="TOC2"/>
             <w:tabs>
               <w:tab w:val="left" w:pos="800"/>
               <w:tab w:val="right" w:leader="dot" w:pos="8630"/>
@@ -1151,7 +1078,7 @@
           <w:hyperlink w:anchor="_Toc347580752" w:history="1">
             <w:r>
               <w:rPr>
-                <w:rStyle w:val="Lienhypertexte"/>
+                <w:rStyle w:val="Hyperlink"/>
                 <w:noProof/>
               </w:rPr>
               <w:t>3.1</w:t>
@@ -1169,7 +1096,7 @@
             </w:r>
             <w:r>
               <w:rPr>
-                <w:rStyle w:val="Lienhypertexte"/>
+                <w:rStyle w:val="Hyperlink"/>
                 <w:noProof/>
               </w:rPr>
               <w:t xml:space="preserve"> Structure d’une page typique</w:t>
@@ -1226,7 +1153,7 @@
         </w:p>
         <w:p>
           <w:pPr>
-            <w:pStyle w:val="TM2"/>
+            <w:pStyle w:val="TOC2"/>
             <w:tabs>
               <w:tab w:val="left" w:pos="800"/>
               <w:tab w:val="right" w:leader="dot" w:pos="8630"/>
@@ -1243,7 +1170,7 @@
           <w:hyperlink w:anchor="_Toc347580753" w:history="1">
             <w:r>
               <w:rPr>
-                <w:rStyle w:val="Lienhypertexte"/>
+                <w:rStyle w:val="Hyperlink"/>
                 <w:noProof/>
               </w:rPr>
               <w:t>3.2</w:t>
@@ -1261,7 +1188,7 @@
             </w:r>
             <w:r>
               <w:rPr>
-                <w:rStyle w:val="Lienhypertexte"/>
+                <w:rStyle w:val="Hyperlink"/>
                 <w:noProof/>
               </w:rPr>
               <w:t>Inventaire des pages Web</w:t>
@@ -1318,7 +1245,7 @@
         </w:p>
         <w:p>
           <w:pPr>
-            <w:pStyle w:val="TM1"/>
+            <w:pStyle w:val="TOC1"/>
             <w:tabs>
               <w:tab w:val="left" w:pos="400"/>
               <w:tab w:val="right" w:leader="dot" w:pos="8630"/>
@@ -1337,7 +1264,7 @@
           <w:hyperlink w:anchor="_Toc347580754" w:history="1">
             <w:r>
               <w:rPr>
-                <w:rStyle w:val="Lienhypertexte"/>
+                <w:rStyle w:val="Hyperlink"/>
                 <w:noProof/>
               </w:rPr>
               <w:t>4</w:t>
@@ -1357,7 +1284,7 @@
             </w:r>
             <w:r>
               <w:rPr>
-                <w:rStyle w:val="Lienhypertexte"/>
+                <w:rStyle w:val="Hyperlink"/>
                 <w:noProof/>
               </w:rPr>
               <w:t>Architecture</w:t>
@@ -1414,7 +1341,7 @@
         </w:p>
         <w:p>
           <w:pPr>
-            <w:pStyle w:val="TM2"/>
+            <w:pStyle w:val="TOC2"/>
             <w:tabs>
               <w:tab w:val="left" w:pos="800"/>
               <w:tab w:val="right" w:leader="dot" w:pos="8630"/>
@@ -1431,7 +1358,7 @@
           <w:hyperlink w:anchor="_Toc347580755" w:history="1">
             <w:r>
               <w:rPr>
-                <w:rStyle w:val="Lienhypertexte"/>
+                <w:rStyle w:val="Hyperlink"/>
                 <w:noProof/>
               </w:rPr>
               <w:t>4.1</w:t>
@@ -1449,7 +1376,7 @@
             </w:r>
             <w:r>
               <w:rPr>
-                <w:rStyle w:val="Lienhypertexte"/>
+                <w:rStyle w:val="Hyperlink"/>
                 <w:noProof/>
               </w:rPr>
               <w:t>Modèle des classes logicielles</w:t>
@@ -1506,7 +1433,7 @@
         </w:p>
         <w:p>
           <w:pPr>
-            <w:pStyle w:val="TM2"/>
+            <w:pStyle w:val="TOC2"/>
             <w:tabs>
               <w:tab w:val="left" w:pos="800"/>
               <w:tab w:val="right" w:leader="dot" w:pos="8630"/>
@@ -1523,7 +1450,7 @@
           <w:hyperlink w:anchor="_Toc347580756" w:history="1">
             <w:r>
               <w:rPr>
-                <w:rStyle w:val="Lienhypertexte"/>
+                <w:rStyle w:val="Hyperlink"/>
                 <w:noProof/>
               </w:rPr>
               <w:t>4.2</w:t>
@@ -1541,7 +1468,7 @@
             </w:r>
             <w:r>
               <w:rPr>
-                <w:rStyle w:val="Lienhypertexte"/>
+                <w:rStyle w:val="Hyperlink"/>
                 <w:noProof/>
               </w:rPr>
               <w:t>Diagrammes de séquence</w:t>
@@ -1598,7 +1525,7 @@
         </w:p>
         <w:p>
           <w:pPr>
-            <w:pStyle w:val="TM1"/>
+            <w:pStyle w:val="TOC1"/>
             <w:tabs>
               <w:tab w:val="left" w:pos="400"/>
               <w:tab w:val="right" w:leader="dot" w:pos="8630"/>
@@ -1617,7 +1544,7 @@
           <w:hyperlink w:anchor="_Toc347580757" w:history="1">
             <w:r>
               <w:rPr>
-                <w:rStyle w:val="Lienhypertexte"/>
+                <w:rStyle w:val="Hyperlink"/>
                 <w:noProof/>
               </w:rPr>
               <w:t>5</w:t>
@@ -1637,7 +1564,7 @@
             </w:r>
             <w:r>
               <w:rPr>
-                <w:rStyle w:val="Lienhypertexte"/>
+                <w:rStyle w:val="Hyperlink"/>
                 <w:noProof/>
               </w:rPr>
               <w:t>Discussion</w:t>
@@ -1694,7 +1621,7 @@
         </w:p>
         <w:p>
           <w:pPr>
-            <w:pStyle w:val="TM2"/>
+            <w:pStyle w:val="TOC2"/>
             <w:tabs>
               <w:tab w:val="left" w:pos="800"/>
               <w:tab w:val="right" w:leader="dot" w:pos="8630"/>
@@ -1711,7 +1638,7 @@
           <w:hyperlink w:anchor="_Toc347580758" w:history="1">
             <w:r>
               <w:rPr>
-                <w:rStyle w:val="Lienhypertexte"/>
+                <w:rStyle w:val="Hyperlink"/>
                 <w:noProof/>
               </w:rPr>
               <w:t>5.1</w:t>
@@ -1729,7 +1656,7 @@
             </w:r>
             <w:r>
               <w:rPr>
-                <w:rStyle w:val="Lienhypertexte"/>
+                <w:rStyle w:val="Hyperlink"/>
                 <w:noProof/>
               </w:rPr>
               <w:t>Quelle est la responsabilité principale de chacun des membres de votre équipe?</w:t>
@@ -1786,7 +1713,7 @@
         </w:p>
         <w:p>
           <w:pPr>
-            <w:pStyle w:val="TM2"/>
+            <w:pStyle w:val="TOC2"/>
             <w:tabs>
               <w:tab w:val="left" w:pos="800"/>
               <w:tab w:val="right" w:leader="dot" w:pos="8630"/>
@@ -1803,7 +1730,7 @@
           <w:hyperlink w:anchor="_Toc347580759" w:history="1">
             <w:r>
               <w:rPr>
-                <w:rStyle w:val="Lienhypertexte"/>
+                <w:rStyle w:val="Hyperlink"/>
                 <w:noProof/>
               </w:rPr>
               <w:t>5.2</w:t>
@@ -1821,7 +1748,7 @@
             </w:r>
             <w:r>
               <w:rPr>
-                <w:rStyle w:val="Lienhypertexte"/>
+                <w:rStyle w:val="Hyperlink"/>
                 <w:noProof/>
               </w:rPr>
               <w:t>Quelles sont les règles d’affaires que vous croyez qui poseront plus de difficulté à implémenter?</w:t>
@@ -1878,7 +1805,7 @@
         </w:p>
         <w:p>
           <w:pPr>
-            <w:pStyle w:val="TM2"/>
+            <w:pStyle w:val="TOC2"/>
             <w:tabs>
               <w:tab w:val="left" w:pos="800"/>
               <w:tab w:val="right" w:leader="dot" w:pos="8630"/>
@@ -1895,7 +1822,7 @@
           <w:hyperlink w:anchor="_Toc347580760" w:history="1">
             <w:r>
               <w:rPr>
-                <w:rStyle w:val="Lienhypertexte"/>
+                <w:rStyle w:val="Hyperlink"/>
                 <w:noProof/>
               </w:rPr>
               <w:t>5.3</w:t>
@@ -1913,7 +1840,7 @@
             </w:r>
             <w:r>
               <w:rPr>
-                <w:rStyle w:val="Lienhypertexte"/>
+                <w:rStyle w:val="Hyperlink"/>
                 <w:noProof/>
               </w:rPr>
               <w:t>Avez-vous utilisé un gabarit de pages? Si oui, comme l’avez-vous trouvé, et comment a été son adaptation. Si non, quelles ont été les raisons pour lesquelles vous avez décidé de construire les pages de toute pièce?</w:t>
@@ -1970,7 +1897,7 @@
         </w:p>
         <w:p>
           <w:pPr>
-            <w:pStyle w:val="TM2"/>
+            <w:pStyle w:val="TOC2"/>
             <w:tabs>
               <w:tab w:val="left" w:pos="800"/>
               <w:tab w:val="right" w:leader="dot" w:pos="8630"/>
@@ -1987,7 +1914,7 @@
           <w:hyperlink w:anchor="_Toc347580761" w:history="1">
             <w:r>
               <w:rPr>
-                <w:rStyle w:val="Lienhypertexte"/>
+                <w:rStyle w:val="Hyperlink"/>
                 <w:noProof/>
               </w:rPr>
               <w:t>5.4</w:t>
@@ -2005,7 +1932,7 @@
             </w:r>
             <w:r>
               <w:rPr>
-                <w:rStyle w:val="Lienhypertexte"/>
+                <w:rStyle w:val="Hyperlink"/>
                 <w:noProof/>
               </w:rPr>
               <w:t>Selon vous, est-ce que le panier d’achat est un objet du domaine dans cette application?</w:t>
@@ -2062,7 +1989,7 @@
         </w:p>
         <w:p>
           <w:pPr>
-            <w:pStyle w:val="TM2"/>
+            <w:pStyle w:val="TOC2"/>
             <w:tabs>
               <w:tab w:val="left" w:pos="800"/>
               <w:tab w:val="right" w:leader="dot" w:pos="8630"/>
@@ -2079,7 +2006,7 @@
           <w:hyperlink w:anchor="_Toc347580762" w:history="1">
             <w:r>
               <w:rPr>
-                <w:rStyle w:val="Lienhypertexte"/>
+                <w:rStyle w:val="Hyperlink"/>
                 <w:noProof/>
               </w:rPr>
               <w:t>5.5</w:t>
@@ -2097,7 +2024,7 @@
             </w:r>
             <w:r>
               <w:rPr>
-                <w:rStyle w:val="Lienhypertexte"/>
+                <w:rStyle w:val="Hyperlink"/>
                 <w:noProof/>
               </w:rPr>
               <w:t>Quelle a été la partie du laboratoire qui vous a posé le plus de problème?</w:t>
@@ -2154,7 +2081,7 @@
         </w:p>
         <w:p>
           <w:pPr>
-            <w:pStyle w:val="TM2"/>
+            <w:pStyle w:val="TOC2"/>
             <w:tabs>
               <w:tab w:val="left" w:pos="800"/>
               <w:tab w:val="right" w:leader="dot" w:pos="8630"/>
@@ -2171,7 +2098,7 @@
           <w:hyperlink w:anchor="_Toc347580763" w:history="1">
             <w:r>
               <w:rPr>
-                <w:rStyle w:val="Lienhypertexte"/>
+                <w:rStyle w:val="Hyperlink"/>
                 <w:noProof/>
               </w:rPr>
               <w:t>5.6</w:t>
@@ -2189,7 +2116,7 @@
             </w:r>
             <w:r>
               <w:rPr>
-                <w:rStyle w:val="Lienhypertexte"/>
+                <w:rStyle w:val="Hyperlink"/>
                 <w:noProof/>
               </w:rPr>
               <w:t>Est-ce qu’une partie du laboratoire a été beaucoup plus simple que vous l’aviez estimée?</w:t>
@@ -2246,7 +2173,7 @@
         </w:p>
         <w:p>
           <w:pPr>
-            <w:pStyle w:val="TM1"/>
+            <w:pStyle w:val="TOC1"/>
             <w:tabs>
               <w:tab w:val="left" w:pos="400"/>
               <w:tab w:val="right" w:leader="dot" w:pos="8630"/>
@@ -2265,7 +2192,7 @@
           <w:hyperlink w:anchor="_Toc347580764" w:history="1">
             <w:r>
               <w:rPr>
-                <w:rStyle w:val="Lienhypertexte"/>
+                <w:rStyle w:val="Hyperlink"/>
                 <w:noProof/>
               </w:rPr>
               <w:t>6</w:t>
@@ -2285,7 +2212,7 @@
             </w:r>
             <w:r>
               <w:rPr>
-                <w:rStyle w:val="Lienhypertexte"/>
+                <w:rStyle w:val="Hyperlink"/>
                 <w:noProof/>
               </w:rPr>
               <w:t>Conclusion</w:t>
@@ -2373,14 +2300,14 @@
     </w:p>
     <w:p>
       <w:pPr>
-        <w:pStyle w:val="Titre1"/>
-      </w:pPr>
-      <w:bookmarkStart w:id="1" w:name="_Toc347580749"/>
+        <w:pStyle w:val="Heading1"/>
+      </w:pPr>
+      <w:bookmarkStart w:id="0" w:name="_Toc347580749"/>
       <w:r>
         <w:lastRenderedPageBreak/>
         <w:t>Introduction</w:t>
       </w:r>
-      <w:bookmarkEnd w:id="1"/>
+      <w:bookmarkEnd w:id="0"/>
     </w:p>
     <w:p>
       <w:pPr>
@@ -2620,43 +2547,90 @@
     </w:p>
     <w:p>
       <w:pPr>
-        <w:pStyle w:val="Titre1"/>
-      </w:pPr>
-      <w:bookmarkStart w:id="2" w:name="_Toc347580750"/>
+        <w:pStyle w:val="Heading1"/>
+      </w:pPr>
+      <w:bookmarkStart w:id="1" w:name="_Toc347580750"/>
       <w:r>
         <w:lastRenderedPageBreak/>
         <w:t>Diagramme de flot d’écrans</w:t>
       </w:r>
-      <w:bookmarkEnd w:id="2"/>
+      <w:bookmarkEnd w:id="1"/>
     </w:p>
     <w:p>
       <w:pPr>
-        <w:pStyle w:val="Corpsdetexte"/>
-      </w:pPr>
-      <w:r>
-        <w:t>Brève description</w:t>
+        <w:pStyle w:val="BodyText"/>
+        <w:jc w:val="both"/>
+      </w:pPr>
+      <w:r>
+        <w:t>Le diagramme de lot d’écrans sert à modéliser les pages du site web ainsi que les transitions entre elles en les exprimant sous forme d’état. Il représente le parcours typique d’un usager qui désire s’acheter des billets de spectacles. Dans le scénario suivant, un usage</w:t>
+      </w:r>
+      <w:r>
+        <w:t>r</w:t>
+      </w:r>
+      <w:r>
+        <w:t xml:space="preserve"> recherche pour un spectacle de musique, mais le scénario est le même pour tout type d’évènement.</w:t>
       </w:r>
     </w:p>
     <w:p>
       <w:pPr>
-        <w:pStyle w:val="Corpsdetexte"/>
-      </w:pPr>
-      <w:r>
-        <w:t>Expliquer / identifier les transitions</w:t>
+        <w:pStyle w:val="BodyText"/>
+        <w:jc w:val="both"/>
+      </w:pPr>
+      <w:r>
+        <w:t>Un client se connecte au site et arrive sur la page d’accueil. Il désire se procurer une paire de billet pour le prochain spectacle des Trois Accords. Il arrive sur la page listant les spectacles et choisi la représentation ainsi que le nombre de billet voulu. Il tente de les ajouter à son panier d’achat. Si la représentation souhaitée est non disponible ou si le nombre de billet voulu excède 6, un message d’erreur est envoyé à l’usager. Sinon, l</w:t>
+      </w:r>
+      <w:r>
+        <w:t>a</w:t>
+      </w:r>
+      <w:r>
+        <w:t xml:space="preserve"> page de panier d’achat s’affiche et liste un sommaire des items qu’il contient.</w:t>
+      </w:r>
+      <w:r>
+        <w:t xml:space="preserve"> Une fois le sommaire confirmé, l’usager procède au paiement sécurisé et fournis une carte de crédit valide. Le système autorise la transaction et redirige l’usager vers la page d’accueil où il peut continuer à consulter le site.</w:t>
       </w:r>
     </w:p>
     <w:p>
       <w:pPr>
-        <w:pStyle w:val="Corpsdetexte"/>
+        <w:pStyle w:val="BodyText"/>
       </w:pPr>
     </w:p>
     <w:p>
       <w:pPr>
-        <w:pStyle w:val="Corpsdetexte"/>
-      </w:pPr>
+        <w:keepNext/>
+        <w:jc w:val="center"/>
+      </w:pPr>
+      <w:r>
+        <w:object w:dxaOrig="7503" w:dyaOrig="6049">
+          <v:shapetype id="_x0000_t75" coordsize="21600,21600" o:spt="75" o:preferrelative="t" path="m@4@5l@4@11@9@11@9@5xe" filled="f" stroked="f">
+            <v:stroke joinstyle="miter"/>
+            <v:formulas>
+              <v:f eqn="if lineDrawn pixelLineWidth 0"/>
+              <v:f eqn="sum @0 1 0"/>
+              <v:f eqn="sum 0 0 @1"/>
+              <v:f eqn="prod @2 1 2"/>
+              <v:f eqn="prod @3 21600 pixelWidth"/>
+              <v:f eqn="prod @3 21600 pixelHeight"/>
+              <v:f eqn="sum @0 0 1"/>
+              <v:f eqn="prod @6 1 2"/>
+              <v:f eqn="prod @7 21600 pixelWidth"/>
+              <v:f eqn="sum @8 21600 0"/>
+              <v:f eqn="prod @7 21600 pixelHeight"/>
+              <v:f eqn="sum @10 21600 0"/>
+            </v:formulas>
+            <v:path o:extrusionok="f" gradientshapeok="t" o:connecttype="rect"/>
+            <o:lock v:ext="edit" aspectratio="t"/>
+          </v:shapetype>
+          <v:shape id="_x0000_i1026" type="#_x0000_t75" style="width:375.05pt;height:302.25pt" o:ole="">
+            <v:imagedata r:id="rId13" o:title=""/>
+          </v:shape>
+          <o:OLEObject Type="Embed" ProgID="Visio.Drawing.11" ShapeID="_x0000_i1026" DrawAspect="Content" ObjectID="_1421402415" r:id="rId14"/>
+        </w:object>
+      </w:r>
     </w:p>
     <w:p>
       <w:pPr>
+        <w:pStyle w:val="Caption"/>
+        <w:jc w:val="center"/>
         <w:rPr>
           <w:rFonts w:ascii="Arial" w:hAnsi="Arial"/>
           <w:sz w:val="28"/>
@@ -2664,53 +2638,28 @@
         </w:rPr>
       </w:pPr>
       <w:r>
-        <w:rPr>
-          <w:rFonts w:ascii="Arial" w:hAnsi="Arial"/>
+        <w:t xml:space="preserve">Figure </w:t>
+      </w:r>
+      <w:r>
+        <w:fldChar w:fldCharType="begin"/>
+      </w:r>
+      <w:r>
+        <w:instrText xml:space="preserve"> SEQ Figure \* ARABIC </w:instrText>
+      </w:r>
+      <w:r>
+        <w:fldChar w:fldCharType="separate"/>
+      </w:r>
+      <w:r>
+        <w:rPr>
           <w:noProof/>
-          <w:sz w:val="28"/>
-          <w:lang w:val="fr-CA" w:eastAsia="fr-CA"/>
-        </w:rPr>
-        <w:drawing>
-          <wp:inline distT="0" distB="0" distL="0" distR="0">
-            <wp:extent cx="4163006" cy="3343742"/>
-            <wp:effectExtent l="0" t="0" r="9525" b="9525"/>
-            <wp:docPr id="3" name="Picture 3"/>
-            <wp:cNvGraphicFramePr>
-              <a:graphicFrameLocks xmlns:a="http://schemas.openxmlformats.org/drawingml/2006/main" noChangeAspect="1"/>
-            </wp:cNvGraphicFramePr>
-            <a:graphic xmlns:a="http://schemas.openxmlformats.org/drawingml/2006/main">
-              <a:graphicData uri="http://schemas.openxmlformats.org/drawingml/2006/picture">
-                <pic:pic xmlns:pic="http://schemas.openxmlformats.org/drawingml/2006/picture">
-                  <pic:nvPicPr>
-                    <pic:cNvPr id="0" name="DE-FlotDecrans.png"/>
-                    <pic:cNvPicPr/>
-                  </pic:nvPicPr>
-                  <pic:blipFill>
-                    <a:blip r:embed="rId13">
-                      <a:extLst>
-                        <a:ext uri="{28A0092B-C50C-407E-A947-70E740481C1C}">
-                          <a14:useLocalDpi xmlns:a14="http://schemas.microsoft.com/office/drawing/2010/main" val="0"/>
-                        </a:ext>
-                      </a:extLst>
-                    </a:blip>
-                    <a:stretch>
-                      <a:fillRect/>
-                    </a:stretch>
-                  </pic:blipFill>
-                  <pic:spPr>
-                    <a:xfrm>
-                      <a:off x="0" y="0"/>
-                      <a:ext cx="4163006" cy="3343742"/>
-                    </a:xfrm>
-                    <a:prstGeom prst="rect">
-                      <a:avLst/>
-                    </a:prstGeom>
-                  </pic:spPr>
-                </pic:pic>
-              </a:graphicData>
-            </a:graphic>
-          </wp:inline>
-        </w:drawing>
+        </w:rPr>
+        <w:t>1</w:t>
+      </w:r>
+      <w:r>
+        <w:fldChar w:fldCharType="end"/>
+      </w:r>
+      <w:r>
+        <w:t>- Diagramme de flot d'écrans</w:t>
       </w:r>
     </w:p>
     <w:p>
@@ -2725,29 +2674,32 @@
         </w:rPr>
       </w:pPr>
       <w:r>
+        <w:rPr>
+          <w:lang w:val="fr-CA"/>
+        </w:rPr>
         <w:br w:type="page"/>
       </w:r>
     </w:p>
     <w:p>
       <w:pPr>
-        <w:pStyle w:val="Titre1"/>
-      </w:pPr>
-      <w:bookmarkStart w:id="3" w:name="_Toc347580751"/>
+        <w:pStyle w:val="Heading1"/>
+      </w:pPr>
+      <w:bookmarkStart w:id="2" w:name="_Toc347580751"/>
       <w:r>
         <w:lastRenderedPageBreak/>
         <w:t>Les pages Web</w:t>
       </w:r>
-      <w:bookmarkEnd w:id="3"/>
+      <w:bookmarkEnd w:id="2"/>
     </w:p>
     <w:p>
       <w:pPr>
-        <w:pStyle w:val="Titre2"/>
+        <w:pStyle w:val="Heading2"/>
         <w:numPr>
           <w:ilvl w:val="0"/>
           <w:numId w:val="0"/>
         </w:numPr>
       </w:pPr>
-      <w:bookmarkStart w:id="4" w:name="_Toc347580752"/>
+      <w:bookmarkStart w:id="3" w:name="_Toc347580752"/>
       <w:r>
         <w:t>3.1</w:t>
       </w:r>
@@ -2760,11 +2712,11 @@
       <w:r>
         <w:t>Structure d’une page typique</w:t>
       </w:r>
-      <w:bookmarkEnd w:id="4"/>
+      <w:bookmarkEnd w:id="3"/>
     </w:p>
     <w:p>
       <w:pPr>
-        <w:pStyle w:val="Corpsdetexte"/>
+        <w:pStyle w:val="BodyText"/>
         <w:rPr>
           <w:lang w:val="fr-FR"/>
         </w:rPr>
@@ -2802,7 +2754,7 @@
     </w:p>
     <w:p>
       <w:pPr>
-        <w:pStyle w:val="Corpsdetexte"/>
+        <w:pStyle w:val="BodyText"/>
         <w:numPr>
           <w:ilvl w:val="0"/>
           <w:numId w:val="37"/>
@@ -2826,7 +2778,7 @@
     </w:p>
     <w:p>
       <w:pPr>
-        <w:pStyle w:val="Corpsdetexte"/>
+        <w:pStyle w:val="BodyText"/>
         <w:numPr>
           <w:ilvl w:val="0"/>
           <w:numId w:val="37"/>
@@ -2844,7 +2796,7 @@
     </w:p>
     <w:p>
       <w:pPr>
-        <w:pStyle w:val="Corpsdetexte"/>
+        <w:pStyle w:val="BodyText"/>
         <w:numPr>
           <w:ilvl w:val="0"/>
           <w:numId w:val="37"/>
@@ -2868,7 +2820,7 @@
     </w:p>
     <w:p>
       <w:pPr>
-        <w:pStyle w:val="Corpsdetexte"/>
+        <w:pStyle w:val="BodyText"/>
         <w:numPr>
           <w:ilvl w:val="0"/>
           <w:numId w:val="37"/>
@@ -2898,7 +2850,7 @@
     </w:p>
     <w:p>
       <w:pPr>
-        <w:pStyle w:val="Corpsdetexte"/>
+        <w:pStyle w:val="BodyText"/>
         <w:keepNext/>
       </w:pPr>
       <w:r>
@@ -2907,7 +2859,7 @@
           <w:lang w:eastAsia="fr-CA"/>
         </w:rPr>
         <w:drawing>
-          <wp:inline distT="0" distB="0" distL="0" distR="0" wp14:anchorId="47CB1D38" wp14:editId="562CD1AC">
+          <wp:inline distT="0" distB="0" distL="0" distR="0" wp14:anchorId="2AEBD258" wp14:editId="33F13AA2">
             <wp:extent cx="6056416" cy="3670300"/>
             <wp:effectExtent l="0" t="0" r="1905" b="6350"/>
             <wp:docPr id="4" name="Picture 4"/>
@@ -2924,7 +2876,7 @@
                     </pic:cNvPicPr>
                   </pic:nvPicPr>
                   <pic:blipFill>
-                    <a:blip r:embed="rId14">
+                    <a:blip r:embed="rId15">
                       <a:extLst>
                         <a:ext uri="{28A0092B-C50C-407E-A947-70E740481C1C}">
                           <a14:useLocalDpi xmlns:a14="http://schemas.microsoft.com/office/drawing/2010/main" val="0"/>
@@ -2958,7 +2910,7 @@
     </w:p>
     <w:p>
       <w:pPr>
-        <w:pStyle w:val="Lgende"/>
+        <w:pStyle w:val="Caption"/>
         <w:jc w:val="center"/>
         <w:rPr>
           <w:lang w:val="fr-FR"/>
@@ -2971,6 +2923,9 @@
         <w:t xml:space="preserve">Figure </w:t>
       </w:r>
       <w:r>
+        <w:rPr>
+          <w:lang w:val="fr-CA"/>
+        </w:rPr>
         <w:fldChar w:fldCharType="begin"/>
       </w:r>
       <w:r>
@@ -2980,6 +2935,9 @@
         <w:instrText xml:space="preserve"> SEQ Figure \* ARABIC </w:instrText>
       </w:r>
       <w:r>
+        <w:rPr>
+          <w:lang w:val="fr-CA"/>
+        </w:rPr>
         <w:fldChar w:fldCharType="separate"/>
       </w:r>
       <w:r>
@@ -2987,9 +2945,12 @@
           <w:noProof/>
           <w:lang w:val="fr-CA"/>
         </w:rPr>
-        <w:t>1</w:t>
-      </w:r>
-      <w:r>
+        <w:t>2</w:t>
+      </w:r>
+      <w:r>
+        <w:rPr>
+          <w:lang w:val="fr-CA"/>
+        </w:rPr>
         <w:fldChar w:fldCharType="end"/>
       </w:r>
       <w:r>
@@ -3016,14 +2977,14 @@
     </w:p>
     <w:p>
       <w:pPr>
-        <w:pStyle w:val="Titre2"/>
-      </w:pPr>
-      <w:bookmarkStart w:id="5" w:name="_Toc347580753"/>
+        <w:pStyle w:val="Heading2"/>
+      </w:pPr>
+      <w:bookmarkStart w:id="4" w:name="_Toc347580753"/>
       <w:r>
         <w:lastRenderedPageBreak/>
         <w:t>Inventaire des pages Web</w:t>
       </w:r>
-      <w:bookmarkEnd w:id="5"/>
+      <w:bookmarkEnd w:id="4"/>
     </w:p>
     <w:tbl>
       <w:tblPr>
@@ -3263,29 +3224,10 @@
             </w:pPr>
             <w:r>
               <w:object w:dxaOrig="12660" w:dyaOrig="7680">
-                <v:shapetype id="_x0000_t75" coordsize="21600,21600" o:spt="75" o:preferrelative="t" path="m@4@5l@4@11@9@11@9@5xe" filled="f" stroked="f">
-                  <v:stroke joinstyle="miter"/>
-                  <v:formulas>
-                    <v:f eqn="if lineDrawn pixelLineWidth 0"/>
-                    <v:f eqn="sum @0 1 0"/>
-                    <v:f eqn="sum 0 0 @1"/>
-                    <v:f eqn="prod @2 1 2"/>
-                    <v:f eqn="prod @3 21600 pixelWidth"/>
-                    <v:f eqn="prod @3 21600 pixelHeight"/>
-                    <v:f eqn="sum @0 0 1"/>
-                    <v:f eqn="prod @6 1 2"/>
-                    <v:f eqn="prod @7 21600 pixelWidth"/>
-                    <v:f eqn="sum @8 21600 0"/>
-                    <v:f eqn="prod @7 21600 pixelHeight"/>
-                    <v:f eqn="sum @10 21600 0"/>
-                  </v:formulas>
-                  <v:path o:extrusionok="f" gradientshapeok="t" o:connecttype="rect"/>
-                  <o:lock v:ext="edit" aspectratio="t"/>
-                </v:shapetype>
                 <v:shape id="_x0000_i1025" type="#_x0000_t75" style="width:6in;height:262.05pt" o:ole="">
-                  <v:imagedata r:id="rId15" o:title=""/>
+                  <v:imagedata r:id="rId16" o:title=""/>
                 </v:shape>
-                <o:OLEObject Type="Embed" ProgID="PBrush" ShapeID="_x0000_i1025" DrawAspect="Content" ObjectID="_1421322594" r:id="rId16"/>
+                <o:OLEObject Type="Embed" ProgID="PBrush" ShapeID="_x0000_i1025" DrawAspect="Content" ObjectID="_1421402416" r:id="rId17"/>
               </w:object>
             </w:r>
           </w:p>
@@ -3294,7 +3236,7 @@
     </w:tbl>
     <w:p>
       <w:pPr>
-        <w:pStyle w:val="Corpsdetexte"/>
+        <w:pStyle w:val="BodyText"/>
         <w:rPr>
           <w:lang w:val="fr-FR"/>
         </w:rPr>
@@ -3637,7 +3579,7 @@
                           <pic:cNvPicPr/>
                         </pic:nvPicPr>
                         <pic:blipFill>
-                          <a:blip r:embed="rId17">
+                          <a:blip r:embed="rId18">
                             <a:extLst>
                               <a:ext uri="{28A0092B-C50C-407E-A947-70E740481C1C}">
                                 <a14:useLocalDpi xmlns:a14="http://schemas.microsoft.com/office/drawing/2010/main" val="0"/>
@@ -3863,15 +3805,7 @@
                 <w:szCs w:val="24"/>
                 <w:lang w:val="fr-CA" w:eastAsia="fr-CA"/>
               </w:rPr>
-              <w:t xml:space="preserve"> </w:t>
-            </w:r>
-            <w:r>
-              <w:rPr>
-                <w:rFonts w:eastAsia="MS Mincho"/>
-                <w:szCs w:val="24"/>
-                <w:lang w:val="fr-CA" w:eastAsia="fr-CA"/>
-              </w:rPr>
-              <w:t>C’est aussi par cette page qu’il sera possible d’ajouter des représentations de spectacle dans le panier d’achats.</w:t>
+              <w:t xml:space="preserve"> C’est aussi par cette page qu’il sera possible d’ajouter des représentations de spectacle dans le panier d’achats.</w:t>
             </w:r>
           </w:p>
           <w:p>
@@ -4039,7 +3973,7 @@
                           <pic:cNvPicPr/>
                         </pic:nvPicPr>
                         <pic:blipFill>
-                          <a:blip r:embed="rId18">
+                          <a:blip r:embed="rId19">
                             <a:extLst>
                               <a:ext uri="{28A0092B-C50C-407E-A947-70E740481C1C}">
                                 <a14:useLocalDpi xmlns:a14="http://schemas.microsoft.com/office/drawing/2010/main" val="0"/>
@@ -4410,7 +4344,7 @@
                           <pic:cNvPicPr/>
                         </pic:nvPicPr>
                         <pic:blipFill>
-                          <a:blip r:embed="rId19">
+                          <a:blip r:embed="rId20">
                             <a:extLst>
                               <a:ext uri="{28A0092B-C50C-407E-A947-70E740481C1C}">
                                 <a14:useLocalDpi xmlns:a14="http://schemas.microsoft.com/office/drawing/2010/main" val="0"/>
@@ -4744,7 +4678,7 @@
                           <pic:cNvPicPr/>
                         </pic:nvPicPr>
                         <pic:blipFill>
-                          <a:blip r:embed="rId20">
+                          <a:blip r:embed="rId21">
                             <a:extLst>
                               <a:ext uri="{28A0092B-C50C-407E-A947-70E740481C1C}">
                                 <a14:useLocalDpi xmlns:a14="http://schemas.microsoft.com/office/drawing/2010/main" val="0"/>
@@ -4791,68 +4725,68 @@
     </w:p>
     <w:p>
       <w:pPr>
-        <w:pStyle w:val="Titre1"/>
-      </w:pPr>
-      <w:bookmarkStart w:id="6" w:name="_Toc347580754"/>
+        <w:pStyle w:val="Heading1"/>
+      </w:pPr>
+      <w:bookmarkStart w:id="5" w:name="_Toc347580754"/>
       <w:r>
         <w:lastRenderedPageBreak/>
         <w:t>Architecture</w:t>
       </w:r>
-      <w:bookmarkEnd w:id="6"/>
+      <w:bookmarkEnd w:id="5"/>
     </w:p>
     <w:p>
       <w:pPr>
-        <w:pStyle w:val="Titre2"/>
+        <w:pStyle w:val="Heading2"/>
         <w:numPr>
           <w:ilvl w:val="1"/>
           <w:numId w:val="34"/>
         </w:numPr>
       </w:pPr>
-      <w:bookmarkStart w:id="7" w:name="_Toc347580755"/>
+      <w:bookmarkStart w:id="6" w:name="_Toc347580755"/>
       <w:r>
         <w:t>Modèle des classes logicielles</w:t>
+      </w:r>
+      <w:bookmarkEnd w:id="6"/>
+    </w:p>
+    <w:p>
+      <w:pPr>
+        <w:pStyle w:val="Heading2"/>
+      </w:pPr>
+      <w:bookmarkStart w:id="7" w:name="_Toc347580756"/>
+      <w:r>
+        <w:t>Diagrammes de séquence</w:t>
       </w:r>
       <w:bookmarkEnd w:id="7"/>
     </w:p>
     <w:p>
       <w:pPr>
-        <w:pStyle w:val="Titre2"/>
-      </w:pPr>
-      <w:bookmarkStart w:id="8" w:name="_Toc347580756"/>
-      <w:r>
-        <w:t>Diagrammes de séquence</w:t>
+        <w:spacing w:line="240" w:lineRule="auto"/>
+        <w:ind w:left="0"/>
+        <w:rPr>
+          <w:lang w:val="fr-FR"/>
+        </w:rPr>
+      </w:pPr>
+      <w:r>
+        <w:rPr>
+          <w:lang w:val="fr-FR"/>
+        </w:rPr>
+        <w:br w:type="page"/>
+      </w:r>
+    </w:p>
+    <w:p>
+      <w:pPr>
+        <w:pStyle w:val="Heading1"/>
+      </w:pPr>
+      <w:bookmarkStart w:id="8" w:name="_Toc347580757"/>
+      <w:r>
+        <w:lastRenderedPageBreak/>
+        <w:t>Discussion</w:t>
       </w:r>
       <w:bookmarkEnd w:id="8"/>
     </w:p>
     <w:p>
       <w:pPr>
-        <w:spacing w:line="240" w:lineRule="auto"/>
-        <w:ind w:left="0"/>
-        <w:rPr>
-          <w:lang w:val="fr-FR"/>
-        </w:rPr>
-      </w:pPr>
-      <w:r>
-        <w:rPr>
-          <w:lang w:val="fr-FR"/>
-        </w:rPr>
-        <w:br w:type="page"/>
-      </w:r>
-    </w:p>
-    <w:p>
-      <w:pPr>
-        <w:pStyle w:val="Titre1"/>
-      </w:pPr>
-      <w:bookmarkStart w:id="9" w:name="_Toc347580757"/>
-      <w:r>
-        <w:lastRenderedPageBreak/>
-        <w:t>Discussion</w:t>
-      </w:r>
-      <w:bookmarkEnd w:id="9"/>
-    </w:p>
-    <w:p>
-      <w:pPr>
-        <w:pStyle w:val="Titre2"/>
+        <w:pStyle w:val="Heading2"/>
         <w:numPr>
           <w:ilvl w:val="1"/>
           <w:numId w:val="36"/>
@@ -4861,19 +4795,18 @@
           <w:szCs w:val="24"/>
         </w:rPr>
       </w:pPr>
-      <w:bookmarkStart w:id="10" w:name="_Toc347580758"/>
+      <w:bookmarkStart w:id="9" w:name="_Toc347580758"/>
       <w:r>
         <w:rPr>
           <w:szCs w:val="24"/>
         </w:rPr>
         <w:t>Quelle est la responsabilité principale de chacun des membres de votre équipe?</w:t>
       </w:r>
-      <w:bookmarkEnd w:id="10"/>
+      <w:bookmarkEnd w:id="9"/>
     </w:p>
     <w:p>
       <w:pPr>
-        <w:pStyle w:val="Corpsdetexte"/>
-        <w:ind w:left="720"/>
+        <w:pStyle w:val="BodyText"/>
         <w:rPr>
           <w:lang w:val="fr-FR"/>
         </w:rPr>
@@ -4882,12 +4815,51 @@
         <w:rPr>
           <w:lang w:val="fr-FR"/>
         </w:rPr>
-        <w:t>Simon Turcotte-Langevin :</w:t>
+        <w:t>Toute l’équipe c’est penchée sur la rédaction du rapport</w:t>
+      </w:r>
+      <w:r>
+        <w:rPr>
+          <w:lang w:val="fr-FR"/>
+        </w:rPr>
+        <w:t>.</w:t>
+      </w:r>
+      <w:r>
+        <w:rPr>
+          <w:lang w:val="fr-FR"/>
+        </w:rPr>
+        <w:t xml:space="preserve"> </w:t>
+      </w:r>
+      <w:r>
+        <w:rPr>
+          <w:lang w:val="fr-FR"/>
+        </w:rPr>
+        <w:t>De</w:t>
+      </w:r>
+      <w:r>
+        <w:rPr>
+          <w:lang w:val="fr-FR"/>
+        </w:rPr>
+        <w:t xml:space="preserve"> plus, chacun c’est tourné vers une tâche spécifique tel que :</w:t>
       </w:r>
     </w:p>
     <w:p>
       <w:pPr>
-        <w:pStyle w:val="Corpsdetexte"/>
+        <w:pStyle w:val="BodyText"/>
+        <w:ind w:left="720"/>
+        <w:rPr>
+          <w:lang w:val="fr-FR"/>
+        </w:rPr>
+      </w:pPr>
+      <w:r>
+        <w:rPr>
+          <w:lang w:val="fr-FR"/>
+        </w:rPr>
+        <w:t>Simon Turcotte-Langevin :</w:t>
+      </w:r>
+    </w:p>
+    <w:p>
+      <w:pPr>
+        <w:pStyle w:val="BodyText"/>
         <w:numPr>
           <w:ilvl w:val="0"/>
           <w:numId w:val="32"/>
@@ -4911,30 +4883,7 @@
     </w:p>
     <w:p>
       <w:pPr>
-        <w:pStyle w:val="Corpsdetexte"/>
-        <w:ind w:left="720"/>
-        <w:rPr>
-          <w:lang w:val="en-CA"/>
-        </w:rPr>
-      </w:pPr>
-      <w:proofErr w:type="spellStart"/>
-      <w:r>
-        <w:rPr>
-          <w:lang w:val="en-CA"/>
-        </w:rPr>
-        <w:t>Julien</w:t>
-      </w:r>
-      <w:proofErr w:type="spellEnd"/>
-      <w:r>
-        <w:rPr>
-          <w:lang w:val="en-CA"/>
-        </w:rPr>
-        <w:t xml:space="preserve"> Pelletier-Morin:</w:t>
-      </w:r>
-    </w:p>
-    <w:p>
-      <w:pPr>
-        <w:pStyle w:val="Corpsdetexte"/>
+        <w:pStyle w:val="BodyText"/>
         <w:numPr>
           <w:ilvl w:val="0"/>
           <w:numId w:val="32"/>
@@ -4945,194 +4894,329 @@
       </w:pPr>
       <w:r>
         <w:rPr>
-          <w:lang w:val="fr-FR"/>
-        </w:rPr>
-        <w:t>Conception</w:t>
+          <w:lang w:val="en-CA"/>
+        </w:rPr>
+        <w:t>Programmation</w:t>
       </w:r>
     </w:p>
     <w:p>
       <w:pPr>
-        <w:pStyle w:val="Corpsdetexte"/>
-        <w:ind w:left="360" w:firstLine="360"/>
-      </w:pPr>
-      <w:r>
-        <w:rPr>
-          <w:lang w:val="fr-FR"/>
-        </w:rPr>
-        <w:t>Fran</w:t>
-      </w:r>
-      <w:proofErr w:type="spellStart"/>
-      <w:r>
-        <w:t>çois</w:t>
-      </w:r>
-      <w:proofErr w:type="spellEnd"/>
-      <w:r>
-        <w:t xml:space="preserve"> Gagné :</w:t>
+        <w:pStyle w:val="BodyText"/>
+        <w:ind w:left="720"/>
+        <w:rPr>
+          <w:lang w:val="en-CA"/>
+        </w:rPr>
+      </w:pPr>
+      <w:r>
+        <w:rPr>
+          <w:lang w:val="en-CA"/>
+        </w:rPr>
+        <w:t>Julien Pelletier-Morin:</w:t>
       </w:r>
     </w:p>
     <w:p>
       <w:pPr>
-        <w:pStyle w:val="Corpsdetexte"/>
+        <w:pStyle w:val="BodyText"/>
         <w:numPr>
           <w:ilvl w:val="0"/>
           <w:numId w:val="32"/>
         </w:numPr>
-      </w:pPr>
-      <w:r>
-        <w:t>P</w:t>
-      </w:r>
-      <w:r>
-        <w:t>rogrammation</w:t>
+        <w:rPr>
+          <w:lang w:val="fr-FR"/>
+        </w:rPr>
+      </w:pPr>
+      <w:r>
+        <w:rPr>
+          <w:lang w:val="fr-FR"/>
+        </w:rPr>
+        <w:t>Conception</w:t>
       </w:r>
     </w:p>
     <w:p>
       <w:pPr>
-        <w:pStyle w:val="Corpsdetexte"/>
-        <w:ind w:left="720"/>
-      </w:pPr>
-      <w:r>
-        <w:t xml:space="preserve">Patrick </w:t>
-      </w:r>
-      <w:proofErr w:type="spellStart"/>
-      <w:r>
-        <w:t>Lavallée</w:t>
-      </w:r>
-      <w:proofErr w:type="spellEnd"/>
+        <w:pStyle w:val="BodyText"/>
+        <w:ind w:left="360" w:firstLine="360"/>
+      </w:pPr>
+      <w:r>
+        <w:rPr>
+          <w:lang w:val="fr-FR"/>
+        </w:rPr>
+        <w:t>Fran</w:t>
+      </w:r>
+      <w:r>
+        <w:t>çois Gagné :</w:t>
+      </w:r>
     </w:p>
     <w:p>
       <w:pPr>
-        <w:pStyle w:val="Corpsdetexte"/>
+        <w:pStyle w:val="BodyText"/>
         <w:numPr>
           <w:ilvl w:val="0"/>
           <w:numId w:val="32"/>
         </w:numPr>
       </w:pPr>
       <w:r>
-        <w:t>Conception</w:t>
+        <w:t>P</w:t>
+      </w:r>
+      <w:r>
+        <w:t>rogrammation</w:t>
       </w:r>
     </w:p>
     <w:p>
       <w:pPr>
-        <w:pStyle w:val="Titre2"/>
-      </w:pPr>
-      <w:bookmarkStart w:id="11" w:name="_Toc347580759"/>
+        <w:pStyle w:val="BodyText"/>
+        <w:ind w:left="720"/>
+      </w:pPr>
+      <w:r>
+        <w:t>Patrick Lavallée</w:t>
+      </w:r>
+    </w:p>
+    <w:p>
+      <w:pPr>
+        <w:pStyle w:val="BodyText"/>
+        <w:numPr>
+          <w:ilvl w:val="0"/>
+          <w:numId w:val="32"/>
+        </w:numPr>
+      </w:pPr>
+      <w:r>
+        <w:t>Conception</w:t>
+      </w:r>
+    </w:p>
+    <w:p>
+      <w:pPr>
+        <w:pStyle w:val="Heading2"/>
+      </w:pPr>
+      <w:bookmarkStart w:id="10" w:name="_Toc347580759"/>
       <w:r>
         <w:t>Quelles sont les règles d’affaires que vous croyez qui poseront plus de difficulté à implémenter?</w:t>
+      </w:r>
+      <w:bookmarkEnd w:id="10"/>
+    </w:p>
+    <w:p>
+      <w:pPr>
+        <w:pStyle w:val="BodyText"/>
+      </w:pPr>
+      <w:r>
+        <w:rPr>
+          <w:b/>
+        </w:rPr>
+        <w:t>(RA10)</w:t>
+      </w:r>
+      <w:r>
+        <w:t xml:space="preserve"> </w:t>
+      </w:r>
+      <w:r>
+        <w:rPr>
+          <w:i/>
+        </w:rPr>
+        <w:t>Une série de billets est réservée pour un utilisateur, pour une période limite de 10min sans action de l’utilisateur.</w:t>
+      </w:r>
+    </w:p>
+    <w:p>
+      <w:pPr>
+        <w:pStyle w:val="BodyText"/>
+        <w:jc w:val="both"/>
+      </w:pPr>
+      <w:r>
+        <w:t xml:space="preserve">Raison : </w:t>
+      </w:r>
+      <w:r>
+        <w:t>Un</w:t>
+      </w:r>
+      <w:r>
+        <w:t xml:space="preserve"> mécanisme supplémentaire devra être ajouté à la régler RA11 afin d’espionner les mouvement</w:t>
+      </w:r>
+      <w:r>
+        <w:t>s</w:t>
+      </w:r>
+      <w:r>
+        <w:t xml:space="preserve"> de l’utilisateur.</w:t>
+      </w:r>
+    </w:p>
+    <w:p>
+      <w:pPr>
+        <w:pStyle w:val="BodyText"/>
+      </w:pPr>
+      <w:r>
+        <w:rPr>
+          <w:b/>
+        </w:rPr>
+        <w:t>(RA15)</w:t>
+      </w:r>
+      <w:r>
+        <w:t xml:space="preserve"> </w:t>
+      </w:r>
+      <w:r>
+        <w:rPr>
+          <w:i/>
+        </w:rPr>
+        <w:t>Chaque commande doit être autorisée avec le système de paiement avant que le client ne fasse la confirmation finale de l’achat.</w:t>
+      </w:r>
+    </w:p>
+    <w:p>
+      <w:pPr>
+        <w:pStyle w:val="BodyText"/>
+        <w:jc w:val="both"/>
+      </w:pPr>
+      <w:r>
+        <w:t>Raison : Les connaissances technique de l’équipe, à l’heure actuelle,  ne permettent pas de bien évaluer la complexité des étapes qui seront nécessaire afin d’autoriser un paiement et de vérifier la validité d’une carte de crédit.</w:t>
+      </w:r>
+      <w:r>
+        <w:t xml:space="preserve"> Une connexion </w:t>
+      </w:r>
+      <w:r>
+        <w:rPr>
+          <w:i/>
+        </w:rPr>
+        <w:t>REST</w:t>
+      </w:r>
+      <w:r>
+        <w:t xml:space="preserve">  est un concept nouveau pour l’équipe.</w:t>
+      </w:r>
+    </w:p>
+    <w:p>
+      <w:pPr>
+        <w:rPr>
+          <w:lang w:val="fr-CA"/>
+        </w:rPr>
+      </w:pPr>
+      <w:r>
+        <w:br w:type="page"/>
+      </w:r>
+    </w:p>
+    <w:p>
+      <w:pPr>
+        <w:pStyle w:val="Heading2"/>
+        <w:rPr>
+          <w:szCs w:val="24"/>
+        </w:rPr>
+      </w:pPr>
+      <w:bookmarkStart w:id="11" w:name="_Toc347580760"/>
+      <w:r>
+        <w:rPr>
+          <w:szCs w:val="24"/>
+        </w:rPr>
+        <w:lastRenderedPageBreak/>
+        <w:t>Avez-vous utilisé un gabarit de pages? Si oui, comme l’avez-vous trouvé, et comment a été son adaptation. Si non, quelles ont été les raisons pour lesquelles vous avez décidé de construire les pages de toute pièce?</w:t>
       </w:r>
       <w:bookmarkEnd w:id="11"/>
     </w:p>
     <w:p>
       <w:pPr>
-        <w:pStyle w:val="Corpsdetexte"/>
-      </w:pPr>
-      <w:r>
-        <w:rPr>
-          <w:b/>
-        </w:rPr>
-        <w:t>(RA10)</w:t>
-      </w:r>
-      <w:r>
-        <w:t xml:space="preserve"> </w:t>
-      </w:r>
-      <w:r>
-        <w:rPr>
-          <w:i/>
-        </w:rPr>
-        <w:t>Une série de billets est réservée pour un utilisateur, pour une période limite de 10min sans action de l’utilisateur.</w:t>
+        <w:pStyle w:val="BodyText"/>
+        <w:rPr>
+          <w:lang w:val="fr-FR"/>
+        </w:rPr>
+      </w:pPr>
+      <w:r>
+        <w:rPr>
+          <w:lang w:val="fr-FR"/>
+        </w:rPr>
+        <w:t>Aucun gab</w:t>
+      </w:r>
+      <w:r>
+        <w:rPr>
+          <w:lang w:val="fr-FR"/>
+        </w:rPr>
+        <w:t>arit n’a été utilisé. Trois</w:t>
+      </w:r>
+      <w:r>
+        <w:rPr>
+          <w:lang w:val="fr-FR"/>
+        </w:rPr>
+        <w:t xml:space="preserve"> raisons ont motivé ce choix. Premièrement, un des membres de l’équipe p</w:t>
+      </w:r>
+      <w:r>
+        <w:rPr>
+          <w:lang w:val="fr-FR"/>
+        </w:rPr>
+        <w:t>ossède une bonne expertise des</w:t>
+      </w:r>
+      <w:r>
+        <w:rPr>
+          <w:lang w:val="fr-FR"/>
+        </w:rPr>
+        <w:t xml:space="preserve"> technologie</w:t>
+      </w:r>
+      <w:r>
+        <w:rPr>
+          <w:lang w:val="fr-FR"/>
+        </w:rPr>
+        <w:t xml:space="preserve">s </w:t>
+      </w:r>
+      <w:r>
+        <w:rPr>
+          <w:lang w:val="fr-FR"/>
+        </w:rPr>
+        <w:t>HTML</w:t>
+      </w:r>
+      <w:r>
+        <w:t>/CSS</w:t>
+      </w:r>
+      <w:r>
+        <w:t xml:space="preserve">. La mise en place de la structure et de la présentation de chacune des pages </w:t>
+      </w:r>
+      <w:r>
+        <w:t xml:space="preserve">ne </w:t>
+      </w:r>
+      <w:r>
+        <w:t>constitue</w:t>
+      </w:r>
+      <w:r>
+        <w:t xml:space="preserve"> pas</w:t>
+      </w:r>
+      <w:r>
+        <w:t xml:space="preserve"> pour l’équipe un obstacle au développement. De plus, tel que mentionné en classe, il est rare pour une entreprise d’utiliser des gabarits déjà conçus. Elle préférera l’approche d’une solution sur mesure. Finalement, l’équipe </w:t>
+      </w:r>
+      <w:r>
+        <w:t>tenait</w:t>
+      </w:r>
+      <w:r>
+        <w:t xml:space="preserve"> à ce lancer un défi supplémentaire car elle est </w:t>
+      </w:r>
+      <w:r>
+        <w:t>constituée</w:t>
+      </w:r>
+      <w:r>
+        <w:t xml:space="preserve"> de </w:t>
+      </w:r>
+      <w:r>
+        <w:t>quatre</w:t>
+      </w:r>
+      <w:r>
+        <w:t xml:space="preserve"> membres</w:t>
+      </w:r>
+      <w:r>
+        <w:t xml:space="preserve"> et qu’une charge de travail supplémentaire est </w:t>
+      </w:r>
+      <w:r>
+        <w:t>demandée</w:t>
+      </w:r>
+      <w:r>
+        <w:t>.</w:t>
       </w:r>
     </w:p>
     <w:p>
       <w:pPr>
-        <w:pStyle w:val="Corpsdetexte"/>
-        <w:jc w:val="both"/>
-      </w:pPr>
-      <w:r>
-        <w:t xml:space="preserve">Raison : </w:t>
-      </w:r>
-      <w:r>
-        <w:t>Un</w:t>
-      </w:r>
-      <w:r>
-        <w:t xml:space="preserve"> mécanisme supplémentaire devra être ajouté à la régler RA11 afin d’espionner les mouvement</w:t>
-      </w:r>
-      <w:r>
-        <w:t>s</w:t>
-      </w:r>
-      <w:r>
-        <w:t xml:space="preserve"> de l’utilisateur.</w:t>
-      </w:r>
-    </w:p>
-    <w:p>
-      <w:pPr>
-        <w:pStyle w:val="Corpsdetexte"/>
-      </w:pPr>
-      <w:r>
-        <w:rPr>
-          <w:b/>
-        </w:rPr>
-        <w:t>(RA15)</w:t>
-      </w:r>
-      <w:r>
-        <w:t xml:space="preserve"> </w:t>
-      </w:r>
-      <w:r>
-        <w:rPr>
-          <w:i/>
-        </w:rPr>
-        <w:t>Chaque commande doit être autorisée avec le système de paiement avant que le client ne fasse la confirmation finale de l’achat.</w:t>
-      </w:r>
-    </w:p>
-    <w:p>
-      <w:pPr>
-        <w:pStyle w:val="Corpsdetexte"/>
-        <w:jc w:val="both"/>
-      </w:pPr>
-      <w:r>
-        <w:t>Raison : Les connaissances technique de l’équipe, à l’heure actuelle,  ne permettent pas de bien évaluer la complexité des étapes qui seront nécessaire afin d’autoriser un paiement et de vérifier la validité d’une carte de crédit.</w:t>
-      </w:r>
-      <w:r>
-        <w:t xml:space="preserve"> Une connexion </w:t>
-      </w:r>
-      <w:r>
-        <w:rPr>
-          <w:i/>
-        </w:rPr>
-        <w:t>REST</w:t>
-      </w:r>
-      <w:r>
-        <w:t xml:space="preserve">  est un concept nouveau pour l’équipe.</w:t>
-      </w:r>
-    </w:p>
-    <w:p>
-      <w:pPr>
-        <w:rPr>
-          <w:lang w:val="fr-CA"/>
-        </w:rPr>
-      </w:pPr>
-      <w:r>
-        <w:br w:type="page"/>
-      </w:r>
-    </w:p>
-    <w:p>
-      <w:pPr>
-        <w:pStyle w:val="Titre2"/>
+        <w:pStyle w:val="Heading2"/>
         <w:rPr>
           <w:szCs w:val="24"/>
         </w:rPr>
       </w:pPr>
-      <w:bookmarkStart w:id="12" w:name="_Toc347580760"/>
+      <w:bookmarkStart w:id="12" w:name="_Toc347580761"/>
       <w:r>
         <w:rPr>
           <w:szCs w:val="24"/>
         </w:rPr>
-        <w:lastRenderedPageBreak/>
-        <w:t>Avez-vous utilisé un gabarit de pages? Si oui, comme l’avez-vous trouvé, et comment a été son adaptation. Si non, quelles ont été les raisons pour lesquelles vous avez décidé de construire les pages de toute pièce?</w:t>
+        <w:t>Selon vous, est-ce que le panier d’achat est un objet du domaine dans cette application?</w:t>
       </w:r>
       <w:bookmarkEnd w:id="12"/>
     </w:p>
     <w:p>
       <w:pPr>
-        <w:pStyle w:val="Corpsdetexte"/>
+        <w:pStyle w:val="BodyText"/>
+        <w:jc w:val="both"/>
         <w:rPr>
           <w:lang w:val="fr-FR"/>
         </w:rPr>
@@ -5141,212 +5225,100 @@
         <w:rPr>
           <w:lang w:val="fr-FR"/>
         </w:rPr>
-        <w:t>Aucun gab</w:t>
+        <w:t>L</w:t>
       </w:r>
       <w:r>
         <w:rPr>
           <w:lang w:val="fr-FR"/>
         </w:rPr>
-        <w:t>arit n’a été utilisé. Trois</w:t>
+        <w:t xml:space="preserve">e panier d’achat </w:t>
       </w:r>
       <w:r>
         <w:rPr>
           <w:lang w:val="fr-FR"/>
         </w:rPr>
-        <w:t xml:space="preserve"> raisons ont motivé ce choix. Premièrement, un des membres de l’équipe p</w:t>
+        <w:t>fait</w:t>
       </w:r>
       <w:r>
         <w:rPr>
           <w:lang w:val="fr-FR"/>
         </w:rPr>
-        <w:t>ossède une bonne expertise des</w:t>
+        <w:t xml:space="preserve"> partie du domaine car il n’est pas nécessaire d’informatiser le processus d’affaire pour en avoir un. En effet, un client dans un magasin utilisera souvent le concept du panier d’achat</w:t>
       </w:r>
       <w:r>
         <w:rPr>
           <w:lang w:val="fr-FR"/>
         </w:rPr>
-        <w:t xml:space="preserve"> technologie</w:t>
+        <w:t xml:space="preserve"> pour conserver s</w:t>
       </w:r>
       <w:r>
         <w:rPr>
           <w:lang w:val="fr-FR"/>
         </w:rPr>
-        <w:t xml:space="preserve">s </w:t>
+        <w:t>es achats</w:t>
       </w:r>
       <w:r>
         <w:rPr>
           <w:lang w:val="fr-FR"/>
         </w:rPr>
-        <w:t>HTML</w:t>
-      </w:r>
-      <w:r>
-        <w:t>/CSS</w:t>
-      </w:r>
-      <w:r>
-        <w:t xml:space="preserve">. La mise en place de la structure et de la présentation de chacune des pages </w:t>
-      </w:r>
-      <w:r>
-        <w:t xml:space="preserve">ne </w:t>
-      </w:r>
-      <w:r>
-        <w:t>constitue</w:t>
-      </w:r>
-      <w:r>
-        <w:t xml:space="preserve"> pas</w:t>
-      </w:r>
-      <w:r>
-        <w:t xml:space="preserve"> pour l’équipe un obstacle au développement. De plus, tel que mentionné en classe, il est rare pour une entreprise d’utiliser des gabarits déjà conçus. Elle préférera l’approche d’une solution sur mesure. Finalement, l’équipe </w:t>
-      </w:r>
-      <w:r>
-        <w:t>tenait</w:t>
-      </w:r>
-      <w:r>
-        <w:t xml:space="preserve"> à ce lancer un défi supplémentaire car elle est </w:t>
-      </w:r>
-      <w:r>
-        <w:t>constituée</w:t>
-      </w:r>
-      <w:r>
-        <w:t xml:space="preserve"> de </w:t>
-      </w:r>
-      <w:r>
-        <w:t>quatre</w:t>
-      </w:r>
-      <w:r>
-        <w:t xml:space="preserve"> membres</w:t>
-      </w:r>
-      <w:r>
-        <w:t xml:space="preserve"> et qu’une charge de travail supplémentaire est </w:t>
-      </w:r>
-      <w:r>
-        <w:t>demandée</w:t>
-      </w:r>
-      <w:r>
         <w:t>.</w:t>
       </w:r>
     </w:p>
     <w:p>
       <w:pPr>
-        <w:pStyle w:val="Titre2"/>
+        <w:pStyle w:val="Heading2"/>
         <w:rPr>
           <w:szCs w:val="24"/>
         </w:rPr>
       </w:pPr>
-      <w:bookmarkStart w:id="13" w:name="_Toc347580761"/>
+      <w:bookmarkStart w:id="13" w:name="_Toc347580762"/>
       <w:r>
         <w:rPr>
           <w:szCs w:val="24"/>
         </w:rPr>
-        <w:t>Selon vous, est-ce que le panier d’achat est un objet du domaine dans cette application?</w:t>
+        <w:t>Quelle a été la partie du laboratoire qui vous a posé le plus de problème?</w:t>
       </w:r>
       <w:bookmarkEnd w:id="13"/>
     </w:p>
     <w:p>
       <w:pPr>
-        <w:pStyle w:val="Corpsdetexte"/>
-        <w:jc w:val="both"/>
+        <w:pStyle w:val="BodyText"/>
         <w:rPr>
           <w:lang w:val="fr-FR"/>
         </w:rPr>
       </w:pPr>
-      <w:r>
-        <w:rPr>
-          <w:lang w:val="fr-FR"/>
-        </w:rPr>
-        <w:t>L</w:t>
-      </w:r>
-      <w:r>
-        <w:rPr>
-          <w:lang w:val="fr-FR"/>
-        </w:rPr>
-        <w:t xml:space="preserve">e panier d’achat </w:t>
-      </w:r>
-      <w:r>
-        <w:rPr>
-          <w:lang w:val="fr-FR"/>
-        </w:rPr>
-        <w:t>fait</w:t>
-      </w:r>
-      <w:r>
-        <w:rPr>
-          <w:lang w:val="fr-FR"/>
-        </w:rPr>
-        <w:t xml:space="preserve"> partie du domaine car il n’est pas nécessaire d’informatiser le processus d’affaire pour en avoir un. En effet, un client dans un magasin utilisera souvent le concept du panier d’achat</w:t>
-      </w:r>
-      <w:r>
-        <w:rPr>
-          <w:lang w:val="fr-FR"/>
-        </w:rPr>
-        <w:t xml:space="preserve"> pour conserver s</w:t>
-      </w:r>
-      <w:r>
-        <w:rPr>
-          <w:lang w:val="fr-FR"/>
-        </w:rPr>
-        <w:t>es achats</w:t>
-      </w:r>
-      <w:r>
-        <w:rPr>
-          <w:lang w:val="fr-FR"/>
-        </w:rPr>
-        <w:t>.</w:t>
-      </w:r>
     </w:p>
     <w:p>
       <w:pPr>
-        <w:pStyle w:val="Titre2"/>
+        <w:pStyle w:val="Heading2"/>
         <w:rPr>
           <w:szCs w:val="24"/>
         </w:rPr>
       </w:pPr>
-      <w:bookmarkStart w:id="14" w:name="_Toc347580762"/>
+      <w:bookmarkStart w:id="14" w:name="_Toc347580763"/>
       <w:r>
         <w:rPr>
           <w:szCs w:val="24"/>
         </w:rPr>
-        <w:t>Quelle a été la partie du laboratoire qui vous a posé le plus de problème?</w:t>
+        <w:t>Est-ce qu’une partie du laboratoire a été beaucoup plus sim</w:t>
+      </w:r>
+      <w:r>
+        <w:rPr>
+          <w:szCs w:val="24"/>
+        </w:rPr>
+        <w:t>ple que vous l’aviez estimée?</w:t>
       </w:r>
       <w:bookmarkEnd w:id="14"/>
+      <w:r>
+        <w:rPr>
+          <w:szCs w:val="24"/>
+        </w:rPr>
+        <w:t xml:space="preserve">  </w:t>
+      </w:r>
     </w:p>
     <w:p>
       <w:pPr>
-        <w:pStyle w:val="Corpsdetexte"/>
-        <w:rPr>
-          <w:lang w:val="fr-FR"/>
-        </w:rPr>
-      </w:pPr>
-    </w:p>
-    <w:p>
-      <w:pPr>
-        <w:pStyle w:val="Titre2"/>
-        <w:rPr>
-          <w:szCs w:val="24"/>
-        </w:rPr>
-      </w:pPr>
-      <w:bookmarkStart w:id="15" w:name="_Toc347580763"/>
-      <w:r>
-        <w:rPr>
-          <w:szCs w:val="24"/>
-        </w:rPr>
-        <w:t>Est-ce qu’une partie du laboratoire a été beaucoup plus sim</w:t>
-      </w:r>
-      <w:r>
-        <w:rPr>
-          <w:szCs w:val="24"/>
-        </w:rPr>
-        <w:t>ple que vous l’aviez estimée?</w:t>
-      </w:r>
-      <w:bookmarkEnd w:id="15"/>
-      <w:r>
-        <w:rPr>
-          <w:szCs w:val="24"/>
-        </w:rPr>
-        <w:t xml:space="preserve">  </w:t>
-      </w:r>
-    </w:p>
-    <w:p>
-      <w:pPr>
-        <w:pStyle w:val="Corpsdetexte"/>
+        <w:pStyle w:val="BodyText"/>
         <w:rPr>
           <w:lang w:val="fr-FR"/>
         </w:rPr>
@@ -5414,13 +5386,25 @@
     </w:p>
     <w:p>
       <w:pPr>
-        <w:pStyle w:val="Titre1"/>
-      </w:pPr>
-      <w:bookmarkStart w:id="16" w:name="_Toc347580764"/>
+        <w:pStyle w:val="Heading1"/>
+      </w:pPr>
+      <w:bookmarkStart w:id="15" w:name="_Toc347580764"/>
       <w:r>
         <w:lastRenderedPageBreak/>
         <w:t>Conclusion</w:t>
       </w:r>
+      <w:bookmarkEnd w:id="15"/>
+    </w:p>
+    <w:p>
+      <w:pPr>
+        <w:pStyle w:val="BodyText"/>
+      </w:pPr>
+    </w:p>
+    <w:p>
+      <w:pPr>
+        <w:pStyle w:val="BodyText"/>
+      </w:pPr>
+      <w:bookmarkStart w:id="16" w:name="_GoBack"/>
       <w:bookmarkEnd w:id="16"/>
     </w:p>
     <w:sectPr>
@@ -5456,47 +5440,40 @@
 <w:ftr xmlns:wpc="http://schemas.microsoft.com/office/word/2010/wordprocessingCanvas" xmlns:mc="http://schemas.openxmlformats.org/markup-compatibility/2006" xmlns:o="urn:schemas-microsoft-com:office:office" xmlns:r="http://schemas.openxmlformats.org/officeDocument/2006/relationships" xmlns:m="http://schemas.openxmlformats.org/officeDocument/2006/math" xmlns:v="urn:schemas-microsoft-com:vml" xmlns:wp14="http://schemas.microsoft.com/office/word/2010/wordprocessingDrawing" xmlns:wp="http://schemas.openxmlformats.org/drawingml/2006/wordprocessingDrawing" xmlns:w10="urn:schemas-microsoft-com:office:word" xmlns:w="http://schemas.openxmlformats.org/wordprocessingml/2006/main" xmlns:w14="http://schemas.microsoft.com/office/word/2010/wordml" xmlns:wpg="http://schemas.microsoft.com/office/word/2010/wordprocessingGroup" xmlns:wpi="http://schemas.microsoft.com/office/word/2010/wordprocessingInk" xmlns:wne="http://schemas.microsoft.com/office/word/2006/wordml" xmlns:wps="http://schemas.microsoft.com/office/word/2010/wordprocessingShape" mc:Ignorable="w14 wp14">
   <w:p>
     <w:pPr>
-      <w:pStyle w:val="Pieddepage"/>
+      <w:pStyle w:val="Footer"/>
     </w:pPr>
     <w:r>
       <w:tab/>
-    </w:r>
-    <w:proofErr w:type="gramStart"/>
-    <w:r>
-      <w:t>page</w:t>
-    </w:r>
-    <w:proofErr w:type="gramEnd"/>
-    <w:r>
-      <w:t xml:space="preserve"> </w:t>
+      <w:t xml:space="preserve">page </w:t>
     </w:r>
     <w:r>
       <w:rPr>
-        <w:rStyle w:val="Numrodepage"/>
+        <w:rStyle w:val="PageNumber"/>
       </w:rPr>
       <w:fldChar w:fldCharType="begin"/>
     </w:r>
     <w:r>
       <w:rPr>
-        <w:rStyle w:val="Numrodepage"/>
+        <w:rStyle w:val="PageNumber"/>
       </w:rPr>
       <w:instrText xml:space="preserve"> PAGE </w:instrText>
     </w:r>
     <w:r>
       <w:rPr>
-        <w:rStyle w:val="Numrodepage"/>
+        <w:rStyle w:val="PageNumber"/>
       </w:rPr>
       <w:fldChar w:fldCharType="separate"/>
     </w:r>
     <w:r>
       <w:rPr>
-        <w:rStyle w:val="Numrodepage"/>
+        <w:rStyle w:val="PageNumber"/>
         <w:noProof/>
       </w:rPr>
       <w:t>2</w:t>
     </w:r>
     <w:r>
       <w:rPr>
-        <w:rStyle w:val="Numrodepage"/>
+        <w:rStyle w:val="PageNumber"/>
       </w:rPr>
       <w:fldChar w:fldCharType="end"/>
     </w:r>
@@ -5508,39 +5485,39 @@
 <w:ftr xmlns:wpc="http://schemas.microsoft.com/office/word/2010/wordprocessingCanvas" xmlns:mc="http://schemas.openxmlformats.org/markup-compatibility/2006" xmlns:o="urn:schemas-microsoft-com:office:office" xmlns:r="http://schemas.openxmlformats.org/officeDocument/2006/relationships" xmlns:m="http://schemas.openxmlformats.org/officeDocument/2006/math" xmlns:v="urn:schemas-microsoft-com:vml" xmlns:wp14="http://schemas.microsoft.com/office/word/2010/wordprocessingDrawing" xmlns:wp="http://schemas.openxmlformats.org/drawingml/2006/wordprocessingDrawing" xmlns:w10="urn:schemas-microsoft-com:office:word" xmlns:w="http://schemas.openxmlformats.org/wordprocessingml/2006/main" xmlns:w14="http://schemas.microsoft.com/office/word/2010/wordml" xmlns:wpg="http://schemas.microsoft.com/office/word/2010/wordprocessingGroup" xmlns:wpi="http://schemas.microsoft.com/office/word/2010/wordprocessingInk" xmlns:wne="http://schemas.microsoft.com/office/word/2006/wordml" xmlns:wps="http://schemas.microsoft.com/office/word/2010/wordprocessingShape" mc:Ignorable="w14 wp14">
   <w:p>
     <w:pPr>
-      <w:pStyle w:val="Pieddepage"/>
+      <w:pStyle w:val="Footer"/>
     </w:pPr>
     <w:r>
       <w:tab/>
     </w:r>
     <w:r>
       <w:rPr>
-        <w:rStyle w:val="Numrodepage"/>
+        <w:rStyle w:val="PageNumber"/>
       </w:rPr>
       <w:fldChar w:fldCharType="begin"/>
     </w:r>
     <w:r>
       <w:rPr>
-        <w:rStyle w:val="Numrodepage"/>
+        <w:rStyle w:val="PageNumber"/>
       </w:rPr>
       <w:instrText xml:space="preserve"> PAGE </w:instrText>
     </w:r>
     <w:r>
       <w:rPr>
-        <w:rStyle w:val="Numrodepage"/>
+        <w:rStyle w:val="PageNumber"/>
       </w:rPr>
       <w:fldChar w:fldCharType="separate"/>
     </w:r>
     <w:r>
       <w:rPr>
-        <w:rStyle w:val="Numrodepage"/>
+        <w:rStyle w:val="PageNumber"/>
         <w:noProof/>
       </w:rPr>
-      <w:t>2</w:t>
+      <w:t>14</w:t>
     </w:r>
     <w:r>
       <w:rPr>
-        <w:rStyle w:val="Numrodepage"/>
+        <w:rStyle w:val="PageNumber"/>
       </w:rPr>
       <w:fldChar w:fldCharType="end"/>
     </w:r>
@@ -5577,23 +5554,7 @@
           <w:i/>
           <w:sz w:val="18"/>
         </w:rPr>
-        <w:t>(</w:t>
-      </w:r>
-      <w:proofErr w:type="gramStart"/>
-      <w:r>
-        <w:rPr>
-          <w:i/>
-          <w:sz w:val="18"/>
-        </w:rPr>
-        <w:t>footnote</w:t>
-      </w:r>
-      <w:proofErr w:type="gramEnd"/>
-      <w:r>
-        <w:rPr>
-          <w:i/>
-          <w:sz w:val="18"/>
-        </w:rPr>
-        <w:t xml:space="preserve"> continued)</w:t>
+        <w:t>(footnote continued)</w:t>
       </w:r>
     </w:p>
   </w:footnote>
@@ -5618,7 +5579,7 @@
         </w:tcPr>
         <w:p>
           <w:pPr>
-            <w:pStyle w:val="En-tte"/>
+            <w:pStyle w:val="Header"/>
             <w:rPr>
               <w:sz w:val="22"/>
               <w:lang w:val="en-CA"/>
@@ -5649,16 +5610,7 @@
               <w:bCs/>
               <w:sz w:val="22"/>
             </w:rPr>
-            <w:t xml:space="preserve">Error! Reference source not </w:t>
-          </w:r>
-          <w:proofErr w:type="gramStart"/>
-          <w:r>
-            <w:rPr>
-              <w:b/>
-              <w:bCs/>
-              <w:sz w:val="22"/>
-            </w:rPr>
-            <w:t>found.</w:t>
+            <w:t>Error! Reference source not found.</w:t>
           </w:r>
           <w:r>
             <w:rPr>
@@ -5671,15 +5623,7 @@
               <w:sz w:val="22"/>
               <w:lang w:val="en-CA"/>
             </w:rPr>
-            <w:t>,</w:t>
-          </w:r>
-          <w:proofErr w:type="gramEnd"/>
-          <w:r>
-            <w:rPr>
-              <w:sz w:val="22"/>
-              <w:lang w:val="en-CA"/>
-            </w:rPr>
-            <w:t xml:space="preserve"> </w:t>
+            <w:t xml:space="preserve">, </w:t>
           </w:r>
           <w:r>
             <w:rPr>
@@ -5706,16 +5650,7 @@
               <w:bCs/>
               <w:sz w:val="22"/>
             </w:rPr>
-            <w:t xml:space="preserve">Error! Reference source not </w:t>
-          </w:r>
-          <w:proofErr w:type="gramStart"/>
-          <w:r>
-            <w:rPr>
-              <w:b/>
-              <w:bCs/>
-              <w:sz w:val="22"/>
-            </w:rPr>
-            <w:t>found.</w:t>
+            <w:t>Error! Reference source not found.</w:t>
           </w:r>
           <w:r>
             <w:rPr>
@@ -5728,15 +5663,7 @@
               <w:sz w:val="22"/>
               <w:lang w:val="en-CA"/>
             </w:rPr>
-            <w:t>,</w:t>
-          </w:r>
-          <w:proofErr w:type="gramEnd"/>
-          <w:r>
-            <w:rPr>
-              <w:sz w:val="22"/>
-              <w:lang w:val="en-CA"/>
-            </w:rPr>
-            <w:t xml:space="preserve"> Lab </w:t>
+            <w:t xml:space="preserve">, Lab </w:t>
           </w:r>
           <w:r>
             <w:rPr>
@@ -5779,7 +5706,7 @@
         </w:tcPr>
         <w:p>
           <w:pPr>
-            <w:pStyle w:val="En-tte"/>
+            <w:pStyle w:val="Header"/>
             <w:jc w:val="right"/>
             <w:rPr>
               <w:sz w:val="22"/>
@@ -5823,7 +5750,7 @@
   </w:tbl>
   <w:p>
     <w:pPr>
-      <w:pStyle w:val="En-tte"/>
+      <w:pStyle w:val="Header"/>
       <w:tabs>
         <w:tab w:val="clear" w:pos="4320"/>
         <w:tab w:val="clear" w:pos="8640"/>
@@ -5838,7 +5765,7 @@
 <w:hdr xmlns:wpc="http://schemas.microsoft.com/office/word/2010/wordprocessingCanvas" xmlns:mc="http://schemas.openxmlformats.org/markup-compatibility/2006" xmlns:o="urn:schemas-microsoft-com:office:office" xmlns:r="http://schemas.openxmlformats.org/officeDocument/2006/relationships" xmlns:m="http://schemas.openxmlformats.org/officeDocument/2006/math" xmlns:v="urn:schemas-microsoft-com:vml" xmlns:wp14="http://schemas.microsoft.com/office/word/2010/wordprocessingDrawing" xmlns:wp="http://schemas.openxmlformats.org/drawingml/2006/wordprocessingDrawing" xmlns:w10="urn:schemas-microsoft-com:office:word" xmlns:w="http://schemas.openxmlformats.org/wordprocessingml/2006/main" xmlns:w14="http://schemas.microsoft.com/office/word/2010/wordml" xmlns:wpg="http://schemas.microsoft.com/office/word/2010/wordprocessingGroup" xmlns:wpi="http://schemas.microsoft.com/office/word/2010/wordprocessingInk" xmlns:wne="http://schemas.microsoft.com/office/word/2006/wordml" xmlns:wps="http://schemas.microsoft.com/office/word/2010/wordprocessingShape" mc:Ignorable="w14 wp14">
   <w:p>
     <w:pPr>
-      <w:pStyle w:val="En-tte"/>
+      <w:pStyle w:val="Header"/>
     </w:pPr>
     <w:r>
       <w:rPr>
@@ -5908,7 +5835,7 @@
     <w:tmpl w:val="FFFFFFFF"/>
     <w:lvl w:ilvl="0">
       <w:numFmt w:val="decimal"/>
-      <w:pStyle w:val="Listepuces"/>
+      <w:pStyle w:val="ListBullet"/>
       <w:lvlText w:val="*"/>
       <w:lvlJc w:val="left"/>
     </w:lvl>
@@ -6129,7 +6056,7 @@
     <w:lvl w:ilvl="0">
       <w:start w:val="1"/>
       <w:numFmt w:val="decimal"/>
-      <w:pStyle w:val="Titre1"/>
+      <w:pStyle w:val="Heading1"/>
       <w:lvlText w:val="%1"/>
       <w:lvlJc w:val="left"/>
       <w:pPr>
@@ -6145,7 +6072,7 @@
     <w:lvl w:ilvl="1">
       <w:start w:val="2"/>
       <w:numFmt w:val="decimal"/>
-      <w:pStyle w:val="Titre2"/>
+      <w:pStyle w:val="Heading2"/>
       <w:lvlText w:val="%1.%2"/>
       <w:lvlJc w:val="left"/>
       <w:pPr>
@@ -6165,7 +6092,7 @@
     <w:lvl w:ilvl="2">
       <w:start w:val="1"/>
       <w:numFmt w:val="decimal"/>
-      <w:pStyle w:val="Titre3"/>
+      <w:pStyle w:val="Heading3"/>
       <w:lvlText w:val="%1.%2.%3"/>
       <w:lvlJc w:val="left"/>
       <w:pPr>
@@ -6181,7 +6108,7 @@
     <w:lvl w:ilvl="3">
       <w:start w:val="1"/>
       <w:numFmt w:val="decimal"/>
-      <w:pStyle w:val="Titre4"/>
+      <w:pStyle w:val="Heading4"/>
       <w:lvlText w:val="%1.%2.%3.%4"/>
       <w:lvlJc w:val="left"/>
       <w:pPr>
@@ -6197,7 +6124,7 @@
     <w:lvl w:ilvl="4">
       <w:start w:val="1"/>
       <w:numFmt w:val="decimal"/>
-      <w:pStyle w:val="Titre5"/>
+      <w:pStyle w:val="Heading5"/>
       <w:lvlText w:val="%1.%2.%3.%4.%5"/>
       <w:lvlJc w:val="left"/>
       <w:pPr>
@@ -6213,7 +6140,7 @@
     <w:lvl w:ilvl="5">
       <w:start w:val="1"/>
       <w:numFmt w:val="decimal"/>
-      <w:pStyle w:val="Titre6"/>
+      <w:pStyle w:val="Heading6"/>
       <w:lvlText w:val="%1.%2.%3.%4.%5.%6"/>
       <w:lvlJc w:val="left"/>
       <w:pPr>
@@ -6229,7 +6156,7 @@
     <w:lvl w:ilvl="6">
       <w:start w:val="1"/>
       <w:numFmt w:val="decimal"/>
-      <w:pStyle w:val="Titre7"/>
+      <w:pStyle w:val="Heading7"/>
       <w:lvlText w:val="%1.%2.%3.%4.%5.%6.%7"/>
       <w:lvlJc w:val="left"/>
       <w:pPr>
@@ -6245,7 +6172,7 @@
     <w:lvl w:ilvl="7">
       <w:start w:val="1"/>
       <w:numFmt w:val="decimal"/>
-      <w:pStyle w:val="Titre8"/>
+      <w:pStyle w:val="Heading8"/>
       <w:lvlText w:val="%1.%2.%3.%4.%5.%6.%7.%8"/>
       <w:lvlJc w:val="left"/>
       <w:pPr>
@@ -6261,7 +6188,7 @@
     <w:lvl w:ilvl="8">
       <w:start w:val="1"/>
       <w:numFmt w:val="decimal"/>
-      <w:pStyle w:val="Titre9"/>
+      <w:pStyle w:val="Heading9"/>
       <w:lvlText w:val="%1.%2.%3.%4.%5.%6.%7.%8.%9"/>
       <w:lvlJc w:val="left"/>
       <w:pPr>
@@ -7311,7 +7238,7 @@
       <w:lvl w:ilvl="0">
         <w:start w:val="1"/>
         <w:numFmt w:val="bullet"/>
-        <w:pStyle w:val="Listepuces"/>
+        <w:pStyle w:val="ListBullet"/>
         <w:lvlText w:val=""/>
         <w:legacy w:legacy="1" w:legacySpace="0" w:legacyIndent="360"/>
         <w:lvlJc w:val="left"/>
@@ -7334,7 +7261,7 @@
       <w:lvl w:ilvl="0">
         <w:start w:val="1"/>
         <w:numFmt w:val="bullet"/>
-        <w:pStyle w:val="Listepuces"/>
+        <w:pStyle w:val="ListBullet"/>
         <w:lvlText w:val=""/>
         <w:legacy w:legacy="1" w:legacySpace="0" w:legacyIndent="360"/>
         <w:lvlJc w:val="left"/>
@@ -7354,7 +7281,7 @@
       <w:lvl w:ilvl="0">
         <w:start w:val="1"/>
         <w:numFmt w:val="bullet"/>
-        <w:pStyle w:val="Listepuces"/>
+        <w:pStyle w:val="ListBullet"/>
         <w:lvlText w:val="n"/>
         <w:legacy w:legacy="1" w:legacySpace="0" w:legacyIndent="360"/>
         <w:lvlJc w:val="left"/>
@@ -7374,7 +7301,7 @@
       <w:lvl w:ilvl="0">
         <w:start w:val="1"/>
         <w:numFmt w:val="bullet"/>
-        <w:pStyle w:val="Listepuces"/>
+        <w:pStyle w:val="ListBullet"/>
         <w:lvlText w:val="n"/>
         <w:legacy w:legacy="1" w:legacySpace="0" w:legacyIndent="360"/>
         <w:lvlJc w:val="left"/>
@@ -7785,10 +7712,10 @@
       <w:lang w:val="en-US" w:eastAsia="en-US"/>
     </w:rPr>
   </w:style>
-  <w:style w:type="paragraph" w:styleId="Titre1">
+  <w:style w:type="paragraph" w:styleId="Heading1">
     <w:name w:val="heading 1"/>
-    <w:basedOn w:val="Listenumros"/>
-    <w:next w:val="Corpsdetexte"/>
+    <w:basedOn w:val="ListNumber"/>
+    <w:next w:val="BodyText"/>
     <w:qFormat/>
     <w:rsid w:val="00C86EFA"/>
     <w:pPr>
@@ -7804,10 +7731,10 @@
       <w:sz w:val="28"/>
     </w:rPr>
   </w:style>
-  <w:style w:type="paragraph" w:styleId="Titre2">
+  <w:style w:type="paragraph" w:styleId="Heading2">
     <w:name w:val="heading 2"/>
-    <w:basedOn w:val="Listenumros2"/>
-    <w:next w:val="Corpsdetexte"/>
+    <w:basedOn w:val="ListNumber2"/>
+    <w:next w:val="BodyText"/>
     <w:qFormat/>
     <w:rsid w:val="00C86EFA"/>
     <w:pPr>
@@ -7823,10 +7750,10 @@
       <w:lang w:val="fr-FR"/>
     </w:rPr>
   </w:style>
-  <w:style w:type="paragraph" w:styleId="Titre3">
+  <w:style w:type="paragraph" w:styleId="Heading3">
     <w:name w:val="heading 3"/>
-    <w:basedOn w:val="Listenumros3"/>
-    <w:next w:val="Corpsdetexte"/>
+    <w:basedOn w:val="ListNumber3"/>
+    <w:next w:val="BodyText"/>
     <w:qFormat/>
     <w:rsid w:val="00C86EFA"/>
     <w:pPr>
@@ -7840,10 +7767,10 @@
       <w:rFonts w:ascii="Arial" w:hAnsi="Arial"/>
     </w:rPr>
   </w:style>
-  <w:style w:type="paragraph" w:styleId="Titre4">
+  <w:style w:type="paragraph" w:styleId="Heading4">
     <w:name w:val="heading 4"/>
-    <w:basedOn w:val="Listenumros4"/>
-    <w:next w:val="Corpsdetexte"/>
+    <w:basedOn w:val="ListNumber4"/>
+    <w:next w:val="BodyText"/>
     <w:qFormat/>
     <w:rsid w:val="00C86EFA"/>
     <w:pPr>
@@ -7860,10 +7787,10 @@
       <w:sz w:val="18"/>
     </w:rPr>
   </w:style>
-  <w:style w:type="paragraph" w:styleId="Titre5">
+  <w:style w:type="paragraph" w:styleId="Heading5">
     <w:name w:val="heading 5"/>
-    <w:basedOn w:val="Listenumros5"/>
-    <w:next w:val="Corpsdetexte"/>
+    <w:basedOn w:val="ListNumber5"/>
+    <w:next w:val="BodyText"/>
     <w:qFormat/>
     <w:rsid w:val="004945F1"/>
     <w:pPr>
@@ -7881,10 +7808,10 @@
       <w:sz w:val="20"/>
     </w:rPr>
   </w:style>
-  <w:style w:type="paragraph" w:styleId="Titre6">
+  <w:style w:type="paragraph" w:styleId="Heading6">
     <w:name w:val="heading 6"/>
     <w:basedOn w:val="HeadingBase"/>
-    <w:next w:val="Corpsdetexte"/>
+    <w:next w:val="BodyText"/>
     <w:qFormat/>
     <w:pPr>
       <w:numPr>
@@ -7899,10 +7826,10 @@
       <w:sz w:val="20"/>
     </w:rPr>
   </w:style>
-  <w:style w:type="paragraph" w:styleId="Titre7">
+  <w:style w:type="paragraph" w:styleId="Heading7">
     <w:name w:val="heading 7"/>
     <w:basedOn w:val="HeadingBase"/>
-    <w:next w:val="Corpsdetexte"/>
+    <w:next w:val="BodyText"/>
     <w:qFormat/>
     <w:pPr>
       <w:numPr>
@@ -7916,10 +7843,10 @@
       <w:sz w:val="20"/>
     </w:rPr>
   </w:style>
-  <w:style w:type="paragraph" w:styleId="Titre8">
+  <w:style w:type="paragraph" w:styleId="Heading8">
     <w:name w:val="heading 8"/>
     <w:basedOn w:val="HeadingBase"/>
-    <w:next w:val="Corpsdetexte"/>
+    <w:next w:val="BodyText"/>
     <w:qFormat/>
     <w:pPr>
       <w:numPr>
@@ -7933,10 +7860,10 @@
       <w:sz w:val="18"/>
     </w:rPr>
   </w:style>
-  <w:style w:type="paragraph" w:styleId="Titre9">
+  <w:style w:type="paragraph" w:styleId="Heading9">
     <w:name w:val="heading 9"/>
     <w:basedOn w:val="HeadingBase"/>
-    <w:next w:val="Corpsdetexte"/>
+    <w:next w:val="BodyText"/>
     <w:qFormat/>
     <w:pPr>
       <w:numPr>
@@ -7949,13 +7876,13 @@
       <w:sz w:val="18"/>
     </w:rPr>
   </w:style>
-  <w:style w:type="character" w:default="1" w:styleId="Policepardfaut">
+  <w:style w:type="character" w:default="1" w:styleId="DefaultParagraphFont">
     <w:name w:val="Default Paragraph Font"/>
     <w:uiPriority w:val="1"/>
     <w:semiHidden/>
     <w:unhideWhenUsed/>
   </w:style>
-  <w:style w:type="table" w:default="1" w:styleId="TableauNormal">
+  <w:style w:type="table" w:default="1" w:styleId="TableNormal">
     <w:name w:val="Normal Table"/>
     <w:uiPriority w:val="99"/>
     <w:semiHidden/>
@@ -7970,7 +7897,7 @@
       </w:tblCellMar>
     </w:tblPr>
   </w:style>
-  <w:style w:type="numbering" w:default="1" w:styleId="Aucuneliste">
+  <w:style w:type="numbering" w:default="1" w:styleId="NoList">
     <w:name w:val="No List"/>
     <w:uiPriority w:val="99"/>
     <w:semiHidden/>
@@ -7979,7 +7906,7 @@
   <w:style w:type="paragraph" w:customStyle="1" w:styleId="HeadingBase">
     <w:name w:val="Heading Base"/>
     <w:basedOn w:val="Normal"/>
-    <w:next w:val="Corpsdetexte"/>
+    <w:next w:val="BodyText"/>
     <w:pPr>
       <w:keepNext/>
       <w:keepLines/>
@@ -7992,7 +7919,7 @@
       <w:sz w:val="22"/>
     </w:rPr>
   </w:style>
-  <w:style w:type="paragraph" w:styleId="Corpsdetexte">
+  <w:style w:type="paragraph" w:styleId="BodyText">
     <w:name w:val="Body Text"/>
     <w:basedOn w:val="Normal"/>
     <w:pPr>
@@ -8016,7 +7943,7 @@
   </w:style>
   <w:style w:type="paragraph" w:customStyle="1" w:styleId="BlockQuotation">
     <w:name w:val="Block Quotation"/>
-    <w:basedOn w:val="Corpsdetexte"/>
+    <w:basedOn w:val="BodyText"/>
     <w:pPr>
       <w:keepLines/>
       <w:pBdr>
@@ -8032,15 +7959,15 @@
   </w:style>
   <w:style w:type="paragraph" w:customStyle="1" w:styleId="BodyTextKeep">
     <w:name w:val="Body Text Keep"/>
-    <w:basedOn w:val="Corpsdetexte"/>
+    <w:basedOn w:val="BodyText"/>
     <w:pPr>
       <w:keepNext/>
     </w:pPr>
   </w:style>
-  <w:style w:type="paragraph" w:styleId="Lgende">
+  <w:style w:type="paragraph" w:styleId="Caption">
     <w:name w:val="caption"/>
     <w:basedOn w:val="Picture"/>
-    <w:next w:val="Corpsdetexte"/>
+    <w:next w:val="BodyText"/>
     <w:qFormat/>
     <w:pPr>
       <w:spacing w:before="60" w:after="220" w:line="220" w:lineRule="atLeast"/>
@@ -8054,7 +7981,7 @@
   <w:style w:type="paragraph" w:customStyle="1" w:styleId="Picture">
     <w:name w:val="Picture"/>
     <w:basedOn w:val="Normal"/>
-    <w:next w:val="Lgende"/>
+    <w:next w:val="Caption"/>
     <w:pPr>
       <w:keepNext/>
     </w:pPr>
@@ -8062,7 +7989,7 @@
   <w:style w:type="paragraph" w:customStyle="1" w:styleId="DocumentLabel">
     <w:name w:val="Document Label"/>
     <w:basedOn w:val="HeadingBase"/>
-    <w:next w:val="Corpsdetexte"/>
+    <w:next w:val="BodyText"/>
     <w:pPr>
       <w:spacing w:before="160"/>
     </w:pPr>
@@ -8072,7 +7999,7 @@
       <w:sz w:val="60"/>
     </w:rPr>
   </w:style>
-  <w:style w:type="character" w:styleId="Appeldenotedefin">
+  <w:style w:type="character" w:styleId="EndnoteReference">
     <w:name w:val="endnote reference"/>
     <w:semiHidden/>
     <w:rPr>
@@ -8080,12 +8007,12 @@
       <w:vertAlign w:val="superscript"/>
     </w:rPr>
   </w:style>
-  <w:style w:type="paragraph" w:styleId="Notedefin">
+  <w:style w:type="paragraph" w:styleId="EndnoteText">
     <w:name w:val="endnote text"/>
     <w:basedOn w:val="FootnoteBase"/>
     <w:semiHidden/>
   </w:style>
-  <w:style w:type="paragraph" w:styleId="Pieddepage">
+  <w:style w:type="paragraph" w:styleId="Footer">
     <w:name w:val="footer"/>
     <w:basedOn w:val="HeaderBase"/>
   </w:style>
@@ -8105,22 +8032,22 @@
       <w:spacing w:val="-4"/>
     </w:rPr>
   </w:style>
-  <w:style w:type="character" w:styleId="Appelnotedebasdep">
+  <w:style w:type="character" w:styleId="FootnoteReference">
     <w:name w:val="footnote reference"/>
     <w:semiHidden/>
     <w:rPr>
       <w:vertAlign w:val="superscript"/>
     </w:rPr>
   </w:style>
-  <w:style w:type="paragraph" w:styleId="Notedebasdepage">
+  <w:style w:type="paragraph" w:styleId="FootnoteText">
     <w:name w:val="footnote text"/>
     <w:basedOn w:val="FootnoteBase"/>
     <w:semiHidden/>
   </w:style>
-  <w:style w:type="paragraph" w:styleId="En-tte">
+  <w:style w:type="paragraph" w:styleId="Header">
     <w:name w:val="header"/>
     <w:basedOn w:val="HeaderBase"/>
-    <w:link w:val="En-tteCar"/>
+    <w:link w:val="HeaderChar"/>
     <w:uiPriority w:val="99"/>
   </w:style>
   <w:style w:type="paragraph" w:styleId="Index1">
@@ -8186,7 +8113,7 @@
       <w:ind w:left="720" w:hanging="360"/>
     </w:pPr>
   </w:style>
-  <w:style w:type="paragraph" w:styleId="Titreindex">
+  <w:style w:type="paragraph" w:styleId="IndexHeading">
     <w:name w:val="index heading"/>
     <w:basedOn w:val="HeadingBase"/>
     <w:next w:val="Index1"/>
@@ -8206,7 +8133,7 @@
   </w:style>
   <w:style w:type="paragraph" w:customStyle="1" w:styleId="SectionHeading">
     <w:name w:val="Section Heading"/>
-    <w:basedOn w:val="Titre1"/>
+    <w:basedOn w:val="Heading1"/>
   </w:style>
   <w:style w:type="character" w:customStyle="1" w:styleId="Lead-inEmphasis">
     <w:name w:val="Lead-in Emphasis"/>
@@ -8216,22 +8143,22 @@
       <w:spacing w:val="-4"/>
     </w:rPr>
   </w:style>
-  <w:style w:type="character" w:styleId="Numrodeligne">
+  <w:style w:type="character" w:styleId="LineNumber">
     <w:name w:val="line number"/>
     <w:rPr>
       <w:sz w:val="18"/>
     </w:rPr>
   </w:style>
-  <w:style w:type="paragraph" w:styleId="Liste">
+  <w:style w:type="paragraph" w:styleId="List">
     <w:name w:val="List"/>
-    <w:basedOn w:val="Corpsdetexte"/>
+    <w:basedOn w:val="BodyText"/>
     <w:pPr>
       <w:ind w:left="1440" w:hanging="360"/>
     </w:pPr>
   </w:style>
-  <w:style w:type="paragraph" w:styleId="Listepuces">
+  <w:style w:type="paragraph" w:styleId="ListBullet">
     <w:name w:val="List Bullet"/>
-    <w:basedOn w:val="Liste"/>
+    <w:basedOn w:val="List"/>
     <w:pPr>
       <w:numPr>
         <w:numId w:val="1"/>
@@ -8239,14 +8166,14 @@
       <w:ind w:right="720"/>
     </w:pPr>
   </w:style>
-  <w:style w:type="paragraph" w:styleId="Listenumros">
+  <w:style w:type="paragraph" w:styleId="ListNumber">
     <w:name w:val="List Number"/>
-    <w:basedOn w:val="Liste"/>
+    <w:basedOn w:val="List"/>
     <w:pPr>
       <w:ind w:left="1800" w:right="720"/>
     </w:pPr>
   </w:style>
-  <w:style w:type="paragraph" w:styleId="Textedemacro">
+  <w:style w:type="paragraph" w:styleId="MacroText">
     <w:name w:val="macro"/>
     <w:basedOn w:val="Normal"/>
     <w:semiHidden/>
@@ -8254,7 +8181,7 @@
       <w:rFonts w:ascii="Courier New" w:hAnsi="Courier New"/>
     </w:rPr>
   </w:style>
-  <w:style w:type="character" w:styleId="Numrodepage">
+  <w:style w:type="character" w:styleId="PageNumber">
     <w:name w:val="page number"/>
     <w:rPr>
       <w:rFonts w:ascii="Arial" w:hAnsi="Arial"/>
@@ -8296,7 +8223,7 @@
       <w:rFonts w:ascii="Arial" w:hAnsi="Arial"/>
     </w:rPr>
   </w:style>
-  <w:style w:type="paragraph" w:styleId="Tabledesillustrations">
+  <w:style w:type="paragraph" w:styleId="TableofFigures">
     <w:name w:val="table of figures"/>
     <w:basedOn w:val="TOCBase"/>
     <w:semiHidden/>
@@ -8304,7 +8231,7 @@
       <w:ind w:left="1440" w:hanging="360"/>
     </w:pPr>
   </w:style>
-  <w:style w:type="paragraph" w:styleId="TM1">
+  <w:style w:type="paragraph" w:styleId="TOC1">
     <w:name w:val="toc 1"/>
     <w:basedOn w:val="TOCBase"/>
     <w:uiPriority w:val="39"/>
@@ -8322,7 +8249,7 @@
       <w:szCs w:val="24"/>
     </w:rPr>
   </w:style>
-  <w:style w:type="paragraph" w:styleId="TM2">
+  <w:style w:type="paragraph" w:styleId="TOC2">
     <w:name w:val="toc 2"/>
     <w:basedOn w:val="TOCBase"/>
     <w:uiPriority w:val="39"/>
@@ -8339,7 +8266,7 @@
       <w:szCs w:val="24"/>
     </w:rPr>
   </w:style>
-  <w:style w:type="paragraph" w:styleId="TM3">
+  <w:style w:type="paragraph" w:styleId="TOC3">
     <w:name w:val="toc 3"/>
     <w:basedOn w:val="TOCBase"/>
     <w:semiHidden/>
@@ -8357,7 +8284,7 @@
       <w:szCs w:val="24"/>
     </w:rPr>
   </w:style>
-  <w:style w:type="paragraph" w:styleId="TM4">
+  <w:style w:type="paragraph" w:styleId="TOC4">
     <w:name w:val="toc 4"/>
     <w:basedOn w:val="TOCBase"/>
     <w:semiHidden/>
@@ -8373,7 +8300,7 @@
       <w:szCs w:val="21"/>
     </w:rPr>
   </w:style>
-  <w:style w:type="paragraph" w:styleId="TM5">
+  <w:style w:type="paragraph" w:styleId="TOC5">
     <w:name w:val="toc 5"/>
     <w:basedOn w:val="TOCBase"/>
     <w:semiHidden/>
@@ -8392,7 +8319,7 @@
   <w:style w:type="paragraph" w:customStyle="1" w:styleId="SectionLabel">
     <w:name w:val="Section Label"/>
     <w:basedOn w:val="HeadingBase"/>
-    <w:next w:val="Corpsdetexte"/>
+    <w:next w:val="BodyText"/>
     <w:pPr>
       <w:spacing w:before="400" w:after="440"/>
     </w:pPr>
@@ -8404,7 +8331,7 @@
   </w:style>
   <w:style w:type="paragraph" w:customStyle="1" w:styleId="FooterFirst">
     <w:name w:val="Footer First"/>
-    <w:basedOn w:val="Pieddepage"/>
+    <w:basedOn w:val="Footer"/>
     <w:pPr>
       <w:pBdr>
         <w:bottom w:val="single" w:sz="6" w:space="1" w:color="auto"/>
@@ -8417,7 +8344,7 @@
   </w:style>
   <w:style w:type="paragraph" w:customStyle="1" w:styleId="FooterEven">
     <w:name w:val="Footer Even"/>
-    <w:basedOn w:val="Pieddepage"/>
+    <w:basedOn w:val="Footer"/>
     <w:pPr>
       <w:pBdr>
         <w:bottom w:val="single" w:sz="6" w:space="1" w:color="auto"/>
@@ -8430,7 +8357,7 @@
   </w:style>
   <w:style w:type="paragraph" w:customStyle="1" w:styleId="FooterOdd">
     <w:name w:val="Footer Odd"/>
-    <w:basedOn w:val="Pieddepage"/>
+    <w:basedOn w:val="Footer"/>
     <w:pPr>
       <w:pBdr>
         <w:bottom w:val="single" w:sz="6" w:space="1" w:color="auto"/>
@@ -8443,24 +8370,24 @@
   </w:style>
   <w:style w:type="paragraph" w:customStyle="1" w:styleId="HeaderFirst">
     <w:name w:val="Header First"/>
-    <w:basedOn w:val="En-tte"/>
+    <w:basedOn w:val="Header"/>
   </w:style>
   <w:style w:type="paragraph" w:customStyle="1" w:styleId="HeaderEven">
     <w:name w:val="Header Even"/>
-    <w:basedOn w:val="En-tte"/>
+    <w:basedOn w:val="Header"/>
   </w:style>
   <w:style w:type="paragraph" w:customStyle="1" w:styleId="HeaderOdd">
     <w:name w:val="Header Odd"/>
-    <w:basedOn w:val="En-tte"/>
-  </w:style>
-  <w:style w:type="paragraph" w:styleId="Retraitcorpsdetexte">
+    <w:basedOn w:val="Header"/>
+  </w:style>
+  <w:style w:type="paragraph" w:styleId="BodyTextIndent">
     <w:name w:val="Body Text Indent"/>
-    <w:basedOn w:val="Corpsdetexte"/>
+    <w:basedOn w:val="BodyText"/>
     <w:pPr>
       <w:ind w:left="1440"/>
     </w:pPr>
   </w:style>
-  <w:style w:type="paragraph" w:styleId="Titre">
+  <w:style w:type="paragraph" w:styleId="Title">
     <w:name w:val="Title"/>
     <w:basedOn w:val="HeadingBase"/>
     <w:next w:val="Normal"/>
@@ -8475,84 +8402,84 @@
       <w:sz w:val="40"/>
     </w:rPr>
   </w:style>
-  <w:style w:type="paragraph" w:styleId="Listenumros5">
+  <w:style w:type="paragraph" w:styleId="ListNumber5">
     <w:name w:val="List Number 5"/>
-    <w:basedOn w:val="Listenumros"/>
+    <w:basedOn w:val="ListNumber"/>
     <w:pPr>
       <w:ind w:left="3240"/>
     </w:pPr>
   </w:style>
-  <w:style w:type="paragraph" w:styleId="Listenumros4">
+  <w:style w:type="paragraph" w:styleId="ListNumber4">
     <w:name w:val="List Number 4"/>
-    <w:basedOn w:val="Listenumros"/>
+    <w:basedOn w:val="ListNumber"/>
     <w:pPr>
       <w:ind w:left="2880"/>
     </w:pPr>
   </w:style>
-  <w:style w:type="paragraph" w:styleId="Listenumros3">
+  <w:style w:type="paragraph" w:styleId="ListNumber3">
     <w:name w:val="List Number 3"/>
-    <w:basedOn w:val="Listenumros"/>
+    <w:basedOn w:val="ListNumber"/>
     <w:pPr>
       <w:ind w:left="2520"/>
     </w:pPr>
   </w:style>
-  <w:style w:type="paragraph" w:styleId="Listepuces5">
+  <w:style w:type="paragraph" w:styleId="ListBullet5">
     <w:name w:val="List Bullet 5"/>
-    <w:basedOn w:val="Listepuces"/>
+    <w:basedOn w:val="ListBullet"/>
     <w:pPr>
       <w:ind w:left="3240"/>
     </w:pPr>
   </w:style>
-  <w:style w:type="paragraph" w:styleId="Listepuces4">
+  <w:style w:type="paragraph" w:styleId="ListBullet4">
     <w:name w:val="List Bullet 4"/>
-    <w:basedOn w:val="Listepuces"/>
+    <w:basedOn w:val="ListBullet"/>
     <w:pPr>
       <w:ind w:left="2880"/>
     </w:pPr>
   </w:style>
-  <w:style w:type="paragraph" w:styleId="Listepuces3">
+  <w:style w:type="paragraph" w:styleId="ListBullet3">
     <w:name w:val="List Bullet 3"/>
-    <w:basedOn w:val="Listepuces"/>
+    <w:basedOn w:val="ListBullet"/>
     <w:pPr>
       <w:ind w:left="2520"/>
     </w:pPr>
   </w:style>
-  <w:style w:type="paragraph" w:styleId="Listepuces2">
+  <w:style w:type="paragraph" w:styleId="ListBullet2">
     <w:name w:val="List Bullet 2"/>
-    <w:basedOn w:val="Listepuces"/>
+    <w:basedOn w:val="ListBullet"/>
     <w:pPr>
       <w:ind w:left="2160"/>
     </w:pPr>
   </w:style>
-  <w:style w:type="paragraph" w:styleId="Liste5">
+  <w:style w:type="paragraph" w:styleId="List5">
     <w:name w:val="List 5"/>
-    <w:basedOn w:val="Liste"/>
+    <w:basedOn w:val="List"/>
     <w:pPr>
       <w:ind w:left="2880"/>
     </w:pPr>
   </w:style>
-  <w:style w:type="paragraph" w:styleId="Liste4">
+  <w:style w:type="paragraph" w:styleId="List4">
     <w:name w:val="List 4"/>
-    <w:basedOn w:val="Liste"/>
+    <w:basedOn w:val="List"/>
     <w:pPr>
       <w:ind w:left="2520"/>
     </w:pPr>
   </w:style>
-  <w:style w:type="paragraph" w:styleId="Liste3">
+  <w:style w:type="paragraph" w:styleId="List3">
     <w:name w:val="List 3"/>
-    <w:basedOn w:val="Liste"/>
+    <w:basedOn w:val="List"/>
     <w:pPr>
       <w:ind w:left="2160"/>
     </w:pPr>
   </w:style>
-  <w:style w:type="paragraph" w:styleId="Liste2">
+  <w:style w:type="paragraph" w:styleId="List2">
     <w:name w:val="List 2"/>
-    <w:basedOn w:val="Liste"/>
+    <w:basedOn w:val="List"/>
     <w:pPr>
       <w:ind w:left="1800"/>
     </w:pPr>
   </w:style>
-  <w:style w:type="character" w:styleId="Accentuation">
+  <w:style w:type="character" w:styleId="Emphasis">
     <w:name w:val="Emphasis"/>
     <w:qFormat/>
     <w:rPr>
@@ -8561,61 +8488,61 @@
       <w:spacing w:val="-4"/>
     </w:rPr>
   </w:style>
-  <w:style w:type="character" w:styleId="Marquedecommentaire">
+  <w:style w:type="character" w:styleId="CommentReference">
     <w:name w:val="annotation reference"/>
     <w:semiHidden/>
     <w:rPr>
       <w:sz w:val="16"/>
     </w:rPr>
   </w:style>
-  <w:style w:type="paragraph" w:styleId="Commentaire">
+  <w:style w:type="paragraph" w:styleId="CommentText">
     <w:name w:val="annotation text"/>
     <w:basedOn w:val="FootnoteBase"/>
     <w:semiHidden/>
   </w:style>
-  <w:style w:type="paragraph" w:styleId="Listenumros2">
+  <w:style w:type="paragraph" w:styleId="ListNumber2">
     <w:name w:val="List Number 2"/>
-    <w:basedOn w:val="Listenumros"/>
+    <w:basedOn w:val="ListNumber"/>
     <w:pPr>
       <w:ind w:left="2160"/>
     </w:pPr>
   </w:style>
-  <w:style w:type="paragraph" w:styleId="Listecontinue">
+  <w:style w:type="paragraph" w:styleId="ListContinue">
     <w:name w:val="List Continue"/>
-    <w:basedOn w:val="Liste"/>
+    <w:basedOn w:val="List"/>
     <w:pPr>
       <w:ind w:left="1800" w:firstLine="0"/>
     </w:pPr>
   </w:style>
-  <w:style w:type="paragraph" w:styleId="Listecontinue2">
+  <w:style w:type="paragraph" w:styleId="ListContinue2">
     <w:name w:val="List Continue 2"/>
-    <w:basedOn w:val="Listecontinue"/>
+    <w:basedOn w:val="ListContinue"/>
     <w:pPr>
       <w:ind w:left="2160"/>
     </w:pPr>
   </w:style>
-  <w:style w:type="paragraph" w:styleId="Listecontinue3">
+  <w:style w:type="paragraph" w:styleId="ListContinue3">
     <w:name w:val="List Continue 3"/>
-    <w:basedOn w:val="Listecontinue"/>
+    <w:basedOn w:val="ListContinue"/>
     <w:pPr>
       <w:ind w:left="2520"/>
     </w:pPr>
   </w:style>
-  <w:style w:type="paragraph" w:styleId="Listecontinue4">
+  <w:style w:type="paragraph" w:styleId="ListContinue4">
     <w:name w:val="List Continue 4"/>
-    <w:basedOn w:val="Listecontinue"/>
+    <w:basedOn w:val="ListContinue"/>
     <w:pPr>
       <w:ind w:left="2880"/>
     </w:pPr>
   </w:style>
-  <w:style w:type="paragraph" w:styleId="Listecontinue5">
+  <w:style w:type="paragraph" w:styleId="ListContinue5">
     <w:name w:val="List Continue 5"/>
-    <w:basedOn w:val="Listecontinue"/>
+    <w:basedOn w:val="ListContinue"/>
     <w:pPr>
       <w:ind w:left="3240"/>
     </w:pPr>
   </w:style>
-  <w:style w:type="paragraph" w:styleId="Retraitnormal">
+  <w:style w:type="paragraph" w:styleId="NormalIndent">
     <w:name w:val="Normal Indent"/>
     <w:basedOn w:val="Normal"/>
     <w:pPr>
@@ -8659,7 +8586,7 @@
   <w:style w:type="paragraph" w:customStyle="1" w:styleId="PartSubtitle">
     <w:name w:val="Part Subtitle"/>
     <w:basedOn w:val="Normal"/>
-    <w:next w:val="Corpsdetexte"/>
+    <w:next w:val="BodyText"/>
     <w:pPr>
       <w:keepNext/>
       <w:keepLines/>
@@ -8687,7 +8614,7 @@
       <w:sz w:val="60"/>
     </w:rPr>
   </w:style>
-  <w:style w:type="paragraph" w:styleId="Tabledesrfrencesjuridiques">
+  <w:style w:type="paragraph" w:styleId="TableofAuthorities">
     <w:name w:val="table of authorities"/>
     <w:basedOn w:val="Normal"/>
     <w:semiHidden/>
@@ -8698,10 +8625,10 @@
       <w:ind w:left="1440" w:hanging="360"/>
     </w:pPr>
   </w:style>
-  <w:style w:type="paragraph" w:styleId="TitreTR">
+  <w:style w:type="paragraph" w:styleId="TOAHeading">
     <w:name w:val="toa heading"/>
     <w:basedOn w:val="Normal"/>
-    <w:next w:val="Tabledesrfrencesjuridiques"/>
+    <w:next w:val="TableofAuthorities"/>
     <w:semiHidden/>
     <w:pPr>
       <w:keepNext/>
@@ -8714,9 +8641,9 @@
       <w:sz w:val="28"/>
     </w:rPr>
   </w:style>
-  <w:style w:type="paragraph" w:styleId="En-ttedemessage">
+  <w:style w:type="paragraph" w:styleId="MessageHeader">
     <w:name w:val="Message Header"/>
-    <w:basedOn w:val="Corpsdetexte"/>
+    <w:basedOn w:val="BodyText"/>
     <w:pPr>
       <w:keepLines/>
       <w:tabs>
@@ -8733,12 +8660,12 @@
   </w:style>
   <w:style w:type="paragraph" w:customStyle="1" w:styleId="TableText">
     <w:name w:val="Table Text"/>
-    <w:basedOn w:val="Corpsdetexte"/>
+    <w:basedOn w:val="BodyText"/>
     <w:pPr>
       <w:ind w:left="90"/>
     </w:pPr>
   </w:style>
-  <w:style w:type="character" w:styleId="Lienhypertexte">
+  <w:style w:type="character" w:styleId="Hyperlink">
     <w:name w:val="Hyperlink"/>
     <w:uiPriority w:val="99"/>
     <w:rPr>
@@ -8760,7 +8687,7 @@
       <w:szCs w:val="19"/>
     </w:rPr>
   </w:style>
-  <w:style w:type="character" w:styleId="lev">
+  <w:style w:type="character" w:styleId="Strong">
     <w:name w:val="Strong"/>
     <w:qFormat/>
     <w:rPr>
@@ -8768,7 +8695,7 @@
       <w:bCs/>
     </w:rPr>
   </w:style>
-  <w:style w:type="paragraph" w:styleId="TM6">
+  <w:style w:type="paragraph" w:styleId="TOC6">
     <w:name w:val="toc 6"/>
     <w:basedOn w:val="Normal"/>
     <w:next w:val="Normal"/>
@@ -8781,7 +8708,7 @@
       <w:szCs w:val="21"/>
     </w:rPr>
   </w:style>
-  <w:style w:type="paragraph" w:styleId="TM7">
+  <w:style w:type="paragraph" w:styleId="TOC7">
     <w:name w:val="toc 7"/>
     <w:basedOn w:val="Normal"/>
     <w:next w:val="Normal"/>
@@ -8794,7 +8721,7 @@
       <w:szCs w:val="21"/>
     </w:rPr>
   </w:style>
-  <w:style w:type="paragraph" w:styleId="TM8">
+  <w:style w:type="paragraph" w:styleId="TOC8">
     <w:name w:val="toc 8"/>
     <w:basedOn w:val="Normal"/>
     <w:next w:val="Normal"/>
@@ -8807,7 +8734,7 @@
       <w:szCs w:val="21"/>
     </w:rPr>
   </w:style>
-  <w:style w:type="paragraph" w:styleId="TM9">
+  <w:style w:type="paragraph" w:styleId="TOC9">
     <w:name w:val="toc 9"/>
     <w:basedOn w:val="Normal"/>
     <w:next w:val="Normal"/>
@@ -8820,9 +8747,9 @@
       <w:szCs w:val="21"/>
     </w:rPr>
   </w:style>
-  <w:style w:type="table" w:styleId="Grilledutableau">
+  <w:style w:type="table" w:styleId="TableGrid">
     <w:name w:val="Table Grid"/>
-    <w:basedOn w:val="TableauNormal"/>
+    <w:basedOn w:val="TableNormal"/>
     <w:rsid w:val="00A62CA8"/>
     <w:pPr>
       <w:ind w:left="1080"/>
@@ -8845,7 +8772,7 @@
       </w:tblCellMar>
     </w:tblPr>
   </w:style>
-  <w:style w:type="paragraph" w:styleId="Sansinterligne">
+  <w:style w:type="paragraph" w:styleId="NoSpacing">
     <w:name w:val="No Spacing"/>
     <w:uiPriority w:val="1"/>
     <w:qFormat/>
@@ -8858,10 +8785,10 @@
       <w:lang w:val="en-US" w:eastAsia="en-US"/>
     </w:rPr>
   </w:style>
-  <w:style w:type="paragraph" w:styleId="Textedebulles">
+  <w:style w:type="paragraph" w:styleId="BalloonText">
     <w:name w:val="Balloon Text"/>
     <w:basedOn w:val="Normal"/>
-    <w:link w:val="TextedebullesCar"/>
+    <w:link w:val="BalloonTextChar"/>
     <w:uiPriority w:val="99"/>
     <w:semiHidden/>
     <w:unhideWhenUsed/>
@@ -8875,9 +8802,9 @@
       <w:szCs w:val="16"/>
     </w:rPr>
   </w:style>
-  <w:style w:type="character" w:customStyle="1" w:styleId="TextedebullesCar">
-    <w:name w:val="Texte de bulles Car"/>
-    <w:link w:val="Textedebulles"/>
+  <w:style w:type="character" w:customStyle="1" w:styleId="BalloonTextChar">
+    <w:name w:val="Balloon Text Char"/>
+    <w:link w:val="BalloonText"/>
     <w:uiPriority w:val="99"/>
     <w:semiHidden/>
     <w:rsid w:val="00C9742B"/>
@@ -8888,9 +8815,9 @@
       <w:lang w:val="en-US" w:eastAsia="en-US"/>
     </w:rPr>
   </w:style>
-  <w:style w:type="character" w:customStyle="1" w:styleId="En-tteCar">
-    <w:name w:val="En-tête Car"/>
-    <w:link w:val="En-tte"/>
+  <w:style w:type="character" w:customStyle="1" w:styleId="HeaderChar">
+    <w:name w:val="Header Char"/>
+    <w:link w:val="Header"/>
     <w:uiPriority w:val="99"/>
     <w:rsid w:val="00307DDA"/>
     <w:rPr>
@@ -8900,9 +8827,9 @@
       <w:lang w:val="en-US" w:eastAsia="en-US"/>
     </w:rPr>
   </w:style>
-  <w:style w:type="paragraph" w:styleId="En-ttedetabledesmatires">
+  <w:style w:type="paragraph" w:styleId="TOCHeading">
     <w:name w:val="TOC Heading"/>
-    <w:basedOn w:val="Titre1"/>
+    <w:basedOn w:val="Heading1"/>
     <w:next w:val="Normal"/>
     <w:uiPriority w:val="39"/>
     <w:semiHidden/>
@@ -9093,10 +9020,10 @@
       <w:lang w:val="en-US" w:eastAsia="en-US"/>
     </w:rPr>
   </w:style>
-  <w:style w:type="paragraph" w:styleId="Titre1">
+  <w:style w:type="paragraph" w:styleId="Heading1">
     <w:name w:val="heading 1"/>
-    <w:basedOn w:val="Listenumros"/>
-    <w:next w:val="Corpsdetexte"/>
+    <w:basedOn w:val="ListNumber"/>
+    <w:next w:val="BodyText"/>
     <w:qFormat/>
     <w:rsid w:val="00C86EFA"/>
     <w:pPr>
@@ -9112,10 +9039,10 @@
       <w:sz w:val="28"/>
     </w:rPr>
   </w:style>
-  <w:style w:type="paragraph" w:styleId="Titre2">
+  <w:style w:type="paragraph" w:styleId="Heading2">
     <w:name w:val="heading 2"/>
-    <w:basedOn w:val="Listenumros2"/>
-    <w:next w:val="Corpsdetexte"/>
+    <w:basedOn w:val="ListNumber2"/>
+    <w:next w:val="BodyText"/>
     <w:qFormat/>
     <w:rsid w:val="00C86EFA"/>
     <w:pPr>
@@ -9131,10 +9058,10 @@
       <w:lang w:val="fr-FR"/>
     </w:rPr>
   </w:style>
-  <w:style w:type="paragraph" w:styleId="Titre3">
+  <w:style w:type="paragraph" w:styleId="Heading3">
     <w:name w:val="heading 3"/>
-    <w:basedOn w:val="Listenumros3"/>
-    <w:next w:val="Corpsdetexte"/>
+    <w:basedOn w:val="ListNumber3"/>
+    <w:next w:val="BodyText"/>
     <w:qFormat/>
     <w:rsid w:val="00C86EFA"/>
     <w:pPr>
@@ -9148,10 +9075,10 @@
       <w:rFonts w:ascii="Arial" w:hAnsi="Arial"/>
     </w:rPr>
   </w:style>
-  <w:style w:type="paragraph" w:styleId="Titre4">
+  <w:style w:type="paragraph" w:styleId="Heading4">
     <w:name w:val="heading 4"/>
-    <w:basedOn w:val="Listenumros4"/>
-    <w:next w:val="Corpsdetexte"/>
+    <w:basedOn w:val="ListNumber4"/>
+    <w:next w:val="BodyText"/>
     <w:qFormat/>
     <w:rsid w:val="00C86EFA"/>
     <w:pPr>
@@ -9168,10 +9095,10 @@
       <w:sz w:val="18"/>
     </w:rPr>
   </w:style>
-  <w:style w:type="paragraph" w:styleId="Titre5">
+  <w:style w:type="paragraph" w:styleId="Heading5">
     <w:name w:val="heading 5"/>
-    <w:basedOn w:val="Listenumros5"/>
-    <w:next w:val="Corpsdetexte"/>
+    <w:basedOn w:val="ListNumber5"/>
+    <w:next w:val="BodyText"/>
     <w:qFormat/>
     <w:rsid w:val="004945F1"/>
     <w:pPr>
@@ -9189,10 +9116,10 @@
       <w:sz w:val="20"/>
     </w:rPr>
   </w:style>
-  <w:style w:type="paragraph" w:styleId="Titre6">
+  <w:style w:type="paragraph" w:styleId="Heading6">
     <w:name w:val="heading 6"/>
     <w:basedOn w:val="HeadingBase"/>
-    <w:next w:val="Corpsdetexte"/>
+    <w:next w:val="BodyText"/>
     <w:qFormat/>
     <w:pPr>
       <w:numPr>
@@ -9207,10 +9134,10 @@
       <w:sz w:val="20"/>
     </w:rPr>
   </w:style>
-  <w:style w:type="paragraph" w:styleId="Titre7">
+  <w:style w:type="paragraph" w:styleId="Heading7">
     <w:name w:val="heading 7"/>
     <w:basedOn w:val="HeadingBase"/>
-    <w:next w:val="Corpsdetexte"/>
+    <w:next w:val="BodyText"/>
     <w:qFormat/>
     <w:pPr>
       <w:numPr>
@@ -9224,10 +9151,10 @@
       <w:sz w:val="20"/>
     </w:rPr>
   </w:style>
-  <w:style w:type="paragraph" w:styleId="Titre8">
+  <w:style w:type="paragraph" w:styleId="Heading8">
     <w:name w:val="heading 8"/>
     <w:basedOn w:val="HeadingBase"/>
-    <w:next w:val="Corpsdetexte"/>
+    <w:next w:val="BodyText"/>
     <w:qFormat/>
     <w:pPr>
       <w:numPr>
@@ -9241,10 +9168,10 @@
       <w:sz w:val="18"/>
     </w:rPr>
   </w:style>
-  <w:style w:type="paragraph" w:styleId="Titre9">
+  <w:style w:type="paragraph" w:styleId="Heading9">
     <w:name w:val="heading 9"/>
     <w:basedOn w:val="HeadingBase"/>
-    <w:next w:val="Corpsdetexte"/>
+    <w:next w:val="BodyText"/>
     <w:qFormat/>
     <w:pPr>
       <w:numPr>
@@ -9257,13 +9184,13 @@
       <w:sz w:val="18"/>
     </w:rPr>
   </w:style>
-  <w:style w:type="character" w:default="1" w:styleId="Policepardfaut">
+  <w:style w:type="character" w:default="1" w:styleId="DefaultParagraphFont">
     <w:name w:val="Default Paragraph Font"/>
     <w:uiPriority w:val="1"/>
     <w:semiHidden/>
     <w:unhideWhenUsed/>
   </w:style>
-  <w:style w:type="table" w:default="1" w:styleId="TableauNormal">
+  <w:style w:type="table" w:default="1" w:styleId="TableNormal">
     <w:name w:val="Normal Table"/>
     <w:uiPriority w:val="99"/>
     <w:semiHidden/>
@@ -9278,7 +9205,7 @@
       </w:tblCellMar>
     </w:tblPr>
   </w:style>
-  <w:style w:type="numbering" w:default="1" w:styleId="Aucuneliste">
+  <w:style w:type="numbering" w:default="1" w:styleId="NoList">
     <w:name w:val="No List"/>
     <w:uiPriority w:val="99"/>
     <w:semiHidden/>
@@ -9287,7 +9214,7 @@
   <w:style w:type="paragraph" w:customStyle="1" w:styleId="HeadingBase">
     <w:name w:val="Heading Base"/>
     <w:basedOn w:val="Normal"/>
-    <w:next w:val="Corpsdetexte"/>
+    <w:next w:val="BodyText"/>
     <w:pPr>
       <w:keepNext/>
       <w:keepLines/>
@@ -9300,7 +9227,7 @@
       <w:sz w:val="22"/>
     </w:rPr>
   </w:style>
-  <w:style w:type="paragraph" w:styleId="Corpsdetexte">
+  <w:style w:type="paragraph" w:styleId="BodyText">
     <w:name w:val="Body Text"/>
     <w:basedOn w:val="Normal"/>
     <w:pPr>
@@ -9324,7 +9251,7 @@
   </w:style>
   <w:style w:type="paragraph" w:customStyle="1" w:styleId="BlockQuotation">
     <w:name w:val="Block Quotation"/>
-    <w:basedOn w:val="Corpsdetexte"/>
+    <w:basedOn w:val="BodyText"/>
     <w:pPr>
       <w:keepLines/>
       <w:pBdr>
@@ -9340,15 +9267,15 @@
   </w:style>
   <w:style w:type="paragraph" w:customStyle="1" w:styleId="BodyTextKeep">
     <w:name w:val="Body Text Keep"/>
-    <w:basedOn w:val="Corpsdetexte"/>
+    <w:basedOn w:val="BodyText"/>
     <w:pPr>
       <w:keepNext/>
     </w:pPr>
   </w:style>
-  <w:style w:type="paragraph" w:styleId="Lgende">
+  <w:style w:type="paragraph" w:styleId="Caption">
     <w:name w:val="caption"/>
     <w:basedOn w:val="Picture"/>
-    <w:next w:val="Corpsdetexte"/>
+    <w:next w:val="BodyText"/>
     <w:qFormat/>
     <w:pPr>
       <w:spacing w:before="60" w:after="220" w:line="220" w:lineRule="atLeast"/>
@@ -9362,7 +9289,7 @@
   <w:style w:type="paragraph" w:customStyle="1" w:styleId="Picture">
     <w:name w:val="Picture"/>
     <w:basedOn w:val="Normal"/>
-    <w:next w:val="Lgende"/>
+    <w:next w:val="Caption"/>
     <w:pPr>
       <w:keepNext/>
     </w:pPr>
@@ -9370,7 +9297,7 @@
   <w:style w:type="paragraph" w:customStyle="1" w:styleId="DocumentLabel">
     <w:name w:val="Document Label"/>
     <w:basedOn w:val="HeadingBase"/>
-    <w:next w:val="Corpsdetexte"/>
+    <w:next w:val="BodyText"/>
     <w:pPr>
       <w:spacing w:before="160"/>
     </w:pPr>
@@ -9380,7 +9307,7 @@
       <w:sz w:val="60"/>
     </w:rPr>
   </w:style>
-  <w:style w:type="character" w:styleId="Appeldenotedefin">
+  <w:style w:type="character" w:styleId="EndnoteReference">
     <w:name w:val="endnote reference"/>
     <w:semiHidden/>
     <w:rPr>
@@ -9388,12 +9315,12 @@
       <w:vertAlign w:val="superscript"/>
     </w:rPr>
   </w:style>
-  <w:style w:type="paragraph" w:styleId="Notedefin">
+  <w:style w:type="paragraph" w:styleId="EndnoteText">
     <w:name w:val="endnote text"/>
     <w:basedOn w:val="FootnoteBase"/>
     <w:semiHidden/>
   </w:style>
-  <w:style w:type="paragraph" w:styleId="Pieddepage">
+  <w:style w:type="paragraph" w:styleId="Footer">
     <w:name w:val="footer"/>
     <w:basedOn w:val="HeaderBase"/>
   </w:style>
@@ -9413,22 +9340,22 @@
       <w:spacing w:val="-4"/>
     </w:rPr>
   </w:style>
-  <w:style w:type="character" w:styleId="Appelnotedebasdep">
+  <w:style w:type="character" w:styleId="FootnoteReference">
     <w:name w:val="footnote reference"/>
     <w:semiHidden/>
     <w:rPr>
       <w:vertAlign w:val="superscript"/>
     </w:rPr>
   </w:style>
-  <w:style w:type="paragraph" w:styleId="Notedebasdepage">
+  <w:style w:type="paragraph" w:styleId="FootnoteText">
     <w:name w:val="footnote text"/>
     <w:basedOn w:val="FootnoteBase"/>
     <w:semiHidden/>
   </w:style>
-  <w:style w:type="paragraph" w:styleId="En-tte">
+  <w:style w:type="paragraph" w:styleId="Header">
     <w:name w:val="header"/>
     <w:basedOn w:val="HeaderBase"/>
-    <w:link w:val="En-tteCar"/>
+    <w:link w:val="HeaderChar"/>
     <w:uiPriority w:val="99"/>
   </w:style>
   <w:style w:type="paragraph" w:styleId="Index1">
@@ -9494,7 +9421,7 @@
       <w:ind w:left="720" w:hanging="360"/>
     </w:pPr>
   </w:style>
-  <w:style w:type="paragraph" w:styleId="Titreindex">
+  <w:style w:type="paragraph" w:styleId="IndexHeading">
     <w:name w:val="index heading"/>
     <w:basedOn w:val="HeadingBase"/>
     <w:next w:val="Index1"/>
@@ -9514,7 +9441,7 @@
   </w:style>
   <w:style w:type="paragraph" w:customStyle="1" w:styleId="SectionHeading">
     <w:name w:val="Section Heading"/>
-    <w:basedOn w:val="Titre1"/>
+    <w:basedOn w:val="Heading1"/>
   </w:style>
   <w:style w:type="character" w:customStyle="1" w:styleId="Lead-inEmphasis">
     <w:name w:val="Lead-in Emphasis"/>
@@ -9524,22 +9451,22 @@
       <w:spacing w:val="-4"/>
     </w:rPr>
   </w:style>
-  <w:style w:type="character" w:styleId="Numrodeligne">
+  <w:style w:type="character" w:styleId="LineNumber">
     <w:name w:val="line number"/>
     <w:rPr>
       <w:sz w:val="18"/>
     </w:rPr>
   </w:style>
-  <w:style w:type="paragraph" w:styleId="Liste">
+  <w:style w:type="paragraph" w:styleId="List">
     <w:name w:val="List"/>
-    <w:basedOn w:val="Corpsdetexte"/>
+    <w:basedOn w:val="BodyText"/>
     <w:pPr>
       <w:ind w:left="1440" w:hanging="360"/>
     </w:pPr>
   </w:style>
-  <w:style w:type="paragraph" w:styleId="Listepuces">
+  <w:style w:type="paragraph" w:styleId="ListBullet">
     <w:name w:val="List Bullet"/>
-    <w:basedOn w:val="Liste"/>
+    <w:basedOn w:val="List"/>
     <w:pPr>
       <w:numPr>
         <w:numId w:val="1"/>
@@ -9547,14 +9474,14 @@
       <w:ind w:right="720"/>
     </w:pPr>
   </w:style>
-  <w:style w:type="paragraph" w:styleId="Listenumros">
+  <w:style w:type="paragraph" w:styleId="ListNumber">
     <w:name w:val="List Number"/>
-    <w:basedOn w:val="Liste"/>
+    <w:basedOn w:val="List"/>
     <w:pPr>
       <w:ind w:left="1800" w:right="720"/>
     </w:pPr>
   </w:style>
-  <w:style w:type="paragraph" w:styleId="Textedemacro">
+  <w:style w:type="paragraph" w:styleId="MacroText">
     <w:name w:val="macro"/>
     <w:basedOn w:val="Normal"/>
     <w:semiHidden/>
@@ -9562,7 +9489,7 @@
       <w:rFonts w:ascii="Courier New" w:hAnsi="Courier New"/>
     </w:rPr>
   </w:style>
-  <w:style w:type="character" w:styleId="Numrodepage">
+  <w:style w:type="character" w:styleId="PageNumber">
     <w:name w:val="page number"/>
     <w:rPr>
       <w:rFonts w:ascii="Arial" w:hAnsi="Arial"/>
@@ -9604,7 +9531,7 @@
       <w:rFonts w:ascii="Arial" w:hAnsi="Arial"/>
     </w:rPr>
   </w:style>
-  <w:style w:type="paragraph" w:styleId="Tabledesillustrations">
+  <w:style w:type="paragraph" w:styleId="TableofFigures">
     <w:name w:val="table of figures"/>
     <w:basedOn w:val="TOCBase"/>
     <w:semiHidden/>
@@ -9612,7 +9539,7 @@
       <w:ind w:left="1440" w:hanging="360"/>
     </w:pPr>
   </w:style>
-  <w:style w:type="paragraph" w:styleId="TM1">
+  <w:style w:type="paragraph" w:styleId="TOC1">
     <w:name w:val="toc 1"/>
     <w:basedOn w:val="TOCBase"/>
     <w:uiPriority w:val="39"/>
@@ -9630,7 +9557,7 @@
       <w:szCs w:val="24"/>
     </w:rPr>
   </w:style>
-  <w:style w:type="paragraph" w:styleId="TM2">
+  <w:style w:type="paragraph" w:styleId="TOC2">
     <w:name w:val="toc 2"/>
     <w:basedOn w:val="TOCBase"/>
     <w:uiPriority w:val="39"/>
@@ -9647,7 +9574,7 @@
       <w:szCs w:val="24"/>
     </w:rPr>
   </w:style>
-  <w:style w:type="paragraph" w:styleId="TM3">
+  <w:style w:type="paragraph" w:styleId="TOC3">
     <w:name w:val="toc 3"/>
     <w:basedOn w:val="TOCBase"/>
     <w:semiHidden/>
@@ -9665,7 +9592,7 @@
       <w:szCs w:val="24"/>
     </w:rPr>
   </w:style>
-  <w:style w:type="paragraph" w:styleId="TM4">
+  <w:style w:type="paragraph" w:styleId="TOC4">
     <w:name w:val="toc 4"/>
     <w:basedOn w:val="TOCBase"/>
     <w:semiHidden/>
@@ -9681,7 +9608,7 @@
       <w:szCs w:val="21"/>
     </w:rPr>
   </w:style>
-  <w:style w:type="paragraph" w:styleId="TM5">
+  <w:style w:type="paragraph" w:styleId="TOC5">
     <w:name w:val="toc 5"/>
     <w:basedOn w:val="TOCBase"/>
     <w:semiHidden/>
@@ -9700,7 +9627,7 @@
   <w:style w:type="paragraph" w:customStyle="1" w:styleId="SectionLabel">
     <w:name w:val="Section Label"/>
     <w:basedOn w:val="HeadingBase"/>
-    <w:next w:val="Corpsdetexte"/>
+    <w:next w:val="BodyText"/>
     <w:pPr>
       <w:spacing w:before="400" w:after="440"/>
     </w:pPr>
@@ -9712,7 +9639,7 @@
   </w:style>
   <w:style w:type="paragraph" w:customStyle="1" w:styleId="FooterFirst">
     <w:name w:val="Footer First"/>
-    <w:basedOn w:val="Pieddepage"/>
+    <w:basedOn w:val="Footer"/>
     <w:pPr>
       <w:pBdr>
         <w:bottom w:val="single" w:sz="6" w:space="1" w:color="auto"/>
@@ -9725,7 +9652,7 @@
   </w:style>
   <w:style w:type="paragraph" w:customStyle="1" w:styleId="FooterEven">
     <w:name w:val="Footer Even"/>
-    <w:basedOn w:val="Pieddepage"/>
+    <w:basedOn w:val="Footer"/>
     <w:pPr>
       <w:pBdr>
         <w:bottom w:val="single" w:sz="6" w:space="1" w:color="auto"/>
@@ -9738,7 +9665,7 @@
   </w:style>
   <w:style w:type="paragraph" w:customStyle="1" w:styleId="FooterOdd">
     <w:name w:val="Footer Odd"/>
-    <w:basedOn w:val="Pieddepage"/>
+    <w:basedOn w:val="Footer"/>
     <w:pPr>
       <w:pBdr>
         <w:bottom w:val="single" w:sz="6" w:space="1" w:color="auto"/>
@@ -9751,24 +9678,24 @@
   </w:style>
   <w:style w:type="paragraph" w:customStyle="1" w:styleId="HeaderFirst">
     <w:name w:val="Header First"/>
-    <w:basedOn w:val="En-tte"/>
+    <w:basedOn w:val="Header"/>
   </w:style>
   <w:style w:type="paragraph" w:customStyle="1" w:styleId="HeaderEven">
     <w:name w:val="Header Even"/>
-    <w:basedOn w:val="En-tte"/>
+    <w:basedOn w:val="Header"/>
   </w:style>
   <w:style w:type="paragraph" w:customStyle="1" w:styleId="HeaderOdd">
     <w:name w:val="Header Odd"/>
-    <w:basedOn w:val="En-tte"/>
-  </w:style>
-  <w:style w:type="paragraph" w:styleId="Retraitcorpsdetexte">
+    <w:basedOn w:val="Header"/>
+  </w:style>
+  <w:style w:type="paragraph" w:styleId="BodyTextIndent">
     <w:name w:val="Body Text Indent"/>
-    <w:basedOn w:val="Corpsdetexte"/>
+    <w:basedOn w:val="BodyText"/>
     <w:pPr>
       <w:ind w:left="1440"/>
     </w:pPr>
   </w:style>
-  <w:style w:type="paragraph" w:styleId="Titre">
+  <w:style w:type="paragraph" w:styleId="Title">
     <w:name w:val="Title"/>
     <w:basedOn w:val="HeadingBase"/>
     <w:next w:val="Normal"/>
@@ -9783,84 +9710,84 @@
       <w:sz w:val="40"/>
     </w:rPr>
   </w:style>
-  <w:style w:type="paragraph" w:styleId="Listenumros5">
+  <w:style w:type="paragraph" w:styleId="ListNumber5">
     <w:name w:val="List Number 5"/>
-    <w:basedOn w:val="Listenumros"/>
+    <w:basedOn w:val="ListNumber"/>
     <w:pPr>
       <w:ind w:left="3240"/>
     </w:pPr>
   </w:style>
-  <w:style w:type="paragraph" w:styleId="Listenumros4">
+  <w:style w:type="paragraph" w:styleId="ListNumber4">
     <w:name w:val="List Number 4"/>
-    <w:basedOn w:val="Listenumros"/>
+    <w:basedOn w:val="ListNumber"/>
     <w:pPr>
       <w:ind w:left="2880"/>
     </w:pPr>
   </w:style>
-  <w:style w:type="paragraph" w:styleId="Listenumros3">
+  <w:style w:type="paragraph" w:styleId="ListNumber3">
     <w:name w:val="List Number 3"/>
-    <w:basedOn w:val="Listenumros"/>
+    <w:basedOn w:val="ListNumber"/>
     <w:pPr>
       <w:ind w:left="2520"/>
     </w:pPr>
   </w:style>
-  <w:style w:type="paragraph" w:styleId="Listepuces5">
+  <w:style w:type="paragraph" w:styleId="ListBullet5">
     <w:name w:val="List Bullet 5"/>
-    <w:basedOn w:val="Listepuces"/>
+    <w:basedOn w:val="ListBullet"/>
     <w:pPr>
       <w:ind w:left="3240"/>
     </w:pPr>
   </w:style>
-  <w:style w:type="paragraph" w:styleId="Listepuces4">
+  <w:style w:type="paragraph" w:styleId="ListBullet4">
     <w:name w:val="List Bullet 4"/>
-    <w:basedOn w:val="Listepuces"/>
+    <w:basedOn w:val="ListBullet"/>
     <w:pPr>
       <w:ind w:left="2880"/>
     </w:pPr>
   </w:style>
-  <w:style w:type="paragraph" w:styleId="Listepuces3">
+  <w:style w:type="paragraph" w:styleId="ListBullet3">
     <w:name w:val="List Bullet 3"/>
-    <w:basedOn w:val="Listepuces"/>
+    <w:basedOn w:val="ListBullet"/>
     <w:pPr>
       <w:ind w:left="2520"/>
     </w:pPr>
   </w:style>
-  <w:style w:type="paragraph" w:styleId="Listepuces2">
+  <w:style w:type="paragraph" w:styleId="ListBullet2">
     <w:name w:val="List Bullet 2"/>
-    <w:basedOn w:val="Listepuces"/>
+    <w:basedOn w:val="ListBullet"/>
     <w:pPr>
       <w:ind w:left="2160"/>
     </w:pPr>
   </w:style>
-  <w:style w:type="paragraph" w:styleId="Liste5">
+  <w:style w:type="paragraph" w:styleId="List5">
     <w:name w:val="List 5"/>
-    <w:basedOn w:val="Liste"/>
+    <w:basedOn w:val="List"/>
     <w:pPr>
       <w:ind w:left="2880"/>
     </w:pPr>
   </w:style>
-  <w:style w:type="paragraph" w:styleId="Liste4">
+  <w:style w:type="paragraph" w:styleId="List4">
     <w:name w:val="List 4"/>
-    <w:basedOn w:val="Liste"/>
+    <w:basedOn w:val="List"/>
     <w:pPr>
       <w:ind w:left="2520"/>
     </w:pPr>
   </w:style>
-  <w:style w:type="paragraph" w:styleId="Liste3">
+  <w:style w:type="paragraph" w:styleId="List3">
     <w:name w:val="List 3"/>
-    <w:basedOn w:val="Liste"/>
+    <w:basedOn w:val="List"/>
     <w:pPr>
       <w:ind w:left="2160"/>
     </w:pPr>
   </w:style>
-  <w:style w:type="paragraph" w:styleId="Liste2">
+  <w:style w:type="paragraph" w:styleId="List2">
     <w:name w:val="List 2"/>
-    <w:basedOn w:val="Liste"/>
+    <w:basedOn w:val="List"/>
     <w:pPr>
       <w:ind w:left="1800"/>
     </w:pPr>
   </w:style>
-  <w:style w:type="character" w:styleId="Accentuation">
+  <w:style w:type="character" w:styleId="Emphasis">
     <w:name w:val="Emphasis"/>
     <w:qFormat/>
     <w:rPr>
@@ -9869,61 +9796,61 @@
       <w:spacing w:val="-4"/>
     </w:rPr>
   </w:style>
-  <w:style w:type="character" w:styleId="Marquedecommentaire">
+  <w:style w:type="character" w:styleId="CommentReference">
     <w:name w:val="annotation reference"/>
     <w:semiHidden/>
     <w:rPr>
       <w:sz w:val="16"/>
     </w:rPr>
   </w:style>
-  <w:style w:type="paragraph" w:styleId="Commentaire">
+  <w:style w:type="paragraph" w:styleId="CommentText">
     <w:name w:val="annotation text"/>
     <w:basedOn w:val="FootnoteBase"/>
     <w:semiHidden/>
   </w:style>
-  <w:style w:type="paragraph" w:styleId="Listenumros2">
+  <w:style w:type="paragraph" w:styleId="ListNumber2">
     <w:name w:val="List Number 2"/>
-    <w:basedOn w:val="Listenumros"/>
+    <w:basedOn w:val="ListNumber"/>
     <w:pPr>
       <w:ind w:left="2160"/>
     </w:pPr>
   </w:style>
-  <w:style w:type="paragraph" w:styleId="Listecontinue">
+  <w:style w:type="paragraph" w:styleId="ListContinue">
     <w:name w:val="List Continue"/>
-    <w:basedOn w:val="Liste"/>
+    <w:basedOn w:val="List"/>
     <w:pPr>
       <w:ind w:left="1800" w:firstLine="0"/>
     </w:pPr>
   </w:style>
-  <w:style w:type="paragraph" w:styleId="Listecontinue2">
+  <w:style w:type="paragraph" w:styleId="ListContinue2">
     <w:name w:val="List Continue 2"/>
-    <w:basedOn w:val="Listecontinue"/>
+    <w:basedOn w:val="ListContinue"/>
     <w:pPr>
       <w:ind w:left="2160"/>
     </w:pPr>
   </w:style>
-  <w:style w:type="paragraph" w:styleId="Listecontinue3">
+  <w:style w:type="paragraph" w:styleId="ListContinue3">
     <w:name w:val="List Continue 3"/>
-    <w:basedOn w:val="Listecontinue"/>
+    <w:basedOn w:val="ListContinue"/>
     <w:pPr>
       <w:ind w:left="2520"/>
     </w:pPr>
   </w:style>
-  <w:style w:type="paragraph" w:styleId="Listecontinue4">
+  <w:style w:type="paragraph" w:styleId="ListContinue4">
     <w:name w:val="List Continue 4"/>
-    <w:basedOn w:val="Listecontinue"/>
+    <w:basedOn w:val="ListContinue"/>
     <w:pPr>
       <w:ind w:left="2880"/>
     </w:pPr>
   </w:style>
-  <w:style w:type="paragraph" w:styleId="Listecontinue5">
+  <w:style w:type="paragraph" w:styleId="ListContinue5">
     <w:name w:val="List Continue 5"/>
-    <w:basedOn w:val="Listecontinue"/>
+    <w:basedOn w:val="ListContinue"/>
     <w:pPr>
       <w:ind w:left="3240"/>
     </w:pPr>
   </w:style>
-  <w:style w:type="paragraph" w:styleId="Retraitnormal">
+  <w:style w:type="paragraph" w:styleId="NormalIndent">
     <w:name w:val="Normal Indent"/>
     <w:basedOn w:val="Normal"/>
     <w:pPr>
@@ -9967,7 +9894,7 @@
   <w:style w:type="paragraph" w:customStyle="1" w:styleId="PartSubtitle">
     <w:name w:val="Part Subtitle"/>
     <w:basedOn w:val="Normal"/>
-    <w:next w:val="Corpsdetexte"/>
+    <w:next w:val="BodyText"/>
     <w:pPr>
       <w:keepNext/>
       <w:keepLines/>
@@ -9995,7 +9922,7 @@
       <w:sz w:val="60"/>
     </w:rPr>
   </w:style>
-  <w:style w:type="paragraph" w:styleId="Tabledesrfrencesjuridiques">
+  <w:style w:type="paragraph" w:styleId="TableofAuthorities">
     <w:name w:val="table of authorities"/>
     <w:basedOn w:val="Normal"/>
     <w:semiHidden/>
@@ -10006,10 +9933,10 @@
       <w:ind w:left="1440" w:hanging="360"/>
     </w:pPr>
   </w:style>
-  <w:style w:type="paragraph" w:styleId="TitreTR">
+  <w:style w:type="paragraph" w:styleId="TOAHeading">
     <w:name w:val="toa heading"/>
     <w:basedOn w:val="Normal"/>
-    <w:next w:val="Tabledesrfrencesjuridiques"/>
+    <w:next w:val="TableofAuthorities"/>
     <w:semiHidden/>
     <w:pPr>
       <w:keepNext/>
@@ -10022,9 +9949,9 @@
       <w:sz w:val="28"/>
     </w:rPr>
   </w:style>
-  <w:style w:type="paragraph" w:styleId="En-ttedemessage">
+  <w:style w:type="paragraph" w:styleId="MessageHeader">
     <w:name w:val="Message Header"/>
-    <w:basedOn w:val="Corpsdetexte"/>
+    <w:basedOn w:val="BodyText"/>
     <w:pPr>
       <w:keepLines/>
       <w:tabs>
@@ -10041,12 +9968,12 @@
   </w:style>
   <w:style w:type="paragraph" w:customStyle="1" w:styleId="TableText">
     <w:name w:val="Table Text"/>
-    <w:basedOn w:val="Corpsdetexte"/>
+    <w:basedOn w:val="BodyText"/>
     <w:pPr>
       <w:ind w:left="90"/>
     </w:pPr>
   </w:style>
-  <w:style w:type="character" w:styleId="Lienhypertexte">
+  <w:style w:type="character" w:styleId="Hyperlink">
     <w:name w:val="Hyperlink"/>
     <w:uiPriority w:val="99"/>
     <w:rPr>
@@ -10068,7 +9995,7 @@
       <w:szCs w:val="19"/>
     </w:rPr>
   </w:style>
-  <w:style w:type="character" w:styleId="lev">
+  <w:style w:type="character" w:styleId="Strong">
     <w:name w:val="Strong"/>
     <w:qFormat/>
     <w:rPr>
@@ -10076,7 +10003,7 @@
       <w:bCs/>
     </w:rPr>
   </w:style>
-  <w:style w:type="paragraph" w:styleId="TM6">
+  <w:style w:type="paragraph" w:styleId="TOC6">
     <w:name w:val="toc 6"/>
     <w:basedOn w:val="Normal"/>
     <w:next w:val="Normal"/>
@@ -10089,7 +10016,7 @@
       <w:szCs w:val="21"/>
     </w:rPr>
   </w:style>
-  <w:style w:type="paragraph" w:styleId="TM7">
+  <w:style w:type="paragraph" w:styleId="TOC7">
     <w:name w:val="toc 7"/>
     <w:basedOn w:val="Normal"/>
     <w:next w:val="Normal"/>
@@ -10102,7 +10029,7 @@
       <w:szCs w:val="21"/>
     </w:rPr>
   </w:style>
-  <w:style w:type="paragraph" w:styleId="TM8">
+  <w:style w:type="paragraph" w:styleId="TOC8">
     <w:name w:val="toc 8"/>
     <w:basedOn w:val="Normal"/>
     <w:next w:val="Normal"/>
@@ -10115,7 +10042,7 @@
       <w:szCs w:val="21"/>
     </w:rPr>
   </w:style>
-  <w:style w:type="paragraph" w:styleId="TM9">
+  <w:style w:type="paragraph" w:styleId="TOC9">
     <w:name w:val="toc 9"/>
     <w:basedOn w:val="Normal"/>
     <w:next w:val="Normal"/>
@@ -10128,9 +10055,9 @@
       <w:szCs w:val="21"/>
     </w:rPr>
   </w:style>
-  <w:style w:type="table" w:styleId="Grilledutableau">
+  <w:style w:type="table" w:styleId="TableGrid">
     <w:name w:val="Table Grid"/>
-    <w:basedOn w:val="TableauNormal"/>
+    <w:basedOn w:val="TableNormal"/>
     <w:rsid w:val="00A62CA8"/>
     <w:pPr>
       <w:ind w:left="1080"/>
@@ -10153,7 +10080,7 @@
       </w:tblCellMar>
     </w:tblPr>
   </w:style>
-  <w:style w:type="paragraph" w:styleId="Sansinterligne">
+  <w:style w:type="paragraph" w:styleId="NoSpacing">
     <w:name w:val="No Spacing"/>
     <w:uiPriority w:val="1"/>
     <w:qFormat/>
@@ -10166,10 +10093,10 @@
       <w:lang w:val="en-US" w:eastAsia="en-US"/>
     </w:rPr>
   </w:style>
-  <w:style w:type="paragraph" w:styleId="Textedebulles">
+  <w:style w:type="paragraph" w:styleId="BalloonText">
     <w:name w:val="Balloon Text"/>
     <w:basedOn w:val="Normal"/>
-    <w:link w:val="TextedebullesCar"/>
+    <w:link w:val="BalloonTextChar"/>
     <w:uiPriority w:val="99"/>
     <w:semiHidden/>
     <w:unhideWhenUsed/>
@@ -10183,9 +10110,9 @@
       <w:szCs w:val="16"/>
     </w:rPr>
   </w:style>
-  <w:style w:type="character" w:customStyle="1" w:styleId="TextedebullesCar">
-    <w:name w:val="Texte de bulles Car"/>
-    <w:link w:val="Textedebulles"/>
+  <w:style w:type="character" w:customStyle="1" w:styleId="BalloonTextChar">
+    <w:name w:val="Balloon Text Char"/>
+    <w:link w:val="BalloonText"/>
     <w:uiPriority w:val="99"/>
     <w:semiHidden/>
     <w:rsid w:val="00C9742B"/>
@@ -10196,9 +10123,9 @@
       <w:lang w:val="en-US" w:eastAsia="en-US"/>
     </w:rPr>
   </w:style>
-  <w:style w:type="character" w:customStyle="1" w:styleId="En-tteCar">
-    <w:name w:val="En-tête Car"/>
-    <w:link w:val="En-tte"/>
+  <w:style w:type="character" w:customStyle="1" w:styleId="HeaderChar">
+    <w:name w:val="Header Char"/>
+    <w:link w:val="Header"/>
     <w:uiPriority w:val="99"/>
     <w:rsid w:val="00307DDA"/>
     <w:rPr>
@@ -10208,9 +10135,9 @@
       <w:lang w:val="en-US" w:eastAsia="en-US"/>
     </w:rPr>
   </w:style>
-  <w:style w:type="paragraph" w:styleId="En-ttedetabledesmatires">
+  <w:style w:type="paragraph" w:styleId="TOCHeading">
     <w:name w:val="TOC Heading"/>
-    <w:basedOn w:val="Titre1"/>
+    <w:basedOn w:val="Heading1"/>
     <w:next w:val="Normal"/>
     <w:uiPriority w:val="39"/>
     <w:semiHidden/>
@@ -10528,7 +10455,7 @@
 </file>
 
 <file path=customXml/itemProps1.xml><?xml version="1.0" encoding="utf-8"?>
-<ds:datastoreItem xmlns:ds="http://schemas.openxmlformats.org/officeDocument/2006/customXml" ds:itemID="{4A99886F-BB15-4E7A-91A7-0A9FEA9EF07E}">
+<ds:datastoreItem xmlns:ds="http://schemas.openxmlformats.org/officeDocument/2006/customXml" ds:itemID="{B2C358C2-1AB2-4B4A-8D59-1A6C16DCAE19}">
   <ds:schemaRefs>
     <ds:schemaRef ds:uri="http://schemas.openxmlformats.org/officeDocument/2006/bibliography"/>
   </ds:schemaRefs>

</xml_diff>

<commit_message>
Ajouter conclusion - Ce message est destinée au seul et unique gars qui a l'air d'une fille dans un show de Symbolic... Avec ses cheveux long et sa taille de guêpe... Je t'aime Ginette !
</commit_message>
<xml_diff>
--- a/doc/GTI525_Rapport_Lab1.docx
+++ b/doc/GTI525_Rapport_Lab1.docx
@@ -759,7 +759,15 @@
             <w:pStyle w:val="TOCHeading"/>
           </w:pPr>
           <w:r>
-            <w:t>Table of Contents</w:t>
+            <w:t xml:space="preserve">Table </w:t>
+          </w:r>
+          <w:r>
+            <w:t>des matiè</w:t>
+          </w:r>
+          <w:bookmarkStart w:id="0" w:name="_GoBack"/>
+          <w:bookmarkEnd w:id="0"/>
+          <w:r>
+            <w:t>res</w:t>
           </w:r>
         </w:p>
         <w:p>
@@ -789,7 +797,7 @@
           <w:r>
             <w:fldChar w:fldCharType="separate"/>
           </w:r>
-          <w:hyperlink w:anchor="_Toc347580749" w:history="1">
+          <w:hyperlink w:anchor="_Toc347661898" w:history="1">
             <w:r>
               <w:rPr>
                 <w:rStyle w:val="Hyperlink"/>
@@ -836,7 +844,7 @@
                 <w:noProof/>
                 <w:webHidden/>
               </w:rPr>
-              <w:instrText xml:space="preserve"> PAGEREF _Toc347580749 \h </w:instrText>
+              <w:instrText xml:space="preserve"> PAGEREF _Toc347661898 \h </w:instrText>
             </w:r>
             <w:r>
               <w:rPr>
@@ -885,7 +893,7 @@
               <w:lang w:val="fr-CA" w:eastAsia="fr-CA"/>
             </w:rPr>
           </w:pPr>
-          <w:hyperlink w:anchor="_Toc347580750" w:history="1">
+          <w:hyperlink w:anchor="_Toc347661899" w:history="1">
             <w:r>
               <w:rPr>
                 <w:rStyle w:val="Hyperlink"/>
@@ -932,7 +940,7 @@
                 <w:noProof/>
                 <w:webHidden/>
               </w:rPr>
-              <w:instrText xml:space="preserve"> PAGEREF _Toc347580750 \h </w:instrText>
+              <w:instrText xml:space="preserve"> PAGEREF _Toc347661899 \h </w:instrText>
             </w:r>
             <w:r>
               <w:rPr>
@@ -981,7 +989,7 @@
               <w:lang w:val="fr-CA" w:eastAsia="fr-CA"/>
             </w:rPr>
           </w:pPr>
-          <w:hyperlink w:anchor="_Toc347580751" w:history="1">
+          <w:hyperlink w:anchor="_Toc347661900" w:history="1">
             <w:r>
               <w:rPr>
                 <w:rStyle w:val="Hyperlink"/>
@@ -1028,7 +1036,7 @@
                 <w:noProof/>
                 <w:webHidden/>
               </w:rPr>
-              <w:instrText xml:space="preserve"> PAGEREF _Toc347580751 \h </w:instrText>
+              <w:instrText xml:space="preserve"> PAGEREF _Toc347661900 \h </w:instrText>
             </w:r>
             <w:r>
               <w:rPr>
@@ -1075,7 +1083,7 @@
               <w:lang w:val="fr-CA" w:eastAsia="fr-CA"/>
             </w:rPr>
           </w:pPr>
-          <w:hyperlink w:anchor="_Toc347580752" w:history="1">
+          <w:hyperlink w:anchor="_Toc347661901" w:history="1">
             <w:r>
               <w:rPr>
                 <w:rStyle w:val="Hyperlink"/>
@@ -1120,7 +1128,7 @@
                 <w:noProof/>
                 <w:webHidden/>
               </w:rPr>
-              <w:instrText xml:space="preserve"> PAGEREF _Toc347580752 \h </w:instrText>
+              <w:instrText xml:space="preserve"> PAGEREF _Toc347661901 \h </w:instrText>
             </w:r>
             <w:r>
               <w:rPr>
@@ -1167,7 +1175,7 @@
               <w:lang w:val="fr-CA" w:eastAsia="fr-CA"/>
             </w:rPr>
           </w:pPr>
-          <w:hyperlink w:anchor="_Toc347580753" w:history="1">
+          <w:hyperlink w:anchor="_Toc347661902" w:history="1">
             <w:r>
               <w:rPr>
                 <w:rStyle w:val="Hyperlink"/>
@@ -1212,7 +1220,7 @@
                 <w:noProof/>
                 <w:webHidden/>
               </w:rPr>
-              <w:instrText xml:space="preserve"> PAGEREF _Toc347580753 \h </w:instrText>
+              <w:instrText xml:space="preserve"> PAGEREF _Toc347661902 \h </w:instrText>
             </w:r>
             <w:r>
               <w:rPr>
@@ -1261,7 +1269,7 @@
               <w:lang w:val="fr-CA" w:eastAsia="fr-CA"/>
             </w:rPr>
           </w:pPr>
-          <w:hyperlink w:anchor="_Toc347580754" w:history="1">
+          <w:hyperlink w:anchor="_Toc347661903" w:history="1">
             <w:r>
               <w:rPr>
                 <w:rStyle w:val="Hyperlink"/>
@@ -1308,7 +1316,7 @@
                 <w:noProof/>
                 <w:webHidden/>
               </w:rPr>
-              <w:instrText xml:space="preserve"> PAGEREF _Toc347580754 \h </w:instrText>
+              <w:instrText xml:space="preserve"> PAGEREF _Toc347661903 \h </w:instrText>
             </w:r>
             <w:r>
               <w:rPr>
@@ -1355,7 +1363,7 @@
               <w:lang w:val="fr-CA" w:eastAsia="fr-CA"/>
             </w:rPr>
           </w:pPr>
-          <w:hyperlink w:anchor="_Toc347580755" w:history="1">
+          <w:hyperlink w:anchor="_Toc347661904" w:history="1">
             <w:r>
               <w:rPr>
                 <w:rStyle w:val="Hyperlink"/>
@@ -1400,7 +1408,7 @@
                 <w:noProof/>
                 <w:webHidden/>
               </w:rPr>
-              <w:instrText xml:space="preserve"> PAGEREF _Toc347580755 \h </w:instrText>
+              <w:instrText xml:space="preserve"> PAGEREF _Toc347661904 \h </w:instrText>
             </w:r>
             <w:r>
               <w:rPr>
@@ -1447,7 +1455,7 @@
               <w:lang w:val="fr-CA" w:eastAsia="fr-CA"/>
             </w:rPr>
           </w:pPr>
-          <w:hyperlink w:anchor="_Toc347580756" w:history="1">
+          <w:hyperlink w:anchor="_Toc347661905" w:history="1">
             <w:r>
               <w:rPr>
                 <w:rStyle w:val="Hyperlink"/>
@@ -1492,7 +1500,7 @@
                 <w:noProof/>
                 <w:webHidden/>
               </w:rPr>
-              <w:instrText xml:space="preserve"> PAGEREF _Toc347580756 \h </w:instrText>
+              <w:instrText xml:space="preserve"> PAGEREF _Toc347661905 \h </w:instrText>
             </w:r>
             <w:r>
               <w:rPr>
@@ -1541,7 +1549,7 @@
               <w:lang w:val="fr-CA" w:eastAsia="fr-CA"/>
             </w:rPr>
           </w:pPr>
-          <w:hyperlink w:anchor="_Toc347580757" w:history="1">
+          <w:hyperlink w:anchor="_Toc347661906" w:history="1">
             <w:r>
               <w:rPr>
                 <w:rStyle w:val="Hyperlink"/>
@@ -1588,7 +1596,7 @@
                 <w:noProof/>
                 <w:webHidden/>
               </w:rPr>
-              <w:instrText xml:space="preserve"> PAGEREF _Toc347580757 \h </w:instrText>
+              <w:instrText xml:space="preserve"> PAGEREF _Toc347661906 \h </w:instrText>
             </w:r>
             <w:r>
               <w:rPr>
@@ -1609,558 +1617,6 @@
                 <w:webHidden/>
               </w:rPr>
               <w:t>12</w:t>
-            </w:r>
-            <w:r>
-              <w:rPr>
-                <w:noProof/>
-                <w:webHidden/>
-              </w:rPr>
-              <w:fldChar w:fldCharType="end"/>
-            </w:r>
-          </w:hyperlink>
-        </w:p>
-        <w:p>
-          <w:pPr>
-            <w:pStyle w:val="TOC2"/>
-            <w:tabs>
-              <w:tab w:val="left" w:pos="800"/>
-              <w:tab w:val="right" w:leader="dot" w:pos="8630"/>
-            </w:tabs>
-            <w:rPr>
-              <w:rFonts w:asciiTheme="minorHAnsi" w:eastAsiaTheme="minorEastAsia" w:hAnsiTheme="minorHAnsi" w:cstheme="minorBidi"/>
-              <w:smallCaps w:val="0"/>
-              <w:noProof/>
-              <w:sz w:val="22"/>
-              <w:szCs w:val="22"/>
-              <w:lang w:val="fr-CA" w:eastAsia="fr-CA"/>
-            </w:rPr>
-          </w:pPr>
-          <w:hyperlink w:anchor="_Toc347580758" w:history="1">
-            <w:r>
-              <w:rPr>
-                <w:rStyle w:val="Hyperlink"/>
-                <w:noProof/>
-              </w:rPr>
-              <w:t>5.1</w:t>
-            </w:r>
-            <w:r>
-              <w:rPr>
-                <w:rFonts w:asciiTheme="minorHAnsi" w:eastAsiaTheme="minorEastAsia" w:hAnsiTheme="minorHAnsi" w:cstheme="minorBidi"/>
-                <w:smallCaps w:val="0"/>
-                <w:noProof/>
-                <w:sz w:val="22"/>
-                <w:szCs w:val="22"/>
-                <w:lang w:val="fr-CA" w:eastAsia="fr-CA"/>
-              </w:rPr>
-              <w:tab/>
-            </w:r>
-            <w:r>
-              <w:rPr>
-                <w:rStyle w:val="Hyperlink"/>
-                <w:noProof/>
-              </w:rPr>
-              <w:t>Quelle est la responsabilité principale de chacun des membres de votre équipe?</w:t>
-            </w:r>
-            <w:r>
-              <w:rPr>
-                <w:noProof/>
-                <w:webHidden/>
-              </w:rPr>
-              <w:tab/>
-            </w:r>
-            <w:r>
-              <w:rPr>
-                <w:noProof/>
-                <w:webHidden/>
-              </w:rPr>
-              <w:fldChar w:fldCharType="begin"/>
-            </w:r>
-            <w:r>
-              <w:rPr>
-                <w:noProof/>
-                <w:webHidden/>
-              </w:rPr>
-              <w:instrText xml:space="preserve"> PAGEREF _Toc347580758 \h </w:instrText>
-            </w:r>
-            <w:r>
-              <w:rPr>
-                <w:noProof/>
-                <w:webHidden/>
-              </w:rPr>
-            </w:r>
-            <w:r>
-              <w:rPr>
-                <w:noProof/>
-                <w:webHidden/>
-              </w:rPr>
-              <w:fldChar w:fldCharType="separate"/>
-            </w:r>
-            <w:r>
-              <w:rPr>
-                <w:noProof/>
-                <w:webHidden/>
-              </w:rPr>
-              <w:t>12</w:t>
-            </w:r>
-            <w:r>
-              <w:rPr>
-                <w:noProof/>
-                <w:webHidden/>
-              </w:rPr>
-              <w:fldChar w:fldCharType="end"/>
-            </w:r>
-          </w:hyperlink>
-        </w:p>
-        <w:p>
-          <w:pPr>
-            <w:pStyle w:val="TOC2"/>
-            <w:tabs>
-              <w:tab w:val="left" w:pos="800"/>
-              <w:tab w:val="right" w:leader="dot" w:pos="8630"/>
-            </w:tabs>
-            <w:rPr>
-              <w:rFonts w:asciiTheme="minorHAnsi" w:eastAsiaTheme="minorEastAsia" w:hAnsiTheme="minorHAnsi" w:cstheme="minorBidi"/>
-              <w:smallCaps w:val="0"/>
-              <w:noProof/>
-              <w:sz w:val="22"/>
-              <w:szCs w:val="22"/>
-              <w:lang w:val="fr-CA" w:eastAsia="fr-CA"/>
-            </w:rPr>
-          </w:pPr>
-          <w:hyperlink w:anchor="_Toc347580759" w:history="1">
-            <w:r>
-              <w:rPr>
-                <w:rStyle w:val="Hyperlink"/>
-                <w:noProof/>
-              </w:rPr>
-              <w:t>5.2</w:t>
-            </w:r>
-            <w:r>
-              <w:rPr>
-                <w:rFonts w:asciiTheme="minorHAnsi" w:eastAsiaTheme="minorEastAsia" w:hAnsiTheme="minorHAnsi" w:cstheme="minorBidi"/>
-                <w:smallCaps w:val="0"/>
-                <w:noProof/>
-                <w:sz w:val="22"/>
-                <w:szCs w:val="22"/>
-                <w:lang w:val="fr-CA" w:eastAsia="fr-CA"/>
-              </w:rPr>
-              <w:tab/>
-            </w:r>
-            <w:r>
-              <w:rPr>
-                <w:rStyle w:val="Hyperlink"/>
-                <w:noProof/>
-              </w:rPr>
-              <w:t>Quelles sont les règles d’affaires que vous croyez qui poseront plus de difficulté à implémenter?</w:t>
-            </w:r>
-            <w:r>
-              <w:rPr>
-                <w:noProof/>
-                <w:webHidden/>
-              </w:rPr>
-              <w:tab/>
-            </w:r>
-            <w:r>
-              <w:rPr>
-                <w:noProof/>
-                <w:webHidden/>
-              </w:rPr>
-              <w:fldChar w:fldCharType="begin"/>
-            </w:r>
-            <w:r>
-              <w:rPr>
-                <w:noProof/>
-                <w:webHidden/>
-              </w:rPr>
-              <w:instrText xml:space="preserve"> PAGEREF _Toc347580759 \h </w:instrText>
-            </w:r>
-            <w:r>
-              <w:rPr>
-                <w:noProof/>
-                <w:webHidden/>
-              </w:rPr>
-            </w:r>
-            <w:r>
-              <w:rPr>
-                <w:noProof/>
-                <w:webHidden/>
-              </w:rPr>
-              <w:fldChar w:fldCharType="separate"/>
-            </w:r>
-            <w:r>
-              <w:rPr>
-                <w:noProof/>
-                <w:webHidden/>
-              </w:rPr>
-              <w:t>12</w:t>
-            </w:r>
-            <w:r>
-              <w:rPr>
-                <w:noProof/>
-                <w:webHidden/>
-              </w:rPr>
-              <w:fldChar w:fldCharType="end"/>
-            </w:r>
-          </w:hyperlink>
-        </w:p>
-        <w:p>
-          <w:pPr>
-            <w:pStyle w:val="TOC2"/>
-            <w:tabs>
-              <w:tab w:val="left" w:pos="800"/>
-              <w:tab w:val="right" w:leader="dot" w:pos="8630"/>
-            </w:tabs>
-            <w:rPr>
-              <w:rFonts w:asciiTheme="minorHAnsi" w:eastAsiaTheme="minorEastAsia" w:hAnsiTheme="minorHAnsi" w:cstheme="minorBidi"/>
-              <w:smallCaps w:val="0"/>
-              <w:noProof/>
-              <w:sz w:val="22"/>
-              <w:szCs w:val="22"/>
-              <w:lang w:val="fr-CA" w:eastAsia="fr-CA"/>
-            </w:rPr>
-          </w:pPr>
-          <w:hyperlink w:anchor="_Toc347580760" w:history="1">
-            <w:r>
-              <w:rPr>
-                <w:rStyle w:val="Hyperlink"/>
-                <w:noProof/>
-              </w:rPr>
-              <w:t>5.3</w:t>
-            </w:r>
-            <w:r>
-              <w:rPr>
-                <w:rFonts w:asciiTheme="minorHAnsi" w:eastAsiaTheme="minorEastAsia" w:hAnsiTheme="minorHAnsi" w:cstheme="minorBidi"/>
-                <w:smallCaps w:val="0"/>
-                <w:noProof/>
-                <w:sz w:val="22"/>
-                <w:szCs w:val="22"/>
-                <w:lang w:val="fr-CA" w:eastAsia="fr-CA"/>
-              </w:rPr>
-              <w:tab/>
-            </w:r>
-            <w:r>
-              <w:rPr>
-                <w:rStyle w:val="Hyperlink"/>
-                <w:noProof/>
-              </w:rPr>
-              <w:t>Avez-vous utilisé un gabarit de pages? Si oui, comme l’avez-vous trouvé, et comment a été son adaptation. Si non, quelles ont été les raisons pour lesquelles vous avez décidé de construire les pages de toute pièce?</w:t>
-            </w:r>
-            <w:r>
-              <w:rPr>
-                <w:noProof/>
-                <w:webHidden/>
-              </w:rPr>
-              <w:tab/>
-            </w:r>
-            <w:r>
-              <w:rPr>
-                <w:noProof/>
-                <w:webHidden/>
-              </w:rPr>
-              <w:fldChar w:fldCharType="begin"/>
-            </w:r>
-            <w:r>
-              <w:rPr>
-                <w:noProof/>
-                <w:webHidden/>
-              </w:rPr>
-              <w:instrText xml:space="preserve"> PAGEREF _Toc347580760 \h </w:instrText>
-            </w:r>
-            <w:r>
-              <w:rPr>
-                <w:noProof/>
-                <w:webHidden/>
-              </w:rPr>
-            </w:r>
-            <w:r>
-              <w:rPr>
-                <w:noProof/>
-                <w:webHidden/>
-              </w:rPr>
-              <w:fldChar w:fldCharType="separate"/>
-            </w:r>
-            <w:r>
-              <w:rPr>
-                <w:noProof/>
-                <w:webHidden/>
-              </w:rPr>
-              <w:t>13</w:t>
-            </w:r>
-            <w:r>
-              <w:rPr>
-                <w:noProof/>
-                <w:webHidden/>
-              </w:rPr>
-              <w:fldChar w:fldCharType="end"/>
-            </w:r>
-          </w:hyperlink>
-        </w:p>
-        <w:p>
-          <w:pPr>
-            <w:pStyle w:val="TOC2"/>
-            <w:tabs>
-              <w:tab w:val="left" w:pos="800"/>
-              <w:tab w:val="right" w:leader="dot" w:pos="8630"/>
-            </w:tabs>
-            <w:rPr>
-              <w:rFonts w:asciiTheme="minorHAnsi" w:eastAsiaTheme="minorEastAsia" w:hAnsiTheme="minorHAnsi" w:cstheme="minorBidi"/>
-              <w:smallCaps w:val="0"/>
-              <w:noProof/>
-              <w:sz w:val="22"/>
-              <w:szCs w:val="22"/>
-              <w:lang w:val="fr-CA" w:eastAsia="fr-CA"/>
-            </w:rPr>
-          </w:pPr>
-          <w:hyperlink w:anchor="_Toc347580761" w:history="1">
-            <w:r>
-              <w:rPr>
-                <w:rStyle w:val="Hyperlink"/>
-                <w:noProof/>
-              </w:rPr>
-              <w:t>5.4</w:t>
-            </w:r>
-            <w:r>
-              <w:rPr>
-                <w:rFonts w:asciiTheme="minorHAnsi" w:eastAsiaTheme="minorEastAsia" w:hAnsiTheme="minorHAnsi" w:cstheme="minorBidi"/>
-                <w:smallCaps w:val="0"/>
-                <w:noProof/>
-                <w:sz w:val="22"/>
-                <w:szCs w:val="22"/>
-                <w:lang w:val="fr-CA" w:eastAsia="fr-CA"/>
-              </w:rPr>
-              <w:tab/>
-            </w:r>
-            <w:r>
-              <w:rPr>
-                <w:rStyle w:val="Hyperlink"/>
-                <w:noProof/>
-              </w:rPr>
-              <w:t>Selon vous, est-ce que le panier d’achat est un objet du domaine dans cette application?</w:t>
-            </w:r>
-            <w:r>
-              <w:rPr>
-                <w:noProof/>
-                <w:webHidden/>
-              </w:rPr>
-              <w:tab/>
-            </w:r>
-            <w:r>
-              <w:rPr>
-                <w:noProof/>
-                <w:webHidden/>
-              </w:rPr>
-              <w:fldChar w:fldCharType="begin"/>
-            </w:r>
-            <w:r>
-              <w:rPr>
-                <w:noProof/>
-                <w:webHidden/>
-              </w:rPr>
-              <w:instrText xml:space="preserve"> PAGEREF _Toc347580761 \h </w:instrText>
-            </w:r>
-            <w:r>
-              <w:rPr>
-                <w:noProof/>
-                <w:webHidden/>
-              </w:rPr>
-            </w:r>
-            <w:r>
-              <w:rPr>
-                <w:noProof/>
-                <w:webHidden/>
-              </w:rPr>
-              <w:fldChar w:fldCharType="separate"/>
-            </w:r>
-            <w:r>
-              <w:rPr>
-                <w:noProof/>
-                <w:webHidden/>
-              </w:rPr>
-              <w:t>13</w:t>
-            </w:r>
-            <w:r>
-              <w:rPr>
-                <w:noProof/>
-                <w:webHidden/>
-              </w:rPr>
-              <w:fldChar w:fldCharType="end"/>
-            </w:r>
-          </w:hyperlink>
-        </w:p>
-        <w:p>
-          <w:pPr>
-            <w:pStyle w:val="TOC2"/>
-            <w:tabs>
-              <w:tab w:val="left" w:pos="800"/>
-              <w:tab w:val="right" w:leader="dot" w:pos="8630"/>
-            </w:tabs>
-            <w:rPr>
-              <w:rFonts w:asciiTheme="minorHAnsi" w:eastAsiaTheme="minorEastAsia" w:hAnsiTheme="minorHAnsi" w:cstheme="minorBidi"/>
-              <w:smallCaps w:val="0"/>
-              <w:noProof/>
-              <w:sz w:val="22"/>
-              <w:szCs w:val="22"/>
-              <w:lang w:val="fr-CA" w:eastAsia="fr-CA"/>
-            </w:rPr>
-          </w:pPr>
-          <w:hyperlink w:anchor="_Toc347580762" w:history="1">
-            <w:r>
-              <w:rPr>
-                <w:rStyle w:val="Hyperlink"/>
-                <w:noProof/>
-              </w:rPr>
-              <w:t>5.5</w:t>
-            </w:r>
-            <w:r>
-              <w:rPr>
-                <w:rFonts w:asciiTheme="minorHAnsi" w:eastAsiaTheme="minorEastAsia" w:hAnsiTheme="minorHAnsi" w:cstheme="minorBidi"/>
-                <w:smallCaps w:val="0"/>
-                <w:noProof/>
-                <w:sz w:val="22"/>
-                <w:szCs w:val="22"/>
-                <w:lang w:val="fr-CA" w:eastAsia="fr-CA"/>
-              </w:rPr>
-              <w:tab/>
-            </w:r>
-            <w:r>
-              <w:rPr>
-                <w:rStyle w:val="Hyperlink"/>
-                <w:noProof/>
-              </w:rPr>
-              <w:t>Quelle a été la partie du laboratoire qui vous a posé le plus de problème?</w:t>
-            </w:r>
-            <w:r>
-              <w:rPr>
-                <w:noProof/>
-                <w:webHidden/>
-              </w:rPr>
-              <w:tab/>
-            </w:r>
-            <w:r>
-              <w:rPr>
-                <w:noProof/>
-                <w:webHidden/>
-              </w:rPr>
-              <w:fldChar w:fldCharType="begin"/>
-            </w:r>
-            <w:r>
-              <w:rPr>
-                <w:noProof/>
-                <w:webHidden/>
-              </w:rPr>
-              <w:instrText xml:space="preserve"> PAGEREF _Toc347580762 \h </w:instrText>
-            </w:r>
-            <w:r>
-              <w:rPr>
-                <w:noProof/>
-                <w:webHidden/>
-              </w:rPr>
-            </w:r>
-            <w:r>
-              <w:rPr>
-                <w:noProof/>
-                <w:webHidden/>
-              </w:rPr>
-              <w:fldChar w:fldCharType="separate"/>
-            </w:r>
-            <w:r>
-              <w:rPr>
-                <w:noProof/>
-                <w:webHidden/>
-              </w:rPr>
-              <w:t>13</w:t>
-            </w:r>
-            <w:r>
-              <w:rPr>
-                <w:noProof/>
-                <w:webHidden/>
-              </w:rPr>
-              <w:fldChar w:fldCharType="end"/>
-            </w:r>
-          </w:hyperlink>
-        </w:p>
-        <w:p>
-          <w:pPr>
-            <w:pStyle w:val="TOC2"/>
-            <w:tabs>
-              <w:tab w:val="left" w:pos="800"/>
-              <w:tab w:val="right" w:leader="dot" w:pos="8630"/>
-            </w:tabs>
-            <w:rPr>
-              <w:rFonts w:asciiTheme="minorHAnsi" w:eastAsiaTheme="minorEastAsia" w:hAnsiTheme="minorHAnsi" w:cstheme="minorBidi"/>
-              <w:smallCaps w:val="0"/>
-              <w:noProof/>
-              <w:sz w:val="22"/>
-              <w:szCs w:val="22"/>
-              <w:lang w:val="fr-CA" w:eastAsia="fr-CA"/>
-            </w:rPr>
-          </w:pPr>
-          <w:hyperlink w:anchor="_Toc347580763" w:history="1">
-            <w:r>
-              <w:rPr>
-                <w:rStyle w:val="Hyperlink"/>
-                <w:noProof/>
-              </w:rPr>
-              <w:t>5.6</w:t>
-            </w:r>
-            <w:r>
-              <w:rPr>
-                <w:rFonts w:asciiTheme="minorHAnsi" w:eastAsiaTheme="minorEastAsia" w:hAnsiTheme="minorHAnsi" w:cstheme="minorBidi"/>
-                <w:smallCaps w:val="0"/>
-                <w:noProof/>
-                <w:sz w:val="22"/>
-                <w:szCs w:val="22"/>
-                <w:lang w:val="fr-CA" w:eastAsia="fr-CA"/>
-              </w:rPr>
-              <w:tab/>
-            </w:r>
-            <w:r>
-              <w:rPr>
-                <w:rStyle w:val="Hyperlink"/>
-                <w:noProof/>
-              </w:rPr>
-              <w:t>Est-ce qu’une partie du laboratoire a été beaucoup plus simple que vous l’aviez estimée?</w:t>
-            </w:r>
-            <w:r>
-              <w:rPr>
-                <w:noProof/>
-                <w:webHidden/>
-              </w:rPr>
-              <w:tab/>
-            </w:r>
-            <w:r>
-              <w:rPr>
-                <w:noProof/>
-                <w:webHidden/>
-              </w:rPr>
-              <w:fldChar w:fldCharType="begin"/>
-            </w:r>
-            <w:r>
-              <w:rPr>
-                <w:noProof/>
-                <w:webHidden/>
-              </w:rPr>
-              <w:instrText xml:space="preserve"> PAGEREF _Toc347580763 \h </w:instrText>
-            </w:r>
-            <w:r>
-              <w:rPr>
-                <w:noProof/>
-                <w:webHidden/>
-              </w:rPr>
-            </w:r>
-            <w:r>
-              <w:rPr>
-                <w:noProof/>
-                <w:webHidden/>
-              </w:rPr>
-              <w:fldChar w:fldCharType="separate"/>
-            </w:r>
-            <w:r>
-              <w:rPr>
-                <w:noProof/>
-                <w:webHidden/>
-              </w:rPr>
-              <w:t>13</w:t>
             </w:r>
             <w:r>
               <w:rPr>
@@ -2189,7 +1645,7 @@
               <w:lang w:val="fr-CA" w:eastAsia="fr-CA"/>
             </w:rPr>
           </w:pPr>
-          <w:hyperlink w:anchor="_Toc347580764" w:history="1">
+          <w:hyperlink w:anchor="_Toc347661913" w:history="1">
             <w:r>
               <w:rPr>
                 <w:rStyle w:val="Hyperlink"/>
@@ -2236,7 +1692,7 @@
                 <w:noProof/>
                 <w:webHidden/>
               </w:rPr>
-              <w:instrText xml:space="preserve"> PAGEREF _Toc347580764 \h </w:instrText>
+              <w:instrText xml:space="preserve"> PAGEREF _Toc347661913 \h </w:instrText>
             </w:r>
             <w:r>
               <w:rPr>
@@ -2291,23 +1747,208 @@
         </w:rPr>
         <w:t xml:space="preserve"> </w:t>
       </w:r>
-      <w:r>
-        <w:rPr>
-          <w:lang w:val="fr-CA"/>
-        </w:rPr>
-        <w:br w:type="page"/>
-      </w:r>
     </w:p>
     <w:p>
       <w:pPr>
+        <w:pStyle w:val="TOCHeading"/>
+      </w:pPr>
+      <w:r>
+        <w:t xml:space="preserve">Table des </w:t>
+      </w:r>
+      <w:r>
+        <w:t>figures</w:t>
+      </w:r>
+    </w:p>
+    <w:p>
+      <w:pPr>
+        <w:pStyle w:val="TOC1"/>
+        <w:tabs>
+          <w:tab w:val="left" w:pos="400"/>
+          <w:tab w:val="right" w:leader="dot" w:pos="8630"/>
+        </w:tabs>
+        <w:rPr>
+          <w:rStyle w:val="Hyperlink"/>
+        </w:rPr>
+      </w:pPr>
+      <w:r>
+        <w:rPr>
+          <w:lang w:val="fr-CA"/>
+        </w:rPr>
+        <w:fldChar w:fldCharType="begin"/>
+      </w:r>
+      <w:r>
+        <w:rPr>
+          <w:lang w:val="fr-CA"/>
+        </w:rPr>
+        <w:instrText xml:space="preserve"> TOC \h \z \c "Figure" </w:instrText>
+      </w:r>
+      <w:r>
+        <w:rPr>
+          <w:lang w:val="fr-CA"/>
+        </w:rPr>
+        <w:fldChar w:fldCharType="separate"/>
+      </w:r>
+      <w:hyperlink w:anchor="_Toc347661932" w:history="1">
+        <w:r>
+          <w:rPr>
+            <w:rStyle w:val="Hyperlink"/>
+            <w:noProof/>
+          </w:rPr>
+          <w:t>Figure 1- Diagramme de flot d'écrans</w:t>
+        </w:r>
+        <w:r>
+          <w:rPr>
+            <w:rStyle w:val="Hyperlink"/>
+            <w:webHidden/>
+          </w:rPr>
+          <w:tab/>
+        </w:r>
+        <w:r>
+          <w:rPr>
+            <w:rStyle w:val="Hyperlink"/>
+            <w:webHidden/>
+          </w:rPr>
+          <w:fldChar w:fldCharType="begin"/>
+        </w:r>
+        <w:r>
+          <w:rPr>
+            <w:rStyle w:val="Hyperlink"/>
+            <w:webHidden/>
+          </w:rPr>
+          <w:instrText xml:space="preserve"> PAGEREF _Toc347661932 \h </w:instrText>
+        </w:r>
+        <w:r>
+          <w:rPr>
+            <w:rStyle w:val="Hyperlink"/>
+            <w:webHidden/>
+          </w:rPr>
+        </w:r>
+        <w:r>
+          <w:rPr>
+            <w:rStyle w:val="Hyperlink"/>
+            <w:webHidden/>
+          </w:rPr>
+          <w:fldChar w:fldCharType="separate"/>
+        </w:r>
+        <w:r>
+          <w:rPr>
+            <w:rStyle w:val="Hyperlink"/>
+            <w:webHidden/>
+          </w:rPr>
+          <w:t>4</w:t>
+        </w:r>
+        <w:r>
+          <w:rPr>
+            <w:rStyle w:val="Hyperlink"/>
+            <w:webHidden/>
+          </w:rPr>
+          <w:fldChar w:fldCharType="end"/>
+        </w:r>
+      </w:hyperlink>
+    </w:p>
+    <w:p>
+      <w:pPr>
+        <w:pStyle w:val="TOC1"/>
+        <w:tabs>
+          <w:tab w:val="left" w:pos="400"/>
+          <w:tab w:val="right" w:leader="dot" w:pos="8630"/>
+        </w:tabs>
+        <w:rPr>
+          <w:rFonts w:asciiTheme="minorHAnsi" w:eastAsiaTheme="minorEastAsia" w:hAnsiTheme="minorHAnsi" w:cstheme="minorBidi"/>
+          <w:noProof/>
+          <w:sz w:val="22"/>
+          <w:szCs w:val="22"/>
+          <w:lang w:val="fr-CA" w:eastAsia="fr-CA"/>
+        </w:rPr>
+      </w:pPr>
+      <w:hyperlink w:anchor="_Toc347661933" w:history="1">
+        <w:r>
+          <w:rPr>
+            <w:rStyle w:val="Hyperlink"/>
+            <w:noProof/>
+          </w:rPr>
+          <w:t>Figure 2- Structure typique d'une page web</w:t>
+        </w:r>
+        <w:r>
+          <w:rPr>
+            <w:rStyle w:val="Hyperlink"/>
+            <w:webHidden/>
+          </w:rPr>
+          <w:tab/>
+        </w:r>
+        <w:r>
+          <w:rPr>
+            <w:rStyle w:val="Hyperlink"/>
+            <w:webHidden/>
+          </w:rPr>
+          <w:fldChar w:fldCharType="begin"/>
+        </w:r>
+        <w:r>
+          <w:rPr>
+            <w:rStyle w:val="Hyperlink"/>
+            <w:webHidden/>
+          </w:rPr>
+          <w:instrText xml:space="preserve"> PAGEREF _Toc347661933 \h </w:instrText>
+        </w:r>
+        <w:r>
+          <w:rPr>
+            <w:rStyle w:val="Hyperlink"/>
+            <w:webHidden/>
+          </w:rPr>
+        </w:r>
+        <w:r>
+          <w:rPr>
+            <w:rStyle w:val="Hyperlink"/>
+            <w:webHidden/>
+          </w:rPr>
+          <w:fldChar w:fldCharType="separate"/>
+        </w:r>
+        <w:r>
+          <w:rPr>
+            <w:rStyle w:val="Hyperlink"/>
+            <w:webHidden/>
+          </w:rPr>
+          <w:t>5</w:t>
+        </w:r>
+        <w:r>
+          <w:rPr>
+            <w:rStyle w:val="Hyperlink"/>
+            <w:webHidden/>
+          </w:rPr>
+          <w:fldChar w:fldCharType="end"/>
+        </w:r>
+      </w:hyperlink>
+    </w:p>
+    <w:p>
+      <w:pPr>
+        <w:ind w:left="-1080"/>
+        <w:rPr>
+          <w:lang w:val="fr-CA"/>
+        </w:rPr>
+      </w:pPr>
+      <w:r>
+        <w:rPr>
+          <w:lang w:val="fr-CA"/>
+        </w:rPr>
+        <w:fldChar w:fldCharType="end"/>
+      </w:r>
+      <w:r>
+        <w:rPr>
+          <w:lang w:val="fr-CA"/>
+        </w:rPr>
+        <w:br w:type="page"/>
+      </w:r>
+    </w:p>
+    <w:p>
+      <w:pPr>
         <w:pStyle w:val="Heading1"/>
       </w:pPr>
-      <w:bookmarkStart w:id="0" w:name="_Toc347580749"/>
+      <w:bookmarkStart w:id="1" w:name="_Toc347661898"/>
       <w:r>
         <w:lastRenderedPageBreak/>
         <w:t>Introduction</w:t>
       </w:r>
-      <w:bookmarkEnd w:id="0"/>
+      <w:bookmarkEnd w:id="1"/>
     </w:p>
     <w:p>
       <w:pPr>
@@ -2549,12 +2190,12 @@
       <w:pPr>
         <w:pStyle w:val="Heading1"/>
       </w:pPr>
-      <w:bookmarkStart w:id="1" w:name="_Toc347580750"/>
+      <w:bookmarkStart w:id="2" w:name="_Toc347661899"/>
       <w:r>
         <w:lastRenderedPageBreak/>
         <w:t>Diagramme de flot d’écrans</w:t>
       </w:r>
-      <w:bookmarkEnd w:id="1"/>
+      <w:bookmarkEnd w:id="2"/>
     </w:p>
     <w:p>
       <w:pPr>
@@ -2597,6 +2238,7 @@
     <w:p>
       <w:pPr>
         <w:keepNext/>
+        <w:ind w:left="0"/>
         <w:jc w:val="center"/>
       </w:pPr>
       <w:r>
@@ -2620,16 +2262,17 @@
             <v:path o:extrusionok="f" gradientshapeok="t" o:connecttype="rect"/>
             <o:lock v:ext="edit" aspectratio="t"/>
           </v:shapetype>
-          <v:shape id="_x0000_i1026" type="#_x0000_t75" style="width:375.05pt;height:302.25pt" o:ole="">
+          <v:shape id="_x0000_i1025" type="#_x0000_t75" style="width:375.05pt;height:302.25pt" o:ole="">
             <v:imagedata r:id="rId13" o:title=""/>
           </v:shape>
-          <o:OLEObject Type="Embed" ProgID="Visio.Drawing.11" ShapeID="_x0000_i1026" DrawAspect="Content" ObjectID="_1421402415" r:id="rId14"/>
+          <o:OLEObject Type="Embed" ProgID="Visio.Drawing.11" ShapeID="_x0000_i1025" DrawAspect="Content" ObjectID="_1421403837" r:id="rId14"/>
         </w:object>
       </w:r>
     </w:p>
     <w:p>
       <w:pPr>
         <w:pStyle w:val="Caption"/>
+        <w:ind w:left="1276"/>
         <w:jc w:val="center"/>
         <w:rPr>
           <w:rFonts w:ascii="Arial" w:hAnsi="Arial"/>
@@ -2637,6 +2280,7 @@
           <w:lang w:val="fr-CA"/>
         </w:rPr>
       </w:pPr>
+      <w:bookmarkStart w:id="3" w:name="_Toc347661932"/>
       <w:r>
         <w:t xml:space="preserve">Figure </w:t>
       </w:r>
@@ -2661,6 +2305,7 @@
       <w:r>
         <w:t>- Diagramme de flot d'écrans</w:t>
       </w:r>
+      <w:bookmarkEnd w:id="3"/>
     </w:p>
     <w:p>
       <w:pPr>
@@ -2684,12 +2329,12 @@
       <w:pPr>
         <w:pStyle w:val="Heading1"/>
       </w:pPr>
-      <w:bookmarkStart w:id="2" w:name="_Toc347580751"/>
+      <w:bookmarkStart w:id="4" w:name="_Toc347661900"/>
       <w:r>
         <w:lastRenderedPageBreak/>
         <w:t>Les pages Web</w:t>
       </w:r>
-      <w:bookmarkEnd w:id="2"/>
+      <w:bookmarkEnd w:id="4"/>
     </w:p>
     <w:p>
       <w:pPr>
@@ -2699,7 +2344,7 @@
           <w:numId w:val="0"/>
         </w:numPr>
       </w:pPr>
-      <w:bookmarkStart w:id="3" w:name="_Toc347580752"/>
+      <w:bookmarkStart w:id="5" w:name="_Toc347661901"/>
       <w:r>
         <w:t>3.1</w:t>
       </w:r>
@@ -2712,7 +2357,7 @@
       <w:r>
         <w:t>Structure d’une page typique</w:t>
       </w:r>
-      <w:bookmarkEnd w:id="3"/>
+      <w:bookmarkEnd w:id="5"/>
     </w:p>
     <w:p>
       <w:pPr>
@@ -2916,6 +2561,7 @@
           <w:lang w:val="fr-FR"/>
         </w:rPr>
       </w:pPr>
+      <w:bookmarkStart w:id="6" w:name="_Toc347661933"/>
       <w:r>
         <w:rPr>
           <w:lang w:val="fr-CA"/>
@@ -2959,6 +2605,7 @@
         </w:rPr>
         <w:t>- Structure typique d'une page web</w:t>
       </w:r>
+      <w:bookmarkEnd w:id="6"/>
     </w:p>
     <w:p>
       <w:pPr>
@@ -2979,12 +2626,12 @@
       <w:pPr>
         <w:pStyle w:val="Heading2"/>
       </w:pPr>
-      <w:bookmarkStart w:id="4" w:name="_Toc347580753"/>
+      <w:bookmarkStart w:id="7" w:name="_Toc347661902"/>
       <w:r>
         <w:lastRenderedPageBreak/>
         <w:t>Inventaire des pages Web</w:t>
       </w:r>
-      <w:bookmarkEnd w:id="4"/>
+      <w:bookmarkEnd w:id="7"/>
     </w:p>
     <w:tbl>
       <w:tblPr>
@@ -3224,10 +2871,10 @@
             </w:pPr>
             <w:r>
               <w:object w:dxaOrig="12660" w:dyaOrig="7680">
-                <v:shape id="_x0000_i1025" type="#_x0000_t75" style="width:6in;height:262.05pt" o:ole="">
+                <v:shape id="_x0000_i1026" type="#_x0000_t75" style="width:6in;height:262.05pt" o:ole="">
                   <v:imagedata r:id="rId16" o:title=""/>
                 </v:shape>
-                <o:OLEObject Type="Embed" ProgID="PBrush" ShapeID="_x0000_i1025" DrawAspect="Content" ObjectID="_1421402416" r:id="rId17"/>
+                <o:OLEObject Type="Embed" ProgID="PBrush" ShapeID="_x0000_i1026" DrawAspect="Content" ObjectID="_1421403838" r:id="rId17"/>
               </w:object>
             </w:r>
           </w:p>
@@ -4727,12 +4374,12 @@
       <w:pPr>
         <w:pStyle w:val="Heading1"/>
       </w:pPr>
-      <w:bookmarkStart w:id="5" w:name="_Toc347580754"/>
+      <w:bookmarkStart w:id="8" w:name="_Toc347661903"/>
       <w:r>
         <w:lastRenderedPageBreak/>
         <w:t>Architecture</w:t>
       </w:r>
-      <w:bookmarkEnd w:id="5"/>
+      <w:bookmarkEnd w:id="8"/>
     </w:p>
     <w:p>
       <w:pPr>
@@ -4742,21 +4389,21 @@
           <w:numId w:val="34"/>
         </w:numPr>
       </w:pPr>
-      <w:bookmarkStart w:id="6" w:name="_Toc347580755"/>
+      <w:bookmarkStart w:id="9" w:name="_Toc347661904"/>
       <w:r>
         <w:t>Modèle des classes logicielles</w:t>
       </w:r>
-      <w:bookmarkEnd w:id="6"/>
+      <w:bookmarkEnd w:id="9"/>
     </w:p>
     <w:p>
       <w:pPr>
         <w:pStyle w:val="Heading2"/>
       </w:pPr>
-      <w:bookmarkStart w:id="7" w:name="_Toc347580756"/>
+      <w:bookmarkStart w:id="10" w:name="_Toc347661905"/>
       <w:r>
         <w:t>Diagrammes de séquence</w:t>
       </w:r>
-      <w:bookmarkEnd w:id="7"/>
+      <w:bookmarkEnd w:id="10"/>
     </w:p>
     <w:p>
       <w:pPr>
@@ -4777,12 +4424,12 @@
       <w:pPr>
         <w:pStyle w:val="Heading1"/>
       </w:pPr>
-      <w:bookmarkStart w:id="8" w:name="_Toc347580757"/>
+      <w:bookmarkStart w:id="11" w:name="_Toc347661906"/>
       <w:r>
         <w:lastRenderedPageBreak/>
         <w:t>Discussion</w:t>
       </w:r>
-      <w:bookmarkEnd w:id="8"/>
+      <w:bookmarkEnd w:id="11"/>
     </w:p>
     <w:p>
       <w:pPr>
@@ -4795,14 +4442,14 @@
           <w:szCs w:val="24"/>
         </w:rPr>
       </w:pPr>
-      <w:bookmarkStart w:id="9" w:name="_Toc347580758"/>
+      <w:bookmarkStart w:id="12" w:name="_Toc347661907"/>
       <w:r>
         <w:rPr>
           <w:szCs w:val="24"/>
         </w:rPr>
         <w:t>Quelle est la responsabilité principale de chacun des membres de votre équipe?</w:t>
       </w:r>
-      <w:bookmarkEnd w:id="9"/>
+      <w:bookmarkEnd w:id="12"/>
     </w:p>
     <w:p>
       <w:pPr>
@@ -4987,338 +4634,124 @@
       <w:pPr>
         <w:pStyle w:val="Heading2"/>
       </w:pPr>
-      <w:bookmarkStart w:id="10" w:name="_Toc347580759"/>
+      <w:bookmarkStart w:id="13" w:name="_Toc347661908"/>
       <w:r>
         <w:t>Quelles sont les règles d’affaires que vous croyez qui poseront plus de difficulté à implémenter?</w:t>
-      </w:r>
-      <w:bookmarkEnd w:id="10"/>
-    </w:p>
-    <w:p>
-      <w:pPr>
-        <w:pStyle w:val="BodyText"/>
-      </w:pPr>
-      <w:r>
-        <w:rPr>
-          <w:b/>
-        </w:rPr>
-        <w:t>(RA10)</w:t>
-      </w:r>
-      <w:r>
-        <w:t xml:space="preserve"> </w:t>
-      </w:r>
-      <w:r>
-        <w:rPr>
-          <w:i/>
-        </w:rPr>
-        <w:t>Une série de billets est réservée pour un utilisateur, pour une période limite de 10min sans action de l’utilisateur.</w:t>
-      </w:r>
-    </w:p>
-    <w:p>
-      <w:pPr>
-        <w:pStyle w:val="BodyText"/>
-        <w:jc w:val="both"/>
-      </w:pPr>
-      <w:r>
-        <w:t xml:space="preserve">Raison : </w:t>
-      </w:r>
-      <w:r>
-        <w:t>Un</w:t>
-      </w:r>
-      <w:r>
-        <w:t xml:space="preserve"> mécanisme supplémentaire devra être ajouté à la régler RA11 afin d’espionner les mouvement</w:t>
-      </w:r>
-      <w:r>
-        <w:t>s</w:t>
-      </w:r>
-      <w:r>
-        <w:t xml:space="preserve"> de l’utilisateur.</w:t>
-      </w:r>
-    </w:p>
-    <w:p>
-      <w:pPr>
-        <w:pStyle w:val="BodyText"/>
-      </w:pPr>
-      <w:r>
-        <w:rPr>
-          <w:b/>
-        </w:rPr>
-        <w:t>(RA15)</w:t>
-      </w:r>
-      <w:r>
-        <w:t xml:space="preserve"> </w:t>
-      </w:r>
-      <w:r>
-        <w:rPr>
-          <w:i/>
-        </w:rPr>
-        <w:t>Chaque commande doit être autorisée avec le système de paiement avant que le client ne fasse la confirmation finale de l’achat.</w:t>
-      </w:r>
-    </w:p>
-    <w:p>
-      <w:pPr>
-        <w:pStyle w:val="BodyText"/>
-        <w:jc w:val="both"/>
-      </w:pPr>
-      <w:r>
-        <w:t>Raison : Les connaissances technique de l’équipe, à l’heure actuelle,  ne permettent pas de bien évaluer la complexité des étapes qui seront nécessaire afin d’autoriser un paiement et de vérifier la validité d’une carte de crédit.</w:t>
-      </w:r>
-      <w:r>
-        <w:t xml:space="preserve"> Une connexion </w:t>
-      </w:r>
-      <w:r>
-        <w:rPr>
-          <w:i/>
-        </w:rPr>
-        <w:t>REST</w:t>
-      </w:r>
-      <w:r>
-        <w:t xml:space="preserve">  est un concept nouveau pour l’équipe.</w:t>
-      </w:r>
-    </w:p>
-    <w:p>
-      <w:pPr>
-        <w:rPr>
-          <w:lang w:val="fr-CA"/>
-        </w:rPr>
-      </w:pPr>
-      <w:r>
-        <w:br w:type="page"/>
-      </w:r>
-    </w:p>
-    <w:p>
-      <w:pPr>
-        <w:pStyle w:val="Heading2"/>
-        <w:rPr>
-          <w:szCs w:val="24"/>
-        </w:rPr>
-      </w:pPr>
-      <w:bookmarkStart w:id="11" w:name="_Toc347580760"/>
-      <w:r>
-        <w:rPr>
-          <w:szCs w:val="24"/>
-        </w:rPr>
-        <w:lastRenderedPageBreak/>
-        <w:t>Avez-vous utilisé un gabarit de pages? Si oui, comme l’avez-vous trouvé, et comment a été son adaptation. Si non, quelles ont été les raisons pour lesquelles vous avez décidé de construire les pages de toute pièce?</w:t>
-      </w:r>
-      <w:bookmarkEnd w:id="11"/>
-    </w:p>
-    <w:p>
-      <w:pPr>
-        <w:pStyle w:val="BodyText"/>
-        <w:rPr>
-          <w:lang w:val="fr-FR"/>
-        </w:rPr>
-      </w:pPr>
-      <w:r>
-        <w:rPr>
-          <w:lang w:val="fr-FR"/>
-        </w:rPr>
-        <w:t>Aucun gab</w:t>
-      </w:r>
-      <w:r>
-        <w:rPr>
-          <w:lang w:val="fr-FR"/>
-        </w:rPr>
-        <w:t>arit n’a été utilisé. Trois</w:t>
-      </w:r>
-      <w:r>
-        <w:rPr>
-          <w:lang w:val="fr-FR"/>
-        </w:rPr>
-        <w:t xml:space="preserve"> raisons ont motivé ce choix. Premièrement, un des membres de l’équipe p</w:t>
-      </w:r>
-      <w:r>
-        <w:rPr>
-          <w:lang w:val="fr-FR"/>
-        </w:rPr>
-        <w:t>ossède une bonne expertise des</w:t>
-      </w:r>
-      <w:r>
-        <w:rPr>
-          <w:lang w:val="fr-FR"/>
-        </w:rPr>
-        <w:t xml:space="preserve"> technologie</w:t>
-      </w:r>
-      <w:r>
-        <w:rPr>
-          <w:lang w:val="fr-FR"/>
-        </w:rPr>
-        <w:t xml:space="preserve">s </w:t>
-      </w:r>
-      <w:r>
-        <w:rPr>
-          <w:lang w:val="fr-FR"/>
-        </w:rPr>
-        <w:t>HTML</w:t>
-      </w:r>
-      <w:r>
-        <w:t>/CSS</w:t>
-      </w:r>
-      <w:r>
-        <w:t xml:space="preserve">. La mise en place de la structure et de la présentation de chacune des pages </w:t>
-      </w:r>
-      <w:r>
-        <w:t xml:space="preserve">ne </w:t>
-      </w:r>
-      <w:r>
-        <w:t>constitue</w:t>
-      </w:r>
-      <w:r>
-        <w:t xml:space="preserve"> pas</w:t>
-      </w:r>
-      <w:r>
-        <w:t xml:space="preserve"> pour l’équipe un obstacle au développement. De plus, tel que mentionné en classe, il est rare pour une entreprise d’utiliser des gabarits déjà conçus. Elle préférera l’approche d’une solution sur mesure. Finalement, l’équipe </w:t>
-      </w:r>
-      <w:r>
-        <w:t>tenait</w:t>
-      </w:r>
-      <w:r>
-        <w:t xml:space="preserve"> à ce lancer un défi supplémentaire car elle est </w:t>
-      </w:r>
-      <w:r>
-        <w:t>constituée</w:t>
-      </w:r>
-      <w:r>
-        <w:t xml:space="preserve"> de </w:t>
-      </w:r>
-      <w:r>
-        <w:t>quatre</w:t>
-      </w:r>
-      <w:r>
-        <w:t xml:space="preserve"> membres</w:t>
-      </w:r>
-      <w:r>
-        <w:t xml:space="preserve"> et qu’une charge de travail supplémentaire est </w:t>
-      </w:r>
-      <w:r>
-        <w:t>demandée</w:t>
-      </w:r>
-      <w:r>
-        <w:t>.</w:t>
-      </w:r>
-    </w:p>
-    <w:p>
-      <w:pPr>
-        <w:pStyle w:val="Heading2"/>
-        <w:rPr>
-          <w:szCs w:val="24"/>
-        </w:rPr>
-      </w:pPr>
-      <w:bookmarkStart w:id="12" w:name="_Toc347580761"/>
-      <w:r>
-        <w:rPr>
-          <w:szCs w:val="24"/>
-        </w:rPr>
-        <w:t>Selon vous, est-ce que le panier d’achat est un objet du domaine dans cette application?</w:t>
-      </w:r>
-      <w:bookmarkEnd w:id="12"/>
-    </w:p>
-    <w:p>
-      <w:pPr>
-        <w:pStyle w:val="BodyText"/>
-        <w:jc w:val="both"/>
-        <w:rPr>
-          <w:lang w:val="fr-FR"/>
-        </w:rPr>
-      </w:pPr>
-      <w:r>
-        <w:rPr>
-          <w:lang w:val="fr-FR"/>
-        </w:rPr>
-        <w:t>L</w:t>
-      </w:r>
-      <w:r>
-        <w:rPr>
-          <w:lang w:val="fr-FR"/>
-        </w:rPr>
-        <w:t xml:space="preserve">e panier d’achat </w:t>
-      </w:r>
-      <w:r>
-        <w:rPr>
-          <w:lang w:val="fr-FR"/>
-        </w:rPr>
-        <w:t>fait</w:t>
-      </w:r>
-      <w:r>
-        <w:rPr>
-          <w:lang w:val="fr-FR"/>
-        </w:rPr>
-        <w:t xml:space="preserve"> partie du domaine car il n’est pas nécessaire d’informatiser le processus d’affaire pour en avoir un. En effet, un client dans un magasin utilisera souvent le concept du panier d’achat</w:t>
-      </w:r>
-      <w:r>
-        <w:rPr>
-          <w:lang w:val="fr-FR"/>
-        </w:rPr>
-        <w:t xml:space="preserve"> pour conserver s</w:t>
-      </w:r>
-      <w:r>
-        <w:rPr>
-          <w:lang w:val="fr-FR"/>
-        </w:rPr>
-        <w:t>es achats</w:t>
-      </w:r>
-      <w:r>
-        <w:rPr>
-          <w:lang w:val="fr-FR"/>
-        </w:rPr>
-        <w:t>.</w:t>
-      </w:r>
-    </w:p>
-    <w:p>
-      <w:pPr>
-        <w:pStyle w:val="Heading2"/>
-        <w:rPr>
-          <w:szCs w:val="24"/>
-        </w:rPr>
-      </w:pPr>
-      <w:bookmarkStart w:id="13" w:name="_Toc347580762"/>
-      <w:r>
-        <w:rPr>
-          <w:szCs w:val="24"/>
-        </w:rPr>
-        <w:t>Quelle a été la partie du laboratoire qui vous a posé le plus de problème?</w:t>
       </w:r>
       <w:bookmarkEnd w:id="13"/>
     </w:p>
     <w:p>
       <w:pPr>
         <w:pStyle w:val="BodyText"/>
-        <w:rPr>
-          <w:lang w:val="fr-FR"/>
-        </w:rPr>
-      </w:pPr>
+      </w:pPr>
+      <w:r>
+        <w:rPr>
+          <w:b/>
+        </w:rPr>
+        <w:t>(RA10)</w:t>
+      </w:r>
+      <w:r>
+        <w:t xml:space="preserve"> </w:t>
+      </w:r>
+      <w:r>
+        <w:rPr>
+          <w:i/>
+        </w:rPr>
+        <w:t>Une série de billets est réservée pour un utilisateur, pour une période limite de 10min sans action de l’utilisateur.</w:t>
+      </w:r>
     </w:p>
     <w:p>
       <w:pPr>
-        <w:pStyle w:val="Heading2"/>
-        <w:rPr>
-          <w:szCs w:val="24"/>
-        </w:rPr>
-      </w:pPr>
-      <w:bookmarkStart w:id="14" w:name="_Toc347580763"/>
-      <w:r>
-        <w:rPr>
-          <w:szCs w:val="24"/>
-        </w:rPr>
-        <w:t>Est-ce qu’une partie du laboratoire a été beaucoup plus sim</w:t>
-      </w:r>
-      <w:r>
-        <w:rPr>
-          <w:szCs w:val="24"/>
-        </w:rPr>
-        <w:t>ple que vous l’aviez estimée?</w:t>
-      </w:r>
-      <w:bookmarkEnd w:id="14"/>
-      <w:r>
-        <w:rPr>
-          <w:szCs w:val="24"/>
-        </w:rPr>
-        <w:t xml:space="preserve">  </w:t>
+        <w:pStyle w:val="BodyText"/>
+        <w:jc w:val="both"/>
+      </w:pPr>
+      <w:r>
+        <w:t xml:space="preserve">Raison : </w:t>
+      </w:r>
+      <w:r>
+        <w:t>Un</w:t>
+      </w:r>
+      <w:r>
+        <w:t xml:space="preserve"> mécanisme supplémentaire devra être ajouté à la régler RA11 afin d’espionner les mouvement</w:t>
+      </w:r>
+      <w:r>
+        <w:t>s</w:t>
+      </w:r>
+      <w:r>
+        <w:t xml:space="preserve"> de l’utilisateur.</w:t>
       </w:r>
     </w:p>
     <w:p>
       <w:pPr>
         <w:pStyle w:val="BodyText"/>
+      </w:pPr>
+      <w:r>
+        <w:rPr>
+          <w:b/>
+        </w:rPr>
+        <w:t>(RA15)</w:t>
+      </w:r>
+      <w:r>
+        <w:t xml:space="preserve"> </w:t>
+      </w:r>
+      <w:r>
+        <w:rPr>
+          <w:i/>
+        </w:rPr>
+        <w:t>Chaque commande doit être autorisée avec le système de paiement avant que le client ne fasse la confirmation finale de l’achat.</w:t>
+      </w:r>
+    </w:p>
+    <w:p>
+      <w:pPr>
+        <w:pStyle w:val="BodyText"/>
+        <w:jc w:val="both"/>
+      </w:pPr>
+      <w:r>
+        <w:t>Raison : Les connaissances technique de l’équipe, à l’heure actuelle,  ne permettent pas de bien évaluer la complexité des étapes qui seront nécessaire afin d’autoriser un paiement et de vérifier la validité d’une carte de crédit.</w:t>
+      </w:r>
+      <w:r>
+        <w:t xml:space="preserve"> Une connexion </w:t>
+      </w:r>
+      <w:r>
+        <w:rPr>
+          <w:i/>
+        </w:rPr>
+        <w:t>REST</w:t>
+      </w:r>
+      <w:r>
+        <w:t xml:space="preserve">  est un concept nouveau pour l’équipe.</w:t>
+      </w:r>
+    </w:p>
+    <w:p>
+      <w:pPr>
+        <w:rPr>
+          <w:lang w:val="fr-CA"/>
+        </w:rPr>
+      </w:pPr>
+      <w:r>
+        <w:br w:type="page"/>
+      </w:r>
+    </w:p>
+    <w:p>
+      <w:pPr>
+        <w:pStyle w:val="Heading2"/>
+        <w:rPr>
+          <w:szCs w:val="24"/>
+        </w:rPr>
+      </w:pPr>
+      <w:bookmarkStart w:id="14" w:name="_Toc347661909"/>
+      <w:r>
+        <w:rPr>
+          <w:szCs w:val="24"/>
+        </w:rPr>
+        <w:lastRenderedPageBreak/>
+        <w:t>Avez-vous utilisé un gabarit de pages? Si oui, comme l’avez-vous trouvé, et comment a été son adaptation. Si non, quelles ont été les raisons pour lesquelles vous avez décidé de construire les pages de toute pièce?</w:t>
+      </w:r>
+      <w:bookmarkEnd w:id="14"/>
+    </w:p>
+    <w:p>
+      <w:pPr>
+        <w:pStyle w:val="BodyText"/>
         <w:rPr>
           <w:lang w:val="fr-FR"/>
         </w:rPr>
@@ -5327,6 +4760,220 @@
         <w:rPr>
           <w:lang w:val="fr-FR"/>
         </w:rPr>
+        <w:t>Aucun gab</w:t>
+      </w:r>
+      <w:r>
+        <w:rPr>
+          <w:lang w:val="fr-FR"/>
+        </w:rPr>
+        <w:t>arit n’a été utilisé. Trois</w:t>
+      </w:r>
+      <w:r>
+        <w:rPr>
+          <w:lang w:val="fr-FR"/>
+        </w:rPr>
+        <w:t xml:space="preserve"> raisons ont motivé ce choix. Premièrement, un des membres de l’équipe p</w:t>
+      </w:r>
+      <w:r>
+        <w:rPr>
+          <w:lang w:val="fr-FR"/>
+        </w:rPr>
+        <w:t>ossède une bonne expertise des</w:t>
+      </w:r>
+      <w:r>
+        <w:rPr>
+          <w:lang w:val="fr-FR"/>
+        </w:rPr>
+        <w:t xml:space="preserve"> technologie</w:t>
+      </w:r>
+      <w:r>
+        <w:rPr>
+          <w:lang w:val="fr-FR"/>
+        </w:rPr>
+        <w:t xml:space="preserve">s </w:t>
+      </w:r>
+      <w:r>
+        <w:rPr>
+          <w:lang w:val="fr-FR"/>
+        </w:rPr>
+        <w:t>HTML</w:t>
+      </w:r>
+      <w:r>
+        <w:t>/CSS</w:t>
+      </w:r>
+      <w:r>
+        <w:t xml:space="preserve">. La mise en place de la structure et de la présentation de chacune des pages </w:t>
+      </w:r>
+      <w:r>
+        <w:t xml:space="preserve">ne </w:t>
+      </w:r>
+      <w:r>
+        <w:t>constitue</w:t>
+      </w:r>
+      <w:r>
+        <w:t xml:space="preserve"> pas</w:t>
+      </w:r>
+      <w:r>
+        <w:t xml:space="preserve"> pour l’équipe un obstacle au développement. De plus, tel que mentionné en classe, il est rare pour une entreprise d’utiliser des gabarits déjà conçus. Elle préférera l’approche d’une solution sur mesure. Finalement, l’équipe </w:t>
+      </w:r>
+      <w:r>
+        <w:t>tenait</w:t>
+      </w:r>
+      <w:r>
+        <w:t xml:space="preserve"> à ce lancer un défi supplémentaire car elle est </w:t>
+      </w:r>
+      <w:r>
+        <w:t>constituée</w:t>
+      </w:r>
+      <w:r>
+        <w:t xml:space="preserve"> de </w:t>
+      </w:r>
+      <w:r>
+        <w:t>quatre</w:t>
+      </w:r>
+      <w:r>
+        <w:t xml:space="preserve"> membres</w:t>
+      </w:r>
+      <w:r>
+        <w:t xml:space="preserve"> et qu’une charge de travail supplémentaire est </w:t>
+      </w:r>
+      <w:r>
+        <w:t>demandée</w:t>
+      </w:r>
+      <w:r>
+        <w:t>.</w:t>
+      </w:r>
+    </w:p>
+    <w:p>
+      <w:pPr>
+        <w:pStyle w:val="Heading2"/>
+        <w:rPr>
+          <w:szCs w:val="24"/>
+        </w:rPr>
+      </w:pPr>
+      <w:bookmarkStart w:id="15" w:name="_Toc347661910"/>
+      <w:r>
+        <w:rPr>
+          <w:szCs w:val="24"/>
+        </w:rPr>
+        <w:t>Selon vous, est-ce que le panier d’achat est un objet du domaine dans cette application?</w:t>
+      </w:r>
+      <w:bookmarkEnd w:id="15"/>
+    </w:p>
+    <w:p>
+      <w:pPr>
+        <w:pStyle w:val="BodyText"/>
+        <w:jc w:val="both"/>
+        <w:rPr>
+          <w:lang w:val="fr-FR"/>
+        </w:rPr>
+      </w:pPr>
+      <w:r>
+        <w:rPr>
+          <w:lang w:val="fr-FR"/>
+        </w:rPr>
+        <w:t>L</w:t>
+      </w:r>
+      <w:r>
+        <w:rPr>
+          <w:lang w:val="fr-FR"/>
+        </w:rPr>
+        <w:t xml:space="preserve">e panier d’achat </w:t>
+      </w:r>
+      <w:r>
+        <w:rPr>
+          <w:lang w:val="fr-FR"/>
+        </w:rPr>
+        <w:t>fait</w:t>
+      </w:r>
+      <w:r>
+        <w:rPr>
+          <w:lang w:val="fr-FR"/>
+        </w:rPr>
+        <w:t xml:space="preserve"> partie du domaine car il n’est pas nécessaire d’informatiser le processus d’affaire pour en avoir un. En effet, un client dans un magasin utilisera souvent le concept du panier d’achat</w:t>
+      </w:r>
+      <w:r>
+        <w:rPr>
+          <w:lang w:val="fr-FR"/>
+        </w:rPr>
+        <w:t xml:space="preserve"> pour conserver s</w:t>
+      </w:r>
+      <w:r>
+        <w:rPr>
+          <w:lang w:val="fr-FR"/>
+        </w:rPr>
+        <w:t>es achats</w:t>
+      </w:r>
+      <w:r>
+        <w:rPr>
+          <w:lang w:val="fr-FR"/>
+        </w:rPr>
+        <w:t>.</w:t>
+      </w:r>
+    </w:p>
+    <w:p>
+      <w:pPr>
+        <w:pStyle w:val="Heading2"/>
+        <w:rPr>
+          <w:szCs w:val="24"/>
+        </w:rPr>
+      </w:pPr>
+      <w:bookmarkStart w:id="16" w:name="_Toc347661911"/>
+      <w:r>
+        <w:rPr>
+          <w:szCs w:val="24"/>
+        </w:rPr>
+        <w:t>Quelle a été la partie du laboratoire qui vous a posé le plus de problème?</w:t>
+      </w:r>
+      <w:bookmarkEnd w:id="16"/>
+    </w:p>
+    <w:p>
+      <w:pPr>
+        <w:pStyle w:val="BodyText"/>
+        <w:rPr>
+          <w:lang w:val="fr-FR"/>
+        </w:rPr>
+      </w:pPr>
+    </w:p>
+    <w:p>
+      <w:pPr>
+        <w:pStyle w:val="Heading2"/>
+        <w:rPr>
+          <w:szCs w:val="24"/>
+        </w:rPr>
+      </w:pPr>
+      <w:bookmarkStart w:id="17" w:name="_Toc347661912"/>
+      <w:r>
+        <w:rPr>
+          <w:szCs w:val="24"/>
+        </w:rPr>
+        <w:t>Est-ce qu’une partie du laboratoire a été beaucoup plus sim</w:t>
+      </w:r>
+      <w:r>
+        <w:rPr>
+          <w:szCs w:val="24"/>
+        </w:rPr>
+        <w:t>ple que vous l’aviez estimée?</w:t>
+      </w:r>
+      <w:bookmarkEnd w:id="17"/>
+      <w:r>
+        <w:rPr>
+          <w:szCs w:val="24"/>
+        </w:rPr>
+        <w:t xml:space="preserve">  </w:t>
+      </w:r>
+    </w:p>
+    <w:p>
+      <w:pPr>
+        <w:pStyle w:val="BodyText"/>
+        <w:rPr>
+          <w:lang w:val="fr-FR"/>
+        </w:rPr>
+      </w:pPr>
+      <w:r>
+        <w:rPr>
+          <w:lang w:val="fr-FR"/>
+        </w:rPr>
         <w:t xml:space="preserve">La courbe d’apprentissage </w:t>
       </w:r>
       <w:r>
@@ -5351,7 +4998,19 @@
         <w:rPr>
           <w:lang w:val="fr-FR"/>
         </w:rPr>
-        <w:t xml:space="preserve"> abrupte pour 75% de l’équipe qui n’avait jamais touché aux technologies Web utilisées. Simon Turcotte-Langevin </w:t>
+        <w:t xml:space="preserve"> abrupte pour 75% de l’équipe qui n’avait jamais touché</w:t>
+      </w:r>
+      <w:r>
+        <w:rPr>
+          <w:lang w:val="fr-FR"/>
+        </w:rPr>
+        <w:t>e</w:t>
+      </w:r>
+      <w:r>
+        <w:rPr>
+          <w:lang w:val="fr-FR"/>
+        </w:rPr>
+        <w:t xml:space="preserve"> aux technologies Web utilisées. Simon Turcotte-Langevin </w:t>
       </w:r>
       <w:r>
         <w:rPr>
@@ -5388,24 +5047,89 @@
       <w:pPr>
         <w:pStyle w:val="Heading1"/>
       </w:pPr>
-      <w:bookmarkStart w:id="15" w:name="_Toc347580764"/>
+      <w:bookmarkStart w:id="18" w:name="_Toc347661913"/>
       <w:r>
         <w:lastRenderedPageBreak/>
         <w:t>Conclusion</w:t>
       </w:r>
-      <w:bookmarkEnd w:id="15"/>
+      <w:bookmarkEnd w:id="18"/>
     </w:p>
     <w:p>
       <w:pPr>
         <w:pStyle w:val="BodyText"/>
-      </w:pPr>
+        <w:ind w:firstLine="360"/>
+        <w:jc w:val="both"/>
+      </w:pPr>
+      <w:r>
+        <w:t>Le but de cette première itération consistait en la modélisation d’une solution logicielle basée sur une analyse des besoins préalablement fournis. De plus un prototype statique à été mis en place permettant d’évaluer l’ergonomie cognitive du site Web.</w:t>
+      </w:r>
     </w:p>
     <w:p>
       <w:pPr>
         <w:pStyle w:val="BodyText"/>
-      </w:pPr>
-      <w:bookmarkStart w:id="16" w:name="_GoBack"/>
-      <w:bookmarkEnd w:id="16"/>
+        <w:ind w:firstLine="360"/>
+        <w:jc w:val="both"/>
+      </w:pPr>
+      <w:r>
+        <w:t>Suite à la consultation de l’analyse des besoins, les concepts du modèle on put être extrait et exprimé sous forme d’objet d’un diagramme de classes logicielles. De plus, l’élaboration de la structure et de l’apparence générale de chacune des pages a pu être possible grâce au cas d’utilisation fournis.</w:t>
+      </w:r>
+    </w:p>
+    <w:p>
+      <w:pPr>
+        <w:pStyle w:val="BodyText"/>
+        <w:ind w:firstLine="360"/>
+        <w:jc w:val="both"/>
+      </w:pPr>
+      <w:r>
+        <w:t xml:space="preserve">Afin de comprendre le fonctionnement global de la couche applicative qui devra </w:t>
+      </w:r>
+      <w:r>
+        <w:t>être implémentée</w:t>
+      </w:r>
+      <w:r>
+        <w:t>, deux diagra</w:t>
+      </w:r>
+      <w:r>
+        <w:t xml:space="preserve">mmes de séquences ont été mis de l’avant. Ils expriment respectivement les fonctionnalités « CU1 - </w:t>
+      </w:r>
+      <w:r>
+        <w:t>Recherche d’une représentation</w:t>
+      </w:r>
+      <w:r>
+        <w:t> » et « </w:t>
+      </w:r>
+      <w:bookmarkStart w:id="19" w:name="_Toc314413520"/>
+      <w:r>
+        <w:rPr>
+          <w:rFonts w:cs="Arial"/>
+        </w:rPr>
+        <w:t>CU2 - Achat de billets</w:t>
+      </w:r>
+      <w:bookmarkEnd w:id="19"/>
+      <w:r>
+        <w:t> ». Qui plus est, les diverses transitions entre les pages ont pu être illustrées à l’aide du diagramme de flot d’écrans permettant de visualiser un scénario typique d’une visite sur le site Web.</w:t>
+      </w:r>
+    </w:p>
+    <w:p>
+      <w:pPr>
+        <w:pStyle w:val="BodyText"/>
+        <w:ind w:firstLine="360"/>
+        <w:jc w:val="both"/>
+      </w:pPr>
+      <w:r>
+        <w:t>Le résultat consiste un Site web statique et ergonomique. L’équipe regarde la possibilité d’utilisé la plateforme Spring dans l’optique d’ajouter une persistance des données et offrir du contenu dynamique.</w:t>
+      </w:r>
+    </w:p>
+    <w:p>
+      <w:pPr>
+        <w:pStyle w:val="BodyText"/>
+        <w:ind w:firstLine="360"/>
+      </w:pPr>
+    </w:p>
+    <w:p>
+      <w:pPr>
+        <w:pStyle w:val="BodyText"/>
+      </w:pPr>
     </w:p>
     <w:sectPr>
       <w:pgSz w:w="12240" w:h="15840"/>
@@ -5513,7 +5237,7 @@
         <w:rStyle w:val="PageNumber"/>
         <w:noProof/>
       </w:rPr>
-      <w:t>14</w:t>
+      <w:t>2</w:t>
     </w:r>
     <w:r>
       <w:rPr>
@@ -8226,7 +7950,7 @@
   <w:style w:type="paragraph" w:styleId="TableofFigures">
     <w:name w:val="table of figures"/>
     <w:basedOn w:val="TOCBase"/>
-    <w:semiHidden/>
+    <w:uiPriority w:val="99"/>
     <w:pPr>
       <w:ind w:left="1440" w:hanging="360"/>
     </w:pPr>
@@ -8832,7 +8556,6 @@
     <w:basedOn w:val="Heading1"/>
     <w:next w:val="Normal"/>
     <w:uiPriority w:val="39"/>
-    <w:semiHidden/>
     <w:unhideWhenUsed/>
     <w:qFormat/>
     <w:rsid w:val="00EF58D0"/>
@@ -9534,7 +9257,7 @@
   <w:style w:type="paragraph" w:styleId="TableofFigures">
     <w:name w:val="table of figures"/>
     <w:basedOn w:val="TOCBase"/>
-    <w:semiHidden/>
+    <w:uiPriority w:val="99"/>
     <w:pPr>
       <w:ind w:left="1440" w:hanging="360"/>
     </w:pPr>
@@ -10140,7 +9863,6 @@
     <w:basedOn w:val="Heading1"/>
     <w:next w:val="Normal"/>
     <w:uiPriority w:val="39"/>
-    <w:semiHidden/>
     <w:unhideWhenUsed/>
     <w:qFormat/>
     <w:rsid w:val="00EF58D0"/>
@@ -10455,7 +10177,7 @@
 </file>
 
 <file path=customXml/itemProps1.xml><?xml version="1.0" encoding="utf-8"?>
-<ds:datastoreItem xmlns:ds="http://schemas.openxmlformats.org/officeDocument/2006/customXml" ds:itemID="{B2C358C2-1AB2-4B4A-8D59-1A6C16DCAE19}">
+<ds:datastoreItem xmlns:ds="http://schemas.openxmlformats.org/officeDocument/2006/customXml" ds:itemID="{45DE0477-9EC4-4C48-B641-0D9F34C5A86B}">
   <ds:schemaRefs>
     <ds:schemaRef ds:uri="http://schemas.openxmlformats.org/officeDocument/2006/bibliography"/>
   </ds:schemaRefs>

</xml_diff>

<commit_message>
Quelques changements dans les diagrammes Ajout des diagrammes dans le rapport Ajout des textes pour décrire chaque diagramme
</commit_message>
<xml_diff>
--- a/doc/GTI525_Rapport_Lab1.docx
+++ b/doc/GTI525_Rapport_Lab1.docx
@@ -1,6 +1,6 @@
 
 <file path=word/document.xml><?xml version="1.0" encoding="utf-8"?>
-<w:document xmlns:wpc="http://schemas.microsoft.com/office/word/2010/wordprocessingCanvas" xmlns:mc="http://schemas.openxmlformats.org/markup-compatibility/2006" xmlns:o="urn:schemas-microsoft-com:office:office" xmlns:r="http://schemas.openxmlformats.org/officeDocument/2006/relationships" xmlns:m="http://schemas.openxmlformats.org/officeDocument/2006/math" xmlns:v="urn:schemas-microsoft-com:vml" xmlns:wp14="http://schemas.microsoft.com/office/word/2010/wordprocessingDrawing" xmlns:wp="http://schemas.openxmlformats.org/drawingml/2006/wordprocessingDrawing" xmlns:w10="urn:schemas-microsoft-com:office:word" xmlns:w="http://schemas.openxmlformats.org/wordprocessingml/2006/main" xmlns:w14="http://schemas.microsoft.com/office/word/2010/wordml" xmlns:wpg="http://schemas.microsoft.com/office/word/2010/wordprocessingGroup" xmlns:wpi="http://schemas.microsoft.com/office/word/2010/wordprocessingInk" xmlns:wne="http://schemas.microsoft.com/office/word/2006/wordml" xmlns:wps="http://schemas.microsoft.com/office/word/2010/wordprocessingShape" mc:Ignorable="w14 wp14">
+<w:document xmlns:ve="http://schemas.openxmlformats.org/markup-compatibility/2006" xmlns:o="urn:schemas-microsoft-com:office:office" xmlns:r="http://schemas.openxmlformats.org/officeDocument/2006/relationships" xmlns:m="http://schemas.openxmlformats.org/officeDocument/2006/math" xmlns:v="urn:schemas-microsoft-com:vml" xmlns:wp="http://schemas.openxmlformats.org/drawingml/2006/wordprocessingDrawing" xmlns:w10="urn:schemas-microsoft-com:office:word" xmlns:w="http://schemas.openxmlformats.org/wordprocessingml/2006/main" xmlns:wne="http://schemas.microsoft.com/office/word/2006/wordml">
   <w:body>
     <w:p>
       <w:pPr>
@@ -19,185 +19,60 @@
           <w:sz w:val="20"/>
           <w:lang w:val="fr-CA" w:eastAsia="fr-CA"/>
         </w:rPr>
-        <mc:AlternateContent>
-          <mc:Choice Requires="wps">
-            <w:drawing>
-              <wp:anchor distT="0" distB="0" distL="114300" distR="114300" simplePos="0" relativeHeight="251657728" behindDoc="0" locked="0" layoutInCell="1" allowOverlap="1">
-                <wp:simplePos x="0" y="0"/>
-                <wp:positionH relativeFrom="column">
-                  <wp:posOffset>560070</wp:posOffset>
-                </wp:positionH>
-                <wp:positionV relativeFrom="paragraph">
-                  <wp:posOffset>347345</wp:posOffset>
-                </wp:positionV>
-                <wp:extent cx="3688080" cy="738505"/>
-                <wp:effectExtent l="0" t="0" r="0" b="0"/>
-                <wp:wrapNone/>
-                <wp:docPr id="2" name="Text Box 20"/>
-                <wp:cNvGraphicFramePr>
-                  <a:graphicFrameLocks xmlns:a="http://schemas.openxmlformats.org/drawingml/2006/main"/>
-                </wp:cNvGraphicFramePr>
-                <a:graphic xmlns:a="http://schemas.openxmlformats.org/drawingml/2006/main">
-                  <a:graphicData uri="http://schemas.microsoft.com/office/word/2010/wordprocessingShape">
-                    <wps:wsp>
-                      <wps:cNvSpPr txBox="1">
-                        <a:spLocks noChangeArrowheads="1"/>
-                      </wps:cNvSpPr>
-                      <wps:spPr bwMode="auto">
-                        <a:xfrm>
-                          <a:off x="0" y="0"/>
-                          <a:ext cx="3688080" cy="738505"/>
-                        </a:xfrm>
-                        <a:prstGeom prst="rect">
-                          <a:avLst/>
-                        </a:prstGeom>
-                        <a:noFill/>
-                        <a:ln>
-                          <a:noFill/>
-                        </a:ln>
-                        <a:effectLst/>
-                        <a:extLst>
-                          <a:ext uri="{909E8E84-426E-40DD-AFC4-6F175D3DCCD1}">
-                            <a14:hiddenFill xmlns:a14="http://schemas.microsoft.com/office/drawing/2010/main">
-                              <a:solidFill>
-                                <a:srgbClr val="C0C0C0"/>
-                              </a:solidFill>
-                            </a14:hiddenFill>
-                          </a:ext>
-                          <a:ext uri="{91240B29-F687-4F45-9708-019B960494DF}">
-                            <a14:hiddenLine xmlns:a14="http://schemas.microsoft.com/office/drawing/2010/main" w="50800" cap="rnd">
-                              <a:solidFill>
-                                <a:srgbClr val="B2B2B2"/>
-                              </a:solidFill>
-                              <a:miter lim="800000"/>
-                              <a:headEnd/>
-                              <a:tailEnd/>
-                            </a14:hiddenLine>
-                          </a:ext>
-                          <a:ext uri="{AF507438-7753-43E0-B8FC-AC1667EBCBE1}">
-                            <a14:hiddenEffects xmlns:a14="http://schemas.microsoft.com/office/drawing/2010/main">
-                              <a:effectLst/>
-                            </a14:hiddenEffects>
-                          </a:ext>
-                        </a:extLst>
-                      </wps:spPr>
-                      <wps:txbx>
-                        <w:txbxContent>
-                          <w:p>
-                            <w:pPr>
-                              <w:autoSpaceDE w:val="0"/>
-                              <w:autoSpaceDN w:val="0"/>
-                              <w:adjustRightInd w:val="0"/>
-                              <w:ind w:left="0"/>
-                              <w:rPr>
-                                <w:rFonts w:ascii="Arial" w:hAnsi="Arial" w:cs="Arial"/>
-                                <w:b/>
-                                <w:bCs/>
-                                <w:color w:val="000000"/>
-                                <w:sz w:val="32"/>
-                                <w:szCs w:val="32"/>
-                                <w:lang w:val="fr-CA"/>
-                              </w:rPr>
-                            </w:pPr>
-                            <w:r>
-                              <w:rPr>
-                                <w:rFonts w:ascii="Arial" w:hAnsi="Arial" w:cs="Arial"/>
-                                <w:b/>
-                                <w:bCs/>
-                                <w:color w:val="000000"/>
-                                <w:sz w:val="32"/>
-                                <w:szCs w:val="32"/>
-                                <w:lang w:val="fr-CH"/>
-                              </w:rPr>
-                              <w:t xml:space="preserve">Département de génie </w:t>
-                            </w:r>
-                            <w:r>
-                              <w:rPr>
-                                <w:rFonts w:ascii="Arial" w:hAnsi="Arial" w:cs="Arial"/>
-                                <w:b/>
-                                <w:bCs/>
-                                <w:color w:val="000000"/>
-                                <w:sz w:val="32"/>
-                                <w:szCs w:val="32"/>
-                                <w:lang w:val="fr-CH"/>
-                              </w:rPr>
-                              <w:t>logiciel et des technologies de l’information</w:t>
-                            </w:r>
-                          </w:p>
-                        </w:txbxContent>
-                      </wps:txbx>
-                      <wps:bodyPr rot="0" vert="horz" wrap="square" lIns="91440" tIns="45720" rIns="91440" bIns="45720" upright="1">
-                        <a:noAutofit/>
-                      </wps:bodyPr>
-                    </wps:wsp>
-                  </a:graphicData>
-                </a:graphic>
-                <wp14:sizeRelH relativeFrom="page">
-                  <wp14:pctWidth>0</wp14:pctWidth>
-                </wp14:sizeRelH>
-                <wp14:sizeRelV relativeFrom="page">
-                  <wp14:pctHeight>0</wp14:pctHeight>
-                </wp14:sizeRelV>
-              </wp:anchor>
-            </w:drawing>
-          </mc:Choice>
-          <mc:Fallback>
-            <w:pict>
-              <v:shapetype id="_x0000_t202" coordsize="21600,21600" o:spt="202" path="m,l,21600r21600,l21600,xe">
-                <v:stroke joinstyle="miter"/>
-                <v:path gradientshapeok="t" o:connecttype="rect"/>
-              </v:shapetype>
-              <v:shape id="Text Box 20" o:spid="_x0000_s1026" type="#_x0000_t202" style="position:absolute;left:0;text-align:left;margin-left:44.1pt;margin-top:27.35pt;width:290.4pt;height:58.15pt;z-index:251657728;visibility:visible;mso-wrap-style:square;mso-width-percent:0;mso-height-percent:0;mso-wrap-distance-left:9pt;mso-wrap-distance-top:0;mso-wrap-distance-right:9pt;mso-wrap-distance-bottom:0;mso-position-horizontal:absolute;mso-position-horizontal-relative:text;mso-position-vertical:absolute;mso-position-vertical-relative:text;mso-width-percent:0;mso-height-percent:0;mso-width-relative:page;mso-height-relative:page;v-text-anchor:top" o:gfxdata="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" filled="f" fillcolor="silver" stroked="f" strokecolor="#b2b2b2" strokeweight="4pt">
-                <v:stroke endcap="round"/>
-                <v:textbox>
-                  <w:txbxContent>
-                    <w:p>
-                      <w:pPr>
-                        <w:autoSpaceDE w:val="0"/>
-                        <w:autoSpaceDN w:val="0"/>
-                        <w:adjustRightInd w:val="0"/>
-                        <w:ind w:left="0"/>
-                        <w:rPr>
-                          <w:rFonts w:ascii="Arial" w:hAnsi="Arial" w:cs="Arial"/>
-                          <w:b/>
-                          <w:bCs/>
-                          <w:color w:val="000000"/>
-                          <w:sz w:val="32"/>
-                          <w:szCs w:val="32"/>
-                          <w:lang w:val="fr-CA"/>
-                        </w:rPr>
-                      </w:pPr>
-                      <w:r>
-                        <w:rPr>
-                          <w:rFonts w:ascii="Arial" w:hAnsi="Arial" w:cs="Arial"/>
-                          <w:b/>
-                          <w:bCs/>
-                          <w:color w:val="000000"/>
-                          <w:sz w:val="32"/>
-                          <w:szCs w:val="32"/>
-                          <w:lang w:val="fr-CH"/>
-                        </w:rPr>
-                        <w:t xml:space="preserve">Département de génie </w:t>
-                      </w:r>
-                      <w:r>
-                        <w:rPr>
-                          <w:rFonts w:ascii="Arial" w:hAnsi="Arial" w:cs="Arial"/>
-                          <w:b/>
-                          <w:bCs/>
-                          <w:color w:val="000000"/>
-                          <w:sz w:val="32"/>
-                          <w:szCs w:val="32"/>
-                          <w:lang w:val="fr-CH"/>
-                        </w:rPr>
-                        <w:t>logiciel et des technologies de l’information</w:t>
-                      </w:r>
-                    </w:p>
-                  </w:txbxContent>
-                </v:textbox>
-              </v:shape>
-            </w:pict>
-          </mc:Fallback>
-        </mc:AlternateContent>
+        <w:pict>
+          <v:shapetype id="_x0000_t202" coordsize="21600,21600" o:spt="202" path="m,l,21600r21600,l21600,xe">
+            <v:stroke joinstyle="miter"/>
+            <v:path gradientshapeok="t" o:connecttype="rect"/>
+          </v:shapetype>
+          <v:shape id="Text Box 20" o:spid="_x0000_s1026" type="#_x0000_t202" style="position:absolute;left:0;text-align:left;margin-left:44.1pt;margin-top:27.35pt;width:290.4pt;height:58.15pt;z-index:251657728;visibility:visible" o:gfxdata="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" filled="f" fillcolor="silver" stroked="f" strokecolor="#b2b2b2" strokeweight="4pt">
+            <v:stroke endcap="round"/>
+            <v:textbox>
+              <w:txbxContent>
+                <w:p>
+                  <w:pPr>
+                    <w:autoSpaceDE w:val="0"/>
+                    <w:autoSpaceDN w:val="0"/>
+                    <w:adjustRightInd w:val="0"/>
+                    <w:ind w:left="0"/>
+                    <w:rPr>
+                      <w:rFonts w:ascii="Arial" w:hAnsi="Arial" w:cs="Arial"/>
+                      <w:b/>
+                      <w:bCs/>
+                      <w:color w:val="000000"/>
+                      <w:sz w:val="32"/>
+                      <w:szCs w:val="32"/>
+                      <w:lang w:val="fr-CA"/>
+                    </w:rPr>
+                  </w:pPr>
+                  <w:r>
+                    <w:rPr>
+                      <w:rFonts w:ascii="Arial" w:hAnsi="Arial" w:cs="Arial"/>
+                      <w:b/>
+                      <w:bCs/>
+                      <w:color w:val="000000"/>
+                      <w:sz w:val="32"/>
+                      <w:szCs w:val="32"/>
+                      <w:lang w:val="fr-CH"/>
+                    </w:rPr>
+                    <w:t xml:space="preserve">Département de génie </w:t>
+                  </w:r>
+                  <w:r>
+                    <w:rPr>
+                      <w:rFonts w:ascii="Arial" w:hAnsi="Arial" w:cs="Arial"/>
+                      <w:b/>
+                      <w:bCs/>
+                      <w:color w:val="000000"/>
+                      <w:sz w:val="32"/>
+                      <w:szCs w:val="32"/>
+                      <w:lang w:val="fr-CH"/>
+                    </w:rPr>
+                    <w:t>logiciel et des technologies de l’information</w:t>
+                  </w:r>
+                </w:p>
+              </w:txbxContent>
+            </v:textbox>
+          </v:shape>
+        </w:pict>
       </w:r>
       <w:r>
         <w:rPr>
@@ -219,7 +94,7 @@
           <w:insideH w:val="single" w:sz="4" w:space="0" w:color="auto"/>
           <w:insideV w:val="single" w:sz="4" w:space="0" w:color="auto"/>
         </w:tblBorders>
-        <w:tblLook w:val="0000" w:firstRow="0" w:lastRow="0" w:firstColumn="0" w:lastColumn="0" w:noHBand="0" w:noVBand="0"/>
+        <w:tblLook w:val="0000"/>
       </w:tblPr>
       <w:tblGrid>
         <w:gridCol w:w="3078"/>
@@ -322,8 +197,13 @@
               <w:ind w:left="0"/>
             </w:pPr>
             <w:r>
-              <w:t>Patrick Lavallée</w:t>
-            </w:r>
+              <w:t xml:space="preserve">Patrick </w:t>
+            </w:r>
+            <w:proofErr w:type="spellStart"/>
+            <w:r>
+              <w:t>Lavallée</w:t>
+            </w:r>
+            <w:proofErr w:type="spellEnd"/>
           </w:p>
           <w:p>
             <w:pPr>
@@ -342,8 +222,13 @@
               <w:ind w:left="0"/>
             </w:pPr>
             <w:r>
-              <w:t>Simon Turcotte</w:t>
-            </w:r>
+              <w:t xml:space="preserve">Simon </w:t>
+            </w:r>
+            <w:proofErr w:type="spellStart"/>
+            <w:r>
+              <w:t>Turcotte</w:t>
+            </w:r>
+            <w:proofErr w:type="spellEnd"/>
           </w:p>
         </w:tc>
       </w:tr>
@@ -581,12 +466,28 @@
                 <w:lang w:val="en-CA"/>
               </w:rPr>
             </w:pPr>
+            <w:proofErr w:type="spellStart"/>
             <w:r>
               <w:rPr>
                 <w:lang w:val="en-CA"/>
               </w:rPr>
-              <w:t>Éric Boivin</w:t>
-            </w:r>
+              <w:t>Éric</w:t>
+            </w:r>
+            <w:proofErr w:type="spellEnd"/>
+            <w:r>
+              <w:rPr>
+                <w:lang w:val="en-CA"/>
+              </w:rPr>
+              <w:t xml:space="preserve"> </w:t>
+            </w:r>
+            <w:proofErr w:type="spellStart"/>
+            <w:r>
+              <w:rPr>
+                <w:lang w:val="en-CA"/>
+              </w:rPr>
+              <w:t>Boivin</w:t>
+            </w:r>
+            <w:proofErr w:type="spellEnd"/>
           </w:p>
         </w:tc>
       </w:tr>
@@ -623,8 +524,13 @@
               <w:jc w:val="both"/>
             </w:pPr>
             <w:r>
-              <w:t>Mohamed Outellou</w:t>
-            </w:r>
+              <w:t xml:space="preserve">Mohamed </w:t>
+            </w:r>
+            <w:proofErr w:type="spellStart"/>
+            <w:r>
+              <w:t>Outellou</w:t>
+            </w:r>
+            <w:proofErr w:type="spellEnd"/>
           </w:p>
         </w:tc>
       </w:tr>
@@ -700,7 +606,7 @@
     </w:tbl>
     <w:p>
       <w:pPr>
-        <w:pStyle w:val="Heading1"/>
+        <w:pStyle w:val="Titre1"/>
         <w:numPr>
           <w:ilvl w:val="0"/>
           <w:numId w:val="0"/>
@@ -710,10 +616,10 @@
           <w:lang w:val="en-CA"/>
         </w:rPr>
         <w:sectPr>
-          <w:headerReference w:type="even" r:id="rId9"/>
-          <w:footerReference w:type="even" r:id="rId10"/>
-          <w:footerReference w:type="default" r:id="rId11"/>
-          <w:headerReference w:type="first" r:id="rId12"/>
+          <w:headerReference w:type="even" r:id="rId8"/>
+          <w:footerReference w:type="even" r:id="rId9"/>
+          <w:footerReference w:type="default" r:id="rId10"/>
+          <w:headerReference w:type="first" r:id="rId11"/>
           <w:type w:val="continuous"/>
           <w:pgSz w:w="12240" w:h="15840" w:code="1"/>
           <w:pgMar w:top="1440" w:right="1800" w:bottom="1440" w:left="1800" w:header="720" w:footer="965" w:gutter="0"/>
@@ -756,23 +662,28 @@
       <w:sdtContent>
         <w:p>
           <w:pPr>
-            <w:pStyle w:val="TOCHeading"/>
+            <w:pStyle w:val="En-ttedetabledesmatires"/>
           </w:pPr>
           <w:r>
             <w:t xml:space="preserve">Table </w:t>
           </w:r>
           <w:r>
-            <w:t>des matiè</w:t>
+            <w:t xml:space="preserve">des </w:t>
+          </w:r>
+          <w:proofErr w:type="spellStart"/>
+          <w:r>
+            <w:t>matiè</w:t>
           </w:r>
           <w:bookmarkStart w:id="0" w:name="_GoBack"/>
           <w:bookmarkEnd w:id="0"/>
           <w:r>
             <w:t>res</w:t>
           </w:r>
+          <w:proofErr w:type="spellEnd"/>
         </w:p>
         <w:p>
           <w:pPr>
-            <w:pStyle w:val="TOC1"/>
+            <w:pStyle w:val="TM1"/>
             <w:tabs>
               <w:tab w:val="left" w:pos="400"/>
               <w:tab w:val="right" w:leader="dot" w:pos="8630"/>
@@ -800,7 +711,7 @@
           <w:hyperlink w:anchor="_Toc347661898" w:history="1">
             <w:r>
               <w:rPr>
-                <w:rStyle w:val="Hyperlink"/>
+                <w:rStyle w:val="Lienhypertexte"/>
                 <w:noProof/>
               </w:rPr>
               <w:t>1</w:t>
@@ -820,7 +731,7 @@
             </w:r>
             <w:r>
               <w:rPr>
-                <w:rStyle w:val="Hyperlink"/>
+                <w:rStyle w:val="Lienhypertexte"/>
                 <w:noProof/>
               </w:rPr>
               <w:t>Introduction</w:t>
@@ -877,7 +788,7 @@
         </w:p>
         <w:p>
           <w:pPr>
-            <w:pStyle w:val="TOC1"/>
+            <w:pStyle w:val="TM1"/>
             <w:tabs>
               <w:tab w:val="left" w:pos="400"/>
               <w:tab w:val="right" w:leader="dot" w:pos="8630"/>
@@ -896,7 +807,7 @@
           <w:hyperlink w:anchor="_Toc347661899" w:history="1">
             <w:r>
               <w:rPr>
-                <w:rStyle w:val="Hyperlink"/>
+                <w:rStyle w:val="Lienhypertexte"/>
                 <w:noProof/>
               </w:rPr>
               <w:t>2</w:t>
@@ -916,7 +827,7 @@
             </w:r>
             <w:r>
               <w:rPr>
-                <w:rStyle w:val="Hyperlink"/>
+                <w:rStyle w:val="Lienhypertexte"/>
                 <w:noProof/>
               </w:rPr>
               <w:t>Diagramme de flot d’écrans</w:t>
@@ -973,7 +884,7 @@
         </w:p>
         <w:p>
           <w:pPr>
-            <w:pStyle w:val="TOC1"/>
+            <w:pStyle w:val="TM1"/>
             <w:tabs>
               <w:tab w:val="left" w:pos="400"/>
               <w:tab w:val="right" w:leader="dot" w:pos="8630"/>
@@ -992,7 +903,7 @@
           <w:hyperlink w:anchor="_Toc347661900" w:history="1">
             <w:r>
               <w:rPr>
-                <w:rStyle w:val="Hyperlink"/>
+                <w:rStyle w:val="Lienhypertexte"/>
                 <w:noProof/>
               </w:rPr>
               <w:t>3</w:t>
@@ -1012,7 +923,7 @@
             </w:r>
             <w:r>
               <w:rPr>
-                <w:rStyle w:val="Hyperlink"/>
+                <w:rStyle w:val="Lienhypertexte"/>
                 <w:noProof/>
               </w:rPr>
               <w:t>Les pages Web</w:t>
@@ -1069,7 +980,7 @@
         </w:p>
         <w:p>
           <w:pPr>
-            <w:pStyle w:val="TOC2"/>
+            <w:pStyle w:val="TM2"/>
             <w:tabs>
               <w:tab w:val="left" w:pos="800"/>
               <w:tab w:val="right" w:leader="dot" w:pos="8630"/>
@@ -1086,7 +997,7 @@
           <w:hyperlink w:anchor="_Toc347661901" w:history="1">
             <w:r>
               <w:rPr>
-                <w:rStyle w:val="Hyperlink"/>
+                <w:rStyle w:val="Lienhypertexte"/>
                 <w:noProof/>
               </w:rPr>
               <w:t>3.1</w:t>
@@ -1104,7 +1015,7 @@
             </w:r>
             <w:r>
               <w:rPr>
-                <w:rStyle w:val="Hyperlink"/>
+                <w:rStyle w:val="Lienhypertexte"/>
                 <w:noProof/>
               </w:rPr>
               <w:t xml:space="preserve"> Structure d’une page typique</w:t>
@@ -1161,7 +1072,7 @@
         </w:p>
         <w:p>
           <w:pPr>
-            <w:pStyle w:val="TOC2"/>
+            <w:pStyle w:val="TM2"/>
             <w:tabs>
               <w:tab w:val="left" w:pos="800"/>
               <w:tab w:val="right" w:leader="dot" w:pos="8630"/>
@@ -1178,7 +1089,7 @@
           <w:hyperlink w:anchor="_Toc347661902" w:history="1">
             <w:r>
               <w:rPr>
-                <w:rStyle w:val="Hyperlink"/>
+                <w:rStyle w:val="Lienhypertexte"/>
                 <w:noProof/>
               </w:rPr>
               <w:t>3.2</w:t>
@@ -1196,7 +1107,7 @@
             </w:r>
             <w:r>
               <w:rPr>
-                <w:rStyle w:val="Hyperlink"/>
+                <w:rStyle w:val="Lienhypertexte"/>
                 <w:noProof/>
               </w:rPr>
               <w:t>Inventaire des pages Web</w:t>
@@ -1253,7 +1164,7 @@
         </w:p>
         <w:p>
           <w:pPr>
-            <w:pStyle w:val="TOC1"/>
+            <w:pStyle w:val="TM1"/>
             <w:tabs>
               <w:tab w:val="left" w:pos="400"/>
               <w:tab w:val="right" w:leader="dot" w:pos="8630"/>
@@ -1272,7 +1183,7 @@
           <w:hyperlink w:anchor="_Toc347661903" w:history="1">
             <w:r>
               <w:rPr>
-                <w:rStyle w:val="Hyperlink"/>
+                <w:rStyle w:val="Lienhypertexte"/>
                 <w:noProof/>
               </w:rPr>
               <w:t>4</w:t>
@@ -1292,7 +1203,7 @@
             </w:r>
             <w:r>
               <w:rPr>
-                <w:rStyle w:val="Hyperlink"/>
+                <w:rStyle w:val="Lienhypertexte"/>
                 <w:noProof/>
               </w:rPr>
               <w:t>Architecture</w:t>
@@ -1349,7 +1260,7 @@
         </w:p>
         <w:p>
           <w:pPr>
-            <w:pStyle w:val="TOC2"/>
+            <w:pStyle w:val="TM2"/>
             <w:tabs>
               <w:tab w:val="left" w:pos="800"/>
               <w:tab w:val="right" w:leader="dot" w:pos="8630"/>
@@ -1366,7 +1277,7 @@
           <w:hyperlink w:anchor="_Toc347661904" w:history="1">
             <w:r>
               <w:rPr>
-                <w:rStyle w:val="Hyperlink"/>
+                <w:rStyle w:val="Lienhypertexte"/>
                 <w:noProof/>
               </w:rPr>
               <w:t>4.1</w:t>
@@ -1384,7 +1295,7 @@
             </w:r>
             <w:r>
               <w:rPr>
-                <w:rStyle w:val="Hyperlink"/>
+                <w:rStyle w:val="Lienhypertexte"/>
                 <w:noProof/>
               </w:rPr>
               <w:t>Modèle des classes logicielles</w:t>
@@ -1441,7 +1352,7 @@
         </w:p>
         <w:p>
           <w:pPr>
-            <w:pStyle w:val="TOC2"/>
+            <w:pStyle w:val="TM2"/>
             <w:tabs>
               <w:tab w:val="left" w:pos="800"/>
               <w:tab w:val="right" w:leader="dot" w:pos="8630"/>
@@ -1458,7 +1369,7 @@
           <w:hyperlink w:anchor="_Toc347661905" w:history="1">
             <w:r>
               <w:rPr>
-                <w:rStyle w:val="Hyperlink"/>
+                <w:rStyle w:val="Lienhypertexte"/>
                 <w:noProof/>
               </w:rPr>
               <w:t>4.2</w:t>
@@ -1476,7 +1387,7 @@
             </w:r>
             <w:r>
               <w:rPr>
-                <w:rStyle w:val="Hyperlink"/>
+                <w:rStyle w:val="Lienhypertexte"/>
                 <w:noProof/>
               </w:rPr>
               <w:t>Diagrammes de séquence</w:t>
@@ -1533,7 +1444,7 @@
         </w:p>
         <w:p>
           <w:pPr>
-            <w:pStyle w:val="TOC1"/>
+            <w:pStyle w:val="TM1"/>
             <w:tabs>
               <w:tab w:val="left" w:pos="400"/>
               <w:tab w:val="right" w:leader="dot" w:pos="8630"/>
@@ -1552,7 +1463,7 @@
           <w:hyperlink w:anchor="_Toc347661906" w:history="1">
             <w:r>
               <w:rPr>
-                <w:rStyle w:val="Hyperlink"/>
+                <w:rStyle w:val="Lienhypertexte"/>
                 <w:noProof/>
               </w:rPr>
               <w:t>5</w:t>
@@ -1572,7 +1483,7 @@
             </w:r>
             <w:r>
               <w:rPr>
-                <w:rStyle w:val="Hyperlink"/>
+                <w:rStyle w:val="Lienhypertexte"/>
                 <w:noProof/>
               </w:rPr>
               <w:t>Discussion</w:t>
@@ -1629,7 +1540,7 @@
         </w:p>
         <w:p>
           <w:pPr>
-            <w:pStyle w:val="TOC1"/>
+            <w:pStyle w:val="TM1"/>
             <w:tabs>
               <w:tab w:val="left" w:pos="400"/>
               <w:tab w:val="right" w:leader="dot" w:pos="8630"/>
@@ -1648,7 +1559,7 @@
           <w:hyperlink w:anchor="_Toc347661913" w:history="1">
             <w:r>
               <w:rPr>
-                <w:rStyle w:val="Hyperlink"/>
+                <w:rStyle w:val="Lienhypertexte"/>
                 <w:noProof/>
               </w:rPr>
               <w:t>6</w:t>
@@ -1668,7 +1579,7 @@
             </w:r>
             <w:r>
               <w:rPr>
-                <w:rStyle w:val="Hyperlink"/>
+                <w:rStyle w:val="Lienhypertexte"/>
                 <w:noProof/>
               </w:rPr>
               <w:t>Conclusion</w:t>
@@ -1750,24 +1661,21 @@
     </w:p>
     <w:p>
       <w:pPr>
-        <w:pStyle w:val="TOCHeading"/>
-      </w:pPr>
-      <w:r>
-        <w:t xml:space="preserve">Table des </w:t>
-      </w:r>
-      <w:r>
-        <w:t>figures</w:t>
+        <w:pStyle w:val="En-ttedetabledesmatires"/>
+      </w:pPr>
+      <w:r>
+        <w:t>Table des figures</w:t>
       </w:r>
     </w:p>
     <w:p>
       <w:pPr>
-        <w:pStyle w:val="TOC1"/>
+        <w:pStyle w:val="TM1"/>
         <w:tabs>
           <w:tab w:val="left" w:pos="400"/>
           <w:tab w:val="right" w:leader="dot" w:pos="8630"/>
         </w:tabs>
         <w:rPr>
-          <w:rStyle w:val="Hyperlink"/>
+          <w:rStyle w:val="Lienhypertexte"/>
         </w:rPr>
       </w:pPr>
       <w:r>
@@ -1791,55 +1699,55 @@
       <w:hyperlink w:anchor="_Toc347661932" w:history="1">
         <w:r>
           <w:rPr>
-            <w:rStyle w:val="Hyperlink"/>
+            <w:rStyle w:val="Lienhypertexte"/>
             <w:noProof/>
           </w:rPr>
           <w:t>Figure 1- Diagramme de flot d'écrans</w:t>
         </w:r>
         <w:r>
           <w:rPr>
-            <w:rStyle w:val="Hyperlink"/>
+            <w:rStyle w:val="Lienhypertexte"/>
             <w:webHidden/>
           </w:rPr>
           <w:tab/>
         </w:r>
         <w:r>
           <w:rPr>
-            <w:rStyle w:val="Hyperlink"/>
+            <w:rStyle w:val="Lienhypertexte"/>
             <w:webHidden/>
           </w:rPr>
           <w:fldChar w:fldCharType="begin"/>
         </w:r>
         <w:r>
           <w:rPr>
-            <w:rStyle w:val="Hyperlink"/>
+            <w:rStyle w:val="Lienhypertexte"/>
             <w:webHidden/>
           </w:rPr>
           <w:instrText xml:space="preserve"> PAGEREF _Toc347661932 \h </w:instrText>
         </w:r>
         <w:r>
           <w:rPr>
-            <w:rStyle w:val="Hyperlink"/>
+            <w:rStyle w:val="Lienhypertexte"/>
             <w:webHidden/>
           </w:rPr>
         </w:r>
         <w:r>
           <w:rPr>
-            <w:rStyle w:val="Hyperlink"/>
+            <w:rStyle w:val="Lienhypertexte"/>
             <w:webHidden/>
           </w:rPr>
           <w:fldChar w:fldCharType="separate"/>
         </w:r>
         <w:r>
           <w:rPr>
-            <w:rStyle w:val="Hyperlink"/>
+            <w:rStyle w:val="Lienhypertexte"/>
             <w:webHidden/>
           </w:rPr>
           <w:t>4</w:t>
         </w:r>
         <w:r>
           <w:rPr>
-            <w:rStyle w:val="Hyperlink"/>
+            <w:rStyle w:val="Lienhypertexte"/>
             <w:webHidden/>
           </w:rPr>
           <w:fldChar w:fldCharType="end"/>
@@ -1848,7 +1756,7 @@
     </w:p>
     <w:p>
       <w:pPr>
-        <w:pStyle w:val="TOC1"/>
+        <w:pStyle w:val="TM1"/>
         <w:tabs>
           <w:tab w:val="left" w:pos="400"/>
           <w:tab w:val="right" w:leader="dot" w:pos="8630"/>
@@ -1864,55 +1772,55 @@
       <w:hyperlink w:anchor="_Toc347661933" w:history="1">
         <w:r>
           <w:rPr>
-            <w:rStyle w:val="Hyperlink"/>
+            <w:rStyle w:val="Lienhypertexte"/>
             <w:noProof/>
           </w:rPr>
           <w:t>Figure 2- Structure typique d'une page web</w:t>
         </w:r>
         <w:r>
           <w:rPr>
-            <w:rStyle w:val="Hyperlink"/>
+            <w:rStyle w:val="Lienhypertexte"/>
             <w:webHidden/>
           </w:rPr>
           <w:tab/>
         </w:r>
         <w:r>
           <w:rPr>
-            <w:rStyle w:val="Hyperlink"/>
+            <w:rStyle w:val="Lienhypertexte"/>
             <w:webHidden/>
           </w:rPr>
           <w:fldChar w:fldCharType="begin"/>
         </w:r>
         <w:r>
           <w:rPr>
-            <w:rStyle w:val="Hyperlink"/>
+            <w:rStyle w:val="Lienhypertexte"/>
             <w:webHidden/>
           </w:rPr>
           <w:instrText xml:space="preserve"> PAGEREF _Toc347661933 \h </w:instrText>
         </w:r>
         <w:r>
           <w:rPr>
-            <w:rStyle w:val="Hyperlink"/>
+            <w:rStyle w:val="Lienhypertexte"/>
             <w:webHidden/>
           </w:rPr>
         </w:r>
         <w:r>
           <w:rPr>
-            <w:rStyle w:val="Hyperlink"/>
+            <w:rStyle w:val="Lienhypertexte"/>
             <w:webHidden/>
           </w:rPr>
           <w:fldChar w:fldCharType="separate"/>
         </w:r>
         <w:r>
           <w:rPr>
-            <w:rStyle w:val="Hyperlink"/>
+            <w:rStyle w:val="Lienhypertexte"/>
             <w:webHidden/>
           </w:rPr>
           <w:t>5</w:t>
         </w:r>
         <w:r>
           <w:rPr>
-            <w:rStyle w:val="Hyperlink"/>
+            <w:rStyle w:val="Lienhypertexte"/>
             <w:webHidden/>
           </w:rPr>
           <w:fldChar w:fldCharType="end"/>
@@ -1941,7 +1849,7 @@
     </w:p>
     <w:p>
       <w:pPr>
-        <w:pStyle w:val="Heading1"/>
+        <w:pStyle w:val="Titre1"/>
       </w:pPr>
       <w:bookmarkStart w:id="1" w:name="_Toc347661898"/>
       <w:r>
@@ -2188,7 +2096,7 @@
     </w:p>
     <w:p>
       <w:pPr>
-        <w:pStyle w:val="Heading1"/>
+        <w:pStyle w:val="Titre1"/>
       </w:pPr>
       <w:bookmarkStart w:id="2" w:name="_Toc347661899"/>
       <w:r>
@@ -2199,7 +2107,7 @@
     </w:p>
     <w:p>
       <w:pPr>
-        <w:pStyle w:val="BodyText"/>
+        <w:pStyle w:val="Corpsdetexte"/>
         <w:jc w:val="both"/>
       </w:pPr>
       <w:r>
@@ -2214,7 +2122,7 @@
     </w:p>
     <w:p>
       <w:pPr>
-        <w:pStyle w:val="BodyText"/>
+        <w:pStyle w:val="Corpsdetexte"/>
         <w:jc w:val="both"/>
       </w:pPr>
       <w:r>
@@ -2232,7 +2140,7 @@
     </w:p>
     <w:p>
       <w:pPr>
-        <w:pStyle w:val="BodyText"/>
+        <w:pStyle w:val="Corpsdetexte"/>
       </w:pPr>
     </w:p>
     <w:p>
@@ -2262,16 +2170,16 @@
             <v:path o:extrusionok="f" gradientshapeok="t" o:connecttype="rect"/>
             <o:lock v:ext="edit" aspectratio="t"/>
           </v:shapetype>
-          <v:shape id="_x0000_i1025" type="#_x0000_t75" style="width:375.05pt;height:302.25pt" o:ole="">
-            <v:imagedata r:id="rId13" o:title=""/>
+          <v:shape id="_x0000_i1025" type="#_x0000_t75" style="width:375pt;height:302.25pt" o:ole="">
+            <v:imagedata r:id="rId12" o:title=""/>
           </v:shape>
-          <o:OLEObject Type="Embed" ProgID="Visio.Drawing.11" ShapeID="_x0000_i1025" DrawAspect="Content" ObjectID="_1421403837" r:id="rId14"/>
+          <o:OLEObject Type="Embed" ProgID="Visio.Drawing.11" ShapeID="_x0000_i1025" DrawAspect="Content" ObjectID="_1421410171" r:id="rId13"/>
         </w:object>
       </w:r>
     </w:p>
     <w:p>
       <w:pPr>
-        <w:pStyle w:val="Caption"/>
+        <w:pStyle w:val="Lgende"/>
         <w:ind w:left="1276"/>
         <w:jc w:val="center"/>
         <w:rPr>
@@ -2303,9 +2211,30 @@
         <w:fldChar w:fldCharType="end"/>
       </w:r>
       <w:r>
-        <w:t>- Diagramme de flot d'écrans</w:t>
+        <w:t xml:space="preserve">- </w:t>
+      </w:r>
+      <w:proofErr w:type="spellStart"/>
+      <w:r>
+        <w:t>Diagramme</w:t>
+      </w:r>
+      <w:proofErr w:type="spellEnd"/>
+      <w:r>
+        <w:t xml:space="preserve"> de </w:t>
+      </w:r>
+      <w:proofErr w:type="spellStart"/>
+      <w:r>
+        <w:t>flot</w:t>
+      </w:r>
+      <w:proofErr w:type="spellEnd"/>
+      <w:r>
+        <w:t xml:space="preserve"> </w:t>
+      </w:r>
+      <w:proofErr w:type="spellStart"/>
+      <w:r>
+        <w:t>d'écrans</w:t>
       </w:r>
       <w:bookmarkEnd w:id="3"/>
+      <w:proofErr w:type="spellEnd"/>
     </w:p>
     <w:p>
       <w:pPr>
@@ -2327,7 +2256,7 @@
     </w:p>
     <w:p>
       <w:pPr>
-        <w:pStyle w:val="Heading1"/>
+        <w:pStyle w:val="Titre1"/>
       </w:pPr>
       <w:bookmarkStart w:id="4" w:name="_Toc347661900"/>
       <w:r>
@@ -2338,7 +2267,7 @@
     </w:p>
     <w:p>
       <w:pPr>
-        <w:pStyle w:val="Heading2"/>
+        <w:pStyle w:val="Titre2"/>
         <w:numPr>
           <w:ilvl w:val="0"/>
           <w:numId w:val="0"/>
@@ -2361,7 +2290,7 @@
     </w:p>
     <w:p>
       <w:pPr>
-        <w:pStyle w:val="BodyText"/>
+        <w:pStyle w:val="Corpsdetexte"/>
         <w:rPr>
           <w:lang w:val="fr-FR"/>
         </w:rPr>
@@ -2399,7 +2328,7 @@
     </w:p>
     <w:p>
       <w:pPr>
-        <w:pStyle w:val="BodyText"/>
+        <w:pStyle w:val="Corpsdetexte"/>
         <w:numPr>
           <w:ilvl w:val="0"/>
           <w:numId w:val="37"/>
@@ -2423,7 +2352,7 @@
     </w:p>
     <w:p>
       <w:pPr>
-        <w:pStyle w:val="BodyText"/>
+        <w:pStyle w:val="Corpsdetexte"/>
         <w:numPr>
           <w:ilvl w:val="0"/>
           <w:numId w:val="37"/>
@@ -2441,7 +2370,7 @@
     </w:p>
     <w:p>
       <w:pPr>
-        <w:pStyle w:val="BodyText"/>
+        <w:pStyle w:val="Corpsdetexte"/>
         <w:numPr>
           <w:ilvl w:val="0"/>
           <w:numId w:val="37"/>
@@ -2465,7 +2394,7 @@
     </w:p>
     <w:p>
       <w:pPr>
-        <w:pStyle w:val="BodyText"/>
+        <w:pStyle w:val="Corpsdetexte"/>
         <w:numPr>
           <w:ilvl w:val="0"/>
           <w:numId w:val="37"/>
@@ -2495,7 +2424,7 @@
     </w:p>
     <w:p>
       <w:pPr>
-        <w:pStyle w:val="BodyText"/>
+        <w:pStyle w:val="Corpsdetexte"/>
         <w:keepNext/>
       </w:pPr>
       <w:r>
@@ -2504,7 +2433,7 @@
           <w:lang w:eastAsia="fr-CA"/>
         </w:rPr>
         <w:drawing>
-          <wp:inline distT="0" distB="0" distL="0" distR="0" wp14:anchorId="2AEBD258" wp14:editId="33F13AA2">
+          <wp:inline distT="0" distB="0" distL="0" distR="0">
             <wp:extent cx="6056416" cy="3670300"/>
             <wp:effectExtent l="0" t="0" r="1905" b="6350"/>
             <wp:docPr id="4" name="Picture 4"/>
@@ -2521,10 +2450,10 @@
                     </pic:cNvPicPr>
                   </pic:nvPicPr>
                   <pic:blipFill>
-                    <a:blip r:embed="rId15">
+                    <a:blip r:embed="rId14" cstate="print">
                       <a:extLst>
                         <a:ext uri="{28A0092B-C50C-407E-A947-70E740481C1C}">
-                          <a14:useLocalDpi xmlns:a14="http://schemas.microsoft.com/office/drawing/2010/main" val="0"/>
+                          <a14:useLocalDpi xmlns:a14="http://schemas.microsoft.com/office/drawing/2010/main" xmlns:wps="http://schemas.microsoft.com/office/word/2010/wordprocessingShape" xmlns:wpi="http://schemas.microsoft.com/office/word/2010/wordprocessingInk" xmlns:wpg="http://schemas.microsoft.com/office/word/2010/wordprocessingGroup" xmlns:w14="http://schemas.microsoft.com/office/word/2010/wordml" xmlns:w="http://schemas.openxmlformats.org/wordprocessingml/2006/main" xmlns:w10="urn:schemas-microsoft-com:office:word" xmlns:wp14="http://schemas.microsoft.com/office/word/2010/wordprocessingDrawing" xmlns:v="urn:schemas-microsoft-com:vml" xmlns:o="urn:schemas-microsoft-com:office:office" xmlns:mc="http://schemas.openxmlformats.org/markup-compatibility/2006" xmlns:wpc="http://schemas.microsoft.com/office/word/2010/wordprocessingCanvas" xmlns="" val="0"/>
                         </a:ext>
                       </a:extLst>
                     </a:blip>
@@ -2555,7 +2484,7 @@
     </w:p>
     <w:p>
       <w:pPr>
-        <w:pStyle w:val="Caption"/>
+        <w:pStyle w:val="Lgende"/>
         <w:jc w:val="center"/>
         <w:rPr>
           <w:lang w:val="fr-FR"/>
@@ -2624,7 +2553,7 @@
     </w:p>
     <w:p>
       <w:pPr>
-        <w:pStyle w:val="Heading2"/>
+        <w:pStyle w:val="Titre2"/>
       </w:pPr>
       <w:bookmarkStart w:id="7" w:name="_Toc347661902"/>
       <w:r>
@@ -2644,7 +2573,7 @@
           <w:insideH w:val="single" w:sz="4" w:space="0" w:color="auto"/>
           <w:insideV w:val="single" w:sz="4" w:space="0" w:color="auto"/>
         </w:tblBorders>
-        <w:tblLook w:val="01E0" w:firstRow="1" w:lastRow="1" w:firstColumn="1" w:lastColumn="1" w:noHBand="0" w:noVBand="0"/>
+        <w:tblLook w:val="01E0"/>
       </w:tblPr>
       <w:tblGrid>
         <w:gridCol w:w="1336"/>
@@ -2871,10 +2800,10 @@
             </w:pPr>
             <w:r>
               <w:object w:dxaOrig="12660" w:dyaOrig="7680">
-                <v:shape id="_x0000_i1026" type="#_x0000_t75" style="width:6in;height:262.05pt" o:ole="">
-                  <v:imagedata r:id="rId16" o:title=""/>
+                <v:shape id="_x0000_i1026" type="#_x0000_t75" style="width:6in;height:261.75pt" o:ole="">
+                  <v:imagedata r:id="rId15" o:title=""/>
                 </v:shape>
-                <o:OLEObject Type="Embed" ProgID="PBrush" ShapeID="_x0000_i1026" DrawAspect="Content" ObjectID="_1421403838" r:id="rId17"/>
+                <o:OLEObject Type="Embed" ProgID="PBrush" ShapeID="_x0000_i1026" DrawAspect="Content" ObjectID="_1421410172" r:id="rId16"/>
               </w:object>
             </w:r>
           </w:p>
@@ -2883,7 +2812,7 @@
     </w:tbl>
     <w:p>
       <w:pPr>
-        <w:pStyle w:val="BodyText"/>
+        <w:pStyle w:val="Corpsdetexte"/>
         <w:rPr>
           <w:lang w:val="fr-FR"/>
         </w:rPr>
@@ -2913,7 +2842,7 @@
           <w:insideH w:val="single" w:sz="4" w:space="0" w:color="auto"/>
           <w:insideV w:val="single" w:sz="4" w:space="0" w:color="auto"/>
         </w:tblBorders>
-        <w:tblLook w:val="01E0" w:firstRow="1" w:lastRow="1" w:firstColumn="1" w:lastColumn="1" w:noHBand="0" w:noVBand="0"/>
+        <w:tblLook w:val="01E0"/>
       </w:tblPr>
       <w:tblGrid>
         <w:gridCol w:w="1336"/>
@@ -2965,7 +2894,25 @@
                 <w:szCs w:val="24"/>
                 <w:lang w:val="fr-CA" w:eastAsia="fr-CA"/>
               </w:rPr>
-              <w:t>Billet Sporacid (Musique)</w:t>
+              <w:t xml:space="preserve">Billet </w:t>
+            </w:r>
+            <w:proofErr w:type="spellStart"/>
+            <w:r>
+              <w:rPr>
+                <w:rFonts w:eastAsia="MS Mincho"/>
+                <w:szCs w:val="24"/>
+                <w:lang w:val="fr-CA" w:eastAsia="fr-CA"/>
+              </w:rPr>
+              <w:t>Sporacid</w:t>
+            </w:r>
+            <w:proofErr w:type="spellEnd"/>
+            <w:r>
+              <w:rPr>
+                <w:rFonts w:eastAsia="MS Mincho"/>
+                <w:szCs w:val="24"/>
+                <w:lang w:val="fr-CA" w:eastAsia="fr-CA"/>
+              </w:rPr>
+              <w:t xml:space="preserve"> (Musique)</w:t>
             </w:r>
           </w:p>
         </w:tc>
@@ -3211,7 +3158,7 @@
                 <w:lang w:val="fr-CA" w:eastAsia="fr-CA"/>
               </w:rPr>
               <w:drawing>
-                <wp:inline distT="0" distB="0" distL="0" distR="0" wp14:anchorId="6B60A2F0" wp14:editId="7557D103">
+                <wp:inline distT="0" distB="0" distL="0" distR="0">
                   <wp:extent cx="5486400" cy="4226560"/>
                   <wp:effectExtent l="0" t="0" r="0" b="2540"/>
                   <wp:docPr id="6" name="Image 6"/>
@@ -3226,10 +3173,10 @@
                           <pic:cNvPicPr/>
                         </pic:nvPicPr>
                         <pic:blipFill>
-                          <a:blip r:embed="rId18">
+                          <a:blip r:embed="rId17" cstate="print">
                             <a:extLst>
                               <a:ext uri="{28A0092B-C50C-407E-A947-70E740481C1C}">
-                                <a14:useLocalDpi xmlns:a14="http://schemas.microsoft.com/office/drawing/2010/main" val="0"/>
+                                <a14:useLocalDpi xmlns:a14="http://schemas.microsoft.com/office/drawing/2010/main" xmlns:wps="http://schemas.microsoft.com/office/word/2010/wordprocessingShape" xmlns:wpi="http://schemas.microsoft.com/office/word/2010/wordprocessingInk" xmlns:wpg="http://schemas.microsoft.com/office/word/2010/wordprocessingGroup" xmlns:w14="http://schemas.microsoft.com/office/word/2010/wordml" xmlns:w="http://schemas.openxmlformats.org/wordprocessingml/2006/main" xmlns:w10="urn:schemas-microsoft-com:office:word" xmlns:wp14="http://schemas.microsoft.com/office/word/2010/wordprocessingDrawing" xmlns:v="urn:schemas-microsoft-com:vml" xmlns:o="urn:schemas-microsoft-com:office:office" xmlns:mc="http://schemas.openxmlformats.org/markup-compatibility/2006" xmlns:wpc="http://schemas.microsoft.com/office/word/2010/wordprocessingCanvas" xmlns="" val="0"/>
                               </a:ext>
                             </a:extLst>
                           </a:blip>
@@ -3291,7 +3238,7 @@
           <w:insideH w:val="single" w:sz="4" w:space="0" w:color="auto"/>
           <w:insideV w:val="single" w:sz="4" w:space="0" w:color="auto"/>
         </w:tblBorders>
-        <w:tblLook w:val="01E0" w:firstRow="1" w:lastRow="1" w:firstColumn="1" w:lastColumn="1" w:noHBand="0" w:noVBand="0"/>
+        <w:tblLook w:val="01E0"/>
       </w:tblPr>
       <w:tblGrid>
         <w:gridCol w:w="1336"/>
@@ -3343,7 +3290,25 @@
                 <w:szCs w:val="24"/>
                 <w:lang w:val="fr-CA" w:eastAsia="fr-CA"/>
               </w:rPr>
-              <w:t>Billet Sporacid (Humour)</w:t>
+              <w:t xml:space="preserve">Billet </w:t>
+            </w:r>
+            <w:proofErr w:type="spellStart"/>
+            <w:r>
+              <w:rPr>
+                <w:rFonts w:eastAsia="MS Mincho"/>
+                <w:szCs w:val="24"/>
+                <w:lang w:val="fr-CA" w:eastAsia="fr-CA"/>
+              </w:rPr>
+              <w:t>Sporacid</w:t>
+            </w:r>
+            <w:proofErr w:type="spellEnd"/>
+            <w:r>
+              <w:rPr>
+                <w:rFonts w:eastAsia="MS Mincho"/>
+                <w:szCs w:val="24"/>
+                <w:lang w:val="fr-CA" w:eastAsia="fr-CA"/>
+              </w:rPr>
+              <w:t xml:space="preserve"> (Humour)</w:t>
             </w:r>
           </w:p>
         </w:tc>
@@ -3620,10 +3585,10 @@
                           <pic:cNvPicPr/>
                         </pic:nvPicPr>
                         <pic:blipFill>
-                          <a:blip r:embed="rId19">
+                          <a:blip r:embed="rId18" cstate="print">
                             <a:extLst>
                               <a:ext uri="{28A0092B-C50C-407E-A947-70E740481C1C}">
-                                <a14:useLocalDpi xmlns:a14="http://schemas.microsoft.com/office/drawing/2010/main" val="0"/>
+                                <a14:useLocalDpi xmlns:a14="http://schemas.microsoft.com/office/drawing/2010/main" xmlns:wps="http://schemas.microsoft.com/office/word/2010/wordprocessingShape" xmlns:wpi="http://schemas.microsoft.com/office/word/2010/wordprocessingInk" xmlns:wpg="http://schemas.microsoft.com/office/word/2010/wordprocessingGroup" xmlns:w14="http://schemas.microsoft.com/office/word/2010/wordml" xmlns:w="http://schemas.openxmlformats.org/wordprocessingml/2006/main" xmlns:w10="urn:schemas-microsoft-com:office:word" xmlns:wp14="http://schemas.microsoft.com/office/word/2010/wordprocessingDrawing" xmlns:v="urn:schemas-microsoft-com:vml" xmlns:o="urn:schemas-microsoft-com:office:office" xmlns:mc="http://schemas.openxmlformats.org/markup-compatibility/2006" xmlns:wpc="http://schemas.microsoft.com/office/word/2010/wordprocessingCanvas" xmlns="" val="0"/>
                               </a:ext>
                             </a:extLst>
                           </a:blip>
@@ -3685,7 +3650,7 @@
           <w:insideH w:val="single" w:sz="4" w:space="0" w:color="auto"/>
           <w:insideV w:val="single" w:sz="4" w:space="0" w:color="auto"/>
         </w:tblBorders>
-        <w:tblLook w:val="01E0" w:firstRow="1" w:lastRow="1" w:firstColumn="1" w:lastColumn="1" w:noHBand="0" w:noVBand="0"/>
+        <w:tblLook w:val="01E0"/>
       </w:tblPr>
       <w:tblGrid>
         <w:gridCol w:w="1336"/>
@@ -3976,7 +3941,7 @@
                 <w:lang w:val="fr-CA" w:eastAsia="fr-CA"/>
               </w:rPr>
               <w:drawing>
-                <wp:inline distT="0" distB="0" distL="0" distR="0" wp14:anchorId="6F789C36" wp14:editId="010DC03A">
+                <wp:inline distT="0" distB="0" distL="0" distR="0">
                   <wp:extent cx="5486400" cy="4736465"/>
                   <wp:effectExtent l="0" t="0" r="0" b="6985"/>
                   <wp:docPr id="8" name="Image 8"/>
@@ -3991,10 +3956,10 @@
                           <pic:cNvPicPr/>
                         </pic:nvPicPr>
                         <pic:blipFill>
-                          <a:blip r:embed="rId20">
+                          <a:blip r:embed="rId19" cstate="print">
                             <a:extLst>
                               <a:ext uri="{28A0092B-C50C-407E-A947-70E740481C1C}">
-                                <a14:useLocalDpi xmlns:a14="http://schemas.microsoft.com/office/drawing/2010/main" val="0"/>
+                                <a14:useLocalDpi xmlns:a14="http://schemas.microsoft.com/office/drawing/2010/main" xmlns:wps="http://schemas.microsoft.com/office/word/2010/wordprocessingShape" xmlns:wpi="http://schemas.microsoft.com/office/word/2010/wordprocessingInk" xmlns:wpg="http://schemas.microsoft.com/office/word/2010/wordprocessingGroup" xmlns:w14="http://schemas.microsoft.com/office/word/2010/wordml" xmlns:w="http://schemas.openxmlformats.org/wordprocessingml/2006/main" xmlns:w10="urn:schemas-microsoft-com:office:word" xmlns:wp14="http://schemas.microsoft.com/office/word/2010/wordprocessingDrawing" xmlns:v="urn:schemas-microsoft-com:vml" xmlns:o="urn:schemas-microsoft-com:office:office" xmlns:mc="http://schemas.openxmlformats.org/markup-compatibility/2006" xmlns:wpc="http://schemas.microsoft.com/office/word/2010/wordprocessingCanvas" xmlns="" val="0"/>
                               </a:ext>
                             </a:extLst>
                           </a:blip>
@@ -4059,7 +4024,7 @@
           <w:insideH w:val="single" w:sz="4" w:space="0" w:color="auto"/>
           <w:insideV w:val="single" w:sz="4" w:space="0" w:color="auto"/>
         </w:tblBorders>
-        <w:tblLook w:val="01E0" w:firstRow="1" w:lastRow="1" w:firstColumn="1" w:lastColumn="1" w:noHBand="0" w:noVBand="0"/>
+        <w:tblLook w:val="01E0"/>
       </w:tblPr>
       <w:tblGrid>
         <w:gridCol w:w="1336"/>
@@ -4310,7 +4275,7 @@
                 <w:lang w:val="fr-CA" w:eastAsia="fr-CA"/>
               </w:rPr>
               <w:drawing>
-                <wp:inline distT="0" distB="0" distL="0" distR="0" wp14:anchorId="5203194D" wp14:editId="5BEE7763">
+                <wp:inline distT="0" distB="0" distL="0" distR="0">
                   <wp:extent cx="5486400" cy="4731385"/>
                   <wp:effectExtent l="0" t="0" r="0" b="0"/>
                   <wp:docPr id="9" name="Image 9"/>
@@ -4325,10 +4290,10 @@
                           <pic:cNvPicPr/>
                         </pic:nvPicPr>
                         <pic:blipFill>
-                          <a:blip r:embed="rId21">
+                          <a:blip r:embed="rId20" cstate="print">
                             <a:extLst>
                               <a:ext uri="{28A0092B-C50C-407E-A947-70E740481C1C}">
-                                <a14:useLocalDpi xmlns:a14="http://schemas.microsoft.com/office/drawing/2010/main" val="0"/>
+                                <a14:useLocalDpi xmlns:a14="http://schemas.microsoft.com/office/drawing/2010/main" xmlns:wps="http://schemas.microsoft.com/office/word/2010/wordprocessingShape" xmlns:wpi="http://schemas.microsoft.com/office/word/2010/wordprocessingInk" xmlns:wpg="http://schemas.microsoft.com/office/word/2010/wordprocessingGroup" xmlns:w14="http://schemas.microsoft.com/office/word/2010/wordml" xmlns:w="http://schemas.openxmlformats.org/wordprocessingml/2006/main" xmlns:w10="urn:schemas-microsoft-com:office:word" xmlns:wp14="http://schemas.microsoft.com/office/word/2010/wordprocessingDrawing" xmlns:v="urn:schemas-microsoft-com:vml" xmlns:o="urn:schemas-microsoft-com:office:office" xmlns:mc="http://schemas.openxmlformats.org/markup-compatibility/2006" xmlns:wpc="http://schemas.microsoft.com/office/word/2010/wordprocessingCanvas" xmlns="" val="0"/>
                               </a:ext>
                             </a:extLst>
                           </a:blip>
@@ -4372,7 +4337,7 @@
     </w:p>
     <w:p>
       <w:pPr>
-        <w:pStyle w:val="Heading1"/>
+        <w:pStyle w:val="Titre1"/>
       </w:pPr>
       <w:bookmarkStart w:id="8" w:name="_Toc347661903"/>
       <w:r>
@@ -4383,7 +4348,7 @@
     </w:p>
     <w:p>
       <w:pPr>
-        <w:pStyle w:val="Heading2"/>
+        <w:pStyle w:val="Titre2"/>
         <w:numPr>
           <w:ilvl w:val="1"/>
           <w:numId w:val="34"/>
@@ -4397,16 +4362,126 @@
     </w:p>
     <w:p>
       <w:pPr>
-        <w:pStyle w:val="Heading2"/>
+        <w:pStyle w:val="Corpsdetexte"/>
+        <w:rPr>
+          <w:lang w:val="fr-FR"/>
+        </w:rPr>
+      </w:pPr>
+      <w:r>
+        <w:rPr>
+          <w:lang w:val="fr-FR"/>
+        </w:rPr>
+        <w:tab/>
+        <w:t>Ce prochain diagramme constitue notre diagramme de classes logicielles. C’est avec cette architecture que notre application parviendra à gérer les transactions de notre site de vente de billets en ligne. Tel que mentionné dans l’énoncé, aucune classe d’affichage n’est comprise dans le ce diagramme. Il est possible que cet artéfact subisse des changements dans le futur dépendamment des choix durant l’implémentation.</w:t>
+      </w:r>
+    </w:p>
+    <w:p>
+      <w:pPr>
+        <w:pStyle w:val="Corpsdetexte"/>
+        <w:jc w:val="center"/>
+        <w:rPr>
+          <w:lang w:val="fr-FR"/>
+        </w:rPr>
+      </w:pPr>
+      <w:r>
+        <w:rPr>
+          <w:noProof/>
+          <w:lang w:eastAsia="fr-CA"/>
+        </w:rPr>
+        <w:drawing>
+          <wp:inline distT="0" distB="0" distL="0" distR="0">
+            <wp:extent cx="6377524" cy="4634340"/>
+            <wp:effectExtent l="0" t="895350" r="0" b="852060"/>
+            <wp:docPr id="13" name="Image 8" descr="C:\Users\Pm\Desktop\gti_525\doc\GTI_525_ModèleDuDomaine.png"/>
+            <wp:cNvGraphicFramePr>
+              <a:graphicFrameLocks xmlns:a="http://schemas.openxmlformats.org/drawingml/2006/main" noChangeAspect="1"/>
+            </wp:cNvGraphicFramePr>
+            <a:graphic xmlns:a="http://schemas.openxmlformats.org/drawingml/2006/main">
+              <a:graphicData uri="http://schemas.openxmlformats.org/drawingml/2006/picture">
+                <pic:pic xmlns:pic="http://schemas.openxmlformats.org/drawingml/2006/picture">
+                  <pic:nvPicPr>
+                    <pic:cNvPr id="0" name="Picture 8" descr="C:\Users\Pm\Desktop\gti_525\doc\GTI_525_ModèleDuDomaine.png"/>
+                    <pic:cNvPicPr>
+                      <a:picLocks noChangeAspect="1" noChangeArrowheads="1"/>
+                    </pic:cNvPicPr>
+                  </pic:nvPicPr>
+                  <pic:blipFill>
+                    <a:blip r:embed="rId21" cstate="print"/>
+                    <a:srcRect/>
+                    <a:stretch>
+                      <a:fillRect/>
+                    </a:stretch>
+                  </pic:blipFill>
+                  <pic:spPr bwMode="auto">
+                    <a:xfrm rot="5400000">
+                      <a:off x="0" y="0"/>
+                      <a:ext cx="6377050" cy="4633995"/>
+                    </a:xfrm>
+                    <a:prstGeom prst="rect">
+                      <a:avLst/>
+                    </a:prstGeom>
+                    <a:noFill/>
+                    <a:ln w="9525">
+                      <a:noFill/>
+                      <a:miter lim="800000"/>
+                      <a:headEnd/>
+                      <a:tailEnd/>
+                    </a:ln>
+                    <a:scene3d>
+                      <a:camera prst="orthographicFront">
+                        <a:rot lat="0" lon="0" rev="0"/>
+                      </a:camera>
+                      <a:lightRig rig="threePt" dir="t"/>
+                    </a:scene3d>
+                  </pic:spPr>
+                </pic:pic>
+              </a:graphicData>
+            </a:graphic>
+          </wp:inline>
+        </w:drawing>
+      </w:r>
+    </w:p>
+    <w:p>
+      <w:pPr>
+        <w:pStyle w:val="Titre2"/>
       </w:pPr>
       <w:bookmarkStart w:id="10" w:name="_Toc347661905"/>
       <w:r>
+        <w:lastRenderedPageBreak/>
         <w:t>Diagrammes de séquence</w:t>
       </w:r>
       <w:bookmarkEnd w:id="10"/>
     </w:p>
     <w:p>
       <w:pPr>
+        <w:pStyle w:val="Corpsdetexte"/>
+      </w:pPr>
+      <w:r>
+        <w:rPr>
+          <w:lang w:val="fr-FR"/>
+        </w:rPr>
+        <w:tab/>
+        <w:t xml:space="preserve">Voici le diagramme de </w:t>
+      </w:r>
+      <w:r>
+        <w:t>séquence pour le cas d’utilisation numéro 1 « Rechercher une représentation ». Dans ce diagramme on peut voir que suite à la demande d’un utilisateur pour consulter les informations d’une représentation d’un spectacle, notre application bâtira une description détaillée du spectacle recherché en questionnant les différents gestionnaires.</w:t>
+      </w:r>
+    </w:p>
+    <w:p>
+      <w:pPr>
+        <w:pStyle w:val="Titre3"/>
+      </w:pPr>
+      <w:r>
+        <w:t>Cas d’utilisation #1 : Rechercher une représentation</w:t>
+      </w:r>
+    </w:p>
+    <w:p>
+      <w:pPr>
+        <w:pStyle w:val="Corpsdetexte"/>
+      </w:pPr>
+    </w:p>
+    <w:p>
+      <w:pPr>
         <w:spacing w:line="240" w:lineRule="auto"/>
         <w:ind w:left="0"/>
         <w:rPr>
@@ -4415,14 +4490,232 @@
       </w:pPr>
       <w:r>
         <w:rPr>
-          <w:lang w:val="fr-FR"/>
-        </w:rPr>
-        <w:br w:type="page"/>
+          <w:noProof/>
+          <w:lang w:val="fr-CA" w:eastAsia="fr-CA"/>
+        </w:rPr>
+        <w:drawing>
+          <wp:inline distT="0" distB="0" distL="0" distR="0">
+            <wp:extent cx="6048375" cy="4147757"/>
+            <wp:effectExtent l="19050" t="0" r="9525" b="0"/>
+            <wp:docPr id="2" name="Image 4" descr="C:\Users\Pm\Desktop\gti_525\doc\GTI_525_DiagrammeSéquence_CU01.png"/>
+            <wp:cNvGraphicFramePr>
+              <a:graphicFrameLocks xmlns:a="http://schemas.openxmlformats.org/drawingml/2006/main" noChangeAspect="1"/>
+            </wp:cNvGraphicFramePr>
+            <a:graphic xmlns:a="http://schemas.openxmlformats.org/drawingml/2006/main">
+              <a:graphicData uri="http://schemas.openxmlformats.org/drawingml/2006/picture">
+                <pic:pic xmlns:pic="http://schemas.openxmlformats.org/drawingml/2006/picture">
+                  <pic:nvPicPr>
+                    <pic:cNvPr id="0" name="Picture 4" descr="C:\Users\Pm\Desktop\gti_525\doc\GTI_525_DiagrammeSéquence_CU01.png"/>
+                    <pic:cNvPicPr>
+                      <a:picLocks noChangeAspect="1" noChangeArrowheads="1"/>
+                    </pic:cNvPicPr>
+                  </pic:nvPicPr>
+                  <pic:blipFill>
+                    <a:blip r:embed="rId22" cstate="print"/>
+                    <a:srcRect/>
+                    <a:stretch>
+                      <a:fillRect/>
+                    </a:stretch>
+                  </pic:blipFill>
+                  <pic:spPr bwMode="auto">
+                    <a:xfrm>
+                      <a:off x="0" y="0"/>
+                      <a:ext cx="6048375" cy="4147757"/>
+                    </a:xfrm>
+                    <a:prstGeom prst="rect">
+                      <a:avLst/>
+                    </a:prstGeom>
+                    <a:noFill/>
+                    <a:ln w="9525">
+                      <a:noFill/>
+                      <a:miter lim="800000"/>
+                      <a:headEnd/>
+                      <a:tailEnd/>
+                    </a:ln>
+                  </pic:spPr>
+                </pic:pic>
+              </a:graphicData>
+            </a:graphic>
+          </wp:inline>
+        </w:drawing>
       </w:r>
     </w:p>
     <w:p>
       <w:pPr>
-        <w:pStyle w:val="Heading1"/>
+        <w:spacing w:line="240" w:lineRule="auto"/>
+        <w:ind w:left="0"/>
+        <w:rPr>
+          <w:lang w:val="fr-FR"/>
+        </w:rPr>
+      </w:pPr>
+    </w:p>
+    <w:p>
+      <w:pPr>
+        <w:spacing w:line="240" w:lineRule="auto"/>
+        <w:ind w:left="0"/>
+        <w:rPr>
+          <w:lang w:val="fr-FR"/>
+        </w:rPr>
+      </w:pPr>
+    </w:p>
+    <w:p>
+      <w:pPr>
+        <w:spacing w:line="240" w:lineRule="auto"/>
+        <w:ind w:left="0"/>
+        <w:rPr>
+          <w:lang w:val="fr-FR"/>
+        </w:rPr>
+      </w:pPr>
+    </w:p>
+    <w:p>
+      <w:pPr>
+        <w:spacing w:line="240" w:lineRule="auto"/>
+        <w:ind w:left="0"/>
+        <w:rPr>
+          <w:lang w:val="fr-FR"/>
+        </w:rPr>
+      </w:pPr>
+    </w:p>
+    <w:p>
+      <w:pPr>
+        <w:spacing w:line="240" w:lineRule="auto"/>
+        <w:ind w:left="0"/>
+        <w:rPr>
+          <w:lang w:val="fr-FR"/>
+        </w:rPr>
+      </w:pPr>
+    </w:p>
+    <w:p>
+      <w:pPr>
+        <w:spacing w:line="240" w:lineRule="auto"/>
+        <w:ind w:left="0"/>
+        <w:rPr>
+          <w:lang w:val="fr-FR"/>
+        </w:rPr>
+      </w:pPr>
+    </w:p>
+    <w:p>
+      <w:pPr>
+        <w:spacing w:line="240" w:lineRule="auto"/>
+        <w:ind w:left="0"/>
+        <w:rPr>
+          <w:lang w:val="fr-FR"/>
+        </w:rPr>
+      </w:pPr>
+    </w:p>
+    <w:p>
+      <w:pPr>
+        <w:spacing w:line="240" w:lineRule="auto"/>
+        <w:ind w:left="0"/>
+        <w:rPr>
+          <w:lang w:val="fr-FR"/>
+        </w:rPr>
+      </w:pPr>
+      <w:r>
+        <w:rPr>
+          <w:lang w:val="fr-FR"/>
+        </w:rPr>
+        <w:br w:type="page"/>
+      </w:r>
+    </w:p>
+    <w:p>
+      <w:pPr>
+        <w:pStyle w:val="Titre3"/>
+      </w:pPr>
+      <w:r>
+        <w:lastRenderedPageBreak/>
+        <w:t>Cas d’utilisation #2 : Achat d’un billet</w:t>
+      </w:r>
+    </w:p>
+    <w:p>
+      <w:pPr>
+        <w:pStyle w:val="Corpsdetexte"/>
+      </w:pPr>
+      <w:r>
+        <w:tab/>
+        <w:t xml:space="preserve">Ce deuxième diagramme de séquence représente le comportement de notre application suite à la réception d’un numéro de confirmation du système de paiement. En effet  ce n’est qu’après avoir reçu cette confirmation que l’état des billets n’est changé dans notre système. Le système sauvegardera par la suite la transaction en mémoire et retournera l’équivalent d’une facture, contenant les informations sur </w:t>
+      </w:r>
+      <w:proofErr w:type="gramStart"/>
+      <w:r>
+        <w:t>l’achats</w:t>
+      </w:r>
+      <w:proofErr w:type="gramEnd"/>
+      <w:r>
+        <w:t xml:space="preserve"> de l’utilisateur.</w:t>
+      </w:r>
+    </w:p>
+    <w:p>
+      <w:pPr>
+        <w:pStyle w:val="Corpsdetexte"/>
+      </w:pPr>
+    </w:p>
+    <w:p>
+      <w:pPr>
+        <w:pStyle w:val="Corpsdetexte"/>
+      </w:pPr>
+      <w:r>
+        <w:drawing>
+          <wp:inline distT="0" distB="0" distL="0" distR="0">
+            <wp:extent cx="5486400" cy="4476750"/>
+            <wp:effectExtent l="19050" t="0" r="0" b="0"/>
+            <wp:docPr id="11" name="Image 6" descr="C:\Users\Pm\Desktop\gti_525\doc\GTI_525_DiagrammeSéquence_CU02.png"/>
+            <wp:cNvGraphicFramePr>
+              <a:graphicFrameLocks xmlns:a="http://schemas.openxmlformats.org/drawingml/2006/main" noChangeAspect="1"/>
+            </wp:cNvGraphicFramePr>
+            <a:graphic xmlns:a="http://schemas.openxmlformats.org/drawingml/2006/main">
+              <a:graphicData uri="http://schemas.openxmlformats.org/drawingml/2006/picture">
+                <pic:pic xmlns:pic="http://schemas.openxmlformats.org/drawingml/2006/picture">
+                  <pic:nvPicPr>
+                    <pic:cNvPr id="0" name="Picture 6" descr="C:\Users\Pm\Desktop\gti_525\doc\GTI_525_DiagrammeSéquence_CU02.png"/>
+                    <pic:cNvPicPr>
+                      <a:picLocks noChangeAspect="1" noChangeArrowheads="1"/>
+                    </pic:cNvPicPr>
+                  </pic:nvPicPr>
+                  <pic:blipFill>
+                    <a:blip r:embed="rId23" cstate="print"/>
+                    <a:srcRect/>
+                    <a:stretch>
+                      <a:fillRect/>
+                    </a:stretch>
+                  </pic:blipFill>
+                  <pic:spPr bwMode="auto">
+                    <a:xfrm>
+                      <a:off x="0" y="0"/>
+                      <a:ext cx="5486400" cy="4476750"/>
+                    </a:xfrm>
+                    <a:prstGeom prst="rect">
+                      <a:avLst/>
+                    </a:prstGeom>
+                    <a:noFill/>
+                    <a:ln w="9525">
+                      <a:noFill/>
+                      <a:miter lim="800000"/>
+                      <a:headEnd/>
+                      <a:tailEnd/>
+                    </a:ln>
+                  </pic:spPr>
+                </pic:pic>
+              </a:graphicData>
+            </a:graphic>
+          </wp:inline>
+        </w:drawing>
+      </w:r>
+    </w:p>
+    <w:p>
+      <w:pPr>
+        <w:spacing w:line="240" w:lineRule="auto"/>
+        <w:ind w:left="0"/>
+        <w:rPr>
+          <w:lang w:val="fr-CA"/>
+        </w:rPr>
+      </w:pPr>
+      <w:r>
+        <w:br w:type="page"/>
+      </w:r>
+    </w:p>
+    <w:p>
+      <w:pPr>
+        <w:pStyle w:val="Titre1"/>
       </w:pPr>
       <w:bookmarkStart w:id="11" w:name="_Toc347661906"/>
       <w:r>
@@ -4433,7 +4726,7 @@
     </w:p>
     <w:p>
       <w:pPr>
-        <w:pStyle w:val="Heading2"/>
+        <w:pStyle w:val="Titre2"/>
         <w:numPr>
           <w:ilvl w:val="1"/>
           <w:numId w:val="36"/>
@@ -4453,7 +4746,7 @@
     </w:p>
     <w:p>
       <w:pPr>
-        <w:pStyle w:val="BodyText"/>
+        <w:pStyle w:val="Corpsdetexte"/>
         <w:rPr>
           <w:lang w:val="fr-FR"/>
         </w:rPr>
@@ -4491,7 +4784,7 @@
     </w:p>
     <w:p>
       <w:pPr>
-        <w:pStyle w:val="BodyText"/>
+        <w:pStyle w:val="Corpsdetexte"/>
         <w:ind w:left="720"/>
         <w:rPr>
           <w:lang w:val="fr-FR"/>
@@ -4501,12 +4794,26 @@
         <w:rPr>
           <w:lang w:val="fr-FR"/>
         </w:rPr>
-        <w:t>Simon Turcotte-Langevin :</w:t>
+        <w:t xml:space="preserve">Simon </w:t>
+      </w:r>
+      <w:proofErr w:type="spellStart"/>
+      <w:r>
+        <w:rPr>
+          <w:lang w:val="fr-FR"/>
+        </w:rPr>
+        <w:t>Turcotte</w:t>
+      </w:r>
+      <w:proofErr w:type="spellEnd"/>
+      <w:r>
+        <w:rPr>
+          <w:lang w:val="fr-FR"/>
+        </w:rPr>
+        <w:t>-Langevin :</w:t>
       </w:r>
     </w:p>
     <w:p>
       <w:pPr>
-        <w:pStyle w:val="BodyText"/>
+        <w:pStyle w:val="Corpsdetexte"/>
         <w:numPr>
           <w:ilvl w:val="0"/>
           <w:numId w:val="32"/>
@@ -4530,7 +4837,7 @@
     </w:p>
     <w:p>
       <w:pPr>
-        <w:pStyle w:val="BodyText"/>
+        <w:pStyle w:val="Corpsdetexte"/>
         <w:numPr>
           <w:ilvl w:val="0"/>
           <w:numId w:val="32"/>
@@ -4539,31 +4846,41 @@
           <w:lang w:val="fr-FR"/>
         </w:rPr>
       </w:pPr>
+      <w:proofErr w:type="spellStart"/>
       <w:r>
         <w:rPr>
           <w:lang w:val="en-CA"/>
         </w:rPr>
         <w:t>Programmation</w:t>
       </w:r>
+      <w:proofErr w:type="spellEnd"/>
     </w:p>
     <w:p>
       <w:pPr>
-        <w:pStyle w:val="BodyText"/>
+        <w:pStyle w:val="Corpsdetexte"/>
         <w:ind w:left="720"/>
         <w:rPr>
           <w:lang w:val="en-CA"/>
         </w:rPr>
       </w:pPr>
+      <w:proofErr w:type="spellStart"/>
       <w:r>
         <w:rPr>
           <w:lang w:val="en-CA"/>
         </w:rPr>
-        <w:t>Julien Pelletier-Morin:</w:t>
+        <w:t>Julien</w:t>
+      </w:r>
+      <w:proofErr w:type="spellEnd"/>
+      <w:r>
+        <w:rPr>
+          <w:lang w:val="en-CA"/>
+        </w:rPr>
+        <w:t xml:space="preserve"> Pelletier-Morin:</w:t>
       </w:r>
     </w:p>
     <w:p>
       <w:pPr>
-        <w:pStyle w:val="BodyText"/>
+        <w:pStyle w:val="Corpsdetexte"/>
         <w:numPr>
           <w:ilvl w:val="0"/>
           <w:numId w:val="32"/>
@@ -4581,7 +4898,7 @@
     </w:p>
     <w:p>
       <w:pPr>
-        <w:pStyle w:val="BodyText"/>
+        <w:pStyle w:val="Corpsdetexte"/>
         <w:ind w:left="360" w:firstLine="360"/>
       </w:pPr>
       <w:r>
@@ -4590,13 +4907,18 @@
         </w:rPr>
         <w:t>Fran</w:t>
       </w:r>
-      <w:r>
-        <w:t>çois Gagné :</w:t>
+      <w:proofErr w:type="spellStart"/>
+      <w:r>
+        <w:t>çois</w:t>
+      </w:r>
+      <w:proofErr w:type="spellEnd"/>
+      <w:r>
+        <w:t xml:space="preserve"> Gagné :</w:t>
       </w:r>
     </w:p>
     <w:p>
       <w:pPr>
-        <w:pStyle w:val="BodyText"/>
+        <w:pStyle w:val="Corpsdetexte"/>
         <w:numPr>
           <w:ilvl w:val="0"/>
           <w:numId w:val="32"/>
@@ -4611,16 +4933,21 @@
     </w:p>
     <w:p>
       <w:pPr>
-        <w:pStyle w:val="BodyText"/>
+        <w:pStyle w:val="Corpsdetexte"/>
         <w:ind w:left="720"/>
       </w:pPr>
       <w:r>
-        <w:t>Patrick Lavallée</w:t>
-      </w:r>
+        <w:t xml:space="preserve">Patrick </w:t>
+      </w:r>
+      <w:proofErr w:type="spellStart"/>
+      <w:r>
+        <w:t>Lavallée</w:t>
+      </w:r>
+      <w:proofErr w:type="spellEnd"/>
     </w:p>
     <w:p>
       <w:pPr>
-        <w:pStyle w:val="BodyText"/>
+        <w:pStyle w:val="Corpsdetexte"/>
         <w:numPr>
           <w:ilvl w:val="0"/>
           <w:numId w:val="32"/>
@@ -4632,7 +4959,7 @@
     </w:p>
     <w:p>
       <w:pPr>
-        <w:pStyle w:val="Heading2"/>
+        <w:pStyle w:val="Titre2"/>
       </w:pPr>
       <w:bookmarkStart w:id="13" w:name="_Toc347661908"/>
       <w:r>
@@ -4642,7 +4969,7 @@
     </w:p>
     <w:p>
       <w:pPr>
-        <w:pStyle w:val="BodyText"/>
+        <w:pStyle w:val="Corpsdetexte"/>
       </w:pPr>
       <w:r>
         <w:rPr>
@@ -4662,7 +4989,7 @@
     </w:p>
     <w:p>
       <w:pPr>
-        <w:pStyle w:val="BodyText"/>
+        <w:pStyle w:val="Corpsdetexte"/>
         <w:jc w:val="both"/>
       </w:pPr>
       <w:r>
@@ -4683,7 +5010,7 @@
     </w:p>
     <w:p>
       <w:pPr>
-        <w:pStyle w:val="BodyText"/>
+        <w:pStyle w:val="Corpsdetexte"/>
       </w:pPr>
       <w:r>
         <w:rPr>
@@ -4703,7 +5030,7 @@
     </w:p>
     <w:p>
       <w:pPr>
-        <w:pStyle w:val="BodyText"/>
+        <w:pStyle w:val="Corpsdetexte"/>
         <w:jc w:val="both"/>
       </w:pPr>
       <w:r>
@@ -4734,7 +5061,7 @@
     </w:p>
     <w:p>
       <w:pPr>
-        <w:pStyle w:val="Heading2"/>
+        <w:pStyle w:val="Titre2"/>
         <w:rPr>
           <w:szCs w:val="24"/>
         </w:rPr>
@@ -4751,7 +5078,7 @@
     </w:p>
     <w:p>
       <w:pPr>
-        <w:pStyle w:val="BodyText"/>
+        <w:pStyle w:val="Corpsdetexte"/>
         <w:rPr>
           <w:lang w:val="fr-FR"/>
         </w:rPr>
@@ -4846,7 +5173,7 @@
     </w:p>
     <w:p>
       <w:pPr>
-        <w:pStyle w:val="Heading2"/>
+        <w:pStyle w:val="Titre2"/>
         <w:rPr>
           <w:szCs w:val="24"/>
         </w:rPr>
@@ -4862,7 +5189,7 @@
     </w:p>
     <w:p>
       <w:pPr>
-        <w:pStyle w:val="BodyText"/>
+        <w:pStyle w:val="Corpsdetexte"/>
         <w:jc w:val="both"/>
         <w:rPr>
           <w:lang w:val="fr-FR"/>
@@ -4913,7 +5240,7 @@
     </w:p>
     <w:p>
       <w:pPr>
-        <w:pStyle w:val="Heading2"/>
+        <w:pStyle w:val="Titre2"/>
         <w:rPr>
           <w:szCs w:val="24"/>
         </w:rPr>
@@ -4929,7 +5256,7 @@
     </w:p>
     <w:p>
       <w:pPr>
-        <w:pStyle w:val="BodyText"/>
+        <w:pStyle w:val="Corpsdetexte"/>
         <w:rPr>
           <w:lang w:val="fr-FR"/>
         </w:rPr>
@@ -4937,7 +5264,7 @@
     </w:p>
     <w:p>
       <w:pPr>
-        <w:pStyle w:val="Heading2"/>
+        <w:pStyle w:val="Titre2"/>
         <w:rPr>
           <w:szCs w:val="24"/>
         </w:rPr>
@@ -4965,7 +5292,7 @@
     </w:p>
     <w:p>
       <w:pPr>
-        <w:pStyle w:val="BodyText"/>
+        <w:pStyle w:val="Corpsdetexte"/>
         <w:rPr>
           <w:lang w:val="fr-FR"/>
         </w:rPr>
@@ -5010,7 +5337,21 @@
         <w:rPr>
           <w:lang w:val="fr-FR"/>
         </w:rPr>
-        <w:t xml:space="preserve"> aux technologies Web utilisées. Simon Turcotte-Langevin </w:t>
+        <w:t xml:space="preserve"> aux technologies Web utilisées. Simon </w:t>
+      </w:r>
+      <w:proofErr w:type="spellStart"/>
+      <w:r>
+        <w:rPr>
+          <w:lang w:val="fr-FR"/>
+        </w:rPr>
+        <w:t>Turcotte</w:t>
+      </w:r>
+      <w:proofErr w:type="spellEnd"/>
+      <w:r>
+        <w:rPr>
+          <w:lang w:val="fr-FR"/>
+        </w:rPr>
+        <w:t xml:space="preserve">-Langevin </w:t>
       </w:r>
       <w:r>
         <w:rPr>
@@ -5045,7 +5386,7 @@
     </w:p>
     <w:p>
       <w:pPr>
-        <w:pStyle w:val="Heading1"/>
+        <w:pStyle w:val="Titre1"/>
       </w:pPr>
       <w:bookmarkStart w:id="18" w:name="_Toc347661913"/>
       <w:r>
@@ -5056,7 +5397,7 @@
     </w:p>
     <w:p>
       <w:pPr>
-        <w:pStyle w:val="BodyText"/>
+        <w:pStyle w:val="Corpsdetexte"/>
         <w:ind w:firstLine="360"/>
         <w:jc w:val="both"/>
       </w:pPr>
@@ -5066,7 +5407,7 @@
     </w:p>
     <w:p>
       <w:pPr>
-        <w:pStyle w:val="BodyText"/>
+        <w:pStyle w:val="Corpsdetexte"/>
         <w:ind w:firstLine="360"/>
         <w:jc w:val="both"/>
       </w:pPr>
@@ -5076,7 +5417,7 @@
     </w:p>
     <w:p>
       <w:pPr>
-        <w:pStyle w:val="BodyText"/>
+        <w:pStyle w:val="Corpsdetexte"/>
         <w:ind w:firstLine="360"/>
         <w:jc w:val="both"/>
       </w:pPr>
@@ -5090,13 +5431,7 @@
         <w:t>, deux diagra</w:t>
       </w:r>
       <w:r>
-        <w:t xml:space="preserve">mmes de séquences ont été mis de l’avant. Ils expriment respectivement les fonctionnalités « CU1 - </w:t>
-      </w:r>
-      <w:r>
-        <w:t>Recherche d’une représentation</w:t>
-      </w:r>
-      <w:r>
-        <w:t> » et « </w:t>
+        <w:t>mmes de séquences ont été mis de l’avant. Ils expriment respectivement les fonctionnalités « CU1 - Recherche d’une représentation » et « </w:t>
       </w:r>
       <w:bookmarkStart w:id="19" w:name="_Toc314413520"/>
       <w:r>
@@ -5112,23 +5447,31 @@
     </w:p>
     <w:p>
       <w:pPr>
-        <w:pStyle w:val="BodyText"/>
+        <w:pStyle w:val="Corpsdetexte"/>
         <w:ind w:firstLine="360"/>
         <w:jc w:val="both"/>
       </w:pPr>
       <w:r>
-        <w:t>Le résultat consiste un Site web statique et ergonomique. L’équipe regarde la possibilité d’utilisé la plateforme Spring dans l’optique d’ajouter une persistance des données et offrir du contenu dynamique.</w:t>
+        <w:t xml:space="preserve">Le résultat consiste un Site web statique et ergonomique. L’équipe regarde la possibilité d’utilisé la plateforme </w:t>
+      </w:r>
+      <w:proofErr w:type="spellStart"/>
+      <w:r>
+        <w:t>Spring</w:t>
+      </w:r>
+      <w:proofErr w:type="spellEnd"/>
+      <w:r>
+        <w:t xml:space="preserve"> dans l’optique d’ajouter une persistance des données et offrir du contenu dynamique.</w:t>
       </w:r>
     </w:p>
     <w:p>
       <w:pPr>
-        <w:pStyle w:val="BodyText"/>
+        <w:pStyle w:val="Corpsdetexte"/>
         <w:ind w:firstLine="360"/>
       </w:pPr>
     </w:p>
     <w:p>
       <w:pPr>
-        <w:pStyle w:val="BodyText"/>
+        <w:pStyle w:val="Corpsdetexte"/>
       </w:pPr>
     </w:p>
     <w:sectPr>
@@ -5142,7 +5485,7 @@
 </file>
 
 <file path=word/endnotes.xml><?xml version="1.0" encoding="utf-8"?>
-<w:endnotes xmlns:wpc="http://schemas.microsoft.com/office/word/2010/wordprocessingCanvas" xmlns:mc="http://schemas.openxmlformats.org/markup-compatibility/2006" xmlns:o="urn:schemas-microsoft-com:office:office" xmlns:r="http://schemas.openxmlformats.org/officeDocument/2006/relationships" xmlns:m="http://schemas.openxmlformats.org/officeDocument/2006/math" xmlns:v="urn:schemas-microsoft-com:vml" xmlns:wp14="http://schemas.microsoft.com/office/word/2010/wordprocessingDrawing" xmlns:wp="http://schemas.openxmlformats.org/drawingml/2006/wordprocessingDrawing" xmlns:w10="urn:schemas-microsoft-com:office:word" xmlns:w="http://schemas.openxmlformats.org/wordprocessingml/2006/main" xmlns:w14="http://schemas.microsoft.com/office/word/2010/wordml" xmlns:wpg="http://schemas.microsoft.com/office/word/2010/wordprocessingGroup" xmlns:wpi="http://schemas.microsoft.com/office/word/2010/wordprocessingInk" xmlns:wne="http://schemas.microsoft.com/office/word/2006/wordml" xmlns:wps="http://schemas.microsoft.com/office/word/2010/wordprocessingShape" mc:Ignorable="w14 wp14">
+<w:endnotes xmlns:ve="http://schemas.openxmlformats.org/markup-compatibility/2006" xmlns:o="urn:schemas-microsoft-com:office:office" xmlns:r="http://schemas.openxmlformats.org/officeDocument/2006/relationships" xmlns:m="http://schemas.openxmlformats.org/officeDocument/2006/math" xmlns:v="urn:schemas-microsoft-com:vml" xmlns:wp="http://schemas.openxmlformats.org/drawingml/2006/wordprocessingDrawing" xmlns:w10="urn:schemas-microsoft-com:office:word" xmlns:w="http://schemas.openxmlformats.org/wordprocessingml/2006/main" xmlns:wne="http://schemas.microsoft.com/office/word/2006/wordml">
   <w:endnote w:type="separator" w:id="-1">
     <w:p>
       <w:r>
@@ -5161,43 +5504,50 @@
 </file>
 
 <file path=word/footer1.xml><?xml version="1.0" encoding="utf-8"?>
-<w:ftr xmlns:wpc="http://schemas.microsoft.com/office/word/2010/wordprocessingCanvas" xmlns:mc="http://schemas.openxmlformats.org/markup-compatibility/2006" xmlns:o="urn:schemas-microsoft-com:office:office" xmlns:r="http://schemas.openxmlformats.org/officeDocument/2006/relationships" xmlns:m="http://schemas.openxmlformats.org/officeDocument/2006/math" xmlns:v="urn:schemas-microsoft-com:vml" xmlns:wp14="http://schemas.microsoft.com/office/word/2010/wordprocessingDrawing" xmlns:wp="http://schemas.openxmlformats.org/drawingml/2006/wordprocessingDrawing" xmlns:w10="urn:schemas-microsoft-com:office:word" xmlns:w="http://schemas.openxmlformats.org/wordprocessingml/2006/main" xmlns:w14="http://schemas.microsoft.com/office/word/2010/wordml" xmlns:wpg="http://schemas.microsoft.com/office/word/2010/wordprocessingGroup" xmlns:wpi="http://schemas.microsoft.com/office/word/2010/wordprocessingInk" xmlns:wne="http://schemas.microsoft.com/office/word/2006/wordml" xmlns:wps="http://schemas.microsoft.com/office/word/2010/wordprocessingShape" mc:Ignorable="w14 wp14">
+<w:ftr xmlns:ve="http://schemas.openxmlformats.org/markup-compatibility/2006" xmlns:o="urn:schemas-microsoft-com:office:office" xmlns:r="http://schemas.openxmlformats.org/officeDocument/2006/relationships" xmlns:m="http://schemas.openxmlformats.org/officeDocument/2006/math" xmlns:v="urn:schemas-microsoft-com:vml" xmlns:wp="http://schemas.openxmlformats.org/drawingml/2006/wordprocessingDrawing" xmlns:w10="urn:schemas-microsoft-com:office:word" xmlns:w="http://schemas.openxmlformats.org/wordprocessingml/2006/main" xmlns:wne="http://schemas.microsoft.com/office/word/2006/wordml">
   <w:p>
     <w:pPr>
-      <w:pStyle w:val="Footer"/>
+      <w:pStyle w:val="Pieddepage"/>
     </w:pPr>
     <w:r>
       <w:tab/>
-      <w:t xml:space="preserve">page </w:t>
+    </w:r>
+    <w:proofErr w:type="gramStart"/>
+    <w:r>
+      <w:t>page</w:t>
+    </w:r>
+    <w:proofErr w:type="gramEnd"/>
+    <w:r>
+      <w:t xml:space="preserve"> </w:t>
     </w:r>
     <w:r>
       <w:rPr>
-        <w:rStyle w:val="PageNumber"/>
+        <w:rStyle w:val="Numrodepage"/>
       </w:rPr>
       <w:fldChar w:fldCharType="begin"/>
     </w:r>
     <w:r>
       <w:rPr>
-        <w:rStyle w:val="PageNumber"/>
+        <w:rStyle w:val="Numrodepage"/>
       </w:rPr>
       <w:instrText xml:space="preserve"> PAGE </w:instrText>
     </w:r>
     <w:r>
       <w:rPr>
-        <w:rStyle w:val="PageNumber"/>
+        <w:rStyle w:val="Numrodepage"/>
       </w:rPr>
       <w:fldChar w:fldCharType="separate"/>
     </w:r>
     <w:r>
       <w:rPr>
-        <w:rStyle w:val="PageNumber"/>
+        <w:rStyle w:val="Numrodepage"/>
         <w:noProof/>
       </w:rPr>
       <w:t>2</w:t>
     </w:r>
     <w:r>
       <w:rPr>
-        <w:rStyle w:val="PageNumber"/>
+        <w:rStyle w:val="Numrodepage"/>
       </w:rPr>
       <w:fldChar w:fldCharType="end"/>
     </w:r>
@@ -5206,42 +5556,42 @@
 </file>
 
 <file path=word/footer2.xml><?xml version="1.0" encoding="utf-8"?>
-<w:ftr xmlns:wpc="http://schemas.microsoft.com/office/word/2010/wordprocessingCanvas" xmlns:mc="http://schemas.openxmlformats.org/markup-compatibility/2006" xmlns:o="urn:schemas-microsoft-com:office:office" xmlns:r="http://schemas.openxmlformats.org/officeDocument/2006/relationships" xmlns:m="http://schemas.openxmlformats.org/officeDocument/2006/math" xmlns:v="urn:schemas-microsoft-com:vml" xmlns:wp14="http://schemas.microsoft.com/office/word/2010/wordprocessingDrawing" xmlns:wp="http://schemas.openxmlformats.org/drawingml/2006/wordprocessingDrawing" xmlns:w10="urn:schemas-microsoft-com:office:word" xmlns:w="http://schemas.openxmlformats.org/wordprocessingml/2006/main" xmlns:w14="http://schemas.microsoft.com/office/word/2010/wordml" xmlns:wpg="http://schemas.microsoft.com/office/word/2010/wordprocessingGroup" xmlns:wpi="http://schemas.microsoft.com/office/word/2010/wordprocessingInk" xmlns:wne="http://schemas.microsoft.com/office/word/2006/wordml" xmlns:wps="http://schemas.microsoft.com/office/word/2010/wordprocessingShape" mc:Ignorable="w14 wp14">
+<w:ftr xmlns:ve="http://schemas.openxmlformats.org/markup-compatibility/2006" xmlns:o="urn:schemas-microsoft-com:office:office" xmlns:r="http://schemas.openxmlformats.org/officeDocument/2006/relationships" xmlns:m="http://schemas.openxmlformats.org/officeDocument/2006/math" xmlns:v="urn:schemas-microsoft-com:vml" xmlns:wp="http://schemas.openxmlformats.org/drawingml/2006/wordprocessingDrawing" xmlns:w10="urn:schemas-microsoft-com:office:word" xmlns:w="http://schemas.openxmlformats.org/wordprocessingml/2006/main" xmlns:wne="http://schemas.microsoft.com/office/word/2006/wordml">
   <w:p>
     <w:pPr>
-      <w:pStyle w:val="Footer"/>
+      <w:pStyle w:val="Pieddepage"/>
     </w:pPr>
     <w:r>
       <w:tab/>
     </w:r>
     <w:r>
       <w:rPr>
-        <w:rStyle w:val="PageNumber"/>
+        <w:rStyle w:val="Numrodepage"/>
       </w:rPr>
       <w:fldChar w:fldCharType="begin"/>
     </w:r>
     <w:r>
       <w:rPr>
-        <w:rStyle w:val="PageNumber"/>
+        <w:rStyle w:val="Numrodepage"/>
       </w:rPr>
       <w:instrText xml:space="preserve"> PAGE </w:instrText>
     </w:r>
     <w:r>
       <w:rPr>
-        <w:rStyle w:val="PageNumber"/>
+        <w:rStyle w:val="Numrodepage"/>
       </w:rPr>
       <w:fldChar w:fldCharType="separate"/>
     </w:r>
     <w:r>
       <w:rPr>
-        <w:rStyle w:val="PageNumber"/>
+        <w:rStyle w:val="Numrodepage"/>
         <w:noProof/>
       </w:rPr>
-      <w:t>2</w:t>
+      <w:t>14</w:t>
     </w:r>
     <w:r>
       <w:rPr>
-        <w:rStyle w:val="PageNumber"/>
+        <w:rStyle w:val="Numrodepage"/>
       </w:rPr>
       <w:fldChar w:fldCharType="end"/>
     </w:r>
@@ -5250,7 +5600,7 @@
 </file>
 
 <file path=word/footnotes.xml><?xml version="1.0" encoding="utf-8"?>
-<w:footnotes xmlns:wpc="http://schemas.microsoft.com/office/word/2010/wordprocessingCanvas" xmlns:mc="http://schemas.openxmlformats.org/markup-compatibility/2006" xmlns:o="urn:schemas-microsoft-com:office:office" xmlns:r="http://schemas.openxmlformats.org/officeDocument/2006/relationships" xmlns:m="http://schemas.openxmlformats.org/officeDocument/2006/math" xmlns:v="urn:schemas-microsoft-com:vml" xmlns:wp14="http://schemas.microsoft.com/office/word/2010/wordprocessingDrawing" xmlns:wp="http://schemas.openxmlformats.org/drawingml/2006/wordprocessingDrawing" xmlns:w10="urn:schemas-microsoft-com:office:word" xmlns:w="http://schemas.openxmlformats.org/wordprocessingml/2006/main" xmlns:w14="http://schemas.microsoft.com/office/word/2010/wordml" xmlns:wpg="http://schemas.microsoft.com/office/word/2010/wordprocessingGroup" xmlns:wpi="http://schemas.microsoft.com/office/word/2010/wordprocessingInk" xmlns:wne="http://schemas.microsoft.com/office/word/2006/wordml" xmlns:wps="http://schemas.microsoft.com/office/word/2010/wordprocessingShape" mc:Ignorable="w14 wp14">
+<w:footnotes xmlns:ve="http://schemas.openxmlformats.org/markup-compatibility/2006" xmlns:o="urn:schemas-microsoft-com:office:office" xmlns:r="http://schemas.openxmlformats.org/officeDocument/2006/relationships" xmlns:m="http://schemas.openxmlformats.org/officeDocument/2006/math" xmlns:v="urn:schemas-microsoft-com:vml" xmlns:wp="http://schemas.openxmlformats.org/drawingml/2006/wordprocessingDrawing" xmlns:w10="urn:schemas-microsoft-com:office:word" xmlns:w="http://schemas.openxmlformats.org/wordprocessingml/2006/main" xmlns:wne="http://schemas.microsoft.com/office/word/2006/wordml">
   <w:footnote w:type="separator" w:id="-1">
     <w:p>
       <w:r>
@@ -5278,7 +5628,23 @@
           <w:i/>
           <w:sz w:val="18"/>
         </w:rPr>
-        <w:t>(footnote continued)</w:t>
+        <w:t>(</w:t>
+      </w:r>
+      <w:proofErr w:type="gramStart"/>
+      <w:r>
+        <w:rPr>
+          <w:i/>
+          <w:sz w:val="18"/>
+        </w:rPr>
+        <w:t>footnote</w:t>
+      </w:r>
+      <w:proofErr w:type="gramEnd"/>
+      <w:r>
+        <w:rPr>
+          <w:i/>
+          <w:sz w:val="18"/>
+        </w:rPr>
+        <w:t xml:space="preserve"> continued)</w:t>
       </w:r>
     </w:p>
   </w:footnote>
@@ -5286,11 +5652,11 @@
 </file>
 
 <file path=word/header1.xml><?xml version="1.0" encoding="utf-8"?>
-<w:hdr xmlns:wpc="http://schemas.microsoft.com/office/word/2010/wordprocessingCanvas" xmlns:mc="http://schemas.openxmlformats.org/markup-compatibility/2006" xmlns:o="urn:schemas-microsoft-com:office:office" xmlns:r="http://schemas.openxmlformats.org/officeDocument/2006/relationships" xmlns:m="http://schemas.openxmlformats.org/officeDocument/2006/math" xmlns:v="urn:schemas-microsoft-com:vml" xmlns:wp14="http://schemas.microsoft.com/office/word/2010/wordprocessingDrawing" xmlns:wp="http://schemas.openxmlformats.org/drawingml/2006/wordprocessingDrawing" xmlns:w10="urn:schemas-microsoft-com:office:word" xmlns:w="http://schemas.openxmlformats.org/wordprocessingml/2006/main" xmlns:w14="http://schemas.microsoft.com/office/word/2010/wordml" xmlns:wpg="http://schemas.microsoft.com/office/word/2010/wordprocessingGroup" xmlns:wpi="http://schemas.microsoft.com/office/word/2010/wordprocessingInk" xmlns:wne="http://schemas.microsoft.com/office/word/2006/wordml" xmlns:wps="http://schemas.microsoft.com/office/word/2010/wordprocessingShape" mc:Ignorable="w14 wp14">
+<w:hdr xmlns:ve="http://schemas.openxmlformats.org/markup-compatibility/2006" xmlns:o="urn:schemas-microsoft-com:office:office" xmlns:r="http://schemas.openxmlformats.org/officeDocument/2006/relationships" xmlns:m="http://schemas.openxmlformats.org/officeDocument/2006/math" xmlns:v="urn:schemas-microsoft-com:vml" xmlns:wp="http://schemas.openxmlformats.org/drawingml/2006/wordprocessingDrawing" xmlns:w10="urn:schemas-microsoft-com:office:word" xmlns:w="http://schemas.openxmlformats.org/wordprocessingml/2006/main" xmlns:wne="http://schemas.microsoft.com/office/word/2006/wordml">
   <w:tbl>
     <w:tblPr>
       <w:tblW w:w="8748" w:type="dxa"/>
-      <w:tblLook w:val="0000" w:firstRow="0" w:lastRow="0" w:firstColumn="0" w:lastColumn="0" w:noHBand="0" w:noVBand="0"/>
+      <w:tblLook w:val="0000"/>
     </w:tblPr>
     <w:tblGrid>
       <w:gridCol w:w="4338"/>
@@ -5303,7 +5669,7 @@
         </w:tcPr>
         <w:p>
           <w:pPr>
-            <w:pStyle w:val="Header"/>
+            <w:pStyle w:val="En-tte"/>
             <w:rPr>
               <w:sz w:val="22"/>
               <w:lang w:val="en-CA"/>
@@ -5430,7 +5796,7 @@
         </w:tcPr>
         <w:p>
           <w:pPr>
-            <w:pStyle w:val="Header"/>
+            <w:pStyle w:val="En-tte"/>
             <w:jc w:val="right"/>
             <w:rPr>
               <w:sz w:val="22"/>
@@ -5474,7 +5840,7 @@
   </w:tbl>
   <w:p>
     <w:pPr>
-      <w:pStyle w:val="Header"/>
+      <w:pStyle w:val="En-tte"/>
       <w:tabs>
         <w:tab w:val="clear" w:pos="4320"/>
         <w:tab w:val="clear" w:pos="8640"/>
@@ -5486,10 +5852,10 @@
 </file>
 
 <file path=word/header2.xml><?xml version="1.0" encoding="utf-8"?>
-<w:hdr xmlns:wpc="http://schemas.microsoft.com/office/word/2010/wordprocessingCanvas" xmlns:mc="http://schemas.openxmlformats.org/markup-compatibility/2006" xmlns:o="urn:schemas-microsoft-com:office:office" xmlns:r="http://schemas.openxmlformats.org/officeDocument/2006/relationships" xmlns:m="http://schemas.openxmlformats.org/officeDocument/2006/math" xmlns:v="urn:schemas-microsoft-com:vml" xmlns:wp14="http://schemas.microsoft.com/office/word/2010/wordprocessingDrawing" xmlns:wp="http://schemas.openxmlformats.org/drawingml/2006/wordprocessingDrawing" xmlns:w10="urn:schemas-microsoft-com:office:word" xmlns:w="http://schemas.openxmlformats.org/wordprocessingml/2006/main" xmlns:w14="http://schemas.microsoft.com/office/word/2010/wordml" xmlns:wpg="http://schemas.microsoft.com/office/word/2010/wordprocessingGroup" xmlns:wpi="http://schemas.microsoft.com/office/word/2010/wordprocessingInk" xmlns:wne="http://schemas.microsoft.com/office/word/2006/wordml" xmlns:wps="http://schemas.microsoft.com/office/word/2010/wordprocessingShape" mc:Ignorable="w14 wp14">
+<w:hdr xmlns:ve="http://schemas.openxmlformats.org/markup-compatibility/2006" xmlns:o="urn:schemas-microsoft-com:office:office" xmlns:r="http://schemas.openxmlformats.org/officeDocument/2006/relationships" xmlns:m="http://schemas.openxmlformats.org/officeDocument/2006/math" xmlns:v="urn:schemas-microsoft-com:vml" xmlns:wp="http://schemas.openxmlformats.org/drawingml/2006/wordprocessingDrawing" xmlns:w10="urn:schemas-microsoft-com:office:word" xmlns:w="http://schemas.openxmlformats.org/wordprocessingml/2006/main" xmlns:wne="http://schemas.microsoft.com/office/word/2006/wordml">
   <w:p>
     <w:pPr>
-      <w:pStyle w:val="Header"/>
+      <w:pStyle w:val="En-tte"/>
     </w:pPr>
     <w:r>
       <w:rPr>
@@ -5499,7 +5865,7 @@
         <w:lang w:val="fr-CA" w:eastAsia="fr-CA"/>
       </w:rPr>
       <w:drawing>
-        <wp:inline distT="0" distB="0" distL="0" distR="0" wp14:anchorId="24438C44" wp14:editId="4E68E408">
+        <wp:inline distT="0" distB="0" distL="0" distR="0">
           <wp:extent cx="1838325" cy="1238250"/>
           <wp:effectExtent l="0" t="0" r="9525" b="0"/>
           <wp:docPr id="1" name="Picture 5" descr="Description : http://www.etsmtl.ca/ETS/media/Prive/logo/ETS-rouge-devise-ecran-fond_transparent.png"/>
@@ -5519,7 +5885,7 @@
                   <a:blip r:embed="rId1">
                     <a:extLst>
                       <a:ext uri="{28A0092B-C50C-407E-A947-70E740481C1C}">
-                        <a14:useLocalDpi xmlns:a14="http://schemas.microsoft.com/office/drawing/2010/main" val="0"/>
+                        <a14:useLocalDpi xmlns:a14="http://schemas.microsoft.com/office/drawing/2010/main" xmlns:wps="http://schemas.microsoft.com/office/word/2010/wordprocessingShape" xmlns:wpi="http://schemas.microsoft.com/office/word/2010/wordprocessingInk" xmlns:wpg="http://schemas.microsoft.com/office/word/2010/wordprocessingGroup" xmlns:w14="http://schemas.microsoft.com/office/word/2010/wordml" xmlns:w="http://schemas.openxmlformats.org/wordprocessingml/2006/main" xmlns:w10="urn:schemas-microsoft-com:office:word" xmlns:wp14="http://schemas.microsoft.com/office/word/2010/wordprocessingDrawing" xmlns:v="urn:schemas-microsoft-com:vml" xmlns:o="urn:schemas-microsoft-com:office:office" xmlns:mc="http://schemas.openxmlformats.org/markup-compatibility/2006" xmlns:wpc="http://schemas.microsoft.com/office/word/2010/wordprocessingCanvas" xmlns="" val="0"/>
                       </a:ext>
                     </a:extLst>
                   </a:blip>
@@ -5552,14 +5918,14 @@
 </file>
 
 <file path=word/numbering.xml><?xml version="1.0" encoding="utf-8"?>
-<w:numbering xmlns:wpc="http://schemas.microsoft.com/office/word/2010/wordprocessingCanvas" xmlns:mc="http://schemas.openxmlformats.org/markup-compatibility/2006" xmlns:o="urn:schemas-microsoft-com:office:office" xmlns:r="http://schemas.openxmlformats.org/officeDocument/2006/relationships" xmlns:m="http://schemas.openxmlformats.org/officeDocument/2006/math" xmlns:v="urn:schemas-microsoft-com:vml" xmlns:wp14="http://schemas.microsoft.com/office/word/2010/wordprocessingDrawing" xmlns:wp="http://schemas.openxmlformats.org/drawingml/2006/wordprocessingDrawing" xmlns:w10="urn:schemas-microsoft-com:office:word" xmlns:w="http://schemas.openxmlformats.org/wordprocessingml/2006/main" xmlns:w14="http://schemas.microsoft.com/office/word/2010/wordml" xmlns:wpg="http://schemas.microsoft.com/office/word/2010/wordprocessingGroup" xmlns:wpi="http://schemas.microsoft.com/office/word/2010/wordprocessingInk" xmlns:wne="http://schemas.microsoft.com/office/word/2006/wordml" xmlns:wps="http://schemas.microsoft.com/office/word/2010/wordprocessingShape" mc:Ignorable="w14 wp14">
+<w:numbering xmlns:ve="http://schemas.openxmlformats.org/markup-compatibility/2006" xmlns:o="urn:schemas-microsoft-com:office:office" xmlns:r="http://schemas.openxmlformats.org/officeDocument/2006/relationships" xmlns:m="http://schemas.openxmlformats.org/officeDocument/2006/math" xmlns:v="urn:schemas-microsoft-com:vml" xmlns:wp="http://schemas.openxmlformats.org/drawingml/2006/wordprocessingDrawing" xmlns:w10="urn:schemas-microsoft-com:office:word" xmlns:w="http://schemas.openxmlformats.org/wordprocessingml/2006/main" xmlns:wne="http://schemas.microsoft.com/office/word/2006/wordml">
   <w:abstractNum w:abstractNumId="0">
     <w:nsid w:val="FFFFFFFE"/>
     <w:multiLevelType w:val="singleLevel"/>
     <w:tmpl w:val="FFFFFFFF"/>
     <w:lvl w:ilvl="0">
       <w:numFmt w:val="decimal"/>
-      <w:pStyle w:val="ListBullet"/>
+      <w:pStyle w:val="Listepuces"/>
       <w:lvlText w:val="*"/>
       <w:lvlJc w:val="left"/>
     </w:lvl>
@@ -5780,7 +6146,7 @@
     <w:lvl w:ilvl="0">
       <w:start w:val="1"/>
       <w:numFmt w:val="decimal"/>
-      <w:pStyle w:val="Heading1"/>
+      <w:pStyle w:val="Titre1"/>
       <w:lvlText w:val="%1"/>
       <w:lvlJc w:val="left"/>
       <w:pPr>
@@ -5796,7 +6162,7 @@
     <w:lvl w:ilvl="1">
       <w:start w:val="2"/>
       <w:numFmt w:val="decimal"/>
-      <w:pStyle w:val="Heading2"/>
+      <w:pStyle w:val="Titre2"/>
       <w:lvlText w:val="%1.%2"/>
       <w:lvlJc w:val="left"/>
       <w:pPr>
@@ -5816,7 +6182,7 @@
     <w:lvl w:ilvl="2">
       <w:start w:val="1"/>
       <w:numFmt w:val="decimal"/>
-      <w:pStyle w:val="Heading3"/>
+      <w:pStyle w:val="Titre3"/>
       <w:lvlText w:val="%1.%2.%3"/>
       <w:lvlJc w:val="left"/>
       <w:pPr>
@@ -5832,7 +6198,7 @@
     <w:lvl w:ilvl="3">
       <w:start w:val="1"/>
       <w:numFmt w:val="decimal"/>
-      <w:pStyle w:val="Heading4"/>
+      <w:pStyle w:val="Titre4"/>
       <w:lvlText w:val="%1.%2.%3.%4"/>
       <w:lvlJc w:val="left"/>
       <w:pPr>
@@ -5848,7 +6214,7 @@
     <w:lvl w:ilvl="4">
       <w:start w:val="1"/>
       <w:numFmt w:val="decimal"/>
-      <w:pStyle w:val="Heading5"/>
+      <w:pStyle w:val="Titre5"/>
       <w:lvlText w:val="%1.%2.%3.%4.%5"/>
       <w:lvlJc w:val="left"/>
       <w:pPr>
@@ -5864,7 +6230,7 @@
     <w:lvl w:ilvl="5">
       <w:start w:val="1"/>
       <w:numFmt w:val="decimal"/>
-      <w:pStyle w:val="Heading6"/>
+      <w:pStyle w:val="Titre6"/>
       <w:lvlText w:val="%1.%2.%3.%4.%5.%6"/>
       <w:lvlJc w:val="left"/>
       <w:pPr>
@@ -5880,7 +6246,7 @@
     <w:lvl w:ilvl="6">
       <w:start w:val="1"/>
       <w:numFmt w:val="decimal"/>
-      <w:pStyle w:val="Heading7"/>
+      <w:pStyle w:val="Titre7"/>
       <w:lvlText w:val="%1.%2.%3.%4.%5.%6.%7"/>
       <w:lvlJc w:val="left"/>
       <w:pPr>
@@ -5896,7 +6262,7 @@
     <w:lvl w:ilvl="7">
       <w:start w:val="1"/>
       <w:numFmt w:val="decimal"/>
-      <w:pStyle w:val="Heading8"/>
+      <w:pStyle w:val="Titre8"/>
       <w:lvlText w:val="%1.%2.%3.%4.%5.%6.%7.%8"/>
       <w:lvlJc w:val="left"/>
       <w:pPr>
@@ -5912,7 +6278,7 @@
     <w:lvl w:ilvl="8">
       <w:start w:val="1"/>
       <w:numFmt w:val="decimal"/>
-      <w:pStyle w:val="Heading9"/>
+      <w:pStyle w:val="Titre9"/>
       <w:lvlText w:val="%1.%2.%3.%4.%5.%6.%7.%8.%9"/>
       <w:lvlJc w:val="left"/>
       <w:pPr>
@@ -6962,7 +7328,7 @@
       <w:lvl w:ilvl="0">
         <w:start w:val="1"/>
         <w:numFmt w:val="bullet"/>
-        <w:pStyle w:val="ListBullet"/>
+        <w:pStyle w:val="Listepuces"/>
         <w:lvlText w:val=""/>
         <w:legacy w:legacy="1" w:legacySpace="0" w:legacyIndent="360"/>
         <w:lvlJc w:val="left"/>
@@ -6985,7 +7351,7 @@
       <w:lvl w:ilvl="0">
         <w:start w:val="1"/>
         <w:numFmt w:val="bullet"/>
-        <w:pStyle w:val="ListBullet"/>
+        <w:pStyle w:val="Listepuces"/>
         <w:lvlText w:val=""/>
         <w:legacy w:legacy="1" w:legacySpace="0" w:legacyIndent="360"/>
         <w:lvlJc w:val="left"/>
@@ -7005,7 +7371,7 @@
       <w:lvl w:ilvl="0">
         <w:start w:val="1"/>
         <w:numFmt w:val="bullet"/>
-        <w:pStyle w:val="ListBullet"/>
+        <w:pStyle w:val="Listepuces"/>
         <w:lvlText w:val="n"/>
         <w:legacy w:legacy="1" w:legacySpace="0" w:legacyIndent="360"/>
         <w:lvlJc w:val="left"/>
@@ -7025,7 +7391,7 @@
       <w:lvl w:ilvl="0">
         <w:start w:val="1"/>
         <w:numFmt w:val="bullet"/>
-        <w:pStyle w:val="ListBullet"/>
+        <w:pStyle w:val="Listepuces"/>
         <w:lvlText w:val="n"/>
         <w:legacy w:legacy="1" w:legacySpace="0" w:legacyIndent="360"/>
         <w:lvlJc w:val="left"/>
@@ -7274,7 +7640,7 @@
 </file>
 
 <file path=word/styles.xml><?xml version="1.0" encoding="utf-8"?>
-<w:styles xmlns:mc="http://schemas.openxmlformats.org/markup-compatibility/2006" xmlns:r="http://schemas.openxmlformats.org/officeDocument/2006/relationships" xmlns:w="http://schemas.openxmlformats.org/wordprocessingml/2006/main" xmlns:w14="http://schemas.microsoft.com/office/word/2010/wordml" mc:Ignorable="w14">
+<w:styles xmlns:r="http://schemas.openxmlformats.org/officeDocument/2006/relationships" xmlns:w="http://schemas.openxmlformats.org/wordprocessingml/2006/main">
   <w:docDefaults>
     <w:rPrDefault>
       <w:rPr>
@@ -7436,10 +7802,10 @@
       <w:lang w:val="en-US" w:eastAsia="en-US"/>
     </w:rPr>
   </w:style>
-  <w:style w:type="paragraph" w:styleId="Heading1">
+  <w:style w:type="paragraph" w:styleId="Titre1">
     <w:name w:val="heading 1"/>
-    <w:basedOn w:val="ListNumber"/>
-    <w:next w:val="BodyText"/>
+    <w:basedOn w:val="Listenumros"/>
+    <w:next w:val="Corpsdetexte"/>
     <w:qFormat/>
     <w:rsid w:val="00C86EFA"/>
     <w:pPr>
@@ -7455,10 +7821,10 @@
       <w:sz w:val="28"/>
     </w:rPr>
   </w:style>
-  <w:style w:type="paragraph" w:styleId="Heading2">
+  <w:style w:type="paragraph" w:styleId="Titre2">
     <w:name w:val="heading 2"/>
-    <w:basedOn w:val="ListNumber2"/>
-    <w:next w:val="BodyText"/>
+    <w:basedOn w:val="Listenumros2"/>
+    <w:next w:val="Corpsdetexte"/>
     <w:qFormat/>
     <w:rsid w:val="00C86EFA"/>
     <w:pPr>
@@ -7474,10 +7840,10 @@
       <w:lang w:val="fr-FR"/>
     </w:rPr>
   </w:style>
-  <w:style w:type="paragraph" w:styleId="Heading3">
+  <w:style w:type="paragraph" w:styleId="Titre3">
     <w:name w:val="heading 3"/>
-    <w:basedOn w:val="ListNumber3"/>
-    <w:next w:val="BodyText"/>
+    <w:basedOn w:val="Listenumros3"/>
+    <w:next w:val="Corpsdetexte"/>
     <w:qFormat/>
     <w:rsid w:val="00C86EFA"/>
     <w:pPr>
@@ -7491,10 +7857,10 @@
       <w:rFonts w:ascii="Arial" w:hAnsi="Arial"/>
     </w:rPr>
   </w:style>
-  <w:style w:type="paragraph" w:styleId="Heading4">
+  <w:style w:type="paragraph" w:styleId="Titre4">
     <w:name w:val="heading 4"/>
-    <w:basedOn w:val="ListNumber4"/>
-    <w:next w:val="BodyText"/>
+    <w:basedOn w:val="Listenumros4"/>
+    <w:next w:val="Corpsdetexte"/>
     <w:qFormat/>
     <w:rsid w:val="00C86EFA"/>
     <w:pPr>
@@ -7511,10 +7877,10 @@
       <w:sz w:val="18"/>
     </w:rPr>
   </w:style>
-  <w:style w:type="paragraph" w:styleId="Heading5">
+  <w:style w:type="paragraph" w:styleId="Titre5">
     <w:name w:val="heading 5"/>
-    <w:basedOn w:val="ListNumber5"/>
-    <w:next w:val="BodyText"/>
+    <w:basedOn w:val="Listenumros5"/>
+    <w:next w:val="Corpsdetexte"/>
     <w:qFormat/>
     <w:rsid w:val="004945F1"/>
     <w:pPr>
@@ -7532,11 +7898,12 @@
       <w:sz w:val="20"/>
     </w:rPr>
   </w:style>
-  <w:style w:type="paragraph" w:styleId="Heading6">
+  <w:style w:type="paragraph" w:styleId="Titre6">
     <w:name w:val="heading 6"/>
     <w:basedOn w:val="HeadingBase"/>
-    <w:next w:val="BodyText"/>
+    <w:next w:val="Corpsdetexte"/>
     <w:qFormat/>
+    <w:rsid w:val="002D419C"/>
     <w:pPr>
       <w:numPr>
         <w:ilvl w:val="5"/>
@@ -7550,11 +7917,12 @@
       <w:sz w:val="20"/>
     </w:rPr>
   </w:style>
-  <w:style w:type="paragraph" w:styleId="Heading7">
+  <w:style w:type="paragraph" w:styleId="Titre7">
     <w:name w:val="heading 7"/>
     <w:basedOn w:val="HeadingBase"/>
-    <w:next w:val="BodyText"/>
+    <w:next w:val="Corpsdetexte"/>
     <w:qFormat/>
+    <w:rsid w:val="002D419C"/>
     <w:pPr>
       <w:numPr>
         <w:ilvl w:val="6"/>
@@ -7567,11 +7935,12 @@
       <w:sz w:val="20"/>
     </w:rPr>
   </w:style>
-  <w:style w:type="paragraph" w:styleId="Heading8">
+  <w:style w:type="paragraph" w:styleId="Titre8">
     <w:name w:val="heading 8"/>
     <w:basedOn w:val="HeadingBase"/>
-    <w:next w:val="BodyText"/>
+    <w:next w:val="Corpsdetexte"/>
     <w:qFormat/>
+    <w:rsid w:val="002D419C"/>
     <w:pPr>
       <w:numPr>
         <w:ilvl w:val="7"/>
@@ -7584,11 +7953,12 @@
       <w:sz w:val="18"/>
     </w:rPr>
   </w:style>
-  <w:style w:type="paragraph" w:styleId="Heading9">
+  <w:style w:type="paragraph" w:styleId="Titre9">
     <w:name w:val="heading 9"/>
     <w:basedOn w:val="HeadingBase"/>
-    <w:next w:val="BodyText"/>
+    <w:next w:val="Corpsdetexte"/>
     <w:qFormat/>
+    <w:rsid w:val="002D419C"/>
     <w:pPr>
       <w:numPr>
         <w:ilvl w:val="8"/>
@@ -7600,17 +7970,18 @@
       <w:sz w:val="18"/>
     </w:rPr>
   </w:style>
-  <w:style w:type="character" w:default="1" w:styleId="DefaultParagraphFont">
+  <w:style w:type="character" w:default="1" w:styleId="Policepardfaut">
     <w:name w:val="Default Paragraph Font"/>
     <w:uiPriority w:val="1"/>
     <w:semiHidden/>
     <w:unhideWhenUsed/>
   </w:style>
-  <w:style w:type="table" w:default="1" w:styleId="TableNormal">
+  <w:style w:type="table" w:default="1" w:styleId="TableauNormal">
     <w:name w:val="Normal Table"/>
     <w:uiPriority w:val="99"/>
     <w:semiHidden/>
     <w:unhideWhenUsed/>
+    <w:qFormat/>
     <w:tblPr>
       <w:tblInd w:w="0" w:type="dxa"/>
       <w:tblCellMar>
@@ -7621,7 +7992,7 @@
       </w:tblCellMar>
     </w:tblPr>
   </w:style>
-  <w:style w:type="numbering" w:default="1" w:styleId="NoList">
+  <w:style w:type="numbering" w:default="1" w:styleId="Aucuneliste">
     <w:name w:val="No List"/>
     <w:uiPriority w:val="99"/>
     <w:semiHidden/>
@@ -7630,7 +8001,8 @@
   <w:style w:type="paragraph" w:customStyle="1" w:styleId="HeadingBase">
     <w:name w:val="Heading Base"/>
     <w:basedOn w:val="Normal"/>
-    <w:next w:val="BodyText"/>
+    <w:next w:val="Corpsdetexte"/>
+    <w:rsid w:val="002D419C"/>
     <w:pPr>
       <w:keepNext/>
       <w:keepLines/>
@@ -7643,9 +8015,10 @@
       <w:sz w:val="22"/>
     </w:rPr>
   </w:style>
-  <w:style w:type="paragraph" w:styleId="BodyText">
+  <w:style w:type="paragraph" w:styleId="Corpsdetexte">
     <w:name w:val="Body Text"/>
     <w:basedOn w:val="Normal"/>
+    <w:rsid w:val="002D419C"/>
     <w:pPr>
       <w:spacing w:after="220" w:line="220" w:lineRule="atLeast"/>
       <w:ind w:left="0"/>
@@ -7657,6 +8030,7 @@
   <w:style w:type="paragraph" w:customStyle="1" w:styleId="FootnoteBase">
     <w:name w:val="Footnote Base"/>
     <w:basedOn w:val="Normal"/>
+    <w:rsid w:val="002D419C"/>
     <w:pPr>
       <w:keepLines/>
       <w:spacing w:line="220" w:lineRule="atLeast"/>
@@ -7667,7 +8041,8 @@
   </w:style>
   <w:style w:type="paragraph" w:customStyle="1" w:styleId="BlockQuotation">
     <w:name w:val="Block Quotation"/>
-    <w:basedOn w:val="BodyText"/>
+    <w:basedOn w:val="Corpsdetexte"/>
+    <w:rsid w:val="002D419C"/>
     <w:pPr>
       <w:keepLines/>
       <w:pBdr>
@@ -7683,16 +8058,18 @@
   </w:style>
   <w:style w:type="paragraph" w:customStyle="1" w:styleId="BodyTextKeep">
     <w:name w:val="Body Text Keep"/>
-    <w:basedOn w:val="BodyText"/>
+    <w:basedOn w:val="Corpsdetexte"/>
+    <w:rsid w:val="002D419C"/>
     <w:pPr>
       <w:keepNext/>
     </w:pPr>
   </w:style>
-  <w:style w:type="paragraph" w:styleId="Caption">
+  <w:style w:type="paragraph" w:styleId="Lgende">
     <w:name w:val="caption"/>
     <w:basedOn w:val="Picture"/>
-    <w:next w:val="BodyText"/>
+    <w:next w:val="Corpsdetexte"/>
     <w:qFormat/>
+    <w:rsid w:val="002D419C"/>
     <w:pPr>
       <w:spacing w:before="60" w:after="220" w:line="220" w:lineRule="atLeast"/>
       <w:ind w:left="1800"/>
@@ -7705,7 +8082,8 @@
   <w:style w:type="paragraph" w:customStyle="1" w:styleId="Picture">
     <w:name w:val="Picture"/>
     <w:basedOn w:val="Normal"/>
-    <w:next w:val="Caption"/>
+    <w:next w:val="Lgende"/>
+    <w:rsid w:val="002D419C"/>
     <w:pPr>
       <w:keepNext/>
     </w:pPr>
@@ -7713,7 +8091,8 @@
   <w:style w:type="paragraph" w:customStyle="1" w:styleId="DocumentLabel">
     <w:name w:val="Document Label"/>
     <w:basedOn w:val="HeadingBase"/>
-    <w:next w:val="BodyText"/>
+    <w:next w:val="Corpsdetexte"/>
+    <w:rsid w:val="002D419C"/>
     <w:pPr>
       <w:spacing w:before="160"/>
     </w:pPr>
@@ -7723,26 +8102,30 @@
       <w:sz w:val="60"/>
     </w:rPr>
   </w:style>
-  <w:style w:type="character" w:styleId="EndnoteReference">
+  <w:style w:type="character" w:styleId="Appeldenotedefin">
     <w:name w:val="endnote reference"/>
     <w:semiHidden/>
+    <w:rsid w:val="002D419C"/>
     <w:rPr>
       <w:b/>
       <w:vertAlign w:val="superscript"/>
     </w:rPr>
   </w:style>
-  <w:style w:type="paragraph" w:styleId="EndnoteText">
+  <w:style w:type="paragraph" w:styleId="Notedefin">
     <w:name w:val="endnote text"/>
     <w:basedOn w:val="FootnoteBase"/>
     <w:semiHidden/>
-  </w:style>
-  <w:style w:type="paragraph" w:styleId="Footer">
+    <w:rsid w:val="002D419C"/>
+  </w:style>
+  <w:style w:type="paragraph" w:styleId="Pieddepage">
     <w:name w:val="footer"/>
     <w:basedOn w:val="HeaderBase"/>
+    <w:rsid w:val="002D419C"/>
   </w:style>
   <w:style w:type="paragraph" w:customStyle="1" w:styleId="HeaderBase">
     <w:name w:val="Header Base"/>
     <w:basedOn w:val="Normal"/>
+    <w:rsid w:val="002D419C"/>
     <w:pPr>
       <w:keepLines/>
       <w:tabs>
@@ -7756,28 +8139,32 @@
       <w:spacing w:val="-4"/>
     </w:rPr>
   </w:style>
-  <w:style w:type="character" w:styleId="FootnoteReference">
+  <w:style w:type="character" w:styleId="Appelnotedebasdep">
     <w:name w:val="footnote reference"/>
     <w:semiHidden/>
+    <w:rsid w:val="002D419C"/>
     <w:rPr>
       <w:vertAlign w:val="superscript"/>
     </w:rPr>
   </w:style>
-  <w:style w:type="paragraph" w:styleId="FootnoteText">
+  <w:style w:type="paragraph" w:styleId="Notedebasdepage">
     <w:name w:val="footnote text"/>
     <w:basedOn w:val="FootnoteBase"/>
     <w:semiHidden/>
-  </w:style>
-  <w:style w:type="paragraph" w:styleId="Header">
+    <w:rsid w:val="002D419C"/>
+  </w:style>
+  <w:style w:type="paragraph" w:styleId="En-tte">
     <w:name w:val="header"/>
     <w:basedOn w:val="HeaderBase"/>
-    <w:link w:val="HeaderChar"/>
+    <w:link w:val="En-tteCar"/>
     <w:uiPriority w:val="99"/>
+    <w:rsid w:val="002D419C"/>
   </w:style>
   <w:style w:type="paragraph" w:styleId="Index1">
     <w:name w:val="index 1"/>
     <w:basedOn w:val="IndexBase"/>
     <w:semiHidden/>
+    <w:rsid w:val="002D419C"/>
     <w:pPr>
       <w:tabs>
         <w:tab w:val="right" w:pos="4080"/>
@@ -7788,6 +8175,7 @@
   <w:style w:type="paragraph" w:customStyle="1" w:styleId="IndexBase">
     <w:name w:val="Index Base"/>
     <w:basedOn w:val="Normal"/>
+    <w:rsid w:val="002D419C"/>
     <w:pPr>
       <w:spacing w:line="220" w:lineRule="atLeast"/>
       <w:ind w:left="360"/>
@@ -7797,6 +8185,7 @@
     <w:name w:val="index 2"/>
     <w:basedOn w:val="IndexBase"/>
     <w:semiHidden/>
+    <w:rsid w:val="002D419C"/>
     <w:pPr>
       <w:tabs>
         <w:tab w:val="right" w:pos="4080"/>
@@ -7808,6 +8197,7 @@
     <w:name w:val="index 3"/>
     <w:basedOn w:val="IndexBase"/>
     <w:semiHidden/>
+    <w:rsid w:val="002D419C"/>
     <w:pPr>
       <w:tabs>
         <w:tab w:val="right" w:pos="4080"/>
@@ -7819,6 +8209,7 @@
     <w:name w:val="index 4"/>
     <w:basedOn w:val="IndexBase"/>
     <w:semiHidden/>
+    <w:rsid w:val="002D419C"/>
     <w:pPr>
       <w:tabs>
         <w:tab w:val="right" w:pos="4080"/>
@@ -7830,6 +8221,7 @@
     <w:name w:val="index 5"/>
     <w:basedOn w:val="IndexBase"/>
     <w:semiHidden/>
+    <w:rsid w:val="002D419C"/>
     <w:pPr>
       <w:tabs>
         <w:tab w:val="right" w:pos="4080"/>
@@ -7837,11 +8229,12 @@
       <w:ind w:left="720" w:hanging="360"/>
     </w:pPr>
   </w:style>
-  <w:style w:type="paragraph" w:styleId="IndexHeading">
+  <w:style w:type="paragraph" w:styleId="Titreindex">
     <w:name w:val="index heading"/>
     <w:basedOn w:val="HeadingBase"/>
     <w:next w:val="Index1"/>
     <w:semiHidden/>
+    <w:rsid w:val="002D419C"/>
     <w:pPr>
       <w:keepLines w:val="0"/>
       <w:spacing w:before="440"/>
@@ -7857,32 +8250,37 @@
   </w:style>
   <w:style w:type="paragraph" w:customStyle="1" w:styleId="SectionHeading">
     <w:name w:val="Section Heading"/>
-    <w:basedOn w:val="Heading1"/>
+    <w:basedOn w:val="Titre1"/>
+    <w:rsid w:val="002D419C"/>
   </w:style>
   <w:style w:type="character" w:customStyle="1" w:styleId="Lead-inEmphasis">
     <w:name w:val="Lead-in Emphasis"/>
+    <w:rsid w:val="002D419C"/>
     <w:rPr>
       <w:rFonts w:ascii="Arial" w:hAnsi="Arial"/>
       <w:b/>
       <w:spacing w:val="-4"/>
     </w:rPr>
   </w:style>
-  <w:style w:type="character" w:styleId="LineNumber">
+  <w:style w:type="character" w:styleId="Numrodeligne">
     <w:name w:val="line number"/>
+    <w:rsid w:val="002D419C"/>
     <w:rPr>
       <w:sz w:val="18"/>
     </w:rPr>
   </w:style>
-  <w:style w:type="paragraph" w:styleId="List">
+  <w:style w:type="paragraph" w:styleId="Liste">
     <w:name w:val="List"/>
-    <w:basedOn w:val="BodyText"/>
+    <w:basedOn w:val="Corpsdetexte"/>
+    <w:rsid w:val="002D419C"/>
     <w:pPr>
       <w:ind w:left="1440" w:hanging="360"/>
     </w:pPr>
   </w:style>
-  <w:style w:type="paragraph" w:styleId="ListBullet">
+  <w:style w:type="paragraph" w:styleId="Listepuces">
     <w:name w:val="List Bullet"/>
-    <w:basedOn w:val="List"/>
+    <w:basedOn w:val="Liste"/>
+    <w:rsid w:val="002D419C"/>
     <w:pPr>
       <w:numPr>
         <w:numId w:val="1"/>
@@ -7890,23 +8288,26 @@
       <w:ind w:right="720"/>
     </w:pPr>
   </w:style>
-  <w:style w:type="paragraph" w:styleId="ListNumber">
+  <w:style w:type="paragraph" w:styleId="Listenumros">
     <w:name w:val="List Number"/>
-    <w:basedOn w:val="List"/>
+    <w:basedOn w:val="Liste"/>
+    <w:rsid w:val="002D419C"/>
     <w:pPr>
       <w:ind w:left="1800" w:right="720"/>
     </w:pPr>
   </w:style>
-  <w:style w:type="paragraph" w:styleId="MacroText">
+  <w:style w:type="paragraph" w:styleId="Textedemacro">
     <w:name w:val="macro"/>
     <w:basedOn w:val="Normal"/>
     <w:semiHidden/>
+    <w:rsid w:val="002D419C"/>
     <w:rPr>
       <w:rFonts w:ascii="Courier New" w:hAnsi="Courier New"/>
     </w:rPr>
   </w:style>
-  <w:style w:type="character" w:styleId="PageNumber">
+  <w:style w:type="character" w:styleId="Numrodepage">
     <w:name w:val="page number"/>
+    <w:rsid w:val="002D419C"/>
     <w:rPr>
       <w:rFonts w:ascii="Arial" w:hAnsi="Arial"/>
       <w:b/>
@@ -7917,6 +8318,7 @@
     <w:name w:val="Title Cover"/>
     <w:basedOn w:val="HeadingBase"/>
     <w:next w:val="Normal"/>
+    <w:rsid w:val="002D419C"/>
     <w:pPr>
       <w:spacing w:before="1800" w:line="240" w:lineRule="atLeast"/>
     </w:pPr>
@@ -7928,6 +8330,7 @@
   </w:style>
   <w:style w:type="character" w:customStyle="1" w:styleId="Superscript">
     <w:name w:val="Superscript"/>
+    <w:rsid w:val="002D419C"/>
     <w:rPr>
       <w:b/>
       <w:vertAlign w:val="superscript"/>
@@ -7936,6 +8339,7 @@
   <w:style w:type="paragraph" w:customStyle="1" w:styleId="TOCBase">
     <w:name w:val="TOC Base"/>
     <w:basedOn w:val="Normal"/>
+    <w:rsid w:val="002D419C"/>
     <w:pPr>
       <w:tabs>
         <w:tab w:val="right" w:leader="dot" w:pos="6480"/>
@@ -7947,18 +8351,20 @@
       <w:rFonts w:ascii="Arial" w:hAnsi="Arial"/>
     </w:rPr>
   </w:style>
-  <w:style w:type="paragraph" w:styleId="TableofFigures">
+  <w:style w:type="paragraph" w:styleId="Tabledesillustrations">
     <w:name w:val="table of figures"/>
     <w:basedOn w:val="TOCBase"/>
     <w:uiPriority w:val="99"/>
+    <w:rsid w:val="002D419C"/>
     <w:pPr>
       <w:ind w:left="1440" w:hanging="360"/>
     </w:pPr>
   </w:style>
-  <w:style w:type="paragraph" w:styleId="TOC1">
+  <w:style w:type="paragraph" w:styleId="TM1">
     <w:name w:val="toc 1"/>
     <w:basedOn w:val="TOCBase"/>
     <w:uiPriority w:val="39"/>
+    <w:rsid w:val="002D419C"/>
     <w:pPr>
       <w:tabs>
         <w:tab w:val="clear" w:pos="6480"/>
@@ -7973,10 +8379,11 @@
       <w:szCs w:val="24"/>
     </w:rPr>
   </w:style>
-  <w:style w:type="paragraph" w:styleId="TOC2">
+  <w:style w:type="paragraph" w:styleId="TM2">
     <w:name w:val="toc 2"/>
     <w:basedOn w:val="TOCBase"/>
     <w:uiPriority w:val="39"/>
+    <w:rsid w:val="002D419C"/>
     <w:pPr>
       <w:tabs>
         <w:tab w:val="clear" w:pos="6480"/>
@@ -7990,10 +8397,11 @@
       <w:szCs w:val="24"/>
     </w:rPr>
   </w:style>
-  <w:style w:type="paragraph" w:styleId="TOC3">
+  <w:style w:type="paragraph" w:styleId="TM3">
     <w:name w:val="toc 3"/>
     <w:basedOn w:val="TOCBase"/>
     <w:semiHidden/>
+    <w:rsid w:val="002D419C"/>
     <w:pPr>
       <w:tabs>
         <w:tab w:val="clear" w:pos="6480"/>
@@ -8008,10 +8416,11 @@
       <w:szCs w:val="24"/>
     </w:rPr>
   </w:style>
-  <w:style w:type="paragraph" w:styleId="TOC4">
+  <w:style w:type="paragraph" w:styleId="TM4">
     <w:name w:val="toc 4"/>
     <w:basedOn w:val="TOCBase"/>
     <w:semiHidden/>
+    <w:rsid w:val="002D419C"/>
     <w:pPr>
       <w:tabs>
         <w:tab w:val="clear" w:pos="6480"/>
@@ -8024,10 +8433,11 @@
       <w:szCs w:val="21"/>
     </w:rPr>
   </w:style>
-  <w:style w:type="paragraph" w:styleId="TOC5">
+  <w:style w:type="paragraph" w:styleId="TM5">
     <w:name w:val="toc 5"/>
     <w:basedOn w:val="TOCBase"/>
     <w:semiHidden/>
+    <w:rsid w:val="002D419C"/>
     <w:pPr>
       <w:tabs>
         <w:tab w:val="clear" w:pos="6480"/>
@@ -8043,7 +8453,8 @@
   <w:style w:type="paragraph" w:customStyle="1" w:styleId="SectionLabel">
     <w:name w:val="Section Label"/>
     <w:basedOn w:val="HeadingBase"/>
-    <w:next w:val="BodyText"/>
+    <w:next w:val="Corpsdetexte"/>
+    <w:rsid w:val="002D419C"/>
     <w:pPr>
       <w:spacing w:before="400" w:after="440"/>
     </w:pPr>
@@ -8055,7 +8466,8 @@
   </w:style>
   <w:style w:type="paragraph" w:customStyle="1" w:styleId="FooterFirst">
     <w:name w:val="Footer First"/>
-    <w:basedOn w:val="Footer"/>
+    <w:basedOn w:val="Pieddepage"/>
+    <w:rsid w:val="002D419C"/>
     <w:pPr>
       <w:pBdr>
         <w:bottom w:val="single" w:sz="6" w:space="1" w:color="auto"/>
@@ -8068,7 +8480,8 @@
   </w:style>
   <w:style w:type="paragraph" w:customStyle="1" w:styleId="FooterEven">
     <w:name w:val="Footer Even"/>
-    <w:basedOn w:val="Footer"/>
+    <w:basedOn w:val="Pieddepage"/>
+    <w:rsid w:val="002D419C"/>
     <w:pPr>
       <w:pBdr>
         <w:bottom w:val="single" w:sz="6" w:space="1" w:color="auto"/>
@@ -8081,7 +8494,8 @@
   </w:style>
   <w:style w:type="paragraph" w:customStyle="1" w:styleId="FooterOdd">
     <w:name w:val="Footer Odd"/>
-    <w:basedOn w:val="Footer"/>
+    <w:basedOn w:val="Pieddepage"/>
+    <w:rsid w:val="002D419C"/>
     <w:pPr>
       <w:pBdr>
         <w:bottom w:val="single" w:sz="6" w:space="1" w:color="auto"/>
@@ -8094,24 +8508,28 @@
   </w:style>
   <w:style w:type="paragraph" w:customStyle="1" w:styleId="HeaderFirst">
     <w:name w:val="Header First"/>
-    <w:basedOn w:val="Header"/>
+    <w:basedOn w:val="En-tte"/>
+    <w:rsid w:val="002D419C"/>
   </w:style>
   <w:style w:type="paragraph" w:customStyle="1" w:styleId="HeaderEven">
     <w:name w:val="Header Even"/>
-    <w:basedOn w:val="Header"/>
+    <w:basedOn w:val="En-tte"/>
+    <w:rsid w:val="002D419C"/>
   </w:style>
   <w:style w:type="paragraph" w:customStyle="1" w:styleId="HeaderOdd">
     <w:name w:val="Header Odd"/>
-    <w:basedOn w:val="Header"/>
-  </w:style>
-  <w:style w:type="paragraph" w:styleId="BodyTextIndent">
+    <w:basedOn w:val="En-tte"/>
+    <w:rsid w:val="002D419C"/>
+  </w:style>
+  <w:style w:type="paragraph" w:styleId="Retraitcorpsdetexte">
     <w:name w:val="Body Text Indent"/>
-    <w:basedOn w:val="BodyText"/>
+    <w:basedOn w:val="Corpsdetexte"/>
+    <w:rsid w:val="002D419C"/>
     <w:pPr>
       <w:ind w:left="1440"/>
     </w:pPr>
   </w:style>
-  <w:style w:type="paragraph" w:styleId="Title">
+  <w:style w:type="paragraph" w:styleId="Titre">
     <w:name w:val="Title"/>
     <w:basedOn w:val="HeadingBase"/>
     <w:next w:val="Normal"/>
@@ -8126,149 +8544,170 @@
       <w:sz w:val="40"/>
     </w:rPr>
   </w:style>
-  <w:style w:type="paragraph" w:styleId="ListNumber5">
+  <w:style w:type="paragraph" w:styleId="Listenumros5">
     <w:name w:val="List Number 5"/>
-    <w:basedOn w:val="ListNumber"/>
+    <w:basedOn w:val="Listenumros"/>
+    <w:rsid w:val="002D419C"/>
     <w:pPr>
       <w:ind w:left="3240"/>
     </w:pPr>
   </w:style>
-  <w:style w:type="paragraph" w:styleId="ListNumber4">
+  <w:style w:type="paragraph" w:styleId="Listenumros4">
     <w:name w:val="List Number 4"/>
-    <w:basedOn w:val="ListNumber"/>
+    <w:basedOn w:val="Listenumros"/>
+    <w:rsid w:val="002D419C"/>
     <w:pPr>
       <w:ind w:left="2880"/>
     </w:pPr>
   </w:style>
-  <w:style w:type="paragraph" w:styleId="ListNumber3">
+  <w:style w:type="paragraph" w:styleId="Listenumros3">
     <w:name w:val="List Number 3"/>
-    <w:basedOn w:val="ListNumber"/>
+    <w:basedOn w:val="Listenumros"/>
+    <w:rsid w:val="002D419C"/>
     <w:pPr>
       <w:ind w:left="2520"/>
     </w:pPr>
   </w:style>
-  <w:style w:type="paragraph" w:styleId="ListBullet5">
+  <w:style w:type="paragraph" w:styleId="Listepuces5">
     <w:name w:val="List Bullet 5"/>
-    <w:basedOn w:val="ListBullet"/>
+    <w:basedOn w:val="Listepuces"/>
+    <w:rsid w:val="002D419C"/>
     <w:pPr>
       <w:ind w:left="3240"/>
     </w:pPr>
   </w:style>
-  <w:style w:type="paragraph" w:styleId="ListBullet4">
+  <w:style w:type="paragraph" w:styleId="Listepuces4">
     <w:name w:val="List Bullet 4"/>
-    <w:basedOn w:val="ListBullet"/>
+    <w:basedOn w:val="Listepuces"/>
+    <w:rsid w:val="002D419C"/>
     <w:pPr>
       <w:ind w:left="2880"/>
     </w:pPr>
   </w:style>
-  <w:style w:type="paragraph" w:styleId="ListBullet3">
+  <w:style w:type="paragraph" w:styleId="Listepuces3">
     <w:name w:val="List Bullet 3"/>
-    <w:basedOn w:val="ListBullet"/>
+    <w:basedOn w:val="Listepuces"/>
+    <w:rsid w:val="002D419C"/>
     <w:pPr>
       <w:ind w:left="2520"/>
     </w:pPr>
   </w:style>
-  <w:style w:type="paragraph" w:styleId="ListBullet2">
+  <w:style w:type="paragraph" w:styleId="Listepuces2">
     <w:name w:val="List Bullet 2"/>
-    <w:basedOn w:val="ListBullet"/>
+    <w:basedOn w:val="Listepuces"/>
+    <w:rsid w:val="002D419C"/>
     <w:pPr>
       <w:ind w:left="2160"/>
     </w:pPr>
   </w:style>
-  <w:style w:type="paragraph" w:styleId="List5">
+  <w:style w:type="paragraph" w:styleId="Liste5">
     <w:name w:val="List 5"/>
-    <w:basedOn w:val="List"/>
+    <w:basedOn w:val="Liste"/>
+    <w:rsid w:val="002D419C"/>
     <w:pPr>
       <w:ind w:left="2880"/>
     </w:pPr>
   </w:style>
-  <w:style w:type="paragraph" w:styleId="List4">
+  <w:style w:type="paragraph" w:styleId="Liste4">
     <w:name w:val="List 4"/>
-    <w:basedOn w:val="List"/>
+    <w:basedOn w:val="Liste"/>
+    <w:rsid w:val="002D419C"/>
     <w:pPr>
       <w:ind w:left="2520"/>
     </w:pPr>
   </w:style>
-  <w:style w:type="paragraph" w:styleId="List3">
+  <w:style w:type="paragraph" w:styleId="Liste3">
     <w:name w:val="List 3"/>
-    <w:basedOn w:val="List"/>
+    <w:basedOn w:val="Liste"/>
+    <w:rsid w:val="002D419C"/>
     <w:pPr>
       <w:ind w:left="2160"/>
     </w:pPr>
   </w:style>
-  <w:style w:type="paragraph" w:styleId="List2">
+  <w:style w:type="paragraph" w:styleId="Liste2">
     <w:name w:val="List 2"/>
-    <w:basedOn w:val="List"/>
+    <w:basedOn w:val="Liste"/>
+    <w:rsid w:val="002D419C"/>
     <w:pPr>
       <w:ind w:left="1800"/>
     </w:pPr>
   </w:style>
-  <w:style w:type="character" w:styleId="Emphasis">
+  <w:style w:type="character" w:styleId="Accentuation">
     <w:name w:val="Emphasis"/>
     <w:qFormat/>
+    <w:rsid w:val="002D419C"/>
     <w:rPr>
       <w:rFonts w:ascii="Arial" w:hAnsi="Arial"/>
       <w:b/>
       <w:spacing w:val="-4"/>
     </w:rPr>
   </w:style>
-  <w:style w:type="character" w:styleId="CommentReference">
+  <w:style w:type="character" w:styleId="Marquedecommentaire">
     <w:name w:val="annotation reference"/>
     <w:semiHidden/>
+    <w:rsid w:val="002D419C"/>
     <w:rPr>
       <w:sz w:val="16"/>
     </w:rPr>
   </w:style>
-  <w:style w:type="paragraph" w:styleId="CommentText">
+  <w:style w:type="paragraph" w:styleId="Commentaire">
     <w:name w:val="annotation text"/>
     <w:basedOn w:val="FootnoteBase"/>
     <w:semiHidden/>
-  </w:style>
-  <w:style w:type="paragraph" w:styleId="ListNumber2">
+    <w:rsid w:val="002D419C"/>
+  </w:style>
+  <w:style w:type="paragraph" w:styleId="Listenumros2">
     <w:name w:val="List Number 2"/>
-    <w:basedOn w:val="ListNumber"/>
+    <w:basedOn w:val="Listenumros"/>
+    <w:rsid w:val="002D419C"/>
     <w:pPr>
       <w:ind w:left="2160"/>
     </w:pPr>
   </w:style>
-  <w:style w:type="paragraph" w:styleId="ListContinue">
+  <w:style w:type="paragraph" w:styleId="Listecontinue">
     <w:name w:val="List Continue"/>
-    <w:basedOn w:val="List"/>
+    <w:basedOn w:val="Liste"/>
+    <w:rsid w:val="002D419C"/>
     <w:pPr>
       <w:ind w:left="1800" w:firstLine="0"/>
     </w:pPr>
   </w:style>
-  <w:style w:type="paragraph" w:styleId="ListContinue2">
+  <w:style w:type="paragraph" w:styleId="Listecontinue2">
     <w:name w:val="List Continue 2"/>
-    <w:basedOn w:val="ListContinue"/>
+    <w:basedOn w:val="Listecontinue"/>
+    <w:rsid w:val="002D419C"/>
     <w:pPr>
       <w:ind w:left="2160"/>
     </w:pPr>
   </w:style>
-  <w:style w:type="paragraph" w:styleId="ListContinue3">
+  <w:style w:type="paragraph" w:styleId="Listecontinue3">
     <w:name w:val="List Continue 3"/>
-    <w:basedOn w:val="ListContinue"/>
+    <w:basedOn w:val="Listecontinue"/>
+    <w:rsid w:val="002D419C"/>
     <w:pPr>
       <w:ind w:left="2520"/>
     </w:pPr>
   </w:style>
-  <w:style w:type="paragraph" w:styleId="ListContinue4">
+  <w:style w:type="paragraph" w:styleId="Listecontinue4">
     <w:name w:val="List Continue 4"/>
-    <w:basedOn w:val="ListContinue"/>
+    <w:basedOn w:val="Listecontinue"/>
+    <w:rsid w:val="002D419C"/>
     <w:pPr>
       <w:ind w:left="2880"/>
     </w:pPr>
   </w:style>
-  <w:style w:type="paragraph" w:styleId="ListContinue5">
+  <w:style w:type="paragraph" w:styleId="Listecontinue5">
     <w:name w:val="List Continue 5"/>
-    <w:basedOn w:val="ListContinue"/>
+    <w:basedOn w:val="Listecontinue"/>
+    <w:rsid w:val="002D419C"/>
     <w:pPr>
       <w:ind w:left="3240"/>
     </w:pPr>
   </w:style>
-  <w:style w:type="paragraph" w:styleId="NormalIndent">
+  <w:style w:type="paragraph" w:styleId="Retraitnormal">
     <w:name w:val="Normal Indent"/>
     <w:basedOn w:val="Normal"/>
+    <w:rsid w:val="002D419C"/>
     <w:pPr>
       <w:ind w:left="1440"/>
     </w:pPr>
@@ -8276,6 +8715,7 @@
   <w:style w:type="paragraph" w:customStyle="1" w:styleId="ReturnAddress">
     <w:name w:val="Return Address"/>
     <w:basedOn w:val="Normal"/>
+    <w:rsid w:val="002D419C"/>
     <w:pPr>
       <w:keepLines/>
       <w:framePr w:w="2160" w:h="1195" w:wrap="notBeside" w:vAnchor="page" w:hAnchor="margin" w:xAlign="right" w:y="678" w:anchorLock="1"/>
@@ -8288,6 +8728,7 @@
   </w:style>
   <w:style w:type="character" w:customStyle="1" w:styleId="Slogan">
     <w:name w:val="Slogan"/>
+    <w:rsid w:val="002D419C"/>
     <w:rPr>
       <w:i/>
       <w:spacing w:val="-6"/>
@@ -8298,6 +8739,7 @@
     <w:name w:val="Part Label"/>
     <w:basedOn w:val="HeadingBase"/>
     <w:next w:val="Normal"/>
+    <w:rsid w:val="002D419C"/>
     <w:pPr>
       <w:spacing w:before="400" w:after="440"/>
     </w:pPr>
@@ -8310,7 +8752,8 @@
   <w:style w:type="paragraph" w:customStyle="1" w:styleId="PartSubtitle">
     <w:name w:val="Part Subtitle"/>
     <w:basedOn w:val="Normal"/>
-    <w:next w:val="BodyText"/>
+    <w:next w:val="Corpsdetexte"/>
+    <w:rsid w:val="002D419C"/>
     <w:pPr>
       <w:keepNext/>
       <w:keepLines/>
@@ -8328,6 +8771,7 @@
     <w:name w:val="Part Title"/>
     <w:basedOn w:val="HeadingBase"/>
     <w:next w:val="PartSubtitle"/>
+    <w:rsid w:val="002D419C"/>
     <w:pPr>
       <w:spacing w:before="660" w:after="400" w:line="540" w:lineRule="atLeast"/>
       <w:ind w:right="2160"/>
@@ -8338,10 +8782,11 @@
       <w:sz w:val="60"/>
     </w:rPr>
   </w:style>
-  <w:style w:type="paragraph" w:styleId="TableofAuthorities">
+  <w:style w:type="paragraph" w:styleId="Tabledesrfrencesjuridiques">
     <w:name w:val="table of authorities"/>
     <w:basedOn w:val="Normal"/>
     <w:semiHidden/>
+    <w:rsid w:val="002D419C"/>
     <w:pPr>
       <w:tabs>
         <w:tab w:val="right" w:leader="dot" w:pos="7560"/>
@@ -8349,11 +8794,12 @@
       <w:ind w:left="1440" w:hanging="360"/>
     </w:pPr>
   </w:style>
-  <w:style w:type="paragraph" w:styleId="TOAHeading">
+  <w:style w:type="paragraph" w:styleId="TitreTR">
     <w:name w:val="toa heading"/>
     <w:basedOn w:val="Normal"/>
-    <w:next w:val="TableofAuthorities"/>
+    <w:next w:val="Tabledesrfrencesjuridiques"/>
     <w:semiHidden/>
+    <w:rsid w:val="002D419C"/>
     <w:pPr>
       <w:keepNext/>
       <w:spacing w:before="240" w:after="120" w:line="360" w:lineRule="exact"/>
@@ -8365,9 +8811,10 @@
       <w:sz w:val="28"/>
     </w:rPr>
   </w:style>
-  <w:style w:type="paragraph" w:styleId="MessageHeader">
+  <w:style w:type="paragraph" w:styleId="En-ttedemessage">
     <w:name w:val="Message Header"/>
-    <w:basedOn w:val="BodyText"/>
+    <w:basedOn w:val="Corpsdetexte"/>
+    <w:rsid w:val="002D419C"/>
     <w:pPr>
       <w:keepLines/>
       <w:tabs>
@@ -8384,14 +8831,16 @@
   </w:style>
   <w:style w:type="paragraph" w:customStyle="1" w:styleId="TableText">
     <w:name w:val="Table Text"/>
-    <w:basedOn w:val="BodyText"/>
+    <w:basedOn w:val="Corpsdetexte"/>
+    <w:rsid w:val="002D419C"/>
     <w:pPr>
       <w:ind w:left="90"/>
     </w:pPr>
   </w:style>
-  <w:style w:type="character" w:styleId="Hyperlink">
+  <w:style w:type="character" w:styleId="Lienhypertexte">
     <w:name w:val="Hyperlink"/>
     <w:uiPriority w:val="99"/>
+    <w:rsid w:val="002D419C"/>
     <w:rPr>
       <w:color w:val="A52A2A"/>
       <w:u w:val="single"/>
@@ -8400,6 +8849,7 @@
   <w:style w:type="paragraph" w:styleId="NormalWeb">
     <w:name w:val="Normal (Web)"/>
     <w:basedOn w:val="Normal"/>
+    <w:rsid w:val="002D419C"/>
     <w:pPr>
       <w:spacing w:before="100" w:beforeAutospacing="1" w:after="100" w:afterAutospacing="1"/>
       <w:ind w:left="396" w:right="612"/>
@@ -8411,20 +8861,22 @@
       <w:szCs w:val="19"/>
     </w:rPr>
   </w:style>
-  <w:style w:type="character" w:styleId="Strong">
+  <w:style w:type="character" w:styleId="lev">
     <w:name w:val="Strong"/>
     <w:qFormat/>
+    <w:rsid w:val="002D419C"/>
     <w:rPr>
       <w:b/>
       <w:bCs/>
     </w:rPr>
   </w:style>
-  <w:style w:type="paragraph" w:styleId="TOC6">
+  <w:style w:type="paragraph" w:styleId="TM6">
     <w:name w:val="toc 6"/>
     <w:basedOn w:val="Normal"/>
     <w:next w:val="Normal"/>
     <w:autoRedefine/>
     <w:semiHidden/>
+    <w:rsid w:val="002D419C"/>
     <w:pPr>
       <w:ind w:left="1000"/>
     </w:pPr>
@@ -8432,12 +8884,13 @@
       <w:szCs w:val="21"/>
     </w:rPr>
   </w:style>
-  <w:style w:type="paragraph" w:styleId="TOC7">
+  <w:style w:type="paragraph" w:styleId="TM7">
     <w:name w:val="toc 7"/>
     <w:basedOn w:val="Normal"/>
     <w:next w:val="Normal"/>
     <w:autoRedefine/>
     <w:semiHidden/>
+    <w:rsid w:val="002D419C"/>
     <w:pPr>
       <w:ind w:left="1200"/>
     </w:pPr>
@@ -8445,12 +8898,13 @@
       <w:szCs w:val="21"/>
     </w:rPr>
   </w:style>
-  <w:style w:type="paragraph" w:styleId="TOC8">
+  <w:style w:type="paragraph" w:styleId="TM8">
     <w:name w:val="toc 8"/>
     <w:basedOn w:val="Normal"/>
     <w:next w:val="Normal"/>
     <w:autoRedefine/>
     <w:semiHidden/>
+    <w:rsid w:val="002D419C"/>
     <w:pPr>
       <w:ind w:left="1400"/>
     </w:pPr>
@@ -8458,12 +8912,13 @@
       <w:szCs w:val="21"/>
     </w:rPr>
   </w:style>
-  <w:style w:type="paragraph" w:styleId="TOC9">
+  <w:style w:type="paragraph" w:styleId="TM9">
     <w:name w:val="toc 9"/>
     <w:basedOn w:val="Normal"/>
     <w:next w:val="Normal"/>
     <w:autoRedefine/>
     <w:semiHidden/>
+    <w:rsid w:val="002D419C"/>
     <w:pPr>
       <w:ind w:left="1600"/>
     </w:pPr>
@@ -8471,9 +8926,9 @@
       <w:szCs w:val="21"/>
     </w:rPr>
   </w:style>
-  <w:style w:type="table" w:styleId="TableGrid">
+  <w:style w:type="table" w:styleId="Grilledutableau">
     <w:name w:val="Table Grid"/>
-    <w:basedOn w:val="TableNormal"/>
+    <w:basedOn w:val="TableauNormal"/>
     <w:rsid w:val="00A62CA8"/>
     <w:pPr>
       <w:ind w:left="1080"/>
@@ -8496,7 +8951,7 @@
       </w:tblCellMar>
     </w:tblPr>
   </w:style>
-  <w:style w:type="paragraph" w:styleId="NoSpacing">
+  <w:style w:type="paragraph" w:styleId="Sansinterligne">
     <w:name w:val="No Spacing"/>
     <w:uiPriority w:val="1"/>
     <w:qFormat/>
@@ -8509,10 +8964,10 @@
       <w:lang w:val="en-US" w:eastAsia="en-US"/>
     </w:rPr>
   </w:style>
-  <w:style w:type="paragraph" w:styleId="BalloonText">
+  <w:style w:type="paragraph" w:styleId="Textedebulles">
     <w:name w:val="Balloon Text"/>
     <w:basedOn w:val="Normal"/>
-    <w:link w:val="BalloonTextChar"/>
+    <w:link w:val="TextedebullesCar"/>
     <w:uiPriority w:val="99"/>
     <w:semiHidden/>
     <w:unhideWhenUsed/>
@@ -8526,9 +8981,9 @@
       <w:szCs w:val="16"/>
     </w:rPr>
   </w:style>
-  <w:style w:type="character" w:customStyle="1" w:styleId="BalloonTextChar">
-    <w:name w:val="Balloon Text Char"/>
-    <w:link w:val="BalloonText"/>
+  <w:style w:type="character" w:customStyle="1" w:styleId="TextedebullesCar">
+    <w:name w:val="Texte de bulles Car"/>
+    <w:link w:val="Textedebulles"/>
     <w:uiPriority w:val="99"/>
     <w:semiHidden/>
     <w:rsid w:val="00C9742B"/>
@@ -8539,9 +8994,9 @@
       <w:lang w:val="en-US" w:eastAsia="en-US"/>
     </w:rPr>
   </w:style>
-  <w:style w:type="character" w:customStyle="1" w:styleId="HeaderChar">
-    <w:name w:val="Header Char"/>
-    <w:link w:val="Header"/>
+  <w:style w:type="character" w:customStyle="1" w:styleId="En-tteCar">
+    <w:name w:val="En-tête Car"/>
+    <w:link w:val="En-tte"/>
     <w:uiPriority w:val="99"/>
     <w:rsid w:val="00307DDA"/>
     <w:rPr>
@@ -8551,9 +9006,9 @@
       <w:lang w:val="en-US" w:eastAsia="en-US"/>
     </w:rPr>
   </w:style>
-  <w:style w:type="paragraph" w:styleId="TOCHeading">
+  <w:style w:type="paragraph" w:styleId="En-ttedetabledesmatires">
     <w:name w:val="TOC Heading"/>
-    <w:basedOn w:val="Heading1"/>
+    <w:basedOn w:val="Titre1"/>
     <w:next w:val="Normal"/>
     <w:uiPriority w:val="39"/>
     <w:unhideWhenUsed/>
@@ -10177,7 +10632,7 @@
 </file>
 
 <file path=customXml/itemProps1.xml><?xml version="1.0" encoding="utf-8"?>
-<ds:datastoreItem xmlns:ds="http://schemas.openxmlformats.org/officeDocument/2006/customXml" ds:itemID="{45DE0477-9EC4-4C48-B641-0D9F34C5A86B}">
+<ds:datastoreItem xmlns:ds="http://schemas.openxmlformats.org/officeDocument/2006/customXml" ds:itemID="{39A3651B-D402-4478-9540-2CA08DCD7109}">
   <ds:schemaRefs>
     <ds:schemaRef ds:uri="http://schemas.openxmlformats.org/officeDocument/2006/bibliography"/>
   </ds:schemaRefs>

</xml_diff>

<commit_message>
Revision du rapport complétée maque juste une partie de Julien
</commit_message>
<xml_diff>
--- a/doc/GTI525_Rapport_Lab1.docx
+++ b/doc/GTI525_Rapport_Lab1.docx
@@ -617,9 +617,11 @@
         </w:rPr>
         <w:sectPr>
           <w:headerReference w:type="even" r:id="rId8"/>
-          <w:footerReference w:type="even" r:id="rId9"/>
-          <w:footerReference w:type="default" r:id="rId10"/>
-          <w:headerReference w:type="first" r:id="rId11"/>
+          <w:headerReference w:type="default" r:id="rId9"/>
+          <w:footerReference w:type="even" r:id="rId10"/>
+          <w:footerReference w:type="default" r:id="rId11"/>
+          <w:headerReference w:type="first" r:id="rId12"/>
+          <w:footerReference w:type="first" r:id="rId13"/>
           <w:type w:val="continuous"/>
           <w:pgSz w:w="12240" w:h="15840" w:code="1"/>
           <w:pgMar w:top="1440" w:right="1800" w:bottom="1440" w:left="1800" w:header="720" w:footer="965" w:gutter="0"/>
@@ -1247,7 +1249,7 @@
                 <w:noProof/>
                 <w:webHidden/>
               </w:rPr>
-              <w:t>11</w:t>
+              <w:t>12</w:t>
             </w:r>
             <w:r>
               <w:rPr>
@@ -1339,7 +1341,7 @@
                 <w:noProof/>
                 <w:webHidden/>
               </w:rPr>
-              <w:t>11</w:t>
+              <w:t>12</w:t>
             </w:r>
             <w:r>
               <w:rPr>
@@ -1431,7 +1433,7 @@
                 <w:noProof/>
                 <w:webHidden/>
               </w:rPr>
-              <w:t>11</w:t>
+              <w:t>13</w:t>
             </w:r>
             <w:r>
               <w:rPr>
@@ -1527,7 +1529,7 @@
                 <w:noProof/>
                 <w:webHidden/>
               </w:rPr>
-              <w:t>12</w:t>
+              <w:t>15</w:t>
             </w:r>
             <w:r>
               <w:rPr>
@@ -1623,7 +1625,7 @@
                 <w:noProof/>
                 <w:webHidden/>
               </w:rPr>
-              <w:t>14</w:t>
+              <w:t>17</w:t>
             </w:r>
             <w:r>
               <w:rPr>
@@ -1913,7 +1915,19 @@
         <w:rPr>
           <w:lang w:val="fr-CA"/>
         </w:rPr>
-        <w:t xml:space="preserve"> Dans le cadre de ce cours l’équipe devra concevoir et déployer un système similaire permettant à des clients potentiels de consulter des représentations</w:t>
+        <w:t xml:space="preserve"> Dans le cadre de ce cours</w:t>
+      </w:r>
+      <w:r>
+        <w:rPr>
+          <w:lang w:val="fr-CA"/>
+        </w:rPr>
+        <w:t>,</w:t>
+      </w:r>
+      <w:r>
+        <w:rPr>
+          <w:lang w:val="fr-CA"/>
+        </w:rPr>
+        <w:t xml:space="preserve"> l’équipe devra concevoir et déployer un système similaire permettant à des clients potentiels de consulter des représentations</w:t>
       </w:r>
       <w:r>
         <w:rPr>
@@ -2029,7 +2043,13 @@
         <w:rPr>
           <w:lang w:val="fr-CA"/>
         </w:rPr>
-        <w:t xml:space="preserve">  est fournie  et démontre les difficultés et les bon</w:t>
+        <w:t xml:space="preserve"> est fournie</w:t>
+      </w:r>
+      <w:r>
+        <w:rPr>
+          <w:lang w:val="fr-CA"/>
+        </w:rPr>
+        <w:t xml:space="preserve"> et démontre les difficultés et les bon</w:t>
       </w:r>
       <w:r>
         <w:rPr>
@@ -2111,13 +2131,28 @@
         <w:jc w:val="both"/>
       </w:pPr>
       <w:r>
-        <w:t>Le diagramme de lot d’écrans sert à modéliser les pages du site web ainsi que les transitions entre elles en les exprimant sous forme d’état. Il représente le parcours typique d’un usager qui désire s’acheter des billets de spectacles. Dans le scénario suivant, un usage</w:t>
+        <w:t xml:space="preserve">Le diagramme de </w:t>
+      </w:r>
+      <w:r>
+        <w:t>f</w:t>
+      </w:r>
+      <w:r>
+        <w:t>lot d’écrans sert à modéliser les pages du site web ainsi que les transitions entre elles en les exprimant sous forme d’état. Il représente le parcours typique d’un usager qui désire s’acheter des billets de spectacles. Dans le scénario suivant, un usage</w:t>
       </w:r>
       <w:r>
         <w:t>r</w:t>
       </w:r>
       <w:r>
-        <w:t xml:space="preserve"> recherche pour un spectacle de musique, mais le scénario est le même pour tout type d’évènement.</w:t>
+        <w:t xml:space="preserve"> </w:t>
+      </w:r>
+      <w:r>
+        <w:t xml:space="preserve">cherche </w:t>
+      </w:r>
+      <w:r>
+        <w:t xml:space="preserve">des billets </w:t>
+      </w:r>
+      <w:r>
+        <w:t>pour un spectacle de musique, mais le scénario est le même pour tout type d’évènement.</w:t>
       </w:r>
     </w:p>
     <w:p>
@@ -2126,16 +2161,64 @@
         <w:jc w:val="both"/>
       </w:pPr>
       <w:r>
-        <w:t>Un client se connecte au site et arrive sur la page d’accueil. Il désire se procurer une paire de billet pour le prochain spectacle des Trois Accords. Il arrive sur la page listant les spectacles et choisi la représentation ainsi que le nombre de billet voulu. Il tente de les ajouter à son panier d’achat. Si la représentation souhaitée est non disponible ou si le nombre de billet voulu excède 6, un message d’erreur est envoyé à l’usager. Sinon, l</w:t>
+        <w:t>Un client se connecte au site et arrive sur la page d’accueil. Il désire se procurer une paire de billet</w:t>
+      </w:r>
+      <w:r>
+        <w:t>s</w:t>
+      </w:r>
+      <w:r>
+        <w:t xml:space="preserve"> pour le prochain spectacle des Trois Accords. Il arrive sur la page listant les spectacles et choisi</w:t>
+      </w:r>
+      <w:r>
+        <w:t>t</w:t>
+      </w:r>
+      <w:r>
+        <w:t xml:space="preserve"> la représentation ainsi que le nombre de billet</w:t>
+      </w:r>
+      <w:r>
+        <w:t>s</w:t>
+      </w:r>
+      <w:r>
+        <w:t xml:space="preserve"> voulu. Il tente de les ajouter à son panier d’achat</w:t>
+      </w:r>
+      <w:r>
+        <w:t>s</w:t>
+      </w:r>
+      <w:r>
+        <w:t>. Si la représentation souhaitée est non disponible ou si le nombre de billet</w:t>
+      </w:r>
+      <w:r>
+        <w:t>s</w:t>
+      </w:r>
+      <w:r>
+        <w:t xml:space="preserve"> voulu excède 6, un message d’erreur est envoyé à l’usager. Sinon, l</w:t>
       </w:r>
       <w:r>
         <w:t>a</w:t>
       </w:r>
       <w:r>
-        <w:t xml:space="preserve"> page de panier d’achat s’affiche et liste un sommaire des items qu’il contient.</w:t>
-      </w:r>
-      <w:r>
-        <w:t xml:space="preserve"> Une fois le sommaire confirmé, l’usager procède au paiement sécurisé et fournis une carte de crédit valide. Le système autorise la transaction et redirige l’usager vers la page d’accueil où il peut continuer à consulter le site.</w:t>
+        <w:t xml:space="preserve"> page de panier d’achat</w:t>
+      </w:r>
+      <w:r>
+        <w:t>s</w:t>
+      </w:r>
+      <w:r>
+        <w:t xml:space="preserve"> s’affiche et liste un sommaire des items qu’il contient.</w:t>
+      </w:r>
+      <w:r>
+        <w:t xml:space="preserve"> Une fois le sommaire confirmé, l’usager procède au paiement</w:t>
+      </w:r>
+      <w:r>
+        <w:t xml:space="preserve"> sécurisé et fournit</w:t>
+      </w:r>
+      <w:r>
+        <w:t xml:space="preserve"> </w:t>
+      </w:r>
+      <w:r>
+        <w:t>les informations d’</w:t>
+      </w:r>
+      <w:r>
+        <w:t>une carte de crédit valide. Le système autorise la transaction et redirige l’usager vers la page d’accueil où il peut continuer à consulter le site.</w:t>
       </w:r>
     </w:p>
     <w:p>
@@ -2150,31 +2233,45 @@
         <w:jc w:val="center"/>
       </w:pPr>
       <w:r>
-        <w:object w:dxaOrig="7503" w:dyaOrig="6049">
-          <v:shapetype id="_x0000_t75" coordsize="21600,21600" o:spt="75" o:preferrelative="t" path="m@4@5l@4@11@9@11@9@5xe" filled="f" stroked="f">
-            <v:stroke joinstyle="miter"/>
-            <v:formulas>
-              <v:f eqn="if lineDrawn pixelLineWidth 0"/>
-              <v:f eqn="sum @0 1 0"/>
-              <v:f eqn="sum 0 0 @1"/>
-              <v:f eqn="prod @2 1 2"/>
-              <v:f eqn="prod @3 21600 pixelWidth"/>
-              <v:f eqn="prod @3 21600 pixelHeight"/>
-              <v:f eqn="sum @0 0 1"/>
-              <v:f eqn="prod @6 1 2"/>
-              <v:f eqn="prod @7 21600 pixelWidth"/>
-              <v:f eqn="sum @8 21600 0"/>
-              <v:f eqn="prod @7 21600 pixelHeight"/>
-              <v:f eqn="sum @10 21600 0"/>
-            </v:formulas>
-            <v:path o:extrusionok="f" gradientshapeok="t" o:connecttype="rect"/>
-            <o:lock v:ext="edit" aspectratio="t"/>
-          </v:shapetype>
-          <v:shape id="_x0000_i1025" type="#_x0000_t75" style="width:375pt;height:302.25pt" o:ole="">
-            <v:imagedata r:id="rId12" o:title=""/>
-          </v:shape>
-          <o:OLEObject Type="Embed" ProgID="Visio.Drawing.11" ShapeID="_x0000_i1025" DrawAspect="Content" ObjectID="_1421410171" r:id="rId13"/>
-        </w:object>
+        <w:rPr>
+          <w:noProof/>
+          <w:lang w:val="fr-CA" w:eastAsia="fr-CA"/>
+        </w:rPr>
+        <w:drawing>
+          <wp:inline distT="0" distB="0" distL="0" distR="0">
+            <wp:extent cx="4495800" cy="2667000"/>
+            <wp:effectExtent l="19050" t="0" r="0" b="0"/>
+            <wp:docPr id="3" name="Image 2" descr="DE-FlotDecrans2.jpg"/>
+            <wp:cNvGraphicFramePr>
+              <a:graphicFrameLocks xmlns:a="http://schemas.openxmlformats.org/drawingml/2006/main" noChangeAspect="1"/>
+            </wp:cNvGraphicFramePr>
+            <a:graphic xmlns:a="http://schemas.openxmlformats.org/drawingml/2006/main">
+              <a:graphicData uri="http://schemas.openxmlformats.org/drawingml/2006/picture">
+                <pic:pic xmlns:pic="http://schemas.openxmlformats.org/drawingml/2006/picture">
+                  <pic:nvPicPr>
+                    <pic:cNvPr id="0" name="DE-FlotDecrans2.jpg"/>
+                    <pic:cNvPicPr/>
+                  </pic:nvPicPr>
+                  <pic:blipFill>
+                    <a:blip r:embed="rId14" cstate="print"/>
+                    <a:stretch>
+                      <a:fillRect/>
+                    </a:stretch>
+                  </pic:blipFill>
+                  <pic:spPr>
+                    <a:xfrm>
+                      <a:off x="0" y="0"/>
+                      <a:ext cx="4495800" cy="2667000"/>
+                    </a:xfrm>
+                    <a:prstGeom prst="rect">
+                      <a:avLst/>
+                    </a:prstGeom>
+                  </pic:spPr>
+                </pic:pic>
+              </a:graphicData>
+            </a:graphic>
+          </wp:inline>
+        </w:drawing>
       </w:r>
     </w:p>
     <w:p>
@@ -2299,7 +2396,25 @@
         <w:rPr>
           <w:lang w:val="fr-FR"/>
         </w:rPr>
-        <w:t>Chacune des pages sont composées de 4 sections distinctes</w:t>
+        <w:t>Chacu</w:t>
+      </w:r>
+      <w:r>
+        <w:rPr>
+          <w:lang w:val="fr-FR"/>
+        </w:rPr>
+        <w:t>ne des pages est composée</w:t>
+      </w:r>
+      <w:r>
+        <w:rPr>
+          <w:lang w:val="fr-FR"/>
+        </w:rPr>
+        <w:t xml:space="preserve"> de quatre</w:t>
+      </w:r>
+      <w:r>
+        <w:rPr>
+          <w:lang w:val="fr-FR"/>
+        </w:rPr>
+        <w:t xml:space="preserve"> sections distinctes</w:t>
       </w:r>
       <w:r>
         <w:rPr>
@@ -2365,7 +2480,7 @@
         <w:rPr>
           <w:lang w:val="fr-FR"/>
         </w:rPr>
-        <w:t>En vert,  il s’agit du menu qui permettra à l’usager de naviguer aisément sur le site.</w:t>
+        <w:t>En vert, il s’agit du menu qui permettra à l’usager de naviguer aisément sur le site.</w:t>
       </w:r>
     </w:p>
     <w:p>
@@ -2383,13 +2498,25 @@
         <w:rPr>
           <w:lang w:val="fr-FR"/>
         </w:rPr>
-        <w:t xml:space="preserve">En jaune, </w:t>
+        <w:t>En jaune,</w:t>
       </w:r>
       <w:r>
         <w:rPr>
           <w:lang w:val="fr-FR"/>
         </w:rPr>
-        <w:t xml:space="preserve"> cette section est prévue pour ajouter le contenu personnalisé de chacune des pages. Ici il s’agit de la page d’accueil.</w:t>
+        <w:t xml:space="preserve"> cette section est prévue pour ajouter le contenu personnalisé de chacune des pages. Ici</w:t>
+      </w:r>
+      <w:r>
+        <w:rPr>
+          <w:lang w:val="fr-FR"/>
+        </w:rPr>
+        <w:t>,</w:t>
+      </w:r>
+      <w:r>
+        <w:rPr>
+          <w:lang w:val="fr-FR"/>
+        </w:rPr>
+        <w:t xml:space="preserve"> il s’agit de la page d’accueil.</w:t>
       </w:r>
     </w:p>
     <w:p>
@@ -2450,10 +2577,10 @@
                     </pic:cNvPicPr>
                   </pic:nvPicPr>
                   <pic:blipFill>
-                    <a:blip r:embed="rId14" cstate="print">
+                    <a:blip r:embed="rId15" cstate="print">
                       <a:extLst>
                         <a:ext uri="{28A0092B-C50C-407E-A947-70E740481C1C}">
-                          <a14:useLocalDpi xmlns:a14="http://schemas.microsoft.com/office/drawing/2010/main" xmlns:wps="http://schemas.microsoft.com/office/word/2010/wordprocessingShape" xmlns:wpi="http://schemas.microsoft.com/office/word/2010/wordprocessingInk" xmlns:wpg="http://schemas.microsoft.com/office/word/2010/wordprocessingGroup" xmlns:w14="http://schemas.microsoft.com/office/word/2010/wordml" xmlns:w="http://schemas.openxmlformats.org/wordprocessingml/2006/main" xmlns:w10="urn:schemas-microsoft-com:office:word" xmlns:wp14="http://schemas.microsoft.com/office/word/2010/wordprocessingDrawing" xmlns:v="urn:schemas-microsoft-com:vml" xmlns:o="urn:schemas-microsoft-com:office:office" xmlns:mc="http://schemas.openxmlformats.org/markup-compatibility/2006" xmlns:wpc="http://schemas.microsoft.com/office/word/2010/wordprocessingCanvas" xmlns="" val="0"/>
+                          <a14:useLocalDpi xmlns="" xmlns:wpc="http://schemas.microsoft.com/office/word/2010/wordprocessingCanvas" xmlns:mc="http://schemas.openxmlformats.org/markup-compatibility/2006" xmlns:o="urn:schemas-microsoft-com:office:office" xmlns:v="urn:schemas-microsoft-com:vml" xmlns:wp14="http://schemas.microsoft.com/office/word/2010/wordprocessingDrawing" xmlns:w10="urn:schemas-microsoft-com:office:word" xmlns:w="http://schemas.openxmlformats.org/wordprocessingml/2006/main" xmlns:w14="http://schemas.microsoft.com/office/word/2010/wordml" xmlns:wpg="http://schemas.microsoft.com/office/word/2010/wordprocessingGroup" xmlns:wpi="http://schemas.microsoft.com/office/word/2010/wordprocessingInk" xmlns:wps="http://schemas.microsoft.com/office/word/2010/wordprocessingShape" xmlns:a14="http://schemas.microsoft.com/office/drawing/2010/main" val="0"/>
                         </a:ext>
                       </a:extLst>
                     </a:blip>
@@ -2668,17 +2795,6 @@
                 <w:lang w:val="fr-CA" w:eastAsia="fr-CA"/>
               </w:rPr>
             </w:pPr>
-          </w:p>
-          <w:p>
-            <w:pPr>
-              <w:spacing w:line="240" w:lineRule="auto"/>
-              <w:ind w:left="0"/>
-              <w:rPr>
-                <w:rFonts w:eastAsia="MS Mincho"/>
-                <w:szCs w:val="24"/>
-                <w:lang w:val="fr-CA" w:eastAsia="fr-CA"/>
-              </w:rPr>
-            </w:pPr>
             <w:r>
               <w:rPr>
                 <w:rFonts w:eastAsia="MS Mincho"/>
@@ -2800,10 +2916,29 @@
             </w:pPr>
             <w:r>
               <w:object w:dxaOrig="12660" w:dyaOrig="7680">
-                <v:shape id="_x0000_i1026" type="#_x0000_t75" style="width:6in;height:261.75pt" o:ole="">
-                  <v:imagedata r:id="rId15" o:title=""/>
+                <v:shapetype id="_x0000_t75" coordsize="21600,21600" o:spt="75" o:preferrelative="t" path="m@4@5l@4@11@9@11@9@5xe" filled="f" stroked="f">
+                  <v:stroke joinstyle="miter"/>
+                  <v:formulas>
+                    <v:f eqn="if lineDrawn pixelLineWidth 0"/>
+                    <v:f eqn="sum @0 1 0"/>
+                    <v:f eqn="sum 0 0 @1"/>
+                    <v:f eqn="prod @2 1 2"/>
+                    <v:f eqn="prod @3 21600 pixelWidth"/>
+                    <v:f eqn="prod @3 21600 pixelHeight"/>
+                    <v:f eqn="sum @0 0 1"/>
+                    <v:f eqn="prod @6 1 2"/>
+                    <v:f eqn="prod @7 21600 pixelWidth"/>
+                    <v:f eqn="sum @8 21600 0"/>
+                    <v:f eqn="prod @7 21600 pixelHeight"/>
+                    <v:f eqn="sum @10 21600 0"/>
+                  </v:formulas>
+                  <v:path o:extrusionok="f" gradientshapeok="t" o:connecttype="rect"/>
+                  <o:lock v:ext="edit" aspectratio="t"/>
+                </v:shapetype>
+                <v:shape id="_x0000_i1025" type="#_x0000_t75" style="width:6in;height:261.75pt" o:ole="">
+                  <v:imagedata r:id="rId16" o:title=""/>
                 </v:shape>
-                <o:OLEObject Type="Embed" ProgID="PBrush" ShapeID="_x0000_i1026" DrawAspect="Content" ObjectID="_1421410172" r:id="rId16"/>
+                <o:OLEObject Type="Embed" ProgID="PBrush" ShapeID="_x0000_i1025" DrawAspect="Content" ObjectID="_1421498089" r:id="rId17"/>
               </w:object>
             </w:r>
           </w:p>
@@ -2956,17 +3091,6 @@
                 <w:lang w:val="fr-CA" w:eastAsia="fr-CA"/>
               </w:rPr>
             </w:pPr>
-          </w:p>
-          <w:p>
-            <w:pPr>
-              <w:spacing w:line="240" w:lineRule="auto"/>
-              <w:ind w:left="0"/>
-              <w:rPr>
-                <w:rFonts w:eastAsia="MS Mincho"/>
-                <w:szCs w:val="24"/>
-                <w:lang w:val="fr-CA" w:eastAsia="fr-CA"/>
-              </w:rPr>
-            </w:pPr>
             <w:r>
               <w:rPr>
                 <w:rFonts w:eastAsia="MS Mincho"/>
@@ -3106,7 +3230,15 @@
                 <w:szCs w:val="24"/>
                 <w:lang w:val="en-CA" w:eastAsia="fr-CA"/>
               </w:rPr>
-              <w:t>_spectacle.html</w:t>
+              <w:t>_musique</w:t>
+            </w:r>
+            <w:r>
+              <w:rPr>
+                <w:rFonts w:eastAsia="MS Mincho"/>
+                <w:szCs w:val="24"/>
+                <w:lang w:val="en-CA" w:eastAsia="fr-CA"/>
+              </w:rPr>
+              <w:t>.html</w:t>
             </w:r>
           </w:p>
         </w:tc>
@@ -3173,10 +3305,10 @@
                           <pic:cNvPicPr/>
                         </pic:nvPicPr>
                         <pic:blipFill>
-                          <a:blip r:embed="rId17" cstate="print">
+                          <a:blip r:embed="rId18" cstate="print">
                             <a:extLst>
                               <a:ext uri="{28A0092B-C50C-407E-A947-70E740481C1C}">
-                                <a14:useLocalDpi xmlns:a14="http://schemas.microsoft.com/office/drawing/2010/main" xmlns:wps="http://schemas.microsoft.com/office/word/2010/wordprocessingShape" xmlns:wpi="http://schemas.microsoft.com/office/word/2010/wordprocessingInk" xmlns:wpg="http://schemas.microsoft.com/office/word/2010/wordprocessingGroup" xmlns:w14="http://schemas.microsoft.com/office/word/2010/wordml" xmlns:w="http://schemas.openxmlformats.org/wordprocessingml/2006/main" xmlns:w10="urn:schemas-microsoft-com:office:word" xmlns:wp14="http://schemas.microsoft.com/office/word/2010/wordprocessingDrawing" xmlns:v="urn:schemas-microsoft-com:vml" xmlns:o="urn:schemas-microsoft-com:office:office" xmlns:mc="http://schemas.openxmlformats.org/markup-compatibility/2006" xmlns:wpc="http://schemas.microsoft.com/office/word/2010/wordprocessingCanvas" xmlns="" val="0"/>
+                                <a14:useLocalDpi xmlns="" xmlns:wpc="http://schemas.microsoft.com/office/word/2010/wordprocessingCanvas" xmlns:mc="http://schemas.openxmlformats.org/markup-compatibility/2006" xmlns:o="urn:schemas-microsoft-com:office:office" xmlns:v="urn:schemas-microsoft-com:vml" xmlns:wp14="http://schemas.microsoft.com/office/word/2010/wordprocessingDrawing" xmlns:w10="urn:schemas-microsoft-com:office:word" xmlns:w="http://schemas.openxmlformats.org/wordprocessingml/2006/main" xmlns:w14="http://schemas.microsoft.com/office/word/2010/wordml" xmlns:wpg="http://schemas.microsoft.com/office/word/2010/wordprocessingGroup" xmlns:wpi="http://schemas.microsoft.com/office/word/2010/wordprocessingInk" xmlns:wps="http://schemas.microsoft.com/office/word/2010/wordprocessingShape" xmlns:a14="http://schemas.microsoft.com/office/drawing/2010/main" val="0"/>
                               </a:ext>
                             </a:extLst>
                           </a:blip>
@@ -3352,17 +3484,6 @@
                 <w:lang w:val="fr-CA" w:eastAsia="fr-CA"/>
               </w:rPr>
             </w:pPr>
-          </w:p>
-          <w:p>
-            <w:pPr>
-              <w:spacing w:line="240" w:lineRule="auto"/>
-              <w:ind w:left="0"/>
-              <w:rPr>
-                <w:rFonts w:eastAsia="MS Mincho"/>
-                <w:szCs w:val="24"/>
-                <w:lang w:val="fr-CA" w:eastAsia="fr-CA"/>
-              </w:rPr>
-            </w:pPr>
             <w:r>
               <w:rPr>
                 <w:rFonts w:eastAsia="MS Mincho"/>
@@ -3585,10 +3706,10 @@
                           <pic:cNvPicPr/>
                         </pic:nvPicPr>
                         <pic:blipFill>
-                          <a:blip r:embed="rId18" cstate="print">
+                          <a:blip r:embed="rId19" cstate="print">
                             <a:extLst>
                               <a:ext uri="{28A0092B-C50C-407E-A947-70E740481C1C}">
-                                <a14:useLocalDpi xmlns:a14="http://schemas.microsoft.com/office/drawing/2010/main" xmlns:wps="http://schemas.microsoft.com/office/word/2010/wordprocessingShape" xmlns:wpi="http://schemas.microsoft.com/office/word/2010/wordprocessingInk" xmlns:wpg="http://schemas.microsoft.com/office/word/2010/wordprocessingGroup" xmlns:w14="http://schemas.microsoft.com/office/word/2010/wordml" xmlns:w="http://schemas.openxmlformats.org/wordprocessingml/2006/main" xmlns:w10="urn:schemas-microsoft-com:office:word" xmlns:wp14="http://schemas.microsoft.com/office/word/2010/wordprocessingDrawing" xmlns:v="urn:schemas-microsoft-com:vml" xmlns:o="urn:schemas-microsoft-com:office:office" xmlns:mc="http://schemas.openxmlformats.org/markup-compatibility/2006" xmlns:wpc="http://schemas.microsoft.com/office/word/2010/wordprocessingCanvas" xmlns="" val="0"/>
+                                <a14:useLocalDpi xmlns="" xmlns:wpc="http://schemas.microsoft.com/office/word/2010/wordprocessingCanvas" xmlns:mc="http://schemas.openxmlformats.org/markup-compatibility/2006" xmlns:o="urn:schemas-microsoft-com:office:office" xmlns:v="urn:schemas-microsoft-com:vml" xmlns:wp14="http://schemas.microsoft.com/office/word/2010/wordprocessingDrawing" xmlns:w10="urn:schemas-microsoft-com:office:word" xmlns:w="http://schemas.openxmlformats.org/wordprocessingml/2006/main" xmlns:w14="http://schemas.microsoft.com/office/word/2010/wordml" xmlns:wpg="http://schemas.microsoft.com/office/word/2010/wordprocessingGroup" xmlns:wpi="http://schemas.microsoft.com/office/word/2010/wordprocessingInk" xmlns:wps="http://schemas.microsoft.com/office/word/2010/wordprocessingShape" xmlns:a14="http://schemas.microsoft.com/office/drawing/2010/main" val="0"/>
                               </a:ext>
                             </a:extLst>
                           </a:blip>
@@ -3740,24 +3861,13 @@
             <w:pPr>
               <w:spacing w:line="240" w:lineRule="auto"/>
               <w:ind w:left="0"/>
+              <w:jc w:val="both"/>
               <w:rPr>
                 <w:rFonts w:eastAsia="MS Mincho"/>
                 <w:szCs w:val="24"/>
                 <w:lang w:val="fr-CA" w:eastAsia="fr-CA"/>
               </w:rPr>
             </w:pPr>
-          </w:p>
-          <w:p>
-            <w:pPr>
-              <w:spacing w:line="240" w:lineRule="auto"/>
-              <w:ind w:left="0"/>
-              <w:jc w:val="both"/>
-              <w:rPr>
-                <w:rFonts w:eastAsia="MS Mincho"/>
-                <w:szCs w:val="24"/>
-                <w:lang w:val="fr-CA" w:eastAsia="fr-CA"/>
-              </w:rPr>
-            </w:pPr>
             <w:r>
               <w:rPr>
                 <w:rFonts w:eastAsia="MS Mincho"/>
@@ -3788,22 +3898,6 @@
                 <w:szCs w:val="24"/>
                 <w:lang w:val="fr-CA" w:eastAsia="fr-CA"/>
               </w:rPr>
-              <w:t xml:space="preserve"> des</w:t>
-            </w:r>
-            <w:r>
-              <w:rPr>
-                <w:rFonts w:eastAsia="MS Mincho"/>
-                <w:szCs w:val="24"/>
-                <w:lang w:val="fr-CA" w:eastAsia="fr-CA"/>
-              </w:rPr>
-              <w:t xml:space="preserve"> que les </w:t>
-            </w:r>
-            <w:r>
-              <w:rPr>
-                <w:rFonts w:eastAsia="MS Mincho"/>
-                <w:szCs w:val="24"/>
-                <w:lang w:val="fr-CA" w:eastAsia="fr-CA"/>
-              </w:rPr>
               <w:t xml:space="preserve"> </w:t>
             </w:r>
             <w:r>
@@ -3812,7 +3906,7 @@
                 <w:szCs w:val="24"/>
                 <w:lang w:val="fr-CA" w:eastAsia="fr-CA"/>
               </w:rPr>
-              <w:t>représentations de ces spectacles</w:t>
+              <w:t>que les représentations de ces spectacles</w:t>
             </w:r>
             <w:r>
               <w:rPr>
@@ -3956,10 +4050,10 @@
                           <pic:cNvPicPr/>
                         </pic:nvPicPr>
                         <pic:blipFill>
-                          <a:blip r:embed="rId19" cstate="print">
+                          <a:blip r:embed="rId20" cstate="print">
                             <a:extLst>
                               <a:ext uri="{28A0092B-C50C-407E-A947-70E740481C1C}">
-                                <a14:useLocalDpi xmlns:a14="http://schemas.microsoft.com/office/drawing/2010/main" xmlns:wps="http://schemas.microsoft.com/office/word/2010/wordprocessingShape" xmlns:wpi="http://schemas.microsoft.com/office/word/2010/wordprocessingInk" xmlns:wpg="http://schemas.microsoft.com/office/word/2010/wordprocessingGroup" xmlns:w14="http://schemas.microsoft.com/office/word/2010/wordml" xmlns:w="http://schemas.openxmlformats.org/wordprocessingml/2006/main" xmlns:w10="urn:schemas-microsoft-com:office:word" xmlns:wp14="http://schemas.microsoft.com/office/word/2010/wordprocessingDrawing" xmlns:v="urn:schemas-microsoft-com:vml" xmlns:o="urn:schemas-microsoft-com:office:office" xmlns:mc="http://schemas.openxmlformats.org/markup-compatibility/2006" xmlns:wpc="http://schemas.microsoft.com/office/word/2010/wordprocessingCanvas" xmlns="" val="0"/>
+                                <a14:useLocalDpi xmlns="" xmlns:wpc="http://schemas.microsoft.com/office/word/2010/wordprocessingCanvas" xmlns:mc="http://schemas.openxmlformats.org/markup-compatibility/2006" xmlns:o="urn:schemas-microsoft-com:office:office" xmlns:v="urn:schemas-microsoft-com:vml" xmlns:wp14="http://schemas.microsoft.com/office/word/2010/wordprocessingDrawing" xmlns:w10="urn:schemas-microsoft-com:office:word" xmlns:w="http://schemas.openxmlformats.org/wordprocessingml/2006/main" xmlns:w14="http://schemas.microsoft.com/office/word/2010/wordml" xmlns:wpg="http://schemas.microsoft.com/office/word/2010/wordprocessingGroup" xmlns:wpi="http://schemas.microsoft.com/office/word/2010/wordprocessingInk" xmlns:wps="http://schemas.microsoft.com/office/word/2010/wordprocessingShape" xmlns:a14="http://schemas.microsoft.com/office/drawing/2010/main" val="0"/>
                               </a:ext>
                             </a:extLst>
                           </a:blip>
@@ -4078,6 +4172,14 @@
               </w:rPr>
               <w:t>Panier d’achat</w:t>
             </w:r>
+            <w:r>
+              <w:rPr>
+                <w:rFonts w:eastAsia="MS Mincho"/>
+                <w:szCs w:val="24"/>
+                <w:lang w:val="fr-CA" w:eastAsia="fr-CA"/>
+              </w:rPr>
+              <w:t>s</w:t>
+            </w:r>
           </w:p>
         </w:tc>
       </w:tr>
@@ -4114,24 +4216,13 @@
             <w:pPr>
               <w:spacing w:line="240" w:lineRule="auto"/>
               <w:ind w:left="0"/>
+              <w:jc w:val="both"/>
               <w:rPr>
                 <w:rFonts w:eastAsia="MS Mincho"/>
                 <w:szCs w:val="24"/>
                 <w:lang w:val="fr-CA" w:eastAsia="fr-CA"/>
               </w:rPr>
             </w:pPr>
-          </w:p>
-          <w:p>
-            <w:pPr>
-              <w:spacing w:line="240" w:lineRule="auto"/>
-              <w:ind w:left="0"/>
-              <w:jc w:val="both"/>
-              <w:rPr>
-                <w:rFonts w:eastAsia="MS Mincho"/>
-                <w:szCs w:val="24"/>
-                <w:lang w:val="fr-CA" w:eastAsia="fr-CA"/>
-              </w:rPr>
-            </w:pPr>
             <w:r>
               <w:rPr>
                 <w:rFonts w:eastAsia="MS Mincho"/>
@@ -4154,7 +4245,23 @@
                 <w:szCs w:val="24"/>
                 <w:lang w:val="fr-CA" w:eastAsia="fr-CA"/>
               </w:rPr>
-              <w:t xml:space="preserve"> mettre à jour la représentation si elle est disponible ainsi que le nombre de billet.</w:t>
+              <w:t xml:space="preserve"> mettre à jour la représentation si elle est disponible ainsi que le nombre de billet</w:t>
+            </w:r>
+            <w:r>
+              <w:rPr>
+                <w:rFonts w:eastAsia="MS Mincho"/>
+                <w:szCs w:val="24"/>
+                <w:lang w:val="fr-CA" w:eastAsia="fr-CA"/>
+              </w:rPr>
+              <w:t>s</w:t>
+            </w:r>
+            <w:r>
+              <w:rPr>
+                <w:rFonts w:eastAsia="MS Mincho"/>
+                <w:szCs w:val="24"/>
+                <w:lang w:val="fr-CA" w:eastAsia="fr-CA"/>
+              </w:rPr>
+              <w:t>.</w:t>
             </w:r>
           </w:p>
           <w:p>
@@ -4290,10 +4397,10 @@
                           <pic:cNvPicPr/>
                         </pic:nvPicPr>
                         <pic:blipFill>
-                          <a:blip r:embed="rId20" cstate="print">
+                          <a:blip r:embed="rId21" cstate="print">
                             <a:extLst>
                               <a:ext uri="{28A0092B-C50C-407E-A947-70E740481C1C}">
-                                <a14:useLocalDpi xmlns:a14="http://schemas.microsoft.com/office/drawing/2010/main" xmlns:wps="http://schemas.microsoft.com/office/word/2010/wordprocessingShape" xmlns:wpi="http://schemas.microsoft.com/office/word/2010/wordprocessingInk" xmlns:wpg="http://schemas.microsoft.com/office/word/2010/wordprocessingGroup" xmlns:w14="http://schemas.microsoft.com/office/word/2010/wordml" xmlns:w="http://schemas.openxmlformats.org/wordprocessingml/2006/main" xmlns:w10="urn:schemas-microsoft-com:office:word" xmlns:wp14="http://schemas.microsoft.com/office/word/2010/wordprocessingDrawing" xmlns:v="urn:schemas-microsoft-com:vml" xmlns:o="urn:schemas-microsoft-com:office:office" xmlns:mc="http://schemas.openxmlformats.org/markup-compatibility/2006" xmlns:wpc="http://schemas.microsoft.com/office/word/2010/wordprocessingCanvas" xmlns="" val="0"/>
+                                <a14:useLocalDpi xmlns="" xmlns:wpc="http://schemas.microsoft.com/office/word/2010/wordprocessingCanvas" xmlns:mc="http://schemas.openxmlformats.org/markup-compatibility/2006" xmlns:o="urn:schemas-microsoft-com:office:office" xmlns:v="urn:schemas-microsoft-com:vml" xmlns:wp14="http://schemas.microsoft.com/office/word/2010/wordprocessingDrawing" xmlns:w10="urn:schemas-microsoft-com:office:word" xmlns:w="http://schemas.openxmlformats.org/wordprocessingml/2006/main" xmlns:w14="http://schemas.microsoft.com/office/word/2010/wordml" xmlns:wpg="http://schemas.microsoft.com/office/word/2010/wordprocessingGroup" xmlns:wpi="http://schemas.microsoft.com/office/word/2010/wordprocessingInk" xmlns:wps="http://schemas.microsoft.com/office/word/2010/wordprocessingShape" xmlns:a14="http://schemas.microsoft.com/office/drawing/2010/main" val="0"/>
                               </a:ext>
                             </a:extLst>
                           </a:blip>
@@ -4324,6 +4431,335 @@
       <w:pPr>
         <w:spacing w:line="240" w:lineRule="auto"/>
         <w:ind w:left="0"/>
+      </w:pPr>
+    </w:p>
+    <w:p>
+      <w:pPr>
+        <w:spacing w:line="240" w:lineRule="auto"/>
+        <w:ind w:left="0"/>
+      </w:pPr>
+      <w:r>
+        <w:br w:type="page"/>
+      </w:r>
+    </w:p>
+    <w:tbl>
+      <w:tblPr>
+        <w:tblW w:w="10192" w:type="dxa"/>
+        <w:tblBorders>
+          <w:top w:val="single" w:sz="4" w:space="0" w:color="auto"/>
+          <w:left w:val="single" w:sz="4" w:space="0" w:color="auto"/>
+          <w:bottom w:val="single" w:sz="4" w:space="0" w:color="auto"/>
+          <w:right w:val="single" w:sz="4" w:space="0" w:color="auto"/>
+          <w:insideH w:val="single" w:sz="4" w:space="0" w:color="auto"/>
+          <w:insideV w:val="single" w:sz="4" w:space="0" w:color="auto"/>
+        </w:tblBorders>
+        <w:tblLook w:val="01E0"/>
+      </w:tblPr>
+      <w:tblGrid>
+        <w:gridCol w:w="1336"/>
+        <w:gridCol w:w="8886"/>
+      </w:tblGrid>
+      <w:tr>
+        <w:tc>
+          <w:tcPr>
+            <w:tcW w:w="1336" w:type="dxa"/>
+          </w:tcPr>
+          <w:p>
+            <w:pPr>
+              <w:spacing w:line="240" w:lineRule="auto"/>
+              <w:ind w:left="0"/>
+              <w:rPr>
+                <w:rFonts w:eastAsia="MS Mincho"/>
+                <w:szCs w:val="24"/>
+                <w:lang w:val="fr-CA" w:eastAsia="fr-CA"/>
+              </w:rPr>
+            </w:pPr>
+            <w:r>
+              <w:rPr>
+                <w:rFonts w:eastAsia="MS Mincho"/>
+                <w:szCs w:val="24"/>
+                <w:lang w:val="fr-CA" w:eastAsia="fr-CA"/>
+              </w:rPr>
+              <w:lastRenderedPageBreak/>
+              <w:t>Titre de page</w:t>
+            </w:r>
+          </w:p>
+        </w:tc>
+        <w:tc>
+          <w:tcPr>
+            <w:tcW w:w="8856" w:type="dxa"/>
+          </w:tcPr>
+          <w:p>
+            <w:pPr>
+              <w:spacing w:line="240" w:lineRule="auto"/>
+              <w:ind w:left="0"/>
+              <w:rPr>
+                <w:rFonts w:eastAsia="MS Mincho"/>
+                <w:szCs w:val="24"/>
+                <w:lang w:val="fr-CA" w:eastAsia="fr-CA"/>
+              </w:rPr>
+            </w:pPr>
+            <w:r>
+              <w:rPr>
+                <w:rFonts w:eastAsia="MS Mincho"/>
+                <w:szCs w:val="24"/>
+                <w:lang w:val="fr-CA" w:eastAsia="fr-CA"/>
+              </w:rPr>
+              <w:t xml:space="preserve">Paiement </w:t>
+            </w:r>
+          </w:p>
+        </w:tc>
+      </w:tr>
+      <w:tr>
+        <w:tc>
+          <w:tcPr>
+            <w:tcW w:w="1336" w:type="dxa"/>
+          </w:tcPr>
+          <w:p>
+            <w:pPr>
+              <w:spacing w:line="240" w:lineRule="auto"/>
+              <w:ind w:left="0"/>
+              <w:rPr>
+                <w:rFonts w:eastAsia="MS Mincho"/>
+                <w:szCs w:val="24"/>
+                <w:lang w:val="fr-CA" w:eastAsia="fr-CA"/>
+              </w:rPr>
+            </w:pPr>
+            <w:r>
+              <w:rPr>
+                <w:rFonts w:eastAsia="MS Mincho"/>
+                <w:szCs w:val="24"/>
+                <w:lang w:val="fr-CA" w:eastAsia="fr-CA"/>
+              </w:rPr>
+              <w:t>Description</w:t>
+            </w:r>
+          </w:p>
+        </w:tc>
+        <w:tc>
+          <w:tcPr>
+            <w:tcW w:w="8856" w:type="dxa"/>
+          </w:tcPr>
+          <w:p>
+            <w:pPr>
+              <w:spacing w:line="240" w:lineRule="auto"/>
+              <w:ind w:left="0"/>
+              <w:jc w:val="both"/>
+              <w:rPr>
+                <w:rFonts w:eastAsia="MS Mincho"/>
+                <w:szCs w:val="24"/>
+                <w:lang w:val="fr-CA" w:eastAsia="fr-CA"/>
+              </w:rPr>
+            </w:pPr>
+            <w:r>
+              <w:rPr>
+                <w:rFonts w:eastAsia="MS Mincho"/>
+                <w:szCs w:val="24"/>
+                <w:lang w:val="fr-CA" w:eastAsia="fr-CA"/>
+              </w:rPr>
+              <w:t>Une fois le contenu du panier d’achats confirmé, cette page permet de conclure la transaction en permettant de saisir les informations nécessaires au paiement et à la livraison.</w:t>
+            </w:r>
+          </w:p>
+          <w:p>
+            <w:pPr>
+              <w:spacing w:line="240" w:lineRule="auto"/>
+              <w:ind w:left="0"/>
+              <w:rPr>
+                <w:rFonts w:eastAsia="MS Mincho"/>
+                <w:szCs w:val="24"/>
+                <w:lang w:val="fr-CA" w:eastAsia="fr-CA"/>
+              </w:rPr>
+            </w:pPr>
+          </w:p>
+        </w:tc>
+      </w:tr>
+      <w:tr>
+        <w:tc>
+          <w:tcPr>
+            <w:tcW w:w="1336" w:type="dxa"/>
+          </w:tcPr>
+          <w:p>
+            <w:pPr>
+              <w:spacing w:line="240" w:lineRule="auto"/>
+              <w:ind w:left="0"/>
+              <w:rPr>
+                <w:rFonts w:eastAsia="MS Mincho"/>
+                <w:szCs w:val="24"/>
+                <w:lang w:val="fr-CA" w:eastAsia="fr-CA"/>
+              </w:rPr>
+            </w:pPr>
+            <w:r>
+              <w:rPr>
+                <w:rFonts w:eastAsia="MS Mincho"/>
+                <w:szCs w:val="24"/>
+                <w:lang w:val="fr-CA" w:eastAsia="fr-CA"/>
+              </w:rPr>
+              <w:t>URL</w:t>
+            </w:r>
+          </w:p>
+        </w:tc>
+        <w:tc>
+          <w:tcPr>
+            <w:tcW w:w="8856" w:type="dxa"/>
+          </w:tcPr>
+          <w:p>
+            <w:pPr>
+              <w:spacing w:line="240" w:lineRule="auto"/>
+              <w:ind w:left="0"/>
+              <w:rPr>
+                <w:rFonts w:eastAsia="MS Mincho"/>
+                <w:szCs w:val="24"/>
+                <w:lang w:val="en-CA" w:eastAsia="fr-CA"/>
+              </w:rPr>
+            </w:pPr>
+            <w:r>
+              <w:rPr>
+                <w:rFonts w:eastAsia="MS Mincho"/>
+                <w:szCs w:val="24"/>
+                <w:lang w:val="fr-CA" w:eastAsia="fr-CA"/>
+              </w:rPr>
+              <w:t>..</w:t>
+            </w:r>
+            <w:r>
+              <w:rPr>
+                <w:rFonts w:eastAsia="MS Mincho"/>
+                <w:szCs w:val="24"/>
+                <w:lang w:val="en-CA" w:eastAsia="fr-CA"/>
+              </w:rPr>
+              <w:t>\</w:t>
+            </w:r>
+            <w:r>
+              <w:rPr>
+                <w:rFonts w:eastAsia="MS Mincho"/>
+                <w:szCs w:val="24"/>
+                <w:lang w:val="en-CA" w:eastAsia="fr-CA"/>
+              </w:rPr>
+              <w:t>paiement</w:t>
+            </w:r>
+            <w:r>
+              <w:rPr>
+                <w:rFonts w:eastAsia="MS Mincho"/>
+                <w:szCs w:val="24"/>
+                <w:lang w:val="en-CA" w:eastAsia="fr-CA"/>
+              </w:rPr>
+              <w:t>.html</w:t>
+            </w:r>
+          </w:p>
+        </w:tc>
+      </w:tr>
+      <w:tr>
+        <w:tc>
+          <w:tcPr>
+            <w:tcW w:w="1336" w:type="dxa"/>
+          </w:tcPr>
+          <w:p>
+            <w:pPr>
+              <w:spacing w:line="240" w:lineRule="auto"/>
+              <w:ind w:left="0"/>
+              <w:rPr>
+                <w:rFonts w:eastAsia="MS Mincho"/>
+                <w:szCs w:val="24"/>
+                <w:lang w:val="fr-CA" w:eastAsia="fr-CA"/>
+              </w:rPr>
+            </w:pPr>
+            <w:r>
+              <w:rPr>
+                <w:rFonts w:eastAsia="MS Mincho"/>
+                <w:szCs w:val="24"/>
+                <w:lang w:val="fr-CA" w:eastAsia="fr-CA"/>
+              </w:rPr>
+              <w:t>Capture d’écran</w:t>
+            </w:r>
+          </w:p>
+        </w:tc>
+        <w:tc>
+          <w:tcPr>
+            <w:tcW w:w="8856" w:type="dxa"/>
+          </w:tcPr>
+          <w:p>
+            <w:pPr>
+              <w:spacing w:line="240" w:lineRule="auto"/>
+              <w:ind w:left="0"/>
+              <w:rPr>
+                <w:rFonts w:eastAsia="MS Mincho"/>
+                <w:szCs w:val="24"/>
+                <w:lang w:val="fr-CA" w:eastAsia="fr-CA"/>
+              </w:rPr>
+            </w:pPr>
+            <w:r>
+              <w:rPr>
+                <w:rFonts w:eastAsia="MS Mincho"/>
+                <w:noProof/>
+                <w:szCs w:val="24"/>
+                <w:lang w:val="fr-CA" w:eastAsia="fr-CA"/>
+              </w:rPr>
+              <w:drawing>
+                <wp:inline distT="0" distB="0" distL="0" distR="0">
+                  <wp:extent cx="5486400" cy="3238500"/>
+                  <wp:effectExtent l="19050" t="0" r="0" b="0"/>
+                  <wp:docPr id="10" name="Image 9" descr="paiement.jpg"/>
+                  <wp:cNvGraphicFramePr>
+                    <a:graphicFrameLocks xmlns:a="http://schemas.openxmlformats.org/drawingml/2006/main" noChangeAspect="1"/>
+                  </wp:cNvGraphicFramePr>
+                  <a:graphic xmlns:a="http://schemas.openxmlformats.org/drawingml/2006/main">
+                    <a:graphicData uri="http://schemas.openxmlformats.org/drawingml/2006/picture">
+                      <pic:pic xmlns:pic="http://schemas.openxmlformats.org/drawingml/2006/picture">
+                        <pic:nvPicPr>
+                          <pic:cNvPr id="0" name="paiement.jpg"/>
+                          <pic:cNvPicPr/>
+                        </pic:nvPicPr>
+                        <pic:blipFill>
+                          <a:blip r:embed="rId22" cstate="print"/>
+                          <a:stretch>
+                            <a:fillRect/>
+                          </a:stretch>
+                        </pic:blipFill>
+                        <pic:spPr>
+                          <a:xfrm>
+                            <a:off x="0" y="0"/>
+                            <a:ext cx="5486400" cy="3238500"/>
+                          </a:xfrm>
+                          <a:prstGeom prst="rect">
+                            <a:avLst/>
+                          </a:prstGeom>
+                        </pic:spPr>
+                      </pic:pic>
+                    </a:graphicData>
+                  </a:graphic>
+                </wp:inline>
+              </w:drawing>
+            </w:r>
+          </w:p>
+        </w:tc>
+      </w:tr>
+    </w:tbl>
+    <w:p>
+      <w:pPr>
+        <w:spacing w:line="240" w:lineRule="auto"/>
+        <w:ind w:left="0"/>
+      </w:pPr>
+    </w:p>
+    <w:p>
+      <w:pPr>
+        <w:spacing w:line="240" w:lineRule="auto"/>
+        <w:ind w:left="0"/>
+      </w:pPr>
+    </w:p>
+    <w:p>
+      <w:pPr>
+        <w:spacing w:line="240" w:lineRule="auto"/>
+        <w:ind w:left="0"/>
+      </w:pPr>
+    </w:p>
+    <w:p>
+      <w:pPr>
+        <w:spacing w:line="240" w:lineRule="auto"/>
+        <w:ind w:left="0"/>
+      </w:pPr>
+    </w:p>
+    <w:p>
+      <w:pPr>
+        <w:spacing w:line="240" w:lineRule="auto"/>
+        <w:ind w:left="0"/>
         <w:rPr>
           <w:rFonts w:ascii="Arial" w:hAnsi="Arial"/>
           <w:b/>
@@ -4372,7 +4808,43 @@
           <w:lang w:val="fr-FR"/>
         </w:rPr>
         <w:tab/>
-        <w:t>Ce prochain diagramme constitue notre diagramme de classes logicielles. C’est avec cette architecture que notre application parviendra à gérer les transactions de notre site de vente de billets en ligne. Tel que mentionné dans l’énoncé, aucune classe d’affichage n’est comprise dans le ce diagramme. Il est possible que cet artéfact subisse des changements dans le futur dépendamment des choix durant l’implémentation.</w:t>
+        <w:t xml:space="preserve">Ce prochain diagramme constitue notre diagramme de classes logicielles. C’est </w:t>
+      </w:r>
+      <w:r>
+        <w:rPr>
+          <w:lang w:val="fr-FR"/>
+        </w:rPr>
+        <w:t>avec cette architecture que l’</w:t>
+      </w:r>
+      <w:r>
+        <w:rPr>
+          <w:lang w:val="fr-FR"/>
+        </w:rPr>
+        <w:t>application parviendra à</w:t>
+      </w:r>
+      <w:r>
+        <w:rPr>
+          <w:lang w:val="fr-FR"/>
+        </w:rPr>
+        <w:t xml:space="preserve"> gérer les transactions du</w:t>
+      </w:r>
+      <w:r>
+        <w:rPr>
+          <w:lang w:val="fr-FR"/>
+        </w:rPr>
+        <w:t xml:space="preserve"> site de vente de billets en ligne. Tel que mentionné dans l’énoncé, aucune classe d’aff</w:t>
+      </w:r>
+      <w:r>
+        <w:rPr>
+          <w:lang w:val="fr-FR"/>
+        </w:rPr>
+        <w:t>ichage n’est comprise dans le</w:t>
+      </w:r>
+      <w:r>
+        <w:rPr>
+          <w:lang w:val="fr-FR"/>
+        </w:rPr>
+        <w:t xml:space="preserve"> diagramme. Il est possible que cet artéfact subisse des changements dans le futur dépendamment des choix durant l’implémentation.</w:t>
       </w:r>
     </w:p>
     <w:p>
@@ -4406,7 +4878,7 @@
                     </pic:cNvPicPr>
                   </pic:nvPicPr>
                   <pic:blipFill>
-                    <a:blip r:embed="rId21" cstate="print"/>
+                    <a:blip r:embed="rId23" cstate="print"/>
                     <a:srcRect/>
                     <a:stretch>
                       <a:fillRect/>
@@ -4464,7 +4936,13 @@
         <w:t xml:space="preserve">Voici le diagramme de </w:t>
       </w:r>
       <w:r>
-        <w:t>séquence pour le cas d’utilisation numéro 1 « Rechercher une représentation ». Dans ce diagramme on peut voir que suite à la demande d’un utilisateur pour consulter les informations d’une représentation d’un spectacle, notre application bâtira une description détaillée du spectacle recherché en questionnant les différents gestionnaires.</w:t>
+        <w:t>séquence pour le cas d’utilisation numéro 1 « Rechercher une représentation ». Dans ce diagramme</w:t>
+      </w:r>
+      <w:r>
+        <w:t>,</w:t>
+      </w:r>
+      <w:r>
+        <w:t xml:space="preserve"> on peut voir que suite à la demande d’un utilisateur pour consulter les informations d’une représentation d’un spectacle, notre application bâtira une description détaillée du spectacle recherché en questionnant les différents gestionnaires.</w:t>
       </w:r>
     </w:p>
     <w:p>
@@ -4511,7 +4989,7 @@
                     </pic:cNvPicPr>
                   </pic:nvPicPr>
                   <pic:blipFill>
-                    <a:blip r:embed="rId22" cstate="print"/>
+                    <a:blip r:embed="rId24" cstate="print"/>
                     <a:srcRect/>
                     <a:stretch>
                       <a:fillRect/>
@@ -4633,13 +5111,41 @@
       </w:pPr>
       <w:r>
         <w:tab/>
-        <w:t xml:space="preserve">Ce deuxième diagramme de séquence représente le comportement de notre application suite à la réception d’un numéro de confirmation du système de paiement. En effet  ce n’est qu’après avoir reçu cette confirmation que l’état des billets n’est changé dans notre système. Le système sauvegardera par la suite la transaction en mémoire et retournera l’équivalent d’une facture, contenant les informations sur </w:t>
-      </w:r>
-      <w:proofErr w:type="gramStart"/>
-      <w:r>
-        <w:t>l’achats</w:t>
-      </w:r>
-      <w:proofErr w:type="gramEnd"/>
+        <w:t>Ce deuxième diagramme de séquence rep</w:t>
+      </w:r>
+      <w:r>
+        <w:t>résente le comportement de l’</w:t>
+      </w:r>
+      <w:r>
+        <w:t>application suite à la réception d’un numéro de confirmation du système de paiement. En effet</w:t>
+      </w:r>
+      <w:r>
+        <w:t xml:space="preserve">, </w:t>
+      </w:r>
+      <w:r>
+        <w:t>ce n’est qu’après avoir reçu cette confir</w:t>
+      </w:r>
+      <w:r>
+        <w:t>mation que l’état des billets est changé dans le système. Il y aura alors une sauvegarde,</w:t>
+      </w:r>
+      <w:r>
+        <w:t xml:space="preserve"> par la suite</w:t>
+      </w:r>
+      <w:r>
+        <w:t>, de</w:t>
+      </w:r>
+      <w:r>
+        <w:t xml:space="preserve"> la transaction en mémoire et </w:t>
+      </w:r>
+      <w:r>
+        <w:t xml:space="preserve">le système </w:t>
+      </w:r>
+      <w:r>
+        <w:t>retournera l’équivalent d’une facture, contena</w:t>
+      </w:r>
+      <w:r>
+        <w:t>nt les informations sur l’achat</w:t>
+      </w:r>
       <w:r>
         <w:t xml:space="preserve"> de l’utilisateur.</w:t>
       </w:r>
@@ -4654,6 +5160,10 @@
         <w:pStyle w:val="Corpsdetexte"/>
       </w:pPr>
       <w:r>
+        <w:rPr>
+          <w:noProof/>
+          <w:lang w:eastAsia="fr-CA"/>
+        </w:rPr>
         <w:drawing>
           <wp:inline distT="0" distB="0" distL="0" distR="0">
             <wp:extent cx="5486400" cy="4476750"/>
@@ -4672,7 +5182,7 @@
                     </pic:cNvPicPr>
                   </pic:nvPicPr>
                   <pic:blipFill>
-                    <a:blip r:embed="rId23" cstate="print"/>
+                    <a:blip r:embed="rId25" cstate="print"/>
                     <a:srcRect/>
                     <a:stretch>
                       <a:fillRect/>
@@ -4755,12 +5265,18 @@
         <w:rPr>
           <w:lang w:val="fr-FR"/>
         </w:rPr>
-        <w:t>Toute l’équipe c’est penchée sur la rédaction du rapport</w:t>
+        <w:t>Toute l’équipe s</w:t>
       </w:r>
       <w:r>
         <w:rPr>
           <w:lang w:val="fr-FR"/>
         </w:rPr>
+        <w:t>’est penchée sur la rédaction du rapport</w:t>
+      </w:r>
+      <w:r>
+        <w:rPr>
+          <w:lang w:val="fr-FR"/>
+        </w:rPr>
         <w:t>.</w:t>
       </w:r>
       <w:r>
@@ -4779,7 +5295,25 @@
         <w:rPr>
           <w:lang w:val="fr-FR"/>
         </w:rPr>
-        <w:t xml:space="preserve"> plus, chacun c’est tourné vers une tâche spécifique tel que :</w:t>
+        <w:t xml:space="preserve"> plus, chacun s</w:t>
+      </w:r>
+      <w:r>
+        <w:rPr>
+          <w:lang w:val="fr-FR"/>
+        </w:rPr>
+        <w:t>’est tourné vers une tâche spécifique tel</w:t>
+      </w:r>
+      <w:r>
+        <w:rPr>
+          <w:lang w:val="fr-FR"/>
+        </w:rPr>
+        <w:t>le</w:t>
+      </w:r>
+      <w:r>
+        <w:rPr>
+          <w:lang w:val="fr-FR"/>
+        </w:rPr>
+        <w:t xml:space="preserve"> que :</w:t>
       </w:r>
     </w:p>
     <w:p>
@@ -5034,7 +5568,19 @@
         <w:jc w:val="both"/>
       </w:pPr>
       <w:r>
-        <w:t>Raison : Les connaissances technique de l’équipe, à l’heure actuelle,  ne permettent pas de bien évaluer la complexité des étapes qui seront nécessaire afin d’autoriser un paiement et de vérifier la validité d’une carte de crédit.</w:t>
+        <w:t>Raison : Les connaissances technique</w:t>
+      </w:r>
+      <w:r>
+        <w:t>s</w:t>
+      </w:r>
+      <w:r>
+        <w:t xml:space="preserve"> de l’équipe, à l’heure actuelle,  ne permettent pas de bien évaluer la complexité des étapes qui seront nécessaire</w:t>
+      </w:r>
+      <w:r>
+        <w:t>s</w:t>
+      </w:r>
+      <w:r>
+        <w:t xml:space="preserve"> afin d’autoriser un paiement et de vérifier la validité d’une carte de crédit.</w:t>
       </w:r>
       <w:r>
         <w:t xml:space="preserve"> Une connexion </w:t>
@@ -5056,6 +5602,9 @@
         </w:rPr>
       </w:pPr>
       <w:r>
+        <w:rPr>
+          <w:lang w:val="fr-CA"/>
+        </w:rPr>
         <w:br w:type="page"/>
       </w:r>
     </w:p>
@@ -5147,7 +5696,16 @@
         <w:t>tenait</w:t>
       </w:r>
       <w:r>
-        <w:t xml:space="preserve"> à ce lancer un défi supplémentaire car elle est </w:t>
+        <w:t xml:space="preserve"> à s</w:t>
+      </w:r>
+      <w:r>
+        <w:t>e lancer un défi supplémentaire</w:t>
+      </w:r>
+      <w:r>
+        <w:t>,</w:t>
+      </w:r>
+      <w:r>
+        <w:t xml:space="preserve"> car elle est </w:t>
       </w:r>
       <w:r>
         <w:t>constituée</w:t>
@@ -5183,7 +5741,19 @@
         <w:rPr>
           <w:szCs w:val="24"/>
         </w:rPr>
-        <w:t>Selon vous, est-ce que le panier d’achat est un objet du domaine dans cette application?</w:t>
+        <w:t>Selon vous, est-ce que le panier d’achat</w:t>
+      </w:r>
+      <w:r>
+        <w:rPr>
+          <w:szCs w:val="24"/>
+        </w:rPr>
+        <w:t>s</w:t>
+      </w:r>
+      <w:r>
+        <w:rPr>
+          <w:szCs w:val="24"/>
+        </w:rPr>
+        <w:t xml:space="preserve"> est un objet du domaine dans cette application?</w:t>
       </w:r>
       <w:bookmarkEnd w:id="15"/>
     </w:p>
@@ -5205,19 +5775,61 @@
         <w:rPr>
           <w:lang w:val="fr-FR"/>
         </w:rPr>
-        <w:t xml:space="preserve">e panier d’achat </w:t>
+        <w:t>e panier d’achat</w:t>
       </w:r>
       <w:r>
         <w:rPr>
           <w:lang w:val="fr-FR"/>
         </w:rPr>
+        <w:t>s</w:t>
+      </w:r>
+      <w:r>
+        <w:rPr>
+          <w:lang w:val="fr-FR"/>
+        </w:rPr>
+        <w:t xml:space="preserve"> </w:t>
+      </w:r>
+      <w:r>
+        <w:rPr>
+          <w:lang w:val="fr-FR"/>
+        </w:rPr>
         <w:t>fait</w:t>
       </w:r>
       <w:r>
         <w:rPr>
           <w:lang w:val="fr-FR"/>
         </w:rPr>
-        <w:t xml:space="preserve"> partie du domaine car il n’est pas nécessaire d’informatiser le processus d’affaire pour en avoir un. En effet, un client dans un magasin utilisera souvent le concept du panier d’achat</w:t>
+        <w:t xml:space="preserve"> partie du domaine</w:t>
+      </w:r>
+      <w:r>
+        <w:rPr>
+          <w:lang w:val="fr-FR"/>
+        </w:rPr>
+        <w:t>,</w:t>
+      </w:r>
+      <w:r>
+        <w:rPr>
+          <w:lang w:val="fr-FR"/>
+        </w:rPr>
+        <w:t xml:space="preserve"> car il n’est pas nécessaire d’informatiser le processus d’affaire</w:t>
+      </w:r>
+      <w:r>
+        <w:rPr>
+          <w:lang w:val="fr-FR"/>
+        </w:rPr>
+        <w:t>s</w:t>
+      </w:r>
+      <w:r>
+        <w:rPr>
+          <w:lang w:val="fr-FR"/>
+        </w:rPr>
+        <w:t xml:space="preserve"> pour en avoir un. En effet, un client dans un magasin utilisera souvent le concept du panier d’achat</w:t>
+      </w:r>
+      <w:r>
+        <w:rPr>
+          <w:lang w:val="fr-FR"/>
+        </w:rPr>
+        <w:t>s</w:t>
       </w:r>
       <w:r>
         <w:rPr>
@@ -5325,45 +5937,45 @@
         <w:rPr>
           <w:lang w:val="fr-FR"/>
         </w:rPr>
-        <w:t xml:space="preserve"> abrupte pour 75% de l’équipe qui n’avait jamais touché</w:t>
-      </w:r>
+        <w:t xml:space="preserve"> abrupte pour 75% de l’équipe qui n’avait jamais touché aux technologies Web utilisées. Simon </w:t>
+      </w:r>
+      <w:proofErr w:type="spellStart"/>
       <w:r>
         <w:rPr>
           <w:lang w:val="fr-FR"/>
         </w:rPr>
-        <w:t>e</w:t>
-      </w:r>
+        <w:t>Turcotte</w:t>
+      </w:r>
+      <w:proofErr w:type="spellEnd"/>
       <w:r>
         <w:rPr>
           <w:lang w:val="fr-FR"/>
         </w:rPr>
-        <w:t xml:space="preserve"> aux technologies Web utilisées. Simon </w:t>
-      </w:r>
-      <w:proofErr w:type="spellStart"/>
+        <w:t xml:space="preserve">-Langevin </w:t>
+      </w:r>
       <w:r>
         <w:rPr>
           <w:lang w:val="fr-FR"/>
         </w:rPr>
-        <w:t>Turcotte</w:t>
-      </w:r>
-      <w:proofErr w:type="spellEnd"/>
+        <w:t>s</w:t>
+      </w:r>
       <w:r>
         <w:rPr>
           <w:lang w:val="fr-FR"/>
         </w:rPr>
-        <w:t xml:space="preserve">-Langevin </w:t>
+        <w:t>’est montré pédagogue et a su transmett</w:t>
       </w:r>
       <w:r>
         <w:rPr>
           <w:lang w:val="fr-FR"/>
         </w:rPr>
-        <w:t>s</w:t>
+        <w:t>r</w:t>
       </w:r>
       <w:r>
         <w:rPr>
           <w:lang w:val="fr-FR"/>
         </w:rPr>
-        <w:t>’est montré pédagogue et a su transmette ses connaissances au  reste de l’équipe.</w:t>
+        <w:t>e ses connaissances au  reste de l’équipe.</w:t>
       </w:r>
     </w:p>
     <w:p>
@@ -5402,7 +6014,19 @@
         <w:jc w:val="both"/>
       </w:pPr>
       <w:r>
-        <w:t>Le but de cette première itération consistait en la modélisation d’une solution logicielle basée sur une analyse des besoins préalablement fournis. De plus un prototype statique à été mis en place permettant d’évaluer l’ergonomie cognitive du site Web.</w:t>
+        <w:t>Le but de cette première itération consistait en la modélisation d’une solution logicielle basée sur une analyse des besoins préalablement fournis. De plus</w:t>
+      </w:r>
+      <w:r>
+        <w:t>,</w:t>
+      </w:r>
+      <w:r>
+        <w:t xml:space="preserve"> un </w:t>
+      </w:r>
+      <w:r>
+        <w:t>prototype statique a</w:t>
+      </w:r>
+      <w:r>
+        <w:t xml:space="preserve"> été mis en place permettant d’évaluer l’ergonomie cognitive du site Web.</w:t>
       </w:r>
     </w:p>
     <w:p>
@@ -5412,7 +6036,31 @@
         <w:jc w:val="both"/>
       </w:pPr>
       <w:r>
-        <w:t>Suite à la consultation de l’analyse des besoins, les concepts du modèle on put être extrait et exprimé sous forme d’objet d’un diagramme de classes logicielles. De plus, l’élaboration de la structure et de l’apparence générale de chacune des pages a pu être possible grâce au cas d’utilisation fournis.</w:t>
+        <w:t>Suite à la consultation de l’analyse des besoins, les concepts du modèle on</w:t>
+      </w:r>
+      <w:r>
+        <w:t>t pu</w:t>
+      </w:r>
+      <w:r>
+        <w:t xml:space="preserve"> être extrait</w:t>
+      </w:r>
+      <w:r>
+        <w:t>s</w:t>
+      </w:r>
+      <w:r>
+        <w:t xml:space="preserve"> et exprimé</w:t>
+      </w:r>
+      <w:r>
+        <w:t>s</w:t>
+      </w:r>
+      <w:r>
+        <w:t xml:space="preserve"> sous forme d’objet d’un diagramme de classes logicielles. De plus, l’élaboration de la structure et de l’apparence générale de chacune des pages a pu être possible grâce au</w:t>
+      </w:r>
+      <w:r>
+        <w:t>x</w:t>
+      </w:r>
+      <w:r>
+        <w:t xml:space="preserve"> cas d’utilisation fournis.</w:t>
       </w:r>
     </w:p>
     <w:p>
@@ -5452,7 +6100,16 @@
         <w:jc w:val="both"/>
       </w:pPr>
       <w:r>
-        <w:t xml:space="preserve">Le résultat consiste un Site web statique et ergonomique. L’équipe regarde la possibilité d’utilisé la plateforme </w:t>
+        <w:t xml:space="preserve">Le résultat consiste un Site web statique et ergonomique. L’équipe </w:t>
+      </w:r>
+      <w:r>
+        <w:t>regarde la possibilité d’utiliser</w:t>
+      </w:r>
+      <w:r>
+        <w:t xml:space="preserve"> la plateforme </w:t>
+      </w:r>
+      <w:r>
+        <w:t>« </w:t>
       </w:r>
       <w:proofErr w:type="spellStart"/>
       <w:r>
@@ -5460,7 +6117,13 @@
       </w:r>
       <w:proofErr w:type="spellEnd"/>
       <w:r>
-        <w:t xml:space="preserve"> dans l’optique d’ajouter une persistance des données et offrir du contenu dynamique.</w:t>
+        <w:t> »</w:t>
+      </w:r>
+      <w:r>
+        <w:t xml:space="preserve"> dans l’optique d’ajouter une persistance des données et offrir du contenu dynamique</w:t>
+      </w:r>
+      <w:r>
+        <w:t xml:space="preserve"> lors de la prochaine itération.  Cette itération consistera à implémenter la logique d’affaires des différentes pages afin de les rendre fonctionnelles.</w:t>
       </w:r>
     </w:p>
     <w:p>
@@ -5587,7 +6250,7 @@
         <w:rStyle w:val="Numrodepage"/>
         <w:noProof/>
       </w:rPr>
-      <w:t>14</w:t>
+      <w:t>2</w:t>
     </w:r>
     <w:r>
       <w:rPr>
@@ -5595,6 +6258,16 @@
       </w:rPr>
       <w:fldChar w:fldCharType="end"/>
     </w:r>
+  </w:p>
+</w:ftr>
+</file>
+
+<file path=word/footer3.xml><?xml version="1.0" encoding="utf-8"?>
+<w:ftr xmlns:ve="http://schemas.openxmlformats.org/markup-compatibility/2006" xmlns:o="urn:schemas-microsoft-com:office:office" xmlns:r="http://schemas.openxmlformats.org/officeDocument/2006/relationships" xmlns:m="http://schemas.openxmlformats.org/officeDocument/2006/math" xmlns:v="urn:schemas-microsoft-com:vml" xmlns:wp="http://schemas.openxmlformats.org/drawingml/2006/wordprocessingDrawing" xmlns:w10="urn:schemas-microsoft-com:office:word" xmlns:w="http://schemas.openxmlformats.org/wordprocessingml/2006/main" xmlns:wne="http://schemas.microsoft.com/office/word/2006/wordml">
+  <w:p>
+    <w:pPr>
+      <w:pStyle w:val="Pieddepage"/>
+    </w:pPr>
   </w:p>
 </w:ftr>
 </file>
@@ -5857,6 +6530,16 @@
     <w:pPr>
       <w:pStyle w:val="En-tte"/>
     </w:pPr>
+  </w:p>
+</w:hdr>
+</file>
+
+<file path=word/header3.xml><?xml version="1.0" encoding="utf-8"?>
+<w:hdr xmlns:ve="http://schemas.openxmlformats.org/markup-compatibility/2006" xmlns:o="urn:schemas-microsoft-com:office:office" xmlns:r="http://schemas.openxmlformats.org/officeDocument/2006/relationships" xmlns:m="http://schemas.openxmlformats.org/officeDocument/2006/math" xmlns:v="urn:schemas-microsoft-com:vml" xmlns:wp="http://schemas.openxmlformats.org/drawingml/2006/wordprocessingDrawing" xmlns:w10="urn:schemas-microsoft-com:office:word" xmlns:w="http://schemas.openxmlformats.org/wordprocessingml/2006/main" xmlns:wne="http://schemas.microsoft.com/office/word/2006/wordml">
+  <w:p>
+    <w:pPr>
+      <w:pStyle w:val="En-tte"/>
+    </w:pPr>
     <w:r>
       <w:rPr>
         <w:b/>
@@ -5885,7 +6568,7 @@
                   <a:blip r:embed="rId1">
                     <a:extLst>
                       <a:ext uri="{28A0092B-C50C-407E-A947-70E740481C1C}">
-                        <a14:useLocalDpi xmlns:a14="http://schemas.microsoft.com/office/drawing/2010/main" xmlns:wps="http://schemas.microsoft.com/office/word/2010/wordprocessingShape" xmlns:wpi="http://schemas.microsoft.com/office/word/2010/wordprocessingInk" xmlns:wpg="http://schemas.microsoft.com/office/word/2010/wordprocessingGroup" xmlns:w14="http://schemas.microsoft.com/office/word/2010/wordml" xmlns:w="http://schemas.openxmlformats.org/wordprocessingml/2006/main" xmlns:w10="urn:schemas-microsoft-com:office:word" xmlns:wp14="http://schemas.microsoft.com/office/word/2010/wordprocessingDrawing" xmlns:v="urn:schemas-microsoft-com:vml" xmlns:o="urn:schemas-microsoft-com:office:office" xmlns:mc="http://schemas.openxmlformats.org/markup-compatibility/2006" xmlns:wpc="http://schemas.microsoft.com/office/word/2010/wordprocessingCanvas" xmlns="" val="0"/>
+                        <a14:useLocalDpi xmlns="" xmlns:wpc="http://schemas.microsoft.com/office/word/2010/wordprocessingCanvas" xmlns:mc="http://schemas.openxmlformats.org/markup-compatibility/2006" xmlns:o="urn:schemas-microsoft-com:office:office" xmlns:v="urn:schemas-microsoft-com:vml" xmlns:wp14="http://schemas.microsoft.com/office/word/2010/wordprocessingDrawing" xmlns:w10="urn:schemas-microsoft-com:office:word" xmlns:w="http://schemas.openxmlformats.org/wordprocessingml/2006/main" xmlns:w14="http://schemas.microsoft.com/office/word/2010/wordml" xmlns:wpg="http://schemas.microsoft.com/office/word/2010/wordprocessingGroup" xmlns:wpi="http://schemas.microsoft.com/office/word/2010/wordprocessingInk" xmlns:wps="http://schemas.microsoft.com/office/word/2010/wordprocessingShape" xmlns:a14="http://schemas.microsoft.com/office/drawing/2010/main" val="0"/>
                       </a:ext>
                     </a:extLst>
                   </a:blip>
@@ -8400,7 +9083,7 @@
   <w:style w:type="paragraph" w:styleId="TM3">
     <w:name w:val="toc 3"/>
     <w:basedOn w:val="TOCBase"/>
-    <w:semiHidden/>
+    <w:uiPriority w:val="39"/>
     <w:rsid w:val="002D419C"/>
     <w:pPr>
       <w:tabs>
@@ -10632,7 +11315,7 @@
 </file>
 
 <file path=customXml/itemProps1.xml><?xml version="1.0" encoding="utf-8"?>
-<ds:datastoreItem xmlns:ds="http://schemas.openxmlformats.org/officeDocument/2006/customXml" ds:itemID="{39A3651B-D402-4478-9540-2CA08DCD7109}">
+<ds:datastoreItem xmlns:ds="http://schemas.openxmlformats.org/officeDocument/2006/customXml" ds:itemID="{0AB977BD-5A39-4547-8148-99DCB8F0B9ED}">
   <ds:schemaRefs>
     <ds:schemaRef ds:uri="http://schemas.openxmlformats.org/officeDocument/2006/bibliography"/>
   </ds:schemaRefs>

</xml_diff>